<commit_message>
Einleitung und angefangen mit dem Gestaltungskonzept
</commit_message>
<xml_diff>
--- a/Projektdoku.docx
+++ b/Projektdoku.docx
@@ -170,118 +170,93 @@
     <w:p>
       <w:pPr>
         <w:pStyle w:val="TitelseiteText"/>
-        <w:rPr>
-          <w:lang w:val="en-US"/>
-        </w:rPr>
-      </w:pPr>
-      <w:r>
-        <w:rPr>
-          <w:lang w:val="en-US"/>
-        </w:rPr>
+      </w:pPr>
+      <w:r>
         <w:t>Projektseminar Mediengestaltung I: Informationsvisualisierung</w:t>
       </w:r>
     </w:p>
     <w:p>
       <w:pPr>
         <w:pStyle w:val="TitelseiteText"/>
-        <w:rPr>
-          <w:lang w:val="en-US"/>
-        </w:rPr>
-      </w:pPr>
-      <w:r>
-        <w:rPr>
-          <w:lang w:val="en-US"/>
-        </w:rPr>
+      </w:pPr>
+      <w:r>
         <w:t>MEI-M 05.3: Projektseminar Mediengestaltung</w:t>
       </w:r>
     </w:p>
     <w:p>
       <w:pPr>
         <w:pStyle w:val="TitelseiteText"/>
-        <w:rPr>
-          <w:lang w:val="en-US"/>
-        </w:rPr>
-      </w:pPr>
-      <w:r>
-        <w:rPr>
-          <w:lang w:val="en-US"/>
-        </w:rPr>
+      </w:pPr>
+      <w:r>
         <w:t>Sommersemester 201</w:t>
       </w:r>
       <w:r>
-        <w:rPr>
-          <w:lang w:val="en-US"/>
-        </w:rPr>
         <w:t>7</w:t>
       </w:r>
     </w:p>
     <w:p>
       <w:pPr>
         <w:pStyle w:val="TitelseiteText"/>
-        <w:rPr>
-          <w:lang w:val="en-US"/>
-        </w:rPr>
       </w:pPr>
     </w:p>
     <w:p>
       <w:pPr>
         <w:pStyle w:val="TitelseiteText"/>
-        <w:rPr>
-          <w:lang w:val="en-US"/>
-        </w:rPr>
       </w:pPr>
     </w:p>
-    <w:p>
-      <w:pPr>
-        <w:rPr>
-          <w:lang w:val="en-US"/>
-        </w:rPr>
-      </w:pPr>
-    </w:p>
-    <w:p>
-      <w:pPr>
-        <w:rPr>
-          <w:lang w:val="en-US"/>
-        </w:rPr>
-      </w:pPr>
-    </w:p>
+    <w:p/>
+    <w:p/>
     <w:p>
       <w:pPr>
         <w:pStyle w:val="Titel"/>
         <w:spacing w:line="240" w:lineRule="auto"/>
-        <w:rPr>
-          <w:lang w:val="en-US"/>
-        </w:rPr>
-      </w:pPr>
+      </w:pPr>
+      <w:proofErr w:type="spellStart"/>
       <w:r>
         <w:rPr>
           <w:sz w:val="46"/>
-          <w:lang w:val="en-US"/>
         </w:rPr>
-        <w:t>Cursewords and Deaths in Tarantino Movies</w:t>
+        <w:t>Cursewords</w:t>
+      </w:r>
+      <w:proofErr w:type="spellEnd"/>
+      <w:r>
+        <w:rPr>
+          <w:sz w:val="46"/>
+        </w:rPr>
+        <w:t xml:space="preserve"> </w:t>
+      </w:r>
+      <w:proofErr w:type="spellStart"/>
+      <w:r>
+        <w:rPr>
+          <w:sz w:val="46"/>
+        </w:rPr>
+        <w:t>and</w:t>
+      </w:r>
+      <w:proofErr w:type="spellEnd"/>
+      <w:r>
+        <w:rPr>
+          <w:sz w:val="46"/>
+        </w:rPr>
+        <w:t xml:space="preserve"> </w:t>
+      </w:r>
+      <w:proofErr w:type="spellStart"/>
+      <w:r>
+        <w:rPr>
+          <w:sz w:val="46"/>
+        </w:rPr>
+        <w:t>Deaths</w:t>
+      </w:r>
+      <w:proofErr w:type="spellEnd"/>
+      <w:r>
+        <w:rPr>
+          <w:sz w:val="46"/>
+        </w:rPr>
+        <w:t xml:space="preserve"> in Tarantino Movies</w:t>
       </w:r>
     </w:p>
-    <w:p>
-      <w:pPr>
-        <w:rPr>
-          <w:lang w:val="en-US"/>
-        </w:rPr>
-      </w:pPr>
-    </w:p>
-    <w:p>
-      <w:pPr>
-        <w:rPr>
-          <w:lang w:val="en-US"/>
-        </w:rPr>
-      </w:pPr>
-    </w:p>
-    <w:p>
-      <w:pPr>
-        <w:rPr>
-          <w:lang w:val="en-US"/>
-        </w:rPr>
-      </w:pPr>
-    </w:p>
+    <w:p/>
+    <w:p/>
+    <w:p/>
     <w:tbl>
       <w:tblPr>
         <w:tblStyle w:val="Tabellenraster"/>
@@ -340,6 +315,58 @@
               <w:t>Alicia Fritsche</w:t>
             </w:r>
           </w:p>
+          <w:p>
+            <w:pPr>
+              <w:pStyle w:val="TitelseiteText"/>
+            </w:pPr>
+            <w:proofErr w:type="spellStart"/>
+            <w:r>
+              <w:t>Matr.Nr</w:t>
+            </w:r>
+            <w:proofErr w:type="spellEnd"/>
+            <w:r>
+              <w:t>.: 1781710</w:t>
+            </w:r>
+          </w:p>
+          <w:p>
+            <w:pPr>
+              <w:pStyle w:val="TitelseiteText"/>
+            </w:pPr>
+          </w:p>
+          <w:p>
+            <w:pPr>
+              <w:pStyle w:val="TitelseiteText"/>
+            </w:pPr>
+            <w:r>
+              <w:t>Medieninformatik, Vergleichende Kulturwissenschaft, Bildende Kunst</w:t>
+            </w:r>
+          </w:p>
+          <w:p>
+            <w:pPr>
+              <w:pStyle w:val="TitelseiteText"/>
+            </w:pPr>
+            <w:r>
+              <w:t>4. Semester B.A.</w:t>
+            </w:r>
+          </w:p>
+          <w:p>
+            <w:pPr>
+              <w:pStyle w:val="TitelseiteText"/>
+            </w:pPr>
+          </w:p>
+          <w:p>
+            <w:pPr>
+              <w:pStyle w:val="TitelseiteText"/>
+            </w:pPr>
+            <w:r>
+              <w:t>alicia.fritsche@stud.uni-regensburg.de</w:t>
+            </w:r>
+          </w:p>
+          <w:p>
+            <w:pPr>
+              <w:pStyle w:val="TitelseiteText"/>
+            </w:pPr>
+          </w:p>
         </w:tc>
       </w:tr>
       <w:tr>
@@ -355,8 +382,13 @@
               <w:pStyle w:val="TitelseiteText"/>
             </w:pPr>
             <w:r>
-              <w:t>Louis Ritzkowski</w:t>
+              <w:t xml:space="preserve">Louis </w:t>
             </w:r>
+            <w:proofErr w:type="spellStart"/>
+            <w:r>
+              <w:t>Ritzkowski</w:t>
+            </w:r>
+            <w:proofErr w:type="spellEnd"/>
           </w:p>
           <w:p>
             <w:pPr>
@@ -398,10 +430,7 @@
               <w:pStyle w:val="TitelseiteText"/>
             </w:pPr>
             <w:r>
-              <w:t xml:space="preserve">Abgegeben am </w:t>
-            </w:r>
-            <w:r>
-              <w:t>31.07.2017</w:t>
+              <w:t>Abgegeben am 31.07.2017</w:t>
             </w:r>
           </w:p>
         </w:tc>
@@ -414,8 +443,13 @@
               <w:pStyle w:val="TitelseiteText"/>
             </w:pPr>
             <w:r>
-              <w:t>Teresa Then</w:t>
+              <w:t xml:space="preserve">Teresa </w:t>
             </w:r>
+            <w:proofErr w:type="spellStart"/>
+            <w:r>
+              <w:t>Then</w:t>
+            </w:r>
+            <w:proofErr w:type="spellEnd"/>
           </w:p>
           <w:p>
             <w:pPr>
@@ -435,10 +469,7 @@
               <w:pStyle w:val="TitelseiteText"/>
             </w:pPr>
             <w:r>
-              <w:t>Medieninformatik</w:t>
-            </w:r>
-            <w:r>
-              <w:t>, Medienwissenschaft</w:t>
+              <w:t>Medieninformatik, Medienwissenschaft</w:t>
             </w:r>
           </w:p>
           <w:p>
@@ -446,13 +477,7 @@
               <w:pStyle w:val="TitelseiteText"/>
             </w:pPr>
             <w:r>
-              <w:t>5</w:t>
-            </w:r>
-            <w:r>
-              <w:t xml:space="preserve">. </w:t>
-            </w:r>
-            <w:r>
-              <w:t>Semester B.A.</w:t>
+              <w:t>5. Semester B.A.</w:t>
             </w:r>
           </w:p>
           <w:p>
@@ -533,7 +558,6 @@
             <w:rStyle w:val="Hyperlink"/>
             <w:rFonts w:eastAsiaTheme="majorEastAsia"/>
             <w:noProof/>
-            <w:lang w:val="en-US"/>
           </w:rPr>
           <w:t>1.</w:t>
         </w:r>
@@ -551,7 +575,6 @@
             <w:rStyle w:val="Hyperlink"/>
             <w:rFonts w:eastAsiaTheme="majorEastAsia"/>
             <w:noProof/>
-            <w:lang w:val="en-US"/>
           </w:rPr>
           <w:t>Einleitung</w:t>
         </w:r>
@@ -621,7 +644,6 @@
             <w:rStyle w:val="Hyperlink"/>
             <w:rFonts w:eastAsiaTheme="majorEastAsia"/>
             <w:noProof/>
-            <w:lang w:val="en-US"/>
           </w:rPr>
           <w:t>2.</w:t>
         </w:r>
@@ -639,7 +661,6 @@
             <w:rStyle w:val="Hyperlink"/>
             <w:rFonts w:eastAsiaTheme="majorEastAsia"/>
             <w:noProof/>
-            <w:lang w:val="en-US"/>
           </w:rPr>
           <w:t>Umsetzung</w:t>
         </w:r>
@@ -1129,7 +1150,6 @@
             <w:rStyle w:val="Hyperlink"/>
             <w:rFonts w:eastAsiaTheme="majorEastAsia"/>
             <w:noProof/>
-            <w:lang w:val="en-US"/>
           </w:rPr>
           <w:t>3.</w:t>
         </w:r>
@@ -1147,7 +1167,6 @@
             <w:rStyle w:val="Hyperlink"/>
             <w:rFonts w:eastAsiaTheme="majorEastAsia"/>
             <w:noProof/>
-            <w:lang w:val="en-US"/>
           </w:rPr>
           <w:t>Gestaltungskonzept</w:t>
         </w:r>
@@ -1217,7 +1236,6 @@
             <w:rStyle w:val="Hyperlink"/>
             <w:rFonts w:eastAsiaTheme="majorEastAsia"/>
             <w:noProof/>
-            <w:lang w:val="en-US"/>
           </w:rPr>
           <w:t>4.</w:t>
         </w:r>
@@ -1235,7 +1253,6 @@
             <w:rStyle w:val="Hyperlink"/>
             <w:rFonts w:eastAsiaTheme="majorEastAsia"/>
             <w:noProof/>
-            <w:lang w:val="en-US"/>
           </w:rPr>
           <w:t>Projektmanagement</w:t>
         </w:r>
@@ -1324,67 +1341,163 @@
           <w:ilvl w:val="0"/>
           <w:numId w:val="34"/>
         </w:numPr>
-        <w:rPr>
-          <w:lang w:val="en-US"/>
-        </w:rPr>
       </w:pPr>
       <w:bookmarkStart w:id="0" w:name="_Toc489015581"/>
       <w:r>
-        <w:rPr>
-          <w:lang w:val="en-US"/>
-        </w:rPr>
         <w:lastRenderedPageBreak/>
         <w:t>Einleitung</w:t>
       </w:r>
       <w:bookmarkEnd w:id="0"/>
       <w:r>
-        <w:rPr>
-          <w:lang w:val="en-US"/>
-        </w:rPr>
         <w:tab/>
       </w:r>
     </w:p>
     <w:p>
       <w:pPr>
-        <w:rPr>
-          <w:lang w:val="en-US"/>
-        </w:rPr>
-      </w:pPr>
-      <w:r>
-        <w:rPr>
-          <w:lang w:val="en-US"/>
-        </w:rPr>
-        <w:t>Datensatz</w:t>
-      </w:r>
+        <w:pStyle w:val="Folgeabsatz"/>
+        <w:ind w:firstLine="0"/>
+      </w:pPr>
     </w:p>
     <w:p>
       <w:pPr>
         <w:pStyle w:val="Folgeabsatz"/>
         <w:ind w:firstLine="0"/>
-        <w:rPr>
-          <w:lang w:val="en-US"/>
-        </w:rPr>
-      </w:pPr>
-      <w:r>
-        <w:rPr>
-          <w:lang w:val="en-US"/>
-        </w:rPr>
-        <w:t>Idee</w:t>
+      </w:pPr>
+      <w:r>
+        <w:t xml:space="preserve">Die vorliegende Projektarbeit stellt eine Informationsvisualisierung von Schimpfwörtern und Todesfällen in ausgewählten Tarantino-Filmen dar. </w:t>
+      </w:r>
+      <w:r>
+        <w:t>Diese wurde mittels der JavaScript-Bibliothek D3 implementiert.</w:t>
       </w:r>
     </w:p>
     <w:p>
+      <w:r>
+        <w:t xml:space="preserve">Bei dem </w:t>
+      </w:r>
+      <w:r>
+        <w:t xml:space="preserve">hierfür </w:t>
+      </w:r>
+      <w:r>
+        <w:t xml:space="preserve">verwendeten Datensatz handelt es sich um </w:t>
+      </w:r>
+      <w:r>
+        <w:t xml:space="preserve">die </w:t>
+      </w:r>
+      <w:r>
+        <w:t>Daten aus sieben Filmen</w:t>
+      </w:r>
+      <w:r>
+        <w:t xml:space="preserve"> ("Reservoir Dogs", "Pulp Fiction", "Jackie Brown", "Kill Bill: Vol. 1", "Kill Bill: Vol. 2", "</w:t>
+      </w:r>
+      <w:proofErr w:type="spellStart"/>
+      <w:r>
+        <w:t>Inglorious</w:t>
+      </w:r>
+      <w:proofErr w:type="spellEnd"/>
+      <w:r>
+        <w:t xml:space="preserve"> </w:t>
+      </w:r>
+      <w:proofErr w:type="spellStart"/>
+      <w:r>
+        <w:t>Basterds</w:t>
+      </w:r>
+      <w:proofErr w:type="spellEnd"/>
+      <w:r>
+        <w:t xml:space="preserve">" und "Django </w:t>
+      </w:r>
+      <w:proofErr w:type="spellStart"/>
+      <w:r>
+        <w:t>Unchained</w:t>
+      </w:r>
+      <w:proofErr w:type="spellEnd"/>
+      <w:r>
+        <w:t>"</w:t>
+      </w:r>
+      <w:r>
+        <w:t>)</w:t>
+      </w:r>
+      <w:r>
+        <w:t xml:space="preserve"> des Filmemachers Quentin Tarantino. Di</w:t>
+      </w:r>
+      <w:r>
+        <w:t>eser ist bekannt für seine Werke</w:t>
+      </w:r>
+      <w:r>
+        <w:t>, die viele Kraftausdrücke und Gewaltszenen beinhalten. Oliver Roeder machte es sich zur Aufgabe</w:t>
+      </w:r>
+      <w:r>
+        <w:t xml:space="preserve"> eben diese Szenen zu analysieren</w:t>
+      </w:r>
+      <w:r>
+        <w:t>,</w:t>
+      </w:r>
+      <w:r>
+        <w:t xml:space="preserve"> indem er</w:t>
+      </w:r>
+      <w:r>
+        <w:t xml:space="preserve"> j</w:t>
+      </w:r>
+      <w:r>
+        <w:t>edes gesagte Schimpfwort sowie Figuren-Tode unter Angabe der exakten Zeit zu quantifizieren</w:t>
+      </w:r>
+      <w:r>
+        <w:t xml:space="preserve">. Seine Ergebnisse stellte er auf </w:t>
+      </w:r>
+      <w:proofErr w:type="spellStart"/>
+      <w:r>
+        <w:t>Github</w:t>
+      </w:r>
+      <w:proofErr w:type="spellEnd"/>
+      <w:r>
+        <w:t xml:space="preserve"> zur Verfügung, die als Grundlage d</w:t>
+      </w:r>
+      <w:r>
+        <w:t>ieser Arbeit gilt</w:t>
+      </w:r>
+      <w:r>
+        <w:t xml:space="preserve"> (https://github.com/fivethirtyeight/data/blob/master/tarantino/tarantino.csv)</w:t>
+      </w:r>
+      <w:r>
+        <w:t>.</w:t>
+      </w:r>
+    </w:p>
+    <w:p>
+      <w:r>
+        <w:t xml:space="preserve">Zusätzlich wurde ein zweiter Datensatz angelegt, der Metadaten der Filme enthält, wie das Erscheinungsjahr, die Filmlängen, als auch die Bewertungen von der </w:t>
+      </w:r>
+      <w:proofErr w:type="spellStart"/>
+      <w:r>
+        <w:t>IMDb</w:t>
+      </w:r>
+      <w:proofErr w:type="spellEnd"/>
+      <w:r>
+        <w:t xml:space="preserve"> (Internet Movie Database) und die Platzierungen in der To</w:t>
+      </w:r>
+      <w:r>
+        <w:t xml:space="preserve">p 250- Liste der besten Filme. </w:t>
+      </w:r>
+    </w:p>
+    <w:p>
+      <w:r>
+        <w:t>Die beiden Datensätze liegen als CSV-Datei vor</w:t>
+      </w:r>
+      <w:r>
+        <w:t xml:space="preserve"> und können somit mittels der Methodik von D3 aufbereitet werden</w:t>
+      </w:r>
+      <w:r>
+        <w:t>.</w:t>
+      </w:r>
+    </w:p>
+    <w:p>
       <w:pPr>
         <w:pStyle w:val="Folgeabsatz"/>
         <w:ind w:firstLine="0"/>
-        <w:rPr>
-          <w:lang w:val="en-US"/>
-        </w:rPr>
-      </w:pPr>
-      <w:r>
-        <w:rPr>
-          <w:lang w:val="en-US"/>
-        </w:rPr>
-        <w:t>Medienwissenschaftlicher Ansatz?</w:t>
+      </w:pPr>
+      <w:r>
+        <w:t xml:space="preserve">Die Idee dieses Projekts ist es eine unterhaltsame Exploration der Daten bereitzustellen, die auch im wissenschaftlichen Kontext der Medienwissenschaft </w:t>
+      </w:r>
+      <w:r>
+        <w:t xml:space="preserve">verwendet werden kann. </w:t>
       </w:r>
     </w:p>
     <w:p>
@@ -1394,19 +1507,18 @@
           <w:ilvl w:val="0"/>
           <w:numId w:val="34"/>
         </w:numPr>
-        <w:rPr>
-          <w:lang w:val="en-US"/>
-        </w:rPr>
       </w:pPr>
       <w:bookmarkStart w:id="1" w:name="_Toc489015582"/>
       <w:r>
-        <w:rPr>
-          <w:lang w:val="en-US"/>
-        </w:rPr>
         <w:lastRenderedPageBreak/>
         <w:t>Umsetzung</w:t>
       </w:r>
       <w:bookmarkEnd w:id="1"/>
+    </w:p>
+    <w:p>
+      <w:r>
+        <w:t>.</w:t>
+      </w:r>
     </w:p>
     <w:p>
       <w:pPr>
@@ -1424,6 +1536,11 @@
     </w:p>
     <w:p>
       <w:r>
+        <w:t>Die Schimpfwörter wurden bei der Aufbereitung der Daten nach verschiedenen Kategorien geordnet.</w:t>
+      </w:r>
+    </w:p>
+    <w:p>
+      <w:r>
         <w:t>Code</w:t>
       </w:r>
     </w:p>
@@ -1468,8 +1585,13 @@
         </w:numPr>
       </w:pPr>
       <w:bookmarkStart w:id="4" w:name="_Toc489015585"/>
-      <w:r>
-        <w:t>Sankey Flow</w:t>
+      <w:proofErr w:type="spellStart"/>
+      <w:r>
+        <w:t>Sankey</w:t>
+      </w:r>
+      <w:proofErr w:type="spellEnd"/>
+      <w:r>
+        <w:t xml:space="preserve"> Flow</w:t>
       </w:r>
       <w:bookmarkEnd w:id="4"/>
     </w:p>
@@ -1482,10 +1604,12 @@
         </w:numPr>
       </w:pPr>
       <w:bookmarkStart w:id="5" w:name="_Toc489015586"/>
+      <w:proofErr w:type="spellStart"/>
       <w:r>
         <w:t>BarChart</w:t>
       </w:r>
       <w:bookmarkEnd w:id="5"/>
+      <w:proofErr w:type="spellEnd"/>
       <w:r>
         <w:t xml:space="preserve"> </w:t>
       </w:r>
@@ -1499,8 +1623,13 @@
         </w:numPr>
       </w:pPr>
       <w:bookmarkStart w:id="6" w:name="_Toc489015587"/>
-      <w:r>
-        <w:t>IMDb Rating</w:t>
+      <w:proofErr w:type="spellStart"/>
+      <w:r>
+        <w:t>IMDb</w:t>
+      </w:r>
+      <w:proofErr w:type="spellEnd"/>
+      <w:r>
+        <w:t xml:space="preserve"> Rating</w:t>
       </w:r>
       <w:bookmarkEnd w:id="6"/>
     </w:p>
@@ -1517,31 +1646,225 @@
           <w:ilvl w:val="0"/>
           <w:numId w:val="34"/>
         </w:numPr>
-        <w:rPr>
-          <w:lang w:val="en-US"/>
-        </w:rPr>
       </w:pPr>
       <w:bookmarkStart w:id="7" w:name="_Toc489015588"/>
       <w:r>
-        <w:rPr>
-          <w:lang w:val="en-US"/>
-        </w:rPr>
         <w:lastRenderedPageBreak/>
         <w:t>Gestaltungskonzept</w:t>
       </w:r>
       <w:bookmarkEnd w:id="7"/>
     </w:p>
+    <w:p/>
     <w:p>
       <w:pPr>
-        <w:pStyle w:val="Folgeabsatz"/>
-      </w:pPr>
+        <w:tabs>
+          <w:tab w:val="left" w:pos="3075"/>
+        </w:tabs>
+      </w:pPr>
+      <w:r>
+        <w:t>Ein wichtiger</w:t>
+      </w:r>
+      <w:r>
+        <w:t xml:space="preserve"> Punkt</w:t>
+      </w:r>
+      <w:r>
+        <w:t xml:space="preserve"> stellt die Interaktivität der Visualisierungen dar, mit der die Nutzer den Datensatz erkunden können. Dies wurde du</w:t>
+      </w:r>
+      <w:r>
+        <w:t>r</w:t>
+      </w:r>
+      <w:r>
+        <w:t xml:space="preserve">ch eine Reihe von gestalterischen Elementen unterstützt, </w:t>
+      </w:r>
+      <w:r>
+        <w:t>die im Folgenden näher vorgestellt werden</w:t>
+      </w:r>
+      <w:r>
+        <w:t>.</w:t>
+      </w:r>
     </w:p>
     <w:p>
       <w:pPr>
         <w:pStyle w:val="Folgeabsatz"/>
+        <w:ind w:firstLine="0"/>
+      </w:pPr>
+      <w:r>
+        <w:t xml:space="preserve">Um das Konzept schnell verständlich zu machen, wird auf ein einheitliches Layout geachtet. </w:t>
+      </w:r>
+    </w:p>
+    <w:p>
+      <w:pPr>
+        <w:pStyle w:val="Folgeabsatz"/>
+        <w:ind w:firstLine="0"/>
+      </w:pPr>
+      <w:r>
+        <w:t>Mit Hilfe von Buttons kann zwischen verschiedenen Ansichten</w:t>
+      </w:r>
+      <w:r>
+        <w:t xml:space="preserve"> innerhalb der einzelnen Implemen</w:t>
+      </w:r>
+      <w:r>
+        <w:t xml:space="preserve">tierungen gewechselt werden. </w:t>
+      </w:r>
+    </w:p>
+    <w:p>
+      <w:pPr>
+        <w:tabs>
+          <w:tab w:val="left" w:pos="3075"/>
+        </w:tabs>
+      </w:pPr>
+      <w:r>
+        <w:t xml:space="preserve">Fährt der Nutzer mit der Maus über Elemente, wird dies für ihn erkenntlich gemacht, indem das </w:t>
+      </w:r>
+      <w:r>
+        <w:t xml:space="preserve">gerade </w:t>
+      </w:r>
+      <w:r>
+        <w:t>angeschaute Element hervorgehoben wird. Die Hervorhebung erfolgt durch andersfarblich</w:t>
+      </w:r>
+      <w:r>
+        <w:t>e Markierungen</w:t>
+      </w:r>
+      <w:r>
+        <w:t xml:space="preserve">, </w:t>
+      </w:r>
+      <w:r>
+        <w:t>eine farbliche Umrandung</w:t>
+      </w:r>
+      <w:r>
+        <w:t xml:space="preserve"> oder Vergrößerung</w:t>
+      </w:r>
+      <w:r>
+        <w:t xml:space="preserve"> der Elemente. Des Weiteren werden durch</w:t>
+      </w:r>
+      <w:r>
+        <w:t xml:space="preserve"> das </w:t>
+      </w:r>
+      <w:proofErr w:type="spellStart"/>
+      <w:r>
+        <w:t>Hovern</w:t>
+      </w:r>
+      <w:proofErr w:type="spellEnd"/>
+      <w:r>
+        <w:t xml:space="preserve"> über Elemente </w:t>
+      </w:r>
+      <w:proofErr w:type="spellStart"/>
+      <w:r>
+        <w:t>Tooltips</w:t>
+      </w:r>
+      <w:proofErr w:type="spellEnd"/>
+      <w:r>
+        <w:t xml:space="preserve"> erzeugt, </w:t>
+      </w:r>
+      <w:proofErr w:type="spellStart"/>
+      <w:r>
+        <w:t>die</w:t>
+      </w:r>
+      <w:r>
+        <w:t>detaillierte</w:t>
+      </w:r>
+      <w:proofErr w:type="spellEnd"/>
+      <w:r>
+        <w:t xml:space="preserve"> Informati</w:t>
+      </w:r>
+      <w:r>
+        <w:t xml:space="preserve">onen, wie die exakte Anzahl der Schimpfwörter und Tode, oder die genaue </w:t>
+      </w:r>
+      <w:proofErr w:type="spellStart"/>
+      <w:r>
+        <w:t>Filmzeit</w:t>
+      </w:r>
+      <w:proofErr w:type="spellEnd"/>
+      <w:r>
+        <w:t>, zu dem Element anzeigen</w:t>
+      </w:r>
+      <w:r>
+        <w:t>.</w:t>
+      </w:r>
+      <w:r>
+        <w:t xml:space="preserve"> Auch bei den </w:t>
+      </w:r>
+      <w:proofErr w:type="spellStart"/>
+      <w:r>
+        <w:t>Tooltips</w:t>
+      </w:r>
+      <w:proofErr w:type="spellEnd"/>
+      <w:r>
+        <w:t xml:space="preserve"> wurde auf ein einheitliches Layout geachtet. </w:t>
+      </w:r>
+      <w:r>
+        <w:t xml:space="preserve"> </w:t>
+      </w:r>
+      <w:r>
+        <w:sym w:font="Wingdings" w:char="F0E0"/>
+      </w:r>
+      <w:r>
+        <w:t xml:space="preserve"> Abbildungen!!</w:t>
+      </w:r>
+    </w:p>
+    <w:p>
+      <w:pPr>
+        <w:tabs>
+          <w:tab w:val="left" w:pos="3075"/>
+        </w:tabs>
+      </w:pPr>
+      <w:r>
+        <w:t xml:space="preserve">Ein weiterer Punkt ist auch die Farbgestaltung. Die Farben des Filmes sind an den jeweils zugehörigen Filmplakaten orientiert, damit der Nutzer leichter den Film ausgewählten Film assoziieren kann. </w:t>
+      </w:r>
+    </w:p>
+    <w:p>
+      <w:pPr>
+        <w:spacing w:line="276" w:lineRule="auto"/>
       </w:pPr>
       <w:bookmarkStart w:id="8" w:name="_GoBack"/>
       <w:bookmarkEnd w:id="8"/>
+    </w:p>
+    <w:p>
+      <w:pPr>
+        <w:pStyle w:val="Listenabsatz"/>
+        <w:numPr>
+          <w:ilvl w:val="0"/>
+          <w:numId w:val="38"/>
+        </w:numPr>
+        <w:spacing w:after="160" w:line="276" w:lineRule="auto"/>
+        <w:jc w:val="left"/>
+      </w:pPr>
+      <w:r>
+        <w:t>Filmcover</w:t>
+      </w:r>
+    </w:p>
+    <w:p>
+      <w:pPr>
+        <w:pStyle w:val="Listenabsatz"/>
+        <w:numPr>
+          <w:ilvl w:val="0"/>
+          <w:numId w:val="38"/>
+        </w:numPr>
+        <w:spacing w:after="160" w:line="276" w:lineRule="auto"/>
+        <w:jc w:val="left"/>
+      </w:pPr>
+      <w:r>
+        <w:t>Logo</w:t>
+      </w:r>
+    </w:p>
+    <w:p>
+      <w:pPr>
+        <w:pStyle w:val="Listenabsatz"/>
+        <w:numPr>
+          <w:ilvl w:val="0"/>
+          <w:numId w:val="38"/>
+        </w:numPr>
+        <w:spacing w:after="160" w:line="276" w:lineRule="auto"/>
+        <w:jc w:val="left"/>
+      </w:pPr>
+      <w:r>
+        <w:t>Farben</w:t>
+      </w:r>
+    </w:p>
+    <w:p>
+      <w:pPr>
+        <w:pStyle w:val="Folgeabsatz"/>
+      </w:pPr>
     </w:p>
     <w:p>
       <w:pPr>
@@ -1550,15 +1873,9 @@
           <w:ilvl w:val="0"/>
           <w:numId w:val="34"/>
         </w:numPr>
-        <w:rPr>
-          <w:lang w:val="en-US"/>
-        </w:rPr>
       </w:pPr>
       <w:bookmarkStart w:id="9" w:name="_Toc489015589"/>
       <w:r>
-        <w:rPr>
-          <w:lang w:val="en-US"/>
-        </w:rPr>
         <w:lastRenderedPageBreak/>
         <w:t>Projektmanagement</w:t>
       </w:r>
@@ -1630,7 +1947,7 @@
           <w:rPr>
             <w:noProof/>
           </w:rPr>
-          <w:t>1</w:t>
+          <w:t>6</w:t>
         </w:r>
         <w:r>
           <w:fldChar w:fldCharType="end"/>
@@ -2368,6 +2685,118 @@
     </w:lvl>
   </w:abstractNum>
   <w:abstractNum w:abstractNumId="14" w15:restartNumberingAfterBreak="0">
+    <w:nsid w:val="29695CDE"/>
+    <w:multiLevelType w:val="hybridMultilevel"/>
+    <w:tmpl w:val="C45A56F2"/>
+    <w:lvl w:ilvl="0" w:tplc="F4A4D136">
+      <w:numFmt w:val="bullet"/>
+      <w:lvlText w:val=""/>
+      <w:lvlJc w:val="left"/>
+      <w:pPr>
+        <w:ind w:left="720" w:hanging="360"/>
+      </w:pPr>
+      <w:rPr>
+        <w:rFonts w:ascii="Symbol" w:eastAsiaTheme="minorHAnsi" w:hAnsi="Symbol" w:cstheme="minorBidi" w:hint="default"/>
+      </w:rPr>
+    </w:lvl>
+    <w:lvl w:ilvl="1" w:tplc="04070003" w:tentative="1">
+      <w:start w:val="1"/>
+      <w:numFmt w:val="bullet"/>
+      <w:lvlText w:val="o"/>
+      <w:lvlJc w:val="left"/>
+      <w:pPr>
+        <w:ind w:left="1440" w:hanging="360"/>
+      </w:pPr>
+      <w:rPr>
+        <w:rFonts w:ascii="Courier New" w:hAnsi="Courier New" w:cs="Courier New" w:hint="default"/>
+      </w:rPr>
+    </w:lvl>
+    <w:lvl w:ilvl="2" w:tplc="04070005" w:tentative="1">
+      <w:start w:val="1"/>
+      <w:numFmt w:val="bullet"/>
+      <w:lvlText w:val=""/>
+      <w:lvlJc w:val="left"/>
+      <w:pPr>
+        <w:ind w:left="2160" w:hanging="360"/>
+      </w:pPr>
+      <w:rPr>
+        <w:rFonts w:ascii="Wingdings" w:hAnsi="Wingdings" w:hint="default"/>
+      </w:rPr>
+    </w:lvl>
+    <w:lvl w:ilvl="3" w:tplc="04070001" w:tentative="1">
+      <w:start w:val="1"/>
+      <w:numFmt w:val="bullet"/>
+      <w:lvlText w:val=""/>
+      <w:lvlJc w:val="left"/>
+      <w:pPr>
+        <w:ind w:left="2880" w:hanging="360"/>
+      </w:pPr>
+      <w:rPr>
+        <w:rFonts w:ascii="Symbol" w:hAnsi="Symbol" w:hint="default"/>
+      </w:rPr>
+    </w:lvl>
+    <w:lvl w:ilvl="4" w:tplc="04070003" w:tentative="1">
+      <w:start w:val="1"/>
+      <w:numFmt w:val="bullet"/>
+      <w:lvlText w:val="o"/>
+      <w:lvlJc w:val="left"/>
+      <w:pPr>
+        <w:ind w:left="3600" w:hanging="360"/>
+      </w:pPr>
+      <w:rPr>
+        <w:rFonts w:ascii="Courier New" w:hAnsi="Courier New" w:cs="Courier New" w:hint="default"/>
+      </w:rPr>
+    </w:lvl>
+    <w:lvl w:ilvl="5" w:tplc="04070005" w:tentative="1">
+      <w:start w:val="1"/>
+      <w:numFmt w:val="bullet"/>
+      <w:lvlText w:val=""/>
+      <w:lvlJc w:val="left"/>
+      <w:pPr>
+        <w:ind w:left="4320" w:hanging="360"/>
+      </w:pPr>
+      <w:rPr>
+        <w:rFonts w:ascii="Wingdings" w:hAnsi="Wingdings" w:hint="default"/>
+      </w:rPr>
+    </w:lvl>
+    <w:lvl w:ilvl="6" w:tplc="04070001" w:tentative="1">
+      <w:start w:val="1"/>
+      <w:numFmt w:val="bullet"/>
+      <w:lvlText w:val=""/>
+      <w:lvlJc w:val="left"/>
+      <w:pPr>
+        <w:ind w:left="5040" w:hanging="360"/>
+      </w:pPr>
+      <w:rPr>
+        <w:rFonts w:ascii="Symbol" w:hAnsi="Symbol" w:hint="default"/>
+      </w:rPr>
+    </w:lvl>
+    <w:lvl w:ilvl="7" w:tplc="04070003" w:tentative="1">
+      <w:start w:val="1"/>
+      <w:numFmt w:val="bullet"/>
+      <w:lvlText w:val="o"/>
+      <w:lvlJc w:val="left"/>
+      <w:pPr>
+        <w:ind w:left="5760" w:hanging="360"/>
+      </w:pPr>
+      <w:rPr>
+        <w:rFonts w:ascii="Courier New" w:hAnsi="Courier New" w:cs="Courier New" w:hint="default"/>
+      </w:rPr>
+    </w:lvl>
+    <w:lvl w:ilvl="8" w:tplc="04070005" w:tentative="1">
+      <w:start w:val="1"/>
+      <w:numFmt w:val="bullet"/>
+      <w:lvlText w:val=""/>
+      <w:lvlJc w:val="left"/>
+      <w:pPr>
+        <w:ind w:left="6480" w:hanging="360"/>
+      </w:pPr>
+      <w:rPr>
+        <w:rFonts w:ascii="Wingdings" w:hAnsi="Wingdings" w:hint="default"/>
+      </w:rPr>
+    </w:lvl>
+  </w:abstractNum>
+  <w:abstractNum w:abstractNumId="15" w15:restartNumberingAfterBreak="0">
     <w:nsid w:val="354A13B7"/>
     <w:multiLevelType w:val="multilevel"/>
     <w:tmpl w:val="153C086A"/>
@@ -2480,7 +2909,7 @@
       </w:rPr>
     </w:lvl>
   </w:abstractNum>
-  <w:abstractNum w:abstractNumId="15" w15:restartNumberingAfterBreak="0">
+  <w:abstractNum w:abstractNumId="16" w15:restartNumberingAfterBreak="0">
     <w:nsid w:val="37957B89"/>
     <w:multiLevelType w:val="hybridMultilevel"/>
     <w:tmpl w:val="23389628"/>
@@ -2566,7 +2995,7 @@
       </w:pPr>
     </w:lvl>
   </w:abstractNum>
-  <w:abstractNum w:abstractNumId="16" w15:restartNumberingAfterBreak="0">
+  <w:abstractNum w:abstractNumId="17" w15:restartNumberingAfterBreak="0">
     <w:nsid w:val="3D3D0217"/>
     <w:multiLevelType w:val="multilevel"/>
     <w:tmpl w:val="04070025"/>
@@ -2652,7 +3081,7 @@
       </w:pPr>
     </w:lvl>
   </w:abstractNum>
-  <w:abstractNum w:abstractNumId="17" w15:restartNumberingAfterBreak="0">
+  <w:abstractNum w:abstractNumId="18" w15:restartNumberingAfterBreak="0">
     <w:nsid w:val="3F450CA1"/>
     <w:multiLevelType w:val="hybridMultilevel"/>
     <w:tmpl w:val="75E2C71C"/>
@@ -2738,7 +3167,7 @@
       </w:pPr>
     </w:lvl>
   </w:abstractNum>
-  <w:abstractNum w:abstractNumId="18" w15:restartNumberingAfterBreak="0">
+  <w:abstractNum w:abstractNumId="19" w15:restartNumberingAfterBreak="0">
     <w:nsid w:val="3F6B38C8"/>
     <w:multiLevelType w:val="hybridMultilevel"/>
     <w:tmpl w:val="A504F2C6"/>
@@ -2824,7 +3253,7 @@
       </w:pPr>
     </w:lvl>
   </w:abstractNum>
-  <w:abstractNum w:abstractNumId="19" w15:restartNumberingAfterBreak="0">
+  <w:abstractNum w:abstractNumId="20" w15:restartNumberingAfterBreak="0">
     <w:nsid w:val="3FE85738"/>
     <w:multiLevelType w:val="multilevel"/>
     <w:tmpl w:val="153C086A"/>
@@ -2937,7 +3366,7 @@
       </w:rPr>
     </w:lvl>
   </w:abstractNum>
-  <w:abstractNum w:abstractNumId="20" w15:restartNumberingAfterBreak="0">
+  <w:abstractNum w:abstractNumId="21" w15:restartNumberingAfterBreak="0">
     <w:nsid w:val="41F8170F"/>
     <w:multiLevelType w:val="hybridMultilevel"/>
     <w:tmpl w:val="F438BE4A"/>
@@ -3050,7 +3479,7 @@
       </w:rPr>
     </w:lvl>
   </w:abstractNum>
-  <w:abstractNum w:abstractNumId="21" w15:restartNumberingAfterBreak="0">
+  <w:abstractNum w:abstractNumId="22" w15:restartNumberingAfterBreak="0">
     <w:nsid w:val="44E11DE9"/>
     <w:multiLevelType w:val="hybridMultilevel"/>
     <w:tmpl w:val="93D020B8"/>
@@ -3163,7 +3592,7 @@
       </w:rPr>
     </w:lvl>
   </w:abstractNum>
-  <w:abstractNum w:abstractNumId="22" w15:restartNumberingAfterBreak="0">
+  <w:abstractNum w:abstractNumId="23" w15:restartNumberingAfterBreak="0">
     <w:nsid w:val="46991712"/>
     <w:multiLevelType w:val="hybridMultilevel"/>
     <w:tmpl w:val="8B9C897A"/>
@@ -3276,7 +3705,7 @@
       </w:rPr>
     </w:lvl>
   </w:abstractNum>
-  <w:abstractNum w:abstractNumId="23" w15:restartNumberingAfterBreak="0">
+  <w:abstractNum w:abstractNumId="24" w15:restartNumberingAfterBreak="0">
     <w:nsid w:val="47390B92"/>
     <w:multiLevelType w:val="multilevel"/>
     <w:tmpl w:val="153C086A"/>
@@ -3389,7 +3818,7 @@
       </w:rPr>
     </w:lvl>
   </w:abstractNum>
-  <w:abstractNum w:abstractNumId="24" w15:restartNumberingAfterBreak="0">
+  <w:abstractNum w:abstractNumId="25" w15:restartNumberingAfterBreak="0">
     <w:nsid w:val="50575537"/>
     <w:multiLevelType w:val="hybridMultilevel"/>
     <w:tmpl w:val="45067490"/>
@@ -3502,7 +3931,7 @@
       </w:rPr>
     </w:lvl>
   </w:abstractNum>
-  <w:abstractNum w:abstractNumId="25" w15:restartNumberingAfterBreak="0">
+  <w:abstractNum w:abstractNumId="26" w15:restartNumberingAfterBreak="0">
     <w:nsid w:val="51043DED"/>
     <w:multiLevelType w:val="multilevel"/>
     <w:tmpl w:val="44A62A82"/>
@@ -3624,7 +4053,7 @@
       </w:rPr>
     </w:lvl>
   </w:abstractNum>
-  <w:abstractNum w:abstractNumId="26" w15:restartNumberingAfterBreak="0">
+  <w:abstractNum w:abstractNumId="27" w15:restartNumberingAfterBreak="0">
     <w:nsid w:val="5EF06D08"/>
     <w:multiLevelType w:val="multilevel"/>
     <w:tmpl w:val="2A30B9AC"/>
@@ -3737,7 +4166,7 @@
       </w:rPr>
     </w:lvl>
   </w:abstractNum>
-  <w:abstractNum w:abstractNumId="27" w15:restartNumberingAfterBreak="0">
+  <w:abstractNum w:abstractNumId="28" w15:restartNumberingAfterBreak="0">
     <w:nsid w:val="64182C3B"/>
     <w:multiLevelType w:val="hybridMultilevel"/>
     <w:tmpl w:val="26DA0090"/>
@@ -3826,7 +4255,7 @@
       </w:pPr>
     </w:lvl>
   </w:abstractNum>
-  <w:abstractNum w:abstractNumId="28" w15:restartNumberingAfterBreak="0">
+  <w:abstractNum w:abstractNumId="29" w15:restartNumberingAfterBreak="0">
     <w:nsid w:val="6B072727"/>
     <w:multiLevelType w:val="hybridMultilevel"/>
     <w:tmpl w:val="8460E8EC"/>
@@ -3939,7 +4368,7 @@
       </w:rPr>
     </w:lvl>
   </w:abstractNum>
-  <w:abstractNum w:abstractNumId="29" w15:restartNumberingAfterBreak="0">
+  <w:abstractNum w:abstractNumId="30" w15:restartNumberingAfterBreak="0">
     <w:nsid w:val="72125C98"/>
     <w:multiLevelType w:val="multilevel"/>
     <w:tmpl w:val="0407001F"/>
@@ -4025,7 +4454,7 @@
       </w:pPr>
     </w:lvl>
   </w:abstractNum>
-  <w:abstractNum w:abstractNumId="30" w15:restartNumberingAfterBreak="0">
+  <w:abstractNum w:abstractNumId="31" w15:restartNumberingAfterBreak="0">
     <w:nsid w:val="72167EC3"/>
     <w:multiLevelType w:val="hybridMultilevel"/>
     <w:tmpl w:val="A9187AC6"/>
@@ -4111,7 +4540,7 @@
       </w:pPr>
     </w:lvl>
   </w:abstractNum>
-  <w:abstractNum w:abstractNumId="31" w15:restartNumberingAfterBreak="0">
+  <w:abstractNum w:abstractNumId="32" w15:restartNumberingAfterBreak="0">
     <w:nsid w:val="730A1A41"/>
     <w:multiLevelType w:val="hybridMultilevel"/>
     <w:tmpl w:val="D884FB58"/>
@@ -4224,7 +4653,7 @@
       </w:rPr>
     </w:lvl>
   </w:abstractNum>
-  <w:abstractNum w:abstractNumId="32" w15:restartNumberingAfterBreak="0">
+  <w:abstractNum w:abstractNumId="33" w15:restartNumberingAfterBreak="0">
     <w:nsid w:val="76613D3E"/>
     <w:multiLevelType w:val="hybridMultilevel"/>
     <w:tmpl w:val="822443D6"/>
@@ -4311,7 +4740,7 @@
     </w:lvl>
   </w:abstractNum>
   <w:num w:numId="1">
-    <w:abstractNumId w:val="25"/>
+    <w:abstractNumId w:val="26"/>
   </w:num>
   <w:num w:numId="2">
     <w:abstractNumId w:val="9"/>
@@ -4347,79 +4776,82 @@
     <w:abstractNumId w:val="10"/>
   </w:num>
   <w:num w:numId="13">
-    <w:abstractNumId w:val="28"/>
+    <w:abstractNumId w:val="29"/>
   </w:num>
   <w:num w:numId="14">
-    <w:abstractNumId w:val="16"/>
+    <w:abstractNumId w:val="17"/>
   </w:num>
   <w:num w:numId="15">
+    <w:abstractNumId w:val="22"/>
+  </w:num>
+  <w:num w:numId="16">
     <w:abstractNumId w:val="21"/>
   </w:num>
-  <w:num w:numId="16">
-    <w:abstractNumId w:val="20"/>
-  </w:num>
   <w:num w:numId="17">
-    <w:abstractNumId w:val="31"/>
+    <w:abstractNumId w:val="32"/>
   </w:num>
   <w:num w:numId="18">
-    <w:abstractNumId w:val="22"/>
+    <w:abstractNumId w:val="23"/>
   </w:num>
   <w:num w:numId="19">
-    <w:abstractNumId w:val="25"/>
+    <w:abstractNumId w:val="26"/>
   </w:num>
   <w:num w:numId="20">
-    <w:abstractNumId w:val="24"/>
+    <w:abstractNumId w:val="25"/>
   </w:num>
   <w:num w:numId="21">
     <w:abstractNumId w:val="13"/>
   </w:num>
   <w:num w:numId="22">
-    <w:abstractNumId w:val="27"/>
+    <w:abstractNumId w:val="28"/>
   </w:num>
   <w:num w:numId="23">
-    <w:abstractNumId w:val="32"/>
+    <w:abstractNumId w:val="33"/>
   </w:num>
   <w:num w:numId="24">
-    <w:abstractNumId w:val="29"/>
+    <w:abstractNumId w:val="30"/>
   </w:num>
   <w:num w:numId="25">
     <w:abstractNumId w:val="12"/>
   </w:num>
   <w:num w:numId="26">
-    <w:abstractNumId w:val="26"/>
+    <w:abstractNumId w:val="27"/>
   </w:num>
   <w:num w:numId="27">
-    <w:abstractNumId w:val="14"/>
+    <w:abstractNumId w:val="15"/>
   </w:num>
   <w:num w:numId="28">
-    <w:abstractNumId w:val="19"/>
+    <w:abstractNumId w:val="20"/>
   </w:num>
   <w:num w:numId="29">
-    <w:abstractNumId w:val="23"/>
+    <w:abstractNumId w:val="24"/>
   </w:num>
   <w:num w:numId="30">
     <w:abstractNumId w:val="11"/>
   </w:num>
   <w:num w:numId="31">
+    <w:abstractNumId w:val="19"/>
+  </w:num>
+  <w:num w:numId="32">
+    <w:abstractNumId w:val="31"/>
+  </w:num>
+  <w:num w:numId="33">
     <w:abstractNumId w:val="18"/>
   </w:num>
-  <w:num w:numId="32">
-    <w:abstractNumId w:val="30"/>
-  </w:num>
-  <w:num w:numId="33">
-    <w:abstractNumId w:val="17"/>
-  </w:num>
   <w:num w:numId="34">
-    <w:abstractNumId w:val="15"/>
+    <w:abstractNumId w:val="16"/>
   </w:num>
   <w:num w:numId="35">
-    <w:abstractNumId w:val="25"/>
+    <w:abstractNumId w:val="26"/>
   </w:num>
   <w:num w:numId="36">
-    <w:abstractNumId w:val="25"/>
+    <w:abstractNumId w:val="26"/>
   </w:num>
   <w:num w:numId="37">
-    <w:abstractNumId w:val="25"/>
+    <w:abstractNumId w:val="26"/>
+  </w:num>
+  <w:num w:numId="38">
+    <w:abstractNumId w:val="14"/>
   </w:num>
 </w:numbering>
 </file>
@@ -4547,6 +4979,7 @@
     <w:lsdException w:name="HTML Sample" w:semiHidden="1" w:unhideWhenUsed="1"/>
     <w:lsdException w:name="HTML Typewriter" w:semiHidden="1" w:unhideWhenUsed="1"/>
     <w:lsdException w:name="HTML Variable" w:semiHidden="1" w:unhideWhenUsed="1"/>
+    <w:lsdException w:name="Normal Table" w:semiHidden="1" w:unhideWhenUsed="1"/>
     <w:lsdException w:name="annotation subject" w:semiHidden="1" w:unhideWhenUsed="1"/>
     <w:lsdException w:name="No List" w:semiHidden="1" w:unhideWhenUsed="1"/>
     <w:lsdException w:name="Outline List 1" w:semiHidden="1" w:unhideWhenUsed="1"/>
@@ -4592,9 +5025,11 @@
     <w:lsdException w:name="Table Subtle 1" w:semiHidden="1" w:unhideWhenUsed="1"/>
     <w:lsdException w:name="Table Subtle 2" w:semiHidden="1" w:unhideWhenUsed="1"/>
     <w:lsdException w:name="Table Web 1" w:semiHidden="1" w:unhideWhenUsed="1"/>
+    <w:lsdException w:name="Table Web 2" w:semiHidden="1" w:unhideWhenUsed="1"/>
     <w:lsdException w:name="Table Web 3" w:semiHidden="1" w:unhideWhenUsed="1"/>
     <w:lsdException w:name="Balloon Text" w:semiHidden="1" w:unhideWhenUsed="1"/>
     <w:lsdException w:name="Table Grid" w:uiPriority="59"/>
+    <w:lsdException w:name="Table Theme" w:semiHidden="1" w:unhideWhenUsed="1"/>
     <w:lsdException w:name="Placeholder Text" w:semiHidden="1"/>
     <w:lsdException w:name="No Spacing" w:uiPriority="1"/>
     <w:lsdException w:name="Light Shading" w:uiPriority="60"/>
@@ -4618,7 +5053,7 @@
     <w:lsdException w:name="Medium Shading 2 Accent 1" w:uiPriority="64"/>
     <w:lsdException w:name="Medium List 1 Accent 1" w:uiPriority="65"/>
     <w:lsdException w:name="Revision" w:semiHidden="1"/>
-    <w:lsdException w:name="List Paragraph" w:uiPriority="34"/>
+    <w:lsdException w:name="List Paragraph" w:uiPriority="34" w:qFormat="1"/>
     <w:lsdException w:name="Quote" w:uiPriority="29"/>
     <w:lsdException w:name="Intense Quote" w:uiPriority="30"/>
     <w:lsdException w:name="Medium List 2 Accent 1" w:uiPriority="66"/>
@@ -4946,7 +5381,6 @@
   <w:style w:type="character" w:default="1" w:styleId="Absatz-Standardschriftart">
     <w:name w:val="Default Paragraph Font"/>
     <w:uiPriority w:val="1"/>
-    <w:semiHidden/>
     <w:unhideWhenUsed/>
   </w:style>
   <w:style w:type="table" w:default="1" w:styleId="NormaleTabelle">
@@ -5502,6 +5936,7 @@
     <w:name w:val="List Paragraph"/>
     <w:basedOn w:val="Standard"/>
     <w:uiPriority w:val="34"/>
+    <w:qFormat/>
     <w:rsid w:val="0040027E"/>
     <w:pPr>
       <w:ind w:left="720"/>
@@ -6028,7 +6463,7 @@
 </file>
 
 <file path=customXml/itemProps1.xml><?xml version="1.0" encoding="utf-8"?>
-<ds:datastoreItem xmlns:ds="http://schemas.openxmlformats.org/officeDocument/2006/customXml" ds:itemID="{D021F37B-144C-4A53-9A8D-E87AD6A64AB5}">
+<ds:datastoreItem xmlns:ds="http://schemas.openxmlformats.org/officeDocument/2006/customXml" ds:itemID="{44B9FC29-774B-47C0-AFBE-F11958DFA4F2}">
   <ds:schemaRefs>
     <ds:schemaRef ds:uri="http://schemas.openxmlformats.org/officeDocument/2006/bibliography"/>
   </ds:schemaRefs>

</xml_diff>

<commit_message>
added some screenshots and text to docu
</commit_message>
<xml_diff>
--- a/Projektdoku.docx
+++ b/Projektdoku.docx
@@ -170,28 +170,16 @@
     <w:p>
       <w:pPr>
         <w:pStyle w:val="TitelseiteText"/>
-        <w:rPr>
-          <w:lang w:val="en-US"/>
-        </w:rPr>
-      </w:pPr>
-      <w:r>
-        <w:rPr>
-          <w:lang w:val="en-US"/>
-        </w:rPr>
+      </w:pPr>
+      <w:r>
         <w:t>Projektseminar Mediengestaltung I: Informationsvisualisierung</w:t>
       </w:r>
     </w:p>
     <w:p>
       <w:pPr>
         <w:pStyle w:val="TitelseiteText"/>
-        <w:rPr>
-          <w:lang w:val="en-US"/>
-        </w:rPr>
-      </w:pPr>
-      <w:r>
-        <w:rPr>
-          <w:lang w:val="en-US"/>
-        </w:rPr>
+      </w:pPr>
+      <w:r>
         <w:t>MEI-M 05.3: Projektseminar Mediengestaltung</w:t>
       </w:r>
     </w:p>
@@ -202,11 +190,19 @@
           <w:lang w:val="en-US"/>
         </w:rPr>
       </w:pPr>
+      <w:proofErr w:type="spellStart"/>
       <w:r>
         <w:rPr>
           <w:lang w:val="en-US"/>
         </w:rPr>
-        <w:t>Sommersemester 201</w:t>
+        <w:t>Sommersemester</w:t>
+      </w:r>
+      <w:proofErr w:type="spellEnd"/>
+      <w:r>
+        <w:rPr>
+          <w:lang w:val="en-US"/>
+        </w:rPr>
+        <w:t xml:space="preserve"> 201</w:t>
       </w:r>
       <w:r>
         <w:rPr>
@@ -237,6 +233,87 @@
           <w:lang w:val="en-US"/>
         </w:rPr>
       </w:pPr>
+      <w:r>
+        <w:rPr>
+          <w:noProof/>
+        </w:rPr>
+        <w:drawing>
+          <wp:anchor distT="0" distB="0" distL="114300" distR="114300" simplePos="0" relativeHeight="251658240" behindDoc="0" locked="0" layoutInCell="1" allowOverlap="1">
+            <wp:simplePos x="0" y="0"/>
+            <wp:positionH relativeFrom="margin">
+              <wp:posOffset>44554</wp:posOffset>
+            </wp:positionH>
+            <wp:positionV relativeFrom="paragraph">
+              <wp:posOffset>241935</wp:posOffset>
+            </wp:positionV>
+            <wp:extent cx="1849755" cy="1849755"/>
+            <wp:effectExtent l="38100" t="19050" r="93345" b="0"/>
+            <wp:wrapThrough wrapText="bothSides">
+              <wp:wrapPolygon edited="0">
+                <wp:start x="9403" y="-484"/>
+                <wp:lineTo x="2726" y="-875"/>
+                <wp:lineTo x="2283" y="2657"/>
+                <wp:lineTo x="517" y="2435"/>
+                <wp:lineTo x="-619" y="11485"/>
+                <wp:lineTo x="511" y="13196"/>
+                <wp:lineTo x="2275" y="17005"/>
+                <wp:lineTo x="2247" y="17225"/>
+                <wp:lineTo x="5915" y="20152"/>
+                <wp:lineTo x="6080" y="20621"/>
+                <wp:lineTo x="8729" y="20954"/>
+                <wp:lineTo x="9005" y="20540"/>
+                <wp:lineTo x="16401" y="18779"/>
+                <wp:lineTo x="16621" y="18806"/>
+                <wp:lineTo x="21672" y="16078"/>
+                <wp:lineTo x="22087" y="14560"/>
+                <wp:lineTo x="19688" y="12241"/>
+                <wp:lineTo x="16846" y="11660"/>
+                <wp:lineTo x="17290" y="8129"/>
+                <wp:lineTo x="16409" y="4431"/>
+                <wp:lineTo x="16796" y="3134"/>
+                <wp:lineTo x="13100" y="428"/>
+                <wp:lineTo x="10728" y="-318"/>
+                <wp:lineTo x="9403" y="-484"/>
+              </wp:wrapPolygon>
+            </wp:wrapThrough>
+            <wp:docPr id="1" name="Grafik 1"/>
+            <wp:cNvGraphicFramePr>
+              <a:graphicFrameLocks xmlns:a="http://schemas.openxmlformats.org/drawingml/2006/main" noChangeAspect="1"/>
+            </wp:cNvGraphicFramePr>
+            <a:graphic xmlns:a="http://schemas.openxmlformats.org/drawingml/2006/main">
+              <a:graphicData uri="http://schemas.openxmlformats.org/drawingml/2006/picture">
+                <pic:pic xmlns:pic="http://schemas.openxmlformats.org/drawingml/2006/picture">
+                  <pic:nvPicPr>
+                    <pic:cNvPr id="1" name="sh!t2.png"/>
+                    <pic:cNvPicPr/>
+                  </pic:nvPicPr>
+                  <pic:blipFill>
+                    <a:blip r:embed="rId9"/>
+                    <a:stretch>
+                      <a:fillRect/>
+                    </a:stretch>
+                  </pic:blipFill>
+                  <pic:spPr>
+                    <a:xfrm rot="21170536">
+                      <a:off x="0" y="0"/>
+                      <a:ext cx="1849755" cy="1849755"/>
+                    </a:xfrm>
+                    <a:prstGeom prst="rect">
+                      <a:avLst/>
+                    </a:prstGeom>
+                  </pic:spPr>
+                </pic:pic>
+              </a:graphicData>
+            </a:graphic>
+            <wp14:sizeRelH relativeFrom="margin">
+              <wp14:pctWidth>0</wp14:pctWidth>
+            </wp14:sizeRelH>
+            <wp14:sizeRelV relativeFrom="margin">
+              <wp14:pctHeight>0</wp14:pctHeight>
+            </wp14:sizeRelV>
+          </wp:anchor>
+        </w:drawing>
+      </w:r>
     </w:p>
     <w:p>
       <w:pPr>
@@ -250,15 +327,39 @@
         <w:pStyle w:val="Titel"/>
         <w:spacing w:line="240" w:lineRule="auto"/>
         <w:rPr>
-          <w:lang w:val="en-US"/>
-        </w:rPr>
-      </w:pPr>
-      <w:r>
-        <w:rPr>
           <w:sz w:val="46"/>
           <w:lang w:val="en-US"/>
         </w:rPr>
-        <w:t>Cursewords and Deaths in Tarantino Movies</w:t>
+      </w:pPr>
+      <w:proofErr w:type="spellStart"/>
+      <w:r>
+        <w:rPr>
+          <w:sz w:val="46"/>
+          <w:lang w:val="en-US"/>
+        </w:rPr>
+        <w:t>Cursewords</w:t>
+      </w:r>
+      <w:proofErr w:type="spellEnd"/>
+      <w:r>
+        <w:rPr>
+          <w:sz w:val="46"/>
+          <w:lang w:val="en-US"/>
+        </w:rPr>
+        <w:t xml:space="preserve"> and Deaths</w:t>
+      </w:r>
+      <w:r>
+        <w:rPr>
+          <w:sz w:val="46"/>
+          <w:lang w:val="en-US"/>
+        </w:rPr>
+        <w:br/>
+      </w:r>
+      <w:r>
+        <w:rPr>
+          <w:sz w:val="46"/>
+          <w:lang w:val="en-US"/>
+        </w:rPr>
+        <w:t>in Tarantino Movies</w:t>
       </w:r>
     </w:p>
     <w:p>
@@ -303,7 +404,7 @@
       </w:tblGrid>
       <w:tr>
         <w:trPr>
-          <w:trHeight w:val="1756"/>
+          <w:trHeight w:val="2612"/>
         </w:trPr>
         <w:tc>
           <w:tcPr>
@@ -312,6 +413,7 @@
           <w:p>
             <w:pPr>
               <w:pStyle w:val="TitelseiteText"/>
+              <w:spacing w:after="120"/>
             </w:pPr>
             <w:r>
               <w:t>Amanda Breuer</w:t>
@@ -320,11 +422,57 @@
           <w:p>
             <w:pPr>
               <w:pStyle w:val="TitelseiteText"/>
+              <w:spacing w:after="120"/>
             </w:pPr>
+            <w:r>
+              <w:t>Matr.Nr.:1769865</w:t>
+            </w:r>
           </w:p>
           <w:p>
             <w:pPr>
               <w:pStyle w:val="TitelseiteText"/>
+              <w:spacing w:after="120"/>
+            </w:pPr>
+            <w:r>
+              <w:t>Medieninformatik, Informationswissenschaft, Philosophie</w:t>
+            </w:r>
+          </w:p>
+          <w:p>
+            <w:pPr>
+              <w:pStyle w:val="TitelseiteText"/>
+              <w:spacing w:after="120"/>
+              <w:rPr>
+                <w:lang w:val="en-US"/>
+              </w:rPr>
+            </w:pPr>
+            <w:r>
+              <w:rPr>
+                <w:lang w:val="en-US"/>
+              </w:rPr>
+              <w:t>5. Semester B.A.</w:t>
+            </w:r>
+          </w:p>
+          <w:p>
+            <w:pPr>
+              <w:pStyle w:val="TitelseiteText"/>
+              <w:spacing w:after="120"/>
+              <w:rPr>
+                <w:lang w:val="en-US"/>
+              </w:rPr>
+            </w:pPr>
+            <w:r>
+              <w:rPr>
+                <w:lang w:val="en-US"/>
+              </w:rPr>
+              <w:t>amanda.breuer@stud.uni-regensburg.de</w:t>
+            </w:r>
+          </w:p>
+          <w:p>
+            <w:pPr>
+              <w:pStyle w:val="TitelseiteText"/>
+              <w:rPr>
+                <w:lang w:val="en-US"/>
+              </w:rPr>
             </w:pPr>
           </w:p>
         </w:tc>
@@ -335,9 +483,62 @@
           <w:p>
             <w:pPr>
               <w:pStyle w:val="TitelseiteText"/>
+              <w:spacing w:after="120"/>
             </w:pPr>
             <w:r>
               <w:t>Alicia Fritsche</w:t>
+            </w:r>
+            <w:r>
+              <w:br/>
+            </w:r>
+            <w:proofErr w:type="spellStart"/>
+            <w:r>
+              <w:t>Matr.Nr</w:t>
+            </w:r>
+            <w:proofErr w:type="spellEnd"/>
+            <w:r>
+              <w:t>.: 1781710</w:t>
+            </w:r>
+          </w:p>
+          <w:p>
+            <w:pPr>
+              <w:pStyle w:val="TitelseiteText"/>
+              <w:spacing w:after="120"/>
+            </w:pPr>
+            <w:r>
+              <w:t>Medieninformatik, Vergleichende Kulturwissenschaft, Bildende Kunst</w:t>
+            </w:r>
+          </w:p>
+          <w:p>
+            <w:pPr>
+              <w:pStyle w:val="TitelseiteText"/>
+              <w:spacing w:after="120"/>
+            </w:pPr>
+            <w:r>
+              <w:t>4. Semester B.A.</w:t>
+            </w:r>
+          </w:p>
+          <w:p>
+            <w:pPr>
+              <w:pStyle w:val="TitelseiteText"/>
+              <w:spacing w:after="120"/>
+              <w:rPr>
+                <w:lang w:val="en-US"/>
+              </w:rPr>
+            </w:pPr>
+            <w:proofErr w:type="spellStart"/>
+            <w:r>
+              <w:t>alicia</w:t>
+            </w:r>
+            <w:proofErr w:type="spellEnd"/>
+            <w:r>
+              <w:t>.</w:t>
+            </w:r>
+            <w:r>
+              <w:rPr>
+                <w:lang w:val="en-US"/>
+              </w:rPr>
+              <w:t>fritsche@stud.uni-regensburg.de</w:t>
             </w:r>
           </w:p>
         </w:tc>
@@ -353,24 +554,27 @@
           <w:p>
             <w:pPr>
               <w:pStyle w:val="TitelseiteText"/>
+              <w:spacing w:after="120"/>
             </w:pPr>
             <w:r>
-              <w:t>Louis Ritzkowski</w:t>
+              <w:t xml:space="preserve">Louis </w:t>
             </w:r>
+            <w:proofErr w:type="spellStart"/>
+            <w:r>
+              <w:t>Ritzkowski</w:t>
+            </w:r>
+            <w:proofErr w:type="spellEnd"/>
           </w:p>
           <w:p>
             <w:pPr>
               <w:pStyle w:val="TitelseiteText"/>
+              <w:spacing w:after="120"/>
             </w:pPr>
           </w:p>
           <w:p>
             <w:pPr>
               <w:pStyle w:val="TitelseiteText"/>
-            </w:pPr>
-          </w:p>
-          <w:p>
-            <w:pPr>
-              <w:pStyle w:val="TitelseiteText"/>
+              <w:spacing w:after="120"/>
             </w:pPr>
           </w:p>
           <w:p>
@@ -398,10 +602,7 @@
               <w:pStyle w:val="TitelseiteText"/>
             </w:pPr>
             <w:r>
-              <w:t xml:space="preserve">Abgegeben am </w:t>
-            </w:r>
-            <w:r>
-              <w:t>31.07.2017</w:t>
+              <w:t>Abgegeben am 31.07.2017</w:t>
             </w:r>
           </w:p>
         </w:tc>
@@ -412,15 +613,27 @@
           <w:p>
             <w:pPr>
               <w:pStyle w:val="TitelseiteText"/>
+              <w:spacing w:after="120"/>
             </w:pPr>
             <w:r>
-              <w:t>Teresa Then</w:t>
+              <w:t xml:space="preserve">Teresa </w:t>
             </w:r>
-          </w:p>
-          <w:p>
-            <w:pPr>
-              <w:pStyle w:val="TitelseiteText"/>
-            </w:pPr>
+            <w:proofErr w:type="spellStart"/>
+            <w:r>
+              <w:t>Then</w:t>
+            </w:r>
+            <w:proofErr w:type="spellEnd"/>
+            <w:r>
+              <w:br/>
+            </w:r>
+            <w:proofErr w:type="spellStart"/>
+            <w:r>
+              <w:t>Matr.Nr</w:t>
+            </w:r>
+            <w:proofErr w:type="spellEnd"/>
+            <w:r>
+              <w:t xml:space="preserve">.: </w:t>
+            </w:r>
             <w:r>
               <w:t>1720261</w:t>
             </w:r>
@@ -428,44 +641,28 @@
           <w:p>
             <w:pPr>
               <w:pStyle w:val="TitelseiteText"/>
-            </w:pPr>
-          </w:p>
-          <w:p>
-            <w:pPr>
-              <w:pStyle w:val="TitelseiteText"/>
+              <w:spacing w:after="120"/>
             </w:pPr>
             <w:r>
-              <w:t>Medieninformatik</w:t>
+              <w:t>Medieninformatik, Medienwissenschaft</w:t>
             </w:r>
             <w:r>
-              <w:t>, Medienwissenschaft</w:t>
+              <w:br/>
+            </w:r>
+            <w:r>
+              <w:t>5. Semester B.A.</w:t>
             </w:r>
           </w:p>
           <w:p>
             <w:pPr>
               <w:pStyle w:val="TitelseiteText"/>
+              <w:spacing w:after="120"/>
             </w:pPr>
             <w:r>
-              <w:t>5</w:t>
+              <w:t>teresa.t</w:t>
             </w:r>
             <w:r>
-              <w:t xml:space="preserve">. </w:t>
-            </w:r>
-            <w:r>
-              <w:t>Semester B.A.</w:t>
-            </w:r>
-          </w:p>
-          <w:p>
-            <w:pPr>
-              <w:pStyle w:val="TitelseiteText"/>
-            </w:pPr>
-          </w:p>
-          <w:p>
-            <w:pPr>
-              <w:pStyle w:val="TitelseiteText"/>
-            </w:pPr>
-            <w:r>
-              <w:t>Teresa.Then@stud.uni-regensburg.de</w:t>
+              <w:t>hen@stud.uni-regensburg.de</w:t>
             </w:r>
           </w:p>
         </w:tc>
@@ -481,9 +678,12 @@
         <w:pStyle w:val="Folgeabsatz"/>
         <w:ind w:firstLine="0"/>
         <w:sectPr>
-          <w:headerReference w:type="default" r:id="rId9"/>
-          <w:footerReference w:type="default" r:id="rId10"/>
-          <w:headerReference w:type="first" r:id="rId11"/>
+          <w:headerReference w:type="even" r:id="rId10"/>
+          <w:headerReference w:type="default" r:id="rId11"/>
+          <w:footerReference w:type="even" r:id="rId12"/>
+          <w:footerReference w:type="default" r:id="rId13"/>
+          <w:headerReference w:type="first" r:id="rId14"/>
+          <w:footerReference w:type="first" r:id="rId15"/>
           <w:pgSz w:w="11906" w:h="16838"/>
           <w:pgMar w:top="1418" w:right="1418" w:bottom="1134" w:left="1985" w:header="709" w:footer="709" w:gutter="0"/>
           <w:cols w:space="708"/>
@@ -527,13 +727,12 @@
       <w:r>
         <w:fldChar w:fldCharType="separate"/>
       </w:r>
-      <w:hyperlink w:anchor="_Toc489015581" w:history="1">
+      <w:hyperlink w:anchor="_Toc489222009" w:history="1">
         <w:r>
           <w:rPr>
             <w:rStyle w:val="Hyperlink"/>
             <w:rFonts w:eastAsiaTheme="majorEastAsia"/>
             <w:noProof/>
-            <w:lang w:val="en-US"/>
           </w:rPr>
           <w:t>1.</w:t>
         </w:r>
@@ -551,7 +750,6 @@
             <w:rStyle w:val="Hyperlink"/>
             <w:rFonts w:eastAsiaTheme="majorEastAsia"/>
             <w:noProof/>
-            <w:lang w:val="en-US"/>
           </w:rPr>
           <w:t>Einleitung</w:t>
         </w:r>
@@ -574,7 +772,7 @@
             <w:noProof/>
             <w:webHidden/>
           </w:rPr>
-          <w:instrText xml:space="preserve"> PAGEREF _Toc489015581 \h </w:instrText>
+          <w:instrText xml:space="preserve"> PAGEREF _Toc489222009 \h </w:instrText>
         </w:r>
         <w:r>
           <w:rPr>
@@ -615,13 +813,12 @@
           <w:szCs w:val="22"/>
         </w:rPr>
       </w:pPr>
-      <w:hyperlink w:anchor="_Toc489015582" w:history="1">
+      <w:hyperlink w:anchor="_Toc489222010" w:history="1">
         <w:r>
           <w:rPr>
             <w:rStyle w:val="Hyperlink"/>
             <w:rFonts w:eastAsiaTheme="majorEastAsia"/>
             <w:noProof/>
-            <w:lang w:val="en-US"/>
           </w:rPr>
           <w:t>2.</w:t>
         </w:r>
@@ -639,7 +836,6 @@
             <w:rStyle w:val="Hyperlink"/>
             <w:rFonts w:eastAsiaTheme="majorEastAsia"/>
             <w:noProof/>
-            <w:lang w:val="en-US"/>
           </w:rPr>
           <w:t>Umsetzung</w:t>
         </w:r>
@@ -662,7 +858,7 @@
             <w:noProof/>
             <w:webHidden/>
           </w:rPr>
-          <w:instrText xml:space="preserve"> PAGEREF _Toc489015582 \h </w:instrText>
+          <w:instrText xml:space="preserve"> PAGEREF _Toc489222010 \h </w:instrText>
         </w:r>
         <w:r>
           <w:rPr>
@@ -702,7 +898,7 @@
           <w:szCs w:val="22"/>
         </w:rPr>
       </w:pPr>
-      <w:hyperlink w:anchor="_Toc489015583" w:history="1">
+      <w:hyperlink w:anchor="_Toc489222011" w:history="1">
         <w:r>
           <w:rPr>
             <w:rStyle w:val="Hyperlink"/>
@@ -746,7 +942,7 @@
             <w:noProof/>
             <w:webHidden/>
           </w:rPr>
-          <w:instrText xml:space="preserve"> PAGEREF _Toc489015583 \h </w:instrText>
+          <w:instrText xml:space="preserve"> PAGEREF _Toc489222011 \h </w:instrText>
         </w:r>
         <w:r>
           <w:rPr>
@@ -786,7 +982,7 @@
           <w:szCs w:val="22"/>
         </w:rPr>
       </w:pPr>
-      <w:hyperlink w:anchor="_Toc489015584" w:history="1">
+      <w:hyperlink w:anchor="_Toc489222012" w:history="1">
         <w:r>
           <w:rPr>
             <w:rStyle w:val="Hyperlink"/>
@@ -830,7 +1026,7 @@
             <w:noProof/>
             <w:webHidden/>
           </w:rPr>
-          <w:instrText xml:space="preserve"> PAGEREF _Toc489015584 \h </w:instrText>
+          <w:instrText xml:space="preserve"> PAGEREF _Toc489222012 \h </w:instrText>
         </w:r>
         <w:r>
           <w:rPr>
@@ -850,7 +1046,7 @@
             <w:noProof/>
             <w:webHidden/>
           </w:rPr>
-          <w:t>4</w:t>
+          <w:t>7</w:t>
         </w:r>
         <w:r>
           <w:rPr>
@@ -870,7 +1066,7 @@
           <w:szCs w:val="22"/>
         </w:rPr>
       </w:pPr>
-      <w:hyperlink w:anchor="_Toc489015585" w:history="1">
+      <w:hyperlink w:anchor="_Toc489222013" w:history="1">
         <w:r>
           <w:rPr>
             <w:rStyle w:val="Hyperlink"/>
@@ -914,7 +1110,7 @@
             <w:noProof/>
             <w:webHidden/>
           </w:rPr>
-          <w:instrText xml:space="preserve"> PAGEREF _Toc489015585 \h </w:instrText>
+          <w:instrText xml:space="preserve"> PAGEREF _Toc489222013 \h </w:instrText>
         </w:r>
         <w:r>
           <w:rPr>
@@ -934,7 +1130,7 @@
             <w:noProof/>
             <w:webHidden/>
           </w:rPr>
-          <w:t>4</w:t>
+          <w:t>8</w:t>
         </w:r>
         <w:r>
           <w:rPr>
@@ -954,7 +1150,7 @@
           <w:szCs w:val="22"/>
         </w:rPr>
       </w:pPr>
-      <w:hyperlink w:anchor="_Toc489015586" w:history="1">
+      <w:hyperlink w:anchor="_Toc489222014" w:history="1">
         <w:r>
           <w:rPr>
             <w:rStyle w:val="Hyperlink"/>
@@ -998,7 +1194,7 @@
             <w:noProof/>
             <w:webHidden/>
           </w:rPr>
-          <w:instrText xml:space="preserve"> PAGEREF _Toc489015586 \h </w:instrText>
+          <w:instrText xml:space="preserve"> PAGEREF _Toc489222014 \h </w:instrText>
         </w:r>
         <w:r>
           <w:rPr>
@@ -1018,7 +1214,7 @@
             <w:noProof/>
             <w:webHidden/>
           </w:rPr>
-          <w:t>4</w:t>
+          <w:t>9</w:t>
         </w:r>
         <w:r>
           <w:rPr>
@@ -1038,7 +1234,7 @@
           <w:szCs w:val="22"/>
         </w:rPr>
       </w:pPr>
-      <w:hyperlink w:anchor="_Toc489015587" w:history="1">
+      <w:hyperlink w:anchor="_Toc489222015" w:history="1">
         <w:r>
           <w:rPr>
             <w:rStyle w:val="Hyperlink"/>
@@ -1061,7 +1257,7 @@
             <w:rFonts w:eastAsiaTheme="majorEastAsia"/>
             <w:noProof/>
           </w:rPr>
-          <w:t>IMDb Rating</w:t>
+          <w:t>Movie Ratings</w:t>
         </w:r>
         <w:r>
           <w:rPr>
@@ -1082,7 +1278,7 @@
             <w:noProof/>
             <w:webHidden/>
           </w:rPr>
-          <w:instrText xml:space="preserve"> PAGEREF _Toc489015587 \h </w:instrText>
+          <w:instrText xml:space="preserve"> PAGEREF _Toc489222015 \h </w:instrText>
         </w:r>
         <w:r>
           <w:rPr>
@@ -1102,7 +1298,7 @@
             <w:noProof/>
             <w:webHidden/>
           </w:rPr>
-          <w:t>4</w:t>
+          <w:t>10</w:t>
         </w:r>
         <w:r>
           <w:rPr>
@@ -1123,13 +1319,12 @@
           <w:szCs w:val="22"/>
         </w:rPr>
       </w:pPr>
-      <w:hyperlink w:anchor="_Toc489015588" w:history="1">
+      <w:hyperlink w:anchor="_Toc489222016" w:history="1">
         <w:r>
           <w:rPr>
             <w:rStyle w:val="Hyperlink"/>
             <w:rFonts w:eastAsiaTheme="majorEastAsia"/>
             <w:noProof/>
-            <w:lang w:val="en-US"/>
           </w:rPr>
           <w:t>3.</w:t>
         </w:r>
@@ -1147,7 +1342,6 @@
             <w:rStyle w:val="Hyperlink"/>
             <w:rFonts w:eastAsiaTheme="majorEastAsia"/>
             <w:noProof/>
-            <w:lang w:val="en-US"/>
           </w:rPr>
           <w:t>Gestaltungskonzept</w:t>
         </w:r>
@@ -1170,7 +1364,7 @@
             <w:noProof/>
             <w:webHidden/>
           </w:rPr>
-          <w:instrText xml:space="preserve"> PAGEREF _Toc489015588 \h </w:instrText>
+          <w:instrText xml:space="preserve"> PAGEREF _Toc489222016 \h </w:instrText>
         </w:r>
         <w:r>
           <w:rPr>
@@ -1190,7 +1384,7 @@
             <w:noProof/>
             <w:webHidden/>
           </w:rPr>
-          <w:t>5</w:t>
+          <w:t>11</w:t>
         </w:r>
         <w:r>
           <w:rPr>
@@ -1211,13 +1405,12 @@
           <w:szCs w:val="22"/>
         </w:rPr>
       </w:pPr>
-      <w:hyperlink w:anchor="_Toc489015589" w:history="1">
+      <w:hyperlink w:anchor="_Toc489222017" w:history="1">
         <w:r>
           <w:rPr>
             <w:rStyle w:val="Hyperlink"/>
             <w:rFonts w:eastAsiaTheme="majorEastAsia"/>
             <w:noProof/>
-            <w:lang w:val="en-US"/>
           </w:rPr>
           <w:t>4.</w:t>
         </w:r>
@@ -1235,7 +1428,6 @@
             <w:rStyle w:val="Hyperlink"/>
             <w:rFonts w:eastAsiaTheme="majorEastAsia"/>
             <w:noProof/>
-            <w:lang w:val="en-US"/>
           </w:rPr>
           <w:t>Projektmanagement</w:t>
         </w:r>
@@ -1258,7 +1450,7 @@
             <w:noProof/>
             <w:webHidden/>
           </w:rPr>
-          <w:instrText xml:space="preserve"> PAGEREF _Toc489015589 \h </w:instrText>
+          <w:instrText xml:space="preserve"> PAGEREF _Toc489222017 \h </w:instrText>
         </w:r>
         <w:r>
           <w:rPr>
@@ -1278,7 +1470,7 @@
             <w:noProof/>
             <w:webHidden/>
           </w:rPr>
-          <w:t>6</w:t>
+          <w:t>12</w:t>
         </w:r>
         <w:r>
           <w:rPr>
@@ -1324,67 +1516,239 @@
           <w:ilvl w:val="0"/>
           <w:numId w:val="34"/>
         </w:numPr>
-        <w:rPr>
-          <w:lang w:val="en-US"/>
-        </w:rPr>
-      </w:pPr>
-      <w:bookmarkStart w:id="0" w:name="_Toc489015581"/>
-      <w:r>
-        <w:rPr>
-          <w:lang w:val="en-US"/>
-        </w:rPr>
+      </w:pPr>
+      <w:bookmarkStart w:id="0" w:name="_Toc489222009"/>
+      <w:r>
         <w:lastRenderedPageBreak/>
         <w:t>Einleitung</w:t>
       </w:r>
       <w:bookmarkEnd w:id="0"/>
       <w:r>
-        <w:rPr>
-          <w:lang w:val="en-US"/>
-        </w:rPr>
         <w:tab/>
       </w:r>
     </w:p>
     <w:p>
       <w:pPr>
-        <w:rPr>
-          <w:lang w:val="en-US"/>
-        </w:rPr>
-      </w:pPr>
-      <w:r>
-        <w:rPr>
-          <w:lang w:val="en-US"/>
-        </w:rPr>
-        <w:t>Datensatz</w:t>
+        <w:pStyle w:val="Folgeabsatz"/>
+        <w:spacing w:line="288" w:lineRule="auto"/>
+        <w:ind w:firstLine="709"/>
+      </w:pPr>
+      <w:r>
+        <w:t xml:space="preserve">Die vorliegende Projektarbeit stellt eine Informationsvisualisierung von Schimpfwörtern und Todesfällen in ausgewählten Tarantino-Filmen dar. </w:t>
+      </w:r>
+      <w:r>
+        <w:t>Diese wurde mittels der JavaScript-Bibliothek D3 implementiert.</w:t>
       </w:r>
     </w:p>
     <w:p>
       <w:pPr>
-        <w:pStyle w:val="Folgeabsatz"/>
-        <w:ind w:firstLine="0"/>
-        <w:rPr>
-          <w:lang w:val="en-US"/>
-        </w:rPr>
-      </w:pPr>
-      <w:r>
-        <w:rPr>
-          <w:lang w:val="en-US"/>
-        </w:rPr>
-        <w:t>Idee</w:t>
+        <w:spacing w:line="288" w:lineRule="auto"/>
+        <w:ind w:firstLine="709"/>
+      </w:pPr>
+      <w:r>
+        <w:t xml:space="preserve">Bei dem </w:t>
+      </w:r>
+      <w:r>
+        <w:t xml:space="preserve">hierfür </w:t>
+      </w:r>
+      <w:r>
+        <w:t xml:space="preserve">verwendeten Datensatz handelt es sich um </w:t>
+      </w:r>
+      <w:r>
+        <w:t xml:space="preserve">die </w:t>
+      </w:r>
+      <w:r>
+        <w:t>Daten aus sieben Filmen</w:t>
+      </w:r>
+      <w:r>
+        <w:t xml:space="preserve"> ("Reservoir Dogs", "Pulp Fiction", "Jackie Brown", "Kill Bill: Vol. 1", "Kill Bill: Vol. 2", "</w:t>
+      </w:r>
+      <w:proofErr w:type="spellStart"/>
+      <w:r>
+        <w:t>Inglo</w:t>
+      </w:r>
+      <w:r>
+        <w:t>u</w:t>
+      </w:r>
+      <w:r>
+        <w:t>rious</w:t>
+      </w:r>
+      <w:proofErr w:type="spellEnd"/>
+      <w:r>
+        <w:t xml:space="preserve"> </w:t>
+      </w:r>
+      <w:proofErr w:type="spellStart"/>
+      <w:r>
+        <w:t>Basterds</w:t>
+      </w:r>
+      <w:proofErr w:type="spellEnd"/>
+      <w:r>
+        <w:t xml:space="preserve">" und "Django </w:t>
+      </w:r>
+      <w:proofErr w:type="spellStart"/>
+      <w:r>
+        <w:t>Unchained</w:t>
+      </w:r>
+      <w:proofErr w:type="spellEnd"/>
+      <w:r>
+        <w:t>"</w:t>
+      </w:r>
+      <w:r>
+        <w:t>)</w:t>
+      </w:r>
+      <w:r>
+        <w:t xml:space="preserve"> des Filmemachers Quentin Tarantino. Di</w:t>
+      </w:r>
+      <w:r>
+        <w:t>eser ist bekannt für seine Werke</w:t>
+      </w:r>
+      <w:r>
+        <w:t>, die viele Kraftausdrücke und Gewaltszenen beinhalten. Oliver Roeder machte es sich zur Aufgabe</w:t>
+      </w:r>
+      <w:r>
+        <w:t xml:space="preserve"> eben diese Szenen zu analysieren</w:t>
+      </w:r>
+      <w:r>
+        <w:t>,</w:t>
+      </w:r>
+      <w:r>
+        <w:t xml:space="preserve"> indem er</w:t>
+      </w:r>
+      <w:r>
+        <w:t xml:space="preserve"> j</w:t>
+      </w:r>
+      <w:r>
+        <w:t>edes gesagte Schimpfwort sowie Figuren-Tode u</w:t>
+      </w:r>
+      <w:r>
+        <w:t>nter Angabe der exakten Zeit quantifizierte</w:t>
+      </w:r>
+      <w:r>
+        <w:t xml:space="preserve">. Seine Ergebnisse stellte er auf </w:t>
+      </w:r>
+      <w:proofErr w:type="spellStart"/>
+      <w:r>
+        <w:t>Github</w:t>
+      </w:r>
+      <w:proofErr w:type="spellEnd"/>
+      <w:r>
+        <w:t xml:space="preserve"> zur Verfügung, die als Grundlage d</w:t>
+      </w:r>
+      <w:r>
+        <w:t>ieser Arbeit dienen</w:t>
+      </w:r>
+      <w:r>
+        <w:t xml:space="preserve"> (https://github.com/fivethirtyeight/data/blob/master/tarantino/tarantino.csv)</w:t>
+      </w:r>
+      <w:r>
+        <w:t>.</w:t>
+      </w:r>
+      <w:r>
+        <w:t xml:space="preserve"> </w:t>
+      </w:r>
+      <w:r>
+        <w:t xml:space="preserve">Zusätzlich wurde ein zweiter Datensatz angelegt, der Metadaten der </w:t>
+      </w:r>
+      <w:r>
+        <w:t xml:space="preserve">genannten </w:t>
+      </w:r>
+      <w:r>
+        <w:t>Filme enthält, sowie</w:t>
+      </w:r>
+      <w:r>
+        <w:t xml:space="preserve"> </w:t>
+      </w:r>
+      <w:r>
+        <w:t>das Erscheinungsjahr und</w:t>
+      </w:r>
+      <w:r>
+        <w:t xml:space="preserve"> die Filmläng</w:t>
+      </w:r>
+      <w:r>
+        <w:t xml:space="preserve">en. Außerdem wurden </w:t>
+      </w:r>
+      <w:r>
+        <w:t xml:space="preserve">die </w:t>
+      </w:r>
+      <w:r>
+        <w:t>Film-Bewertungen</w:t>
+      </w:r>
+      <w:r>
+        <w:t xml:space="preserve"> der </w:t>
+      </w:r>
+      <w:proofErr w:type="spellStart"/>
+      <w:r>
+        <w:t>IMDb</w:t>
+      </w:r>
+      <w:proofErr w:type="spellEnd"/>
+      <w:r>
+        <w:t xml:space="preserve"> (Internet Movie Database)</w:t>
+      </w:r>
+      <w:r>
+        <w:t xml:space="preserve"> und</w:t>
+      </w:r>
+      <w:r>
+        <w:t xml:space="preserve"> </w:t>
+      </w:r>
+      <w:r>
+        <w:t xml:space="preserve">„Rotten </w:t>
+      </w:r>
+      <w:proofErr w:type="spellStart"/>
+      <w:r>
+        <w:t>Tomatoes</w:t>
+      </w:r>
+      <w:proofErr w:type="spellEnd"/>
+      <w:r>
+        <w:t xml:space="preserve">“ </w:t>
+      </w:r>
+      <w:r>
+        <w:t>aufgenommen.</w:t>
+      </w:r>
+      <w:r>
+        <w:t xml:space="preserve"> </w:t>
+      </w:r>
+      <w:r>
+        <w:t xml:space="preserve">Die beiden </w:t>
+      </w:r>
+      <w:r>
+        <w:t xml:space="preserve">genannten </w:t>
+      </w:r>
+      <w:r>
+        <w:t>Datensätze liegen als CSV-Datei vor</w:t>
+      </w:r>
+      <w:r>
+        <w:t xml:space="preserve"> und können somit mittels der Methodik von D3 aufbereitet werden</w:t>
+      </w:r>
+      <w:r>
+        <w:t>.</w:t>
       </w:r>
     </w:p>
     <w:p>
       <w:pPr>
         <w:pStyle w:val="Folgeabsatz"/>
-        <w:ind w:firstLine="0"/>
-        <w:rPr>
-          <w:lang w:val="en-US"/>
-        </w:rPr>
-      </w:pPr>
-      <w:r>
-        <w:rPr>
-          <w:lang w:val="en-US"/>
-        </w:rPr>
-        <w:t>Medienwissenschaftlicher Ansatz?</w:t>
+        <w:spacing w:line="288" w:lineRule="auto"/>
+        <w:ind w:firstLine="709"/>
+      </w:pPr>
+      <w:r>
+        <w:t>Die Idee dieses Projekts ist es</w:t>
+      </w:r>
+      <w:r>
+        <w:t>,</w:t>
+      </w:r>
+      <w:r>
+        <w:t xml:space="preserve"> eine </w:t>
+      </w:r>
+      <w:r>
+        <w:t xml:space="preserve">ansprechende und </w:t>
+      </w:r>
+      <w:r>
+        <w:t xml:space="preserve">unterhaltsame Exploration der Daten bereitzustellen, die auch im wissenschaftlichen Kontext der Medienwissenschaft </w:t>
+      </w:r>
+      <w:r>
+        <w:t xml:space="preserve">(z.B. der Filmanalyse) </w:t>
+      </w:r>
+      <w:r>
+        <w:t xml:space="preserve">verwendet werden kann. </w:t>
       </w:r>
     </w:p>
     <w:p>
@@ -1394,15 +1758,9 @@
           <w:ilvl w:val="0"/>
           <w:numId w:val="34"/>
         </w:numPr>
-        <w:rPr>
-          <w:lang w:val="en-US"/>
-        </w:rPr>
-      </w:pPr>
-      <w:bookmarkStart w:id="1" w:name="_Toc489015582"/>
-      <w:r>
-        <w:rPr>
-          <w:lang w:val="en-US"/>
-        </w:rPr>
+      </w:pPr>
+      <w:bookmarkStart w:id="1" w:name="_Toc489222010"/>
+      <w:r>
         <w:lastRenderedPageBreak/>
         <w:t>Umsetzung</w:t>
       </w:r>
@@ -1416,7 +1774,7 @@
           <w:numId w:val="27"/>
         </w:numPr>
       </w:pPr>
-      <w:bookmarkStart w:id="2" w:name="_Toc489015583"/>
+      <w:bookmarkStart w:id="2" w:name="_Toc489222011"/>
       <w:r>
         <w:t>Bubble Chart</w:t>
       </w:r>
@@ -1424,25 +1782,542 @@
     </w:p>
     <w:p>
       <w:r>
-        <w:t>Code</w:t>
+        <w:t xml:space="preserve">Die Schimpfwörter wurden bei der Aufbereitung der Daten nach </w:t>
+      </w:r>
+      <w:r>
+        <w:t xml:space="preserve">den </w:t>
+      </w:r>
+      <w:r>
+        <w:t>ve</w:t>
+      </w:r>
+      <w:r>
+        <w:t>rschiedenen Kategorien „</w:t>
+      </w:r>
+      <w:proofErr w:type="spellStart"/>
+      <w:r>
+        <w:t>ass</w:t>
+      </w:r>
+      <w:proofErr w:type="spellEnd"/>
+      <w:r>
+        <w:t>“, „</w:t>
+      </w:r>
+      <w:proofErr w:type="spellStart"/>
+      <w:r>
+        <w:t>shit</w:t>
+      </w:r>
+      <w:proofErr w:type="spellEnd"/>
+      <w:r>
+        <w:t>“, „fuck“, „</w:t>
+      </w:r>
+      <w:proofErr w:type="spellStart"/>
+      <w:r>
+        <w:t>racial</w:t>
+      </w:r>
+      <w:proofErr w:type="spellEnd"/>
+      <w:r>
+        <w:t>“, „genital“, „</w:t>
+      </w:r>
+      <w:proofErr w:type="spellStart"/>
+      <w:r>
+        <w:t>blasphemy</w:t>
+      </w:r>
+      <w:proofErr w:type="spellEnd"/>
+      <w:r>
+        <w:t>“ und „</w:t>
+      </w:r>
+      <w:proofErr w:type="spellStart"/>
+      <w:r>
+        <w:t>other</w:t>
+      </w:r>
+      <w:proofErr w:type="spellEnd"/>
+      <w:r>
+        <w:t>“ geordnet, in denen bedeutungsähnliche Worte oder solche desselben Wortstammes zusammengefasst wurden.</w:t>
       </w:r>
     </w:p>
     <w:p>
       <w:pPr>
         <w:pStyle w:val="Folgeabsatz"/>
-        <w:ind w:firstLine="0"/>
-      </w:pPr>
-      <w:r>
-        <w:t>explorative Möglichkeiten</w:t>
+      </w:pPr>
+      <w:r>
+        <w:t>Der Bubble Chart erlaubt in erster Linie eine quantitative Visualisierung der Schimpfwörter in Summe. Über drei Buttons kann zwischen einer</w:t>
+      </w:r>
+      <w:r>
+        <w:t xml:space="preserve"> Ansicht der Gesamtheit der Wörter („All </w:t>
+      </w:r>
+      <w:proofErr w:type="spellStart"/>
+      <w:r>
+        <w:t>Curses</w:t>
+      </w:r>
+      <w:proofErr w:type="spellEnd"/>
+      <w:r>
+        <w:t xml:space="preserve">“), einer Sortierung je Film </w:t>
+      </w:r>
+      <w:r>
+        <w:t>(„</w:t>
+      </w:r>
+      <w:proofErr w:type="spellStart"/>
+      <w:r>
+        <w:t>Curses</w:t>
+      </w:r>
+      <w:proofErr w:type="spellEnd"/>
+      <w:r>
+        <w:t xml:space="preserve"> </w:t>
+      </w:r>
+      <w:proofErr w:type="spellStart"/>
+      <w:r>
+        <w:t>by</w:t>
+      </w:r>
+      <w:proofErr w:type="spellEnd"/>
+      <w:r>
+        <w:t xml:space="preserve"> Movie“) </w:t>
+      </w:r>
+      <w:r>
+        <w:t>und einer weiteren Aufschlüsselung nach Schimpfwortkategorien innerhalb eines Films</w:t>
+      </w:r>
+      <w:r>
+        <w:t xml:space="preserve"> („</w:t>
+      </w:r>
+      <w:proofErr w:type="spellStart"/>
+      <w:r>
+        <w:t>Curses</w:t>
+      </w:r>
+      <w:proofErr w:type="spellEnd"/>
+      <w:r>
+        <w:t xml:space="preserve"> </w:t>
+      </w:r>
+      <w:proofErr w:type="spellStart"/>
+      <w:r>
+        <w:t>by</w:t>
+      </w:r>
+      <w:proofErr w:type="spellEnd"/>
+      <w:r>
+        <w:t xml:space="preserve"> Type“)</w:t>
+      </w:r>
+      <w:r>
+        <w:t xml:space="preserve"> gewechselt werden.</w:t>
+      </w:r>
+      <w:r>
+        <w:t xml:space="preserve"> So kann sich der User ein Bild darüber machen, in welchem Film welches Wort genau wie oft gesagt wird, wieviel insgesamt im Filmvergleich geflucht wird und welche Typen von Schimpfwörtern welchen Anteil innerhalb eines Films ausmachen. Durch </w:t>
+      </w:r>
+      <w:proofErr w:type="spellStart"/>
+      <w:r>
+        <w:t>Hovern</w:t>
+      </w:r>
+      <w:proofErr w:type="spellEnd"/>
+      <w:r>
+        <w:t xml:space="preserve"> über den einzelnen </w:t>
+      </w:r>
+      <w:proofErr w:type="spellStart"/>
+      <w:r>
+        <w:t>Bubbles</w:t>
+      </w:r>
+      <w:proofErr w:type="spellEnd"/>
+      <w:r>
+        <w:t xml:space="preserve"> erhält der Nutzer in Form eines </w:t>
+      </w:r>
+      <w:proofErr w:type="spellStart"/>
+      <w:r>
+        <w:t>Tooltips</w:t>
+      </w:r>
+      <w:proofErr w:type="spellEnd"/>
+      <w:r>
+        <w:t xml:space="preserve"> Details zu Anzahl der Vorkomm</w:t>
+      </w:r>
+      <w:r>
+        <w:t>nisse</w:t>
+      </w:r>
+      <w:r>
+        <w:t xml:space="preserve"> im jeweiligen Film mit dessen Erscheinungsjahr zum gewählten Wort.</w:t>
       </w:r>
     </w:p>
     <w:p>
       <w:pPr>
         <w:pStyle w:val="Folgeabsatz"/>
+      </w:pPr>
+      <w:r>
+        <w:t xml:space="preserve">Für die Darstellung von Häufigkeiten und Gruppierungen erschien der Bubble Chart mit </w:t>
+      </w:r>
+      <w:proofErr w:type="spellStart"/>
+      <w:r>
+        <w:t>force</w:t>
+      </w:r>
+      <w:proofErr w:type="spellEnd"/>
+      <w:r>
+        <w:t xml:space="preserve"> </w:t>
+      </w:r>
+      <w:proofErr w:type="spellStart"/>
+      <w:r>
+        <w:t>layout</w:t>
+      </w:r>
+      <w:proofErr w:type="spellEnd"/>
+      <w:r>
+        <w:t xml:space="preserve"> am besten geeignet. </w:t>
+      </w:r>
+      <w:r>
+        <w:t xml:space="preserve">Es ist naheliegend, dass sich die Proportionalität von Häufigkeiten gut als Größenverhältnisse abstrakter Formen visualisierend lässt und intuitiv interpretiert wird. </w:t>
+      </w:r>
+      <w:r>
+        <w:t>Da das Interesse vor allem dem linguistischen Aspekt gilt, erschien es sinnvoll, die oben genannte Kategorisierung der Wörter vor</w:t>
+      </w:r>
+      <w:r>
+        <w:t xml:space="preserve">zunehmen. Hiervon lassen sich mögliche Metadaten ableiten, beispielsweise welcher Typ von Kraftausdrücken in Relation zu den anderen Typen überwiegt. Somit </w:t>
+      </w:r>
+    </w:p>
+    <w:p>
+      <w:pPr>
+        <w:pStyle w:val="Folgeabsatz"/>
+        <w:keepNext/>
         <w:ind w:firstLine="0"/>
       </w:pPr>
       <w:r>
-        <w:t>Forschungszwecke</w:t>
+        <w:rPr>
+          <w:noProof/>
+        </w:rPr>
+        <w:lastRenderedPageBreak/>
+        <w:drawing>
+          <wp:inline distT="0" distB="0" distL="0" distR="0">
+            <wp:extent cx="5399405" cy="3302000"/>
+            <wp:effectExtent l="0" t="0" r="0" b="0"/>
+            <wp:docPr id="8" name="Grafik 8"/>
+            <wp:cNvGraphicFramePr>
+              <a:graphicFrameLocks xmlns:a="http://schemas.openxmlformats.org/drawingml/2006/main" noChangeAspect="1"/>
+            </wp:cNvGraphicFramePr>
+            <a:graphic xmlns:a="http://schemas.openxmlformats.org/drawingml/2006/main">
+              <a:graphicData uri="http://schemas.openxmlformats.org/drawingml/2006/picture">
+                <pic:pic xmlns:pic="http://schemas.openxmlformats.org/drawingml/2006/picture">
+                  <pic:nvPicPr>
+                    <pic:cNvPr id="8" name="bubble_all.png"/>
+                    <pic:cNvPicPr/>
+                  </pic:nvPicPr>
+                  <pic:blipFill>
+                    <a:blip r:embed="rId16"/>
+                    <a:stretch>
+                      <a:fillRect/>
+                    </a:stretch>
+                  </pic:blipFill>
+                  <pic:spPr>
+                    <a:xfrm>
+                      <a:off x="0" y="0"/>
+                      <a:ext cx="5399405" cy="3302000"/>
+                    </a:xfrm>
+                    <a:prstGeom prst="rect">
+                      <a:avLst/>
+                    </a:prstGeom>
+                  </pic:spPr>
+                </pic:pic>
+              </a:graphicData>
+            </a:graphic>
+          </wp:inline>
+        </w:drawing>
+      </w:r>
+    </w:p>
+    <w:p>
+      <w:pPr>
+        <w:pStyle w:val="Beschriftung"/>
+        <w:jc w:val="both"/>
+        <w:rPr>
+          <w:rFonts w:ascii="Palatino Linotype" w:hAnsi="Palatino Linotype"/>
+          <w:sz w:val="20"/>
+        </w:rPr>
+      </w:pPr>
+      <w:r>
+        <w:rPr>
+          <w:rFonts w:ascii="Palatino Linotype" w:hAnsi="Palatino Linotype"/>
+          <w:sz w:val="20"/>
+        </w:rPr>
+        <w:t xml:space="preserve">Abb. </w:t>
+      </w:r>
+      <w:r>
+        <w:rPr>
+          <w:rFonts w:ascii="Palatino Linotype" w:hAnsi="Palatino Linotype"/>
+          <w:sz w:val="20"/>
+        </w:rPr>
+        <w:fldChar w:fldCharType="begin"/>
+      </w:r>
+      <w:r>
+        <w:rPr>
+          <w:rFonts w:ascii="Palatino Linotype" w:hAnsi="Palatino Linotype"/>
+          <w:sz w:val="20"/>
+        </w:rPr>
+        <w:instrText xml:space="preserve"> SEQ Abb. \* ARABIC </w:instrText>
+      </w:r>
+      <w:r>
+        <w:rPr>
+          <w:rFonts w:ascii="Palatino Linotype" w:hAnsi="Palatino Linotype"/>
+          <w:sz w:val="20"/>
+        </w:rPr>
+        <w:fldChar w:fldCharType="separate"/>
+      </w:r>
+      <w:r>
+        <w:rPr>
+          <w:rFonts w:ascii="Palatino Linotype" w:hAnsi="Palatino Linotype"/>
+          <w:noProof/>
+          <w:sz w:val="20"/>
+        </w:rPr>
+        <w:t>1</w:t>
+      </w:r>
+      <w:r>
+        <w:rPr>
+          <w:rFonts w:ascii="Palatino Linotype" w:hAnsi="Palatino Linotype"/>
+          <w:sz w:val="20"/>
+        </w:rPr>
+        <w:fldChar w:fldCharType="end"/>
+      </w:r>
+      <w:r>
+        <w:rPr>
+          <w:rFonts w:ascii="Palatino Linotype" w:hAnsi="Palatino Linotype"/>
+          <w:sz w:val="20"/>
+        </w:rPr>
+        <w:t xml:space="preserve">: Bubble Chart – All </w:t>
+      </w:r>
+      <w:proofErr w:type="spellStart"/>
+      <w:r>
+        <w:rPr>
+          <w:rFonts w:ascii="Palatino Linotype" w:hAnsi="Palatino Linotype"/>
+          <w:sz w:val="20"/>
+        </w:rPr>
+        <w:t>Curses</w:t>
+      </w:r>
+      <w:proofErr w:type="spellEnd"/>
+    </w:p>
+    <w:p>
+      <w:pPr>
+        <w:keepNext/>
+      </w:pPr>
+      <w:r>
+        <w:rPr>
+          <w:noProof/>
+        </w:rPr>
+        <w:drawing>
+          <wp:inline distT="0" distB="0" distL="0" distR="0">
+            <wp:extent cx="5399405" cy="3308350"/>
+            <wp:effectExtent l="0" t="0" r="0" b="6350"/>
+            <wp:docPr id="9" name="Grafik 9"/>
+            <wp:cNvGraphicFramePr>
+              <a:graphicFrameLocks xmlns:a="http://schemas.openxmlformats.org/drawingml/2006/main" noChangeAspect="1"/>
+            </wp:cNvGraphicFramePr>
+            <a:graphic xmlns:a="http://schemas.openxmlformats.org/drawingml/2006/main">
+              <a:graphicData uri="http://schemas.openxmlformats.org/drawingml/2006/picture">
+                <pic:pic xmlns:pic="http://schemas.openxmlformats.org/drawingml/2006/picture">
+                  <pic:nvPicPr>
+                    <pic:cNvPr id="9" name="bubble_movie.png"/>
+                    <pic:cNvPicPr/>
+                  </pic:nvPicPr>
+                  <pic:blipFill>
+                    <a:blip r:embed="rId17"/>
+                    <a:stretch>
+                      <a:fillRect/>
+                    </a:stretch>
+                  </pic:blipFill>
+                  <pic:spPr>
+                    <a:xfrm>
+                      <a:off x="0" y="0"/>
+                      <a:ext cx="5399405" cy="3308350"/>
+                    </a:xfrm>
+                    <a:prstGeom prst="rect">
+                      <a:avLst/>
+                    </a:prstGeom>
+                  </pic:spPr>
+                </pic:pic>
+              </a:graphicData>
+            </a:graphic>
+          </wp:inline>
+        </w:drawing>
+      </w:r>
+    </w:p>
+    <w:p>
+      <w:pPr>
+        <w:pStyle w:val="Beschriftung"/>
+        <w:jc w:val="both"/>
+        <w:rPr>
+          <w:rFonts w:ascii="Palatino Linotype" w:hAnsi="Palatino Linotype"/>
+          <w:sz w:val="20"/>
+          <w:lang w:val="en-US"/>
+        </w:rPr>
+      </w:pPr>
+      <w:r>
+        <w:rPr>
+          <w:rFonts w:ascii="Palatino Linotype" w:hAnsi="Palatino Linotype"/>
+          <w:sz w:val="20"/>
+          <w:lang w:val="en-US"/>
+        </w:rPr>
+        <w:t xml:space="preserve">Abb. </w:t>
+      </w:r>
+      <w:r>
+        <w:rPr>
+          <w:rFonts w:ascii="Palatino Linotype" w:hAnsi="Palatino Linotype"/>
+          <w:sz w:val="20"/>
+        </w:rPr>
+        <w:fldChar w:fldCharType="begin"/>
+      </w:r>
+      <w:r>
+        <w:rPr>
+          <w:rFonts w:ascii="Palatino Linotype" w:hAnsi="Palatino Linotype"/>
+          <w:sz w:val="20"/>
+          <w:lang w:val="en-US"/>
+        </w:rPr>
+        <w:instrText xml:space="preserve"> SEQ Abb. \* ARABIC </w:instrText>
+      </w:r>
+      <w:r>
+        <w:rPr>
+          <w:rFonts w:ascii="Palatino Linotype" w:hAnsi="Palatino Linotype"/>
+          <w:sz w:val="20"/>
+        </w:rPr>
+        <w:fldChar w:fldCharType="separate"/>
+      </w:r>
+      <w:r>
+        <w:rPr>
+          <w:rFonts w:ascii="Palatino Linotype" w:hAnsi="Palatino Linotype"/>
+          <w:noProof/>
+          <w:sz w:val="20"/>
+          <w:lang w:val="en-US"/>
+        </w:rPr>
+        <w:t>2</w:t>
+      </w:r>
+      <w:r>
+        <w:rPr>
+          <w:rFonts w:ascii="Palatino Linotype" w:hAnsi="Palatino Linotype"/>
+          <w:sz w:val="20"/>
+        </w:rPr>
+        <w:fldChar w:fldCharType="end"/>
+      </w:r>
+      <w:r>
+        <w:rPr>
+          <w:rFonts w:ascii="Palatino Linotype" w:hAnsi="Palatino Linotype"/>
+          <w:sz w:val="20"/>
+          <w:lang w:val="en-US"/>
+        </w:rPr>
+        <w:t>: Bubble Chart – Curses by Movie</w:t>
+      </w:r>
+    </w:p>
+    <w:p>
+      <w:pPr>
+        <w:keepNext/>
+      </w:pPr>
+      <w:r>
+        <w:rPr>
+          <w:noProof/>
+        </w:rPr>
+        <w:lastRenderedPageBreak/>
+        <w:drawing>
+          <wp:inline distT="0" distB="0" distL="0" distR="0">
+            <wp:extent cx="5399405" cy="3993515"/>
+            <wp:effectExtent l="0" t="0" r="0" b="6985"/>
+            <wp:docPr id="10" name="Grafik 10"/>
+            <wp:cNvGraphicFramePr>
+              <a:graphicFrameLocks xmlns:a="http://schemas.openxmlformats.org/drawingml/2006/main" noChangeAspect="1"/>
+            </wp:cNvGraphicFramePr>
+            <a:graphic xmlns:a="http://schemas.openxmlformats.org/drawingml/2006/main">
+              <a:graphicData uri="http://schemas.openxmlformats.org/drawingml/2006/picture">
+                <pic:pic xmlns:pic="http://schemas.openxmlformats.org/drawingml/2006/picture">
+                  <pic:nvPicPr>
+                    <pic:cNvPr id="10" name="bubble_type.png"/>
+                    <pic:cNvPicPr/>
+                  </pic:nvPicPr>
+                  <pic:blipFill>
+                    <a:blip r:embed="rId18"/>
+                    <a:stretch>
+                      <a:fillRect/>
+                    </a:stretch>
+                  </pic:blipFill>
+                  <pic:spPr>
+                    <a:xfrm>
+                      <a:off x="0" y="0"/>
+                      <a:ext cx="5399405" cy="3993515"/>
+                    </a:xfrm>
+                    <a:prstGeom prst="rect">
+                      <a:avLst/>
+                    </a:prstGeom>
+                  </pic:spPr>
+                </pic:pic>
+              </a:graphicData>
+            </a:graphic>
+          </wp:inline>
+        </w:drawing>
+      </w:r>
+    </w:p>
+    <w:p>
+      <w:pPr>
+        <w:pStyle w:val="Beschriftung"/>
+        <w:jc w:val="both"/>
+        <w:rPr>
+          <w:rFonts w:ascii="Palatino Linotype" w:hAnsi="Palatino Linotype"/>
+          <w:sz w:val="20"/>
+          <w:lang w:val="en-US"/>
+        </w:rPr>
+      </w:pPr>
+      <w:r>
+        <w:rPr>
+          <w:rFonts w:ascii="Palatino Linotype" w:hAnsi="Palatino Linotype"/>
+          <w:sz w:val="20"/>
+          <w:lang w:val="en-US"/>
+        </w:rPr>
+        <w:t xml:space="preserve">Abb. </w:t>
+      </w:r>
+      <w:r>
+        <w:rPr>
+          <w:rFonts w:ascii="Palatino Linotype" w:hAnsi="Palatino Linotype"/>
+          <w:sz w:val="20"/>
+        </w:rPr>
+        <w:fldChar w:fldCharType="begin"/>
+      </w:r>
+      <w:r>
+        <w:rPr>
+          <w:rFonts w:ascii="Palatino Linotype" w:hAnsi="Palatino Linotype"/>
+          <w:sz w:val="20"/>
+          <w:lang w:val="en-US"/>
+        </w:rPr>
+        <w:instrText xml:space="preserve"> SEQ Abb. \* ARABIC </w:instrText>
+      </w:r>
+      <w:r>
+        <w:rPr>
+          <w:rFonts w:ascii="Palatino Linotype" w:hAnsi="Palatino Linotype"/>
+          <w:sz w:val="20"/>
+        </w:rPr>
+        <w:fldChar w:fldCharType="separate"/>
+      </w:r>
+      <w:r>
+        <w:rPr>
+          <w:rFonts w:ascii="Palatino Linotype" w:hAnsi="Palatino Linotype"/>
+          <w:noProof/>
+          <w:sz w:val="20"/>
+          <w:lang w:val="en-US"/>
+        </w:rPr>
+        <w:t>3</w:t>
+      </w:r>
+      <w:r>
+        <w:rPr>
+          <w:rFonts w:ascii="Palatino Linotype" w:hAnsi="Palatino Linotype"/>
+          <w:sz w:val="20"/>
+        </w:rPr>
+        <w:fldChar w:fldCharType="end"/>
+      </w:r>
+      <w:r>
+        <w:rPr>
+          <w:rFonts w:ascii="Palatino Linotype" w:hAnsi="Palatino Linotype"/>
+          <w:sz w:val="20"/>
+          <w:lang w:val="en-US"/>
+        </w:rPr>
+        <w:t>: Bubble Chart – Curses by Type</w:t>
+      </w:r>
+    </w:p>
+    <w:p>
+      <w:pPr>
+        <w:spacing w:after="200" w:line="276" w:lineRule="auto"/>
+        <w:jc w:val="left"/>
+        <w:rPr>
+          <w:rFonts w:ascii="Frutiger Next LT W1G Medium" w:eastAsiaTheme="majorEastAsia" w:hAnsi="Frutiger Next LT W1G Medium" w:cstheme="majorBidi"/>
+          <w:bCs/>
+          <w:sz w:val="26"/>
+          <w:szCs w:val="26"/>
+          <w:lang w:val="en-US"/>
+        </w:rPr>
+      </w:pPr>
+      <w:r>
+        <w:rPr>
+          <w:lang w:val="en-US"/>
+        </w:rPr>
+        <w:br w:type="page"/>
       </w:r>
     </w:p>
     <w:p>
@@ -1453,11 +2328,27 @@
           <w:numId w:val="27"/>
         </w:numPr>
       </w:pPr>
-      <w:bookmarkStart w:id="3" w:name="_Toc489015584"/>
-      <w:r>
+      <w:bookmarkStart w:id="3" w:name="_Toc489222012"/>
+      <w:r>
+        <w:lastRenderedPageBreak/>
         <w:t>Line Graph</w:t>
       </w:r>
       <w:bookmarkEnd w:id="3"/>
+    </w:p>
+    <w:p>
+      <w:pPr>
+        <w:spacing w:after="200" w:line="276" w:lineRule="auto"/>
+        <w:jc w:val="left"/>
+        <w:rPr>
+          <w:rFonts w:ascii="Frutiger Next LT W1G Medium" w:eastAsiaTheme="majorEastAsia" w:hAnsi="Frutiger Next LT W1G Medium" w:cstheme="majorBidi"/>
+          <w:bCs/>
+          <w:sz w:val="26"/>
+          <w:szCs w:val="26"/>
+        </w:rPr>
+      </w:pPr>
+      <w:r>
+        <w:br w:type="page"/>
+      </w:r>
     </w:p>
     <w:p>
       <w:pPr>
@@ -1467,11 +2358,177 @@
           <w:numId w:val="27"/>
         </w:numPr>
       </w:pPr>
-      <w:bookmarkStart w:id="4" w:name="_Toc489015585"/>
-      <w:r>
-        <w:t>Sankey Flow</w:t>
+      <w:bookmarkStart w:id="4" w:name="_Toc489222013"/>
+      <w:proofErr w:type="spellStart"/>
+      <w:r>
+        <w:lastRenderedPageBreak/>
+        <w:t>Sankey</w:t>
+      </w:r>
+      <w:proofErr w:type="spellEnd"/>
+      <w:r>
+        <w:t xml:space="preserve"> Flow</w:t>
       </w:r>
       <w:bookmarkEnd w:id="4"/>
+    </w:p>
+    <w:p>
+      <w:pPr>
+        <w:spacing w:after="200" w:line="276" w:lineRule="auto"/>
+        <w:jc w:val="left"/>
+      </w:pPr>
+      <w:r>
+        <w:t>Breite der Sträng</w:t>
+      </w:r>
+      <w:r>
+        <w:t>e orientiert sich an der</w:t>
+      </w:r>
+      <w:r>
+        <w:t xml:space="preserve"> Menge der auftretenden Wörter</w:t>
+      </w:r>
+    </w:p>
+    <w:p>
+      <w:pPr>
+        <w:pStyle w:val="Folgeabsatz"/>
+        <w:keepNext/>
+      </w:pPr>
+      <w:r>
+        <w:rPr>
+          <w:noProof/>
+        </w:rPr>
+        <w:drawing>
+          <wp:anchor distT="0" distB="0" distL="114300" distR="114300" simplePos="0" relativeHeight="251665408" behindDoc="0" locked="0" layoutInCell="1" allowOverlap="1">
+            <wp:simplePos x="0" y="0"/>
+            <wp:positionH relativeFrom="margin">
+              <wp:posOffset>-55245</wp:posOffset>
+            </wp:positionH>
+            <wp:positionV relativeFrom="paragraph">
+              <wp:posOffset>248862</wp:posOffset>
+            </wp:positionV>
+            <wp:extent cx="5399405" cy="4681855"/>
+            <wp:effectExtent l="0" t="0" r="0" b="4445"/>
+            <wp:wrapTopAndBottom/>
+            <wp:docPr id="7" name="Grafik 7"/>
+            <wp:cNvGraphicFramePr>
+              <a:graphicFrameLocks xmlns:a="http://schemas.openxmlformats.org/drawingml/2006/main" noChangeAspect="1"/>
+            </wp:cNvGraphicFramePr>
+            <a:graphic xmlns:a="http://schemas.openxmlformats.org/drawingml/2006/main">
+              <a:graphicData uri="http://schemas.openxmlformats.org/drawingml/2006/picture">
+                <pic:pic xmlns:pic="http://schemas.openxmlformats.org/drawingml/2006/picture">
+                  <pic:nvPicPr>
+                    <pic:cNvPr id="7" name="sankey.png"/>
+                    <pic:cNvPicPr/>
+                  </pic:nvPicPr>
+                  <pic:blipFill>
+                    <a:blip r:embed="rId19"/>
+                    <a:stretch>
+                      <a:fillRect/>
+                    </a:stretch>
+                  </pic:blipFill>
+                  <pic:spPr>
+                    <a:xfrm>
+                      <a:off x="0" y="0"/>
+                      <a:ext cx="5399405" cy="4681855"/>
+                    </a:xfrm>
+                    <a:prstGeom prst="rect">
+                      <a:avLst/>
+                    </a:prstGeom>
+                  </pic:spPr>
+                </pic:pic>
+              </a:graphicData>
+            </a:graphic>
+          </wp:anchor>
+        </w:drawing>
+      </w:r>
+    </w:p>
+    <w:p>
+      <w:pPr>
+        <w:pStyle w:val="Beschriftung"/>
+        <w:jc w:val="both"/>
+        <w:rPr>
+          <w:rFonts w:ascii="Palatino Linotype" w:hAnsi="Palatino Linotype"/>
+          <w:sz w:val="20"/>
+        </w:rPr>
+      </w:pPr>
+      <w:r>
+        <w:rPr>
+          <w:rFonts w:ascii="Palatino Linotype" w:hAnsi="Palatino Linotype"/>
+          <w:sz w:val="20"/>
+        </w:rPr>
+        <w:t xml:space="preserve">Abb. </w:t>
+      </w:r>
+      <w:r>
+        <w:rPr>
+          <w:rFonts w:ascii="Palatino Linotype" w:hAnsi="Palatino Linotype"/>
+          <w:sz w:val="20"/>
+        </w:rPr>
+        <w:fldChar w:fldCharType="begin"/>
+      </w:r>
+      <w:r>
+        <w:rPr>
+          <w:rFonts w:ascii="Palatino Linotype" w:hAnsi="Palatino Linotype"/>
+          <w:sz w:val="20"/>
+        </w:rPr>
+        <w:instrText xml:space="preserve"> SEQ Abb. \* ARABIC </w:instrText>
+      </w:r>
+      <w:r>
+        <w:rPr>
+          <w:rFonts w:ascii="Palatino Linotype" w:hAnsi="Palatino Linotype"/>
+          <w:sz w:val="20"/>
+        </w:rPr>
+        <w:fldChar w:fldCharType="separate"/>
+      </w:r>
+      <w:r>
+        <w:rPr>
+          <w:rFonts w:ascii="Palatino Linotype" w:hAnsi="Palatino Linotype"/>
+          <w:noProof/>
+          <w:sz w:val="20"/>
+        </w:rPr>
+        <w:t>4</w:t>
+      </w:r>
+      <w:r>
+        <w:rPr>
+          <w:rFonts w:ascii="Palatino Linotype" w:hAnsi="Palatino Linotype"/>
+          <w:sz w:val="20"/>
+        </w:rPr>
+        <w:fldChar w:fldCharType="end"/>
+      </w:r>
+      <w:r>
+        <w:rPr>
+          <w:rFonts w:ascii="Palatino Linotype" w:hAnsi="Palatino Linotype"/>
+          <w:sz w:val="20"/>
+        </w:rPr>
+        <w:t xml:space="preserve">: </w:t>
+      </w:r>
+      <w:proofErr w:type="spellStart"/>
+      <w:r>
+        <w:rPr>
+          <w:rFonts w:ascii="Palatino Linotype" w:hAnsi="Palatino Linotype"/>
+          <w:sz w:val="20"/>
+        </w:rPr>
+        <w:t>Sankey</w:t>
+      </w:r>
+      <w:proofErr w:type="spellEnd"/>
+      <w:r>
+        <w:rPr>
+          <w:rFonts w:ascii="Palatino Linotype" w:hAnsi="Palatino Linotype"/>
+          <w:sz w:val="20"/>
+        </w:rPr>
+        <w:t xml:space="preserve"> Flow</w:t>
+      </w:r>
+    </w:p>
+    <w:p>
+      <w:pPr>
+        <w:spacing w:after="200" w:line="276" w:lineRule="auto"/>
+        <w:jc w:val="left"/>
+        <w:rPr>
+          <w:rFonts w:ascii="Frutiger Next LT W1G Medium" w:eastAsiaTheme="majorEastAsia" w:hAnsi="Frutiger Next LT W1G Medium" w:cstheme="majorBidi"/>
+          <w:bCs/>
+          <w:sz w:val="26"/>
+          <w:szCs w:val="26"/>
+        </w:rPr>
+      </w:pPr>
+      <w:r>
+        <w:br w:type="page"/>
+      </w:r>
     </w:p>
     <w:p>
       <w:pPr>
@@ -1481,13 +2538,497 @@
           <w:numId w:val="27"/>
         </w:numPr>
       </w:pPr>
-      <w:bookmarkStart w:id="5" w:name="_Toc489015586"/>
-      <w:r>
+      <w:bookmarkStart w:id="5" w:name="_Toc489222014"/>
+      <w:proofErr w:type="spellStart"/>
+      <w:r>
+        <w:lastRenderedPageBreak/>
         <w:t>BarChart</w:t>
       </w:r>
       <w:bookmarkEnd w:id="5"/>
+      <w:proofErr w:type="spellEnd"/>
       <w:r>
         <w:t xml:space="preserve"> </w:t>
+      </w:r>
+    </w:p>
+    <w:p>
+      <w:pPr>
+        <w:spacing w:line="288" w:lineRule="auto"/>
+        <w:ind w:firstLine="709"/>
+      </w:pPr>
+      <w:r>
+        <w:rPr>
+          <w:noProof/>
+        </w:rPr>
+        <mc:AlternateContent>
+          <mc:Choice Requires="wps">
+            <w:drawing>
+              <wp:anchor distT="0" distB="0" distL="114300" distR="114300" simplePos="0" relativeHeight="251664384" behindDoc="0" locked="0" layoutInCell="1" allowOverlap="1" wp14:anchorId="565F32AB" wp14:editId="1D27B319">
+                <wp:simplePos x="0" y="0"/>
+                <wp:positionH relativeFrom="margin">
+                  <wp:align>right</wp:align>
+                </wp:positionH>
+                <wp:positionV relativeFrom="paragraph">
+                  <wp:posOffset>4045239</wp:posOffset>
+                </wp:positionV>
+                <wp:extent cx="5404485" cy="635"/>
+                <wp:effectExtent l="0" t="0" r="5715" b="6350"/>
+                <wp:wrapSquare wrapText="bothSides"/>
+                <wp:docPr id="5" name="Textfeld 5"/>
+                <wp:cNvGraphicFramePr/>
+                <a:graphic xmlns:a="http://schemas.openxmlformats.org/drawingml/2006/main">
+                  <a:graphicData uri="http://schemas.microsoft.com/office/word/2010/wordprocessingShape">
+                    <wps:wsp>
+                      <wps:cNvSpPr txBox="1"/>
+                      <wps:spPr>
+                        <a:xfrm>
+                          <a:off x="0" y="0"/>
+                          <a:ext cx="5404485" cy="635"/>
+                        </a:xfrm>
+                        <a:prstGeom prst="rect">
+                          <a:avLst/>
+                        </a:prstGeom>
+                        <a:solidFill>
+                          <a:prstClr val="white"/>
+                        </a:solidFill>
+                        <a:ln>
+                          <a:noFill/>
+                        </a:ln>
+                      </wps:spPr>
+                      <wps:txbx>
+                        <w:txbxContent>
+                          <w:p>
+                            <w:pPr>
+                              <w:pStyle w:val="Beschriftung"/>
+                              <w:jc w:val="left"/>
+                              <w:rPr>
+                                <w:rFonts w:ascii="Palatino Linotype" w:hAnsi="Palatino Linotype"/>
+                                <w:noProof/>
+                                <w:sz w:val="20"/>
+                                <w:szCs w:val="20"/>
+                              </w:rPr>
+                            </w:pPr>
+                            <w:r>
+                              <w:rPr>
+                                <w:rFonts w:ascii="Palatino Linotype" w:hAnsi="Palatino Linotype"/>
+                                <w:sz w:val="20"/>
+                              </w:rPr>
+                              <w:t xml:space="preserve">Abb. </w:t>
+                            </w:r>
+                            <w:r>
+                              <w:rPr>
+                                <w:rFonts w:ascii="Palatino Linotype" w:hAnsi="Palatino Linotype"/>
+                                <w:sz w:val="20"/>
+                              </w:rPr>
+                              <w:fldChar w:fldCharType="begin"/>
+                            </w:r>
+                            <w:r>
+                              <w:rPr>
+                                <w:rFonts w:ascii="Palatino Linotype" w:hAnsi="Palatino Linotype"/>
+                                <w:sz w:val="20"/>
+                              </w:rPr>
+                              <w:instrText xml:space="preserve"> SEQ Abb. \* ARABIC </w:instrText>
+                            </w:r>
+                            <w:r>
+                              <w:rPr>
+                                <w:rFonts w:ascii="Palatino Linotype" w:hAnsi="Palatino Linotype"/>
+                                <w:sz w:val="20"/>
+                              </w:rPr>
+                              <w:fldChar w:fldCharType="separate"/>
+                            </w:r>
+                            <w:r>
+                              <w:rPr>
+                                <w:rFonts w:ascii="Palatino Linotype" w:hAnsi="Palatino Linotype"/>
+                                <w:noProof/>
+                                <w:sz w:val="20"/>
+                              </w:rPr>
+                              <w:t>5</w:t>
+                            </w:r>
+                            <w:r>
+                              <w:rPr>
+                                <w:rFonts w:ascii="Palatino Linotype" w:hAnsi="Palatino Linotype"/>
+                                <w:sz w:val="20"/>
+                              </w:rPr>
+                              <w:fldChar w:fldCharType="end"/>
+                            </w:r>
+                            <w:r>
+                              <w:rPr>
+                                <w:rFonts w:ascii="Palatino Linotype" w:hAnsi="Palatino Linotype"/>
+                                <w:sz w:val="20"/>
+                              </w:rPr>
+                              <w:t>: Bar Chart</w:t>
+                            </w:r>
+                          </w:p>
+                        </w:txbxContent>
+                      </wps:txbx>
+                      <wps:bodyPr rot="0" spcFirstLastPara="0" vertOverflow="overflow" horzOverflow="overflow" vert="horz" wrap="square" lIns="0" tIns="0" rIns="0" bIns="0" numCol="1" spcCol="0" rtlCol="0" fromWordArt="0" anchor="t" anchorCtr="0" forceAA="0" compatLnSpc="1">
+                        <a:prstTxWarp prst="textNoShape">
+                          <a:avLst/>
+                        </a:prstTxWarp>
+                        <a:spAutoFit/>
+                      </wps:bodyPr>
+                    </wps:wsp>
+                  </a:graphicData>
+                </a:graphic>
+              </wp:anchor>
+            </w:drawing>
+          </mc:Choice>
+          <mc:Fallback>
+            <w:pict>
+              <v:shapetype w14:anchorId="565F32AB" id="_x0000_t202" coordsize="21600,21600" o:spt="202" path="m,l,21600r21600,l21600,xe">
+                <v:stroke joinstyle="miter"/>
+                <v:path gradientshapeok="t" o:connecttype="rect"/>
+              </v:shapetype>
+              <v:shape id="Textfeld 5" o:spid="_x0000_s1026" type="#_x0000_t202" style="position:absolute;left:0;text-align:left;margin-left:374.35pt;margin-top:318.5pt;width:425.55pt;height:.05pt;z-index:251664384;visibility:visible;mso-wrap-style:square;mso-wrap-distance-left:9pt;mso-wrap-distance-top:0;mso-wrap-distance-right:9pt;mso-wrap-distance-bottom:0;mso-position-horizontal:right;mso-position-horizontal-relative:margin;mso-position-vertical:absolute;mso-position-vertical-relative:text;v-text-anchor:top" o:gfxdata="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" stroked="f">
+                <v:textbox style="mso-fit-shape-to-text:t" inset="0,0,0,0">
+                  <w:txbxContent>
+                    <w:p>
+                      <w:pPr>
+                        <w:pStyle w:val="Beschriftung"/>
+                        <w:jc w:val="left"/>
+                        <w:rPr>
+                          <w:rFonts w:ascii="Palatino Linotype" w:hAnsi="Palatino Linotype"/>
+                          <w:noProof/>
+                          <w:sz w:val="20"/>
+                          <w:szCs w:val="20"/>
+                        </w:rPr>
+                      </w:pPr>
+                      <w:r>
+                        <w:rPr>
+                          <w:rFonts w:ascii="Palatino Linotype" w:hAnsi="Palatino Linotype"/>
+                          <w:sz w:val="20"/>
+                        </w:rPr>
+                        <w:t xml:space="preserve">Abb. </w:t>
+                      </w:r>
+                      <w:r>
+                        <w:rPr>
+                          <w:rFonts w:ascii="Palatino Linotype" w:hAnsi="Palatino Linotype"/>
+                          <w:sz w:val="20"/>
+                        </w:rPr>
+                        <w:fldChar w:fldCharType="begin"/>
+                      </w:r>
+                      <w:r>
+                        <w:rPr>
+                          <w:rFonts w:ascii="Palatino Linotype" w:hAnsi="Palatino Linotype"/>
+                          <w:sz w:val="20"/>
+                        </w:rPr>
+                        <w:instrText xml:space="preserve"> SEQ Abb. \* ARABIC </w:instrText>
+                      </w:r>
+                      <w:r>
+                        <w:rPr>
+                          <w:rFonts w:ascii="Palatino Linotype" w:hAnsi="Palatino Linotype"/>
+                          <w:sz w:val="20"/>
+                        </w:rPr>
+                        <w:fldChar w:fldCharType="separate"/>
+                      </w:r>
+                      <w:r>
+                        <w:rPr>
+                          <w:rFonts w:ascii="Palatino Linotype" w:hAnsi="Palatino Linotype"/>
+                          <w:noProof/>
+                          <w:sz w:val="20"/>
+                        </w:rPr>
+                        <w:t>5</w:t>
+                      </w:r>
+                      <w:r>
+                        <w:rPr>
+                          <w:rFonts w:ascii="Palatino Linotype" w:hAnsi="Palatino Linotype"/>
+                          <w:sz w:val="20"/>
+                        </w:rPr>
+                        <w:fldChar w:fldCharType="end"/>
+                      </w:r>
+                      <w:r>
+                        <w:rPr>
+                          <w:rFonts w:ascii="Palatino Linotype" w:hAnsi="Palatino Linotype"/>
+                          <w:sz w:val="20"/>
+                        </w:rPr>
+                        <w:t>: Bar Chart</w:t>
+                      </w:r>
+                    </w:p>
+                  </w:txbxContent>
+                </v:textbox>
+                <w10:wrap type="square" anchorx="margin"/>
+              </v:shape>
+            </w:pict>
+          </mc:Fallback>
+        </mc:AlternateContent>
+      </w:r>
+      <w:r>
+        <w:rPr>
+          <w:noProof/>
+        </w:rPr>
+        <w:drawing>
+          <wp:anchor distT="0" distB="0" distL="114300" distR="114300" simplePos="0" relativeHeight="251659264" behindDoc="0" locked="0" layoutInCell="1" allowOverlap="1">
+            <wp:simplePos x="0" y="0"/>
+            <wp:positionH relativeFrom="margin">
+              <wp:align>right</wp:align>
+            </wp:positionH>
+            <wp:positionV relativeFrom="margin">
+              <wp:posOffset>1795665</wp:posOffset>
+            </wp:positionV>
+            <wp:extent cx="5404513" cy="2583398"/>
+            <wp:effectExtent l="0" t="0" r="5715" b="7620"/>
+            <wp:wrapTopAndBottom/>
+            <wp:docPr id="6" name="Grafik 6"/>
+            <wp:cNvGraphicFramePr>
+              <a:graphicFrameLocks xmlns:a="http://schemas.openxmlformats.org/drawingml/2006/main" noChangeAspect="1"/>
+            </wp:cNvGraphicFramePr>
+            <a:graphic xmlns:a="http://schemas.openxmlformats.org/drawingml/2006/main">
+              <a:graphicData uri="http://schemas.openxmlformats.org/drawingml/2006/picture">
+                <pic:pic xmlns:pic="http://schemas.openxmlformats.org/drawingml/2006/picture">
+                  <pic:nvPicPr>
+                    <pic:cNvPr id="1" name=""/>
+                    <pic:cNvPicPr/>
+                  </pic:nvPicPr>
+                  <pic:blipFill rotWithShape="1">
+                    <a:blip r:embed="rId20"/>
+                    <a:srcRect l="10871" t="24271" r="14313" b="12151"/>
+                    <a:stretch/>
+                  </pic:blipFill>
+                  <pic:spPr bwMode="auto">
+                    <a:xfrm>
+                      <a:off x="0" y="0"/>
+                      <a:ext cx="5404513" cy="2583398"/>
+                    </a:xfrm>
+                    <a:prstGeom prst="rect">
+                      <a:avLst/>
+                    </a:prstGeom>
+                    <a:ln>
+                      <a:noFill/>
+                    </a:ln>
+                    <a:extLst>
+                      <a:ext uri="{53640926-AAD7-44D8-BBD7-CCE9431645EC}">
+                        <a14:shadowObscured xmlns:a14="http://schemas.microsoft.com/office/drawing/2010/main"/>
+                      </a:ext>
+                    </a:extLst>
+                  </pic:spPr>
+                </pic:pic>
+              </a:graphicData>
+            </a:graphic>
+          </wp:anchor>
+        </w:drawing>
+      </w:r>
+      <w:r>
+        <w:t>Die</w:t>
+      </w:r>
+      <w:r>
+        <w:t xml:space="preserve"> </w:t>
+      </w:r>
+      <w:r>
+        <w:t>Bar-</w:t>
+      </w:r>
+      <w:r>
+        <w:t>Chart</w:t>
+      </w:r>
+      <w:r>
+        <w:t>-Visualisierung bietet eine</w:t>
+      </w:r>
+      <w:r>
+        <w:t xml:space="preserve"> </w:t>
+      </w:r>
+      <w:r>
+        <w:t xml:space="preserve">Veranschaulichung des </w:t>
+      </w:r>
+      <w:proofErr w:type="spellStart"/>
+      <w:r>
+        <w:t>Curse</w:t>
+      </w:r>
+      <w:proofErr w:type="spellEnd"/>
+      <w:r>
+        <w:t xml:space="preserve">-Death-Verhältnisses in den ausgewählten Filmen. Neben der Darstellung eines </w:t>
+      </w:r>
+      <w:proofErr w:type="spellStart"/>
+      <w:r>
+        <w:t>Grouped</w:t>
+      </w:r>
+      <w:proofErr w:type="spellEnd"/>
+      <w:r>
+        <w:t xml:space="preserve"> Bar Charts (Gruppiertes Säulendiagramm) steht zusätzlich ein </w:t>
+      </w:r>
+      <w:proofErr w:type="spellStart"/>
+      <w:r>
+        <w:t>Stacked</w:t>
+      </w:r>
+      <w:proofErr w:type="spellEnd"/>
+      <w:r>
+        <w:t xml:space="preserve"> Bar Chart (gestapeltes Säulendiagramm) zur Verfügung. </w:t>
+      </w:r>
+      <w:r>
+        <w:t>3</w:t>
+      </w:r>
+      <w:r>
+        <w:t xml:space="preserve"> Die höhenproportionale Darstellung der Balken entlang der vertikalen Größenachse erlaubt dem Nutzer eine ungefähre Vorstellung der Häufigkeitswerte (Bsp. Siehe Abb</w:t>
+      </w:r>
+      <w:r>
+        <w:t xml:space="preserve">. </w:t>
+      </w:r>
+      <w:r>
+        <w:t xml:space="preserve">: in Reservoir Dogs kommen </w:t>
+      </w:r>
+      <w:r>
+        <w:t>~</w:t>
+      </w:r>
+      <w:r>
+        <w:t xml:space="preserve">425 </w:t>
+      </w:r>
+      <w:proofErr w:type="spellStart"/>
+      <w:r>
+        <w:t>cursewords</w:t>
+      </w:r>
+      <w:proofErr w:type="spellEnd"/>
+      <w:r>
+        <w:t xml:space="preserve"> vor). </w:t>
+      </w:r>
+    </w:p>
+    <w:p>
+      <w:pPr>
+        <w:spacing w:line="288" w:lineRule="auto"/>
+        <w:ind w:firstLine="709"/>
+      </w:pPr>
+      <w:r>
+        <w:t xml:space="preserve"> </w:t>
+      </w:r>
+      <w:r>
+        <w:t xml:space="preserve">(1) </w:t>
+      </w:r>
+      <w:proofErr w:type="spellStart"/>
+      <w:r>
+        <w:t>Grouped</w:t>
+      </w:r>
+      <w:proofErr w:type="spellEnd"/>
+      <w:r>
+        <w:t xml:space="preserve"> Bar Chart: Für jede Datenk</w:t>
+      </w:r>
+      <w:r>
+        <w:t xml:space="preserve">ategorie (bzw. jeden Film) existieren </w:t>
+      </w:r>
+      <w:r>
+        <w:t xml:space="preserve">entlang der horizontalen </w:t>
+      </w:r>
+      <w:proofErr w:type="spellStart"/>
+      <w:r>
+        <w:t>Rubrikenachse</w:t>
+      </w:r>
+      <w:proofErr w:type="spellEnd"/>
+      <w:r>
+        <w:t xml:space="preserve"> zwei</w:t>
+      </w:r>
+      <w:r>
+        <w:t xml:space="preserve"> </w:t>
+      </w:r>
+      <w:r>
+        <w:t>gruppierte, unterschiedlich</w:t>
+      </w:r>
+      <w:r>
+        <w:t xml:space="preserve"> gefärbte Balken</w:t>
+      </w:r>
+      <w:r>
+        <w:t>, welche für die beiden Datenreihen „</w:t>
+      </w:r>
+      <w:proofErr w:type="spellStart"/>
+      <w:r>
+        <w:t>curses</w:t>
+      </w:r>
+      <w:proofErr w:type="spellEnd"/>
+      <w:r>
+        <w:t>“ und „</w:t>
+      </w:r>
+      <w:proofErr w:type="spellStart"/>
+      <w:r>
+        <w:t>deaths</w:t>
+      </w:r>
+      <w:proofErr w:type="spellEnd"/>
+      <w:r>
+        <w:t xml:space="preserve">“ stehen. Innerhalb jeder Gruppierung wird die Balken-Reihenfolge beibehalten. Diese Darstellung eignet </w:t>
+      </w:r>
+      <w:bookmarkStart w:id="6" w:name="341048"/>
+      <w:r>
+        <w:t xml:space="preserve">sich hier für </w:t>
+      </w:r>
+      <w:bookmarkEnd w:id="6"/>
+      <w:r>
+        <w:t xml:space="preserve">den Vergleich von einzelnen Werten untereinander, sowohl bezogen auf nur einen Film, als auch Kategorie-übergreifend. </w:t>
+      </w:r>
+      <w:r>
+        <w:t xml:space="preserve">(2) </w:t>
+      </w:r>
+      <w:proofErr w:type="spellStart"/>
+      <w:r>
+        <w:t>Stacked</w:t>
+      </w:r>
+      <w:proofErr w:type="spellEnd"/>
+      <w:r>
+        <w:t xml:space="preserve"> Bar Chart: Die einzelnen Te</w:t>
+      </w:r>
+      <w:bookmarkStart w:id="7" w:name="_GoBack"/>
+      <w:bookmarkEnd w:id="7"/>
+      <w:r>
+        <w:t>ilbalken einer</w:t>
+      </w:r>
+      <w:r>
+        <w:t xml:space="preserve"> Kategorie werden zu einem Säulendiagramm übereinandergestapelt, wodurch sich die Höhe des neu entstandenen Balkens vergrößert.</w:t>
+      </w:r>
+    </w:p>
+    <w:p>
+      <w:pPr>
+        <w:spacing w:line="288" w:lineRule="auto"/>
+        <w:ind w:firstLine="709"/>
+      </w:pPr>
+      <w:r>
+        <w:t xml:space="preserve">Folgende Explorative Möglichkeiten stehen dem Nutzer hier zur Verfügung: Mithilfe von zwei Buttons kann der User zwischen den beiden genannten Diagramm-Varianten wählen. Die Balken positionieren sich dann je nach Einstellung innerhalb ihrer Kategorie nebeneinander als Balken-Gruppe oder jeweils übereinander als ein einziger gestapelter Balken, der im Vergleich mit den anderen Kategorien gesetzt wird. Außerdem erscheint beim </w:t>
+      </w:r>
+      <w:proofErr w:type="spellStart"/>
+      <w:r>
+        <w:t>Hovern</w:t>
+      </w:r>
+      <w:proofErr w:type="spellEnd"/>
+      <w:r>
+        <w:t xml:space="preserve"> der Balken ein </w:t>
+      </w:r>
+      <w:proofErr w:type="spellStart"/>
+      <w:r>
+        <w:t>Tooltip</w:t>
+      </w:r>
+      <w:proofErr w:type="spellEnd"/>
+      <w:r>
+        <w:t xml:space="preserve">, welcher genaue Werte bezüglich der </w:t>
+      </w:r>
+      <w:proofErr w:type="spellStart"/>
+      <w:r>
+        <w:t>Auftretenshäufigkeiten</w:t>
+      </w:r>
+      <w:proofErr w:type="spellEnd"/>
+      <w:r>
+        <w:t xml:space="preserve"> der beiden Typ-Kategorien „</w:t>
+      </w:r>
+      <w:proofErr w:type="spellStart"/>
+      <w:r>
+        <w:t>curses</w:t>
+      </w:r>
+      <w:proofErr w:type="spellEnd"/>
+      <w:r>
+        <w:t>“ und „</w:t>
+      </w:r>
+      <w:proofErr w:type="spellStart"/>
+      <w:r>
+        <w:t>deaths</w:t>
+      </w:r>
+      <w:proofErr w:type="spellEnd"/>
+      <w:r>
+        <w:t>“ angibt.</w:t>
+      </w:r>
+      <w:r>
+        <w:t xml:space="preserve"> Das erlaubt es dem Nutzer, sich einen Überblick über die Häufigkeitsverhältnisse </w:t>
+      </w:r>
+      <w:r>
+        <w:t>von Toden zu Schimpfwörtern innerhalb eines Films und zwischen Filmen im Vergleich zu schaffen.</w:t>
+      </w:r>
+    </w:p>
+    <w:p>
+      <w:pPr>
+        <w:spacing w:line="288" w:lineRule="auto"/>
+        <w:ind w:firstLine="709"/>
+      </w:pPr>
+      <w:r>
+        <w:br w:type="page"/>
       </w:r>
     </w:p>
     <w:p>
@@ -1498,18 +3039,391 @@
           <w:numId w:val="27"/>
         </w:numPr>
       </w:pPr>
-      <w:bookmarkStart w:id="6" w:name="_Toc489015587"/>
-      <w:r>
-        <w:t>IMDb Rating</w:t>
-      </w:r>
-      <w:bookmarkEnd w:id="6"/>
+      <w:bookmarkStart w:id="8" w:name="_Toc489222015"/>
+      <w:r>
+        <w:lastRenderedPageBreak/>
+        <w:t>Movie</w:t>
+      </w:r>
+      <w:r>
+        <w:t xml:space="preserve"> Rating</w:t>
+      </w:r>
+      <w:r>
+        <w:t>s</w:t>
+      </w:r>
+      <w:r>
+        <w:softHyphen/>
+      </w:r>
+      <w:bookmarkEnd w:id="8"/>
     </w:p>
     <w:p>
       <w:pPr>
         <w:pStyle w:val="Folgeabsatz"/>
-      </w:pPr>
+        <w:ind w:firstLine="0"/>
+      </w:pPr>
+      <w:r>
+        <w:t xml:space="preserve">Zur Darstellung der Ratings aus der </w:t>
+      </w:r>
+      <w:proofErr w:type="spellStart"/>
+      <w:r>
+        <w:t>IMDb</w:t>
+      </w:r>
+      <w:proofErr w:type="spellEnd"/>
+      <w:r>
+        <w:t xml:space="preserve"> und von Rotten </w:t>
+      </w:r>
+      <w:proofErr w:type="spellStart"/>
+      <w:r>
+        <w:t>Tomatoes</w:t>
+      </w:r>
+      <w:proofErr w:type="spellEnd"/>
+      <w:r>
+        <w:t xml:space="preserve"> wurde ein</w:t>
+      </w:r>
+      <w:r>
+        <w:t xml:space="preserve"> “liquid </w:t>
+      </w:r>
+      <w:proofErr w:type="spellStart"/>
+      <w:r>
+        <w:t>fill</w:t>
+      </w:r>
+      <w:proofErr w:type="spellEnd"/>
+      <w:r>
+        <w:t xml:space="preserve"> </w:t>
+      </w:r>
+      <w:proofErr w:type="spellStart"/>
+      <w:r>
+        <w:t>gauge</w:t>
+      </w:r>
+      <w:proofErr w:type="spellEnd"/>
+      <w:r>
+        <w:t xml:space="preserve">“ gewählt. Dieses hat die Optik eines runden, sich füllenden Tanks, wobei der finale Füllstand den Wert des jeweiligen Ratings repräsentiert und dieser auch als numerischer </w:t>
+      </w:r>
+      <w:proofErr w:type="spellStart"/>
+      <w:r>
+        <w:t>Zahlwert</w:t>
+      </w:r>
+      <w:proofErr w:type="spellEnd"/>
+      <w:r>
+        <w:t xml:space="preserve"> in der Mitte angezeigt wird und beim Laden des Features mit hochzählt. Die Füllanzeige ist entsprechend der Rating-Skala von 0-10 skaliert.</w:t>
+      </w:r>
+      <w:r>
+        <w:t xml:space="preserve"> Dem Nutzer wird </w:t>
+      </w:r>
+      <w:r>
+        <w:t xml:space="preserve">ein Überblick </w:t>
+      </w:r>
+      <w:r>
+        <w:t xml:space="preserve">über die Bewertungen auf </w:t>
+      </w:r>
+      <w:r>
+        <w:t xml:space="preserve">den beiden Plattformen gegeben. Das erlaubt den </w:t>
+      </w:r>
+      <w:r>
+        <w:t xml:space="preserve">Vergleich der Filmbewertungen </w:t>
+      </w:r>
+      <w:r>
+        <w:t xml:space="preserve">gegeneinander, sowie der </w:t>
+      </w:r>
+      <w:r>
+        <w:t>Bewertungen eines Films auf</w:t>
+      </w:r>
+      <w:r>
+        <w:t xml:space="preserve"> den verschiedenen </w:t>
+      </w:r>
+      <w:r>
+        <w:t>Plattformen.</w:t>
+      </w:r>
     </w:p>
-    <w:p/>
+    <w:p>
+      <w:r>
+        <w:rPr>
+          <w:noProof/>
+        </w:rPr>
+        <mc:AlternateContent>
+          <mc:Choice Requires="wps">
+            <w:drawing>
+              <wp:anchor distT="0" distB="0" distL="114300" distR="114300" simplePos="0" relativeHeight="251662336" behindDoc="0" locked="0" layoutInCell="1" allowOverlap="1" wp14:anchorId="1A25799F" wp14:editId="2AB78C46">
+                <wp:simplePos x="0" y="0"/>
+                <wp:positionH relativeFrom="margin">
+                  <wp:align>right</wp:align>
+                </wp:positionH>
+                <wp:positionV relativeFrom="paragraph">
+                  <wp:posOffset>4607964</wp:posOffset>
+                </wp:positionV>
+                <wp:extent cx="5399405" cy="635"/>
+                <wp:effectExtent l="0" t="0" r="0" b="6985"/>
+                <wp:wrapTopAndBottom/>
+                <wp:docPr id="4" name="Textfeld 4"/>
+                <wp:cNvGraphicFramePr/>
+                <a:graphic xmlns:a="http://schemas.openxmlformats.org/drawingml/2006/main">
+                  <a:graphicData uri="http://schemas.microsoft.com/office/word/2010/wordprocessingShape">
+                    <wps:wsp>
+                      <wps:cNvSpPr txBox="1"/>
+                      <wps:spPr>
+                        <a:xfrm>
+                          <a:off x="0" y="0"/>
+                          <a:ext cx="5399405" cy="635"/>
+                        </a:xfrm>
+                        <a:prstGeom prst="rect">
+                          <a:avLst/>
+                        </a:prstGeom>
+                        <a:solidFill>
+                          <a:prstClr val="white"/>
+                        </a:solidFill>
+                        <a:ln>
+                          <a:noFill/>
+                        </a:ln>
+                      </wps:spPr>
+                      <wps:txbx>
+                        <w:txbxContent>
+                          <w:p>
+                            <w:pPr>
+                              <w:pStyle w:val="Beschriftung"/>
+                              <w:jc w:val="left"/>
+                              <w:rPr>
+                                <w:rFonts w:ascii="Palatino Linotype" w:hAnsi="Palatino Linotype"/>
+                                <w:noProof/>
+                                <w:sz w:val="20"/>
+                                <w:szCs w:val="20"/>
+                              </w:rPr>
+                            </w:pPr>
+                            <w:r>
+                              <w:rPr>
+                                <w:rFonts w:ascii="Palatino Linotype" w:hAnsi="Palatino Linotype"/>
+                                <w:sz w:val="20"/>
+                              </w:rPr>
+                              <w:t xml:space="preserve">Abb. </w:t>
+                            </w:r>
+                            <w:r>
+                              <w:rPr>
+                                <w:rFonts w:ascii="Palatino Linotype" w:hAnsi="Palatino Linotype"/>
+                                <w:sz w:val="20"/>
+                              </w:rPr>
+                              <w:fldChar w:fldCharType="begin"/>
+                            </w:r>
+                            <w:r>
+                              <w:rPr>
+                                <w:rFonts w:ascii="Palatino Linotype" w:hAnsi="Palatino Linotype"/>
+                                <w:sz w:val="20"/>
+                              </w:rPr>
+                              <w:instrText xml:space="preserve"> SEQ Abb. \* ARABIC </w:instrText>
+                            </w:r>
+                            <w:r>
+                              <w:rPr>
+                                <w:rFonts w:ascii="Palatino Linotype" w:hAnsi="Palatino Linotype"/>
+                                <w:sz w:val="20"/>
+                              </w:rPr>
+                              <w:fldChar w:fldCharType="separate"/>
+                            </w:r>
+                            <w:r>
+                              <w:rPr>
+                                <w:rFonts w:ascii="Palatino Linotype" w:hAnsi="Palatino Linotype"/>
+                                <w:noProof/>
+                                <w:sz w:val="20"/>
+                              </w:rPr>
+                              <w:t>6</w:t>
+                            </w:r>
+                            <w:r>
+                              <w:rPr>
+                                <w:rFonts w:ascii="Palatino Linotype" w:hAnsi="Palatino Linotype"/>
+                                <w:sz w:val="20"/>
+                              </w:rPr>
+                              <w:fldChar w:fldCharType="end"/>
+                            </w:r>
+                            <w:r>
+                              <w:rPr>
+                                <w:rFonts w:ascii="Palatino Linotype" w:hAnsi="Palatino Linotype"/>
+                                <w:sz w:val="20"/>
+                              </w:rPr>
+                              <w:t>: Movie Ratings</w:t>
+                            </w:r>
+                          </w:p>
+                        </w:txbxContent>
+                      </wps:txbx>
+                      <wps:bodyPr rot="0" spcFirstLastPara="0" vertOverflow="overflow" horzOverflow="overflow" vert="horz" wrap="square" lIns="0" tIns="0" rIns="0" bIns="0" numCol="1" spcCol="0" rtlCol="0" fromWordArt="0" anchor="t" anchorCtr="0" forceAA="0" compatLnSpc="1">
+                        <a:prstTxWarp prst="textNoShape">
+                          <a:avLst/>
+                        </a:prstTxWarp>
+                        <a:spAutoFit/>
+                      </wps:bodyPr>
+                    </wps:wsp>
+                  </a:graphicData>
+                </a:graphic>
+              </wp:anchor>
+            </w:drawing>
+          </mc:Choice>
+          <mc:Fallback>
+            <w:pict>
+              <v:shape w14:anchorId="1A25799F" id="Textfeld 4" o:spid="_x0000_s1027" type="#_x0000_t202" style="position:absolute;left:0;text-align:left;margin-left:373.95pt;margin-top:362.85pt;width:425.15pt;height:.05pt;z-index:251662336;visibility:visible;mso-wrap-style:square;mso-wrap-distance-left:9pt;mso-wrap-distance-top:0;mso-wrap-distance-right:9pt;mso-wrap-distance-bottom:0;mso-position-horizontal:right;mso-position-horizontal-relative:margin;mso-position-vertical:absolute;mso-position-vertical-relative:text;v-text-anchor:top" o:gfxdata="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" stroked="f">
+                <v:textbox style="mso-fit-shape-to-text:t" inset="0,0,0,0">
+                  <w:txbxContent>
+                    <w:p>
+                      <w:pPr>
+                        <w:pStyle w:val="Beschriftung"/>
+                        <w:jc w:val="left"/>
+                        <w:rPr>
+                          <w:rFonts w:ascii="Palatino Linotype" w:hAnsi="Palatino Linotype"/>
+                          <w:noProof/>
+                          <w:sz w:val="20"/>
+                          <w:szCs w:val="20"/>
+                        </w:rPr>
+                      </w:pPr>
+                      <w:r>
+                        <w:rPr>
+                          <w:rFonts w:ascii="Palatino Linotype" w:hAnsi="Palatino Linotype"/>
+                          <w:sz w:val="20"/>
+                        </w:rPr>
+                        <w:t xml:space="preserve">Abb. </w:t>
+                      </w:r>
+                      <w:r>
+                        <w:rPr>
+                          <w:rFonts w:ascii="Palatino Linotype" w:hAnsi="Palatino Linotype"/>
+                          <w:sz w:val="20"/>
+                        </w:rPr>
+                        <w:fldChar w:fldCharType="begin"/>
+                      </w:r>
+                      <w:r>
+                        <w:rPr>
+                          <w:rFonts w:ascii="Palatino Linotype" w:hAnsi="Palatino Linotype"/>
+                          <w:sz w:val="20"/>
+                        </w:rPr>
+                        <w:instrText xml:space="preserve"> SEQ Abb. \* ARABIC </w:instrText>
+                      </w:r>
+                      <w:r>
+                        <w:rPr>
+                          <w:rFonts w:ascii="Palatino Linotype" w:hAnsi="Palatino Linotype"/>
+                          <w:sz w:val="20"/>
+                        </w:rPr>
+                        <w:fldChar w:fldCharType="separate"/>
+                      </w:r>
+                      <w:r>
+                        <w:rPr>
+                          <w:rFonts w:ascii="Palatino Linotype" w:hAnsi="Palatino Linotype"/>
+                          <w:noProof/>
+                          <w:sz w:val="20"/>
+                        </w:rPr>
+                        <w:t>6</w:t>
+                      </w:r>
+                      <w:r>
+                        <w:rPr>
+                          <w:rFonts w:ascii="Palatino Linotype" w:hAnsi="Palatino Linotype"/>
+                          <w:sz w:val="20"/>
+                        </w:rPr>
+                        <w:fldChar w:fldCharType="end"/>
+                      </w:r>
+                      <w:r>
+                        <w:rPr>
+                          <w:rFonts w:ascii="Palatino Linotype" w:hAnsi="Palatino Linotype"/>
+                          <w:sz w:val="20"/>
+                        </w:rPr>
+                        <w:t>: Movie Ratings</w:t>
+                      </w:r>
+                    </w:p>
+                  </w:txbxContent>
+                </v:textbox>
+                <w10:wrap type="topAndBottom" anchorx="margin"/>
+              </v:shape>
+            </w:pict>
+          </mc:Fallback>
+        </mc:AlternateContent>
+      </w:r>
+      <w:r>
+        <w:rPr>
+          <w:noProof/>
+        </w:rPr>
+        <w:drawing>
+          <wp:anchor distT="0" distB="0" distL="114300" distR="114300" simplePos="0" relativeHeight="251660288" behindDoc="0" locked="0" layoutInCell="1" allowOverlap="1">
+            <wp:simplePos x="0" y="0"/>
+            <wp:positionH relativeFrom="margin">
+              <wp:align>right</wp:align>
+            </wp:positionH>
+            <wp:positionV relativeFrom="paragraph">
+              <wp:posOffset>1137862</wp:posOffset>
+            </wp:positionV>
+            <wp:extent cx="5399405" cy="3385820"/>
+            <wp:effectExtent l="0" t="0" r="0" b="5080"/>
+            <wp:wrapTopAndBottom/>
+            <wp:docPr id="3" name="Grafik 3"/>
+            <wp:cNvGraphicFramePr>
+              <a:graphicFrameLocks xmlns:a="http://schemas.openxmlformats.org/drawingml/2006/main" noChangeAspect="1"/>
+            </wp:cNvGraphicFramePr>
+            <a:graphic xmlns:a="http://schemas.openxmlformats.org/drawingml/2006/main">
+              <a:graphicData uri="http://schemas.openxmlformats.org/drawingml/2006/picture">
+                <pic:pic xmlns:pic="http://schemas.openxmlformats.org/drawingml/2006/picture">
+                  <pic:nvPicPr>
+                    <pic:cNvPr id="3" name="rating.png"/>
+                    <pic:cNvPicPr/>
+                  </pic:nvPicPr>
+                  <pic:blipFill>
+                    <a:blip r:embed="rId21"/>
+                    <a:stretch>
+                      <a:fillRect/>
+                    </a:stretch>
+                  </pic:blipFill>
+                  <pic:spPr>
+                    <a:xfrm>
+                      <a:off x="0" y="0"/>
+                      <a:ext cx="5399405" cy="3385820"/>
+                    </a:xfrm>
+                    <a:prstGeom prst="rect">
+                      <a:avLst/>
+                    </a:prstGeom>
+                  </pic:spPr>
+                </pic:pic>
+              </a:graphicData>
+            </a:graphic>
+          </wp:anchor>
+        </w:drawing>
+      </w:r>
+      <w:r>
+        <w:t xml:space="preserve">Gestaltungstechnisch greift die </w:t>
+      </w:r>
+      <w:proofErr w:type="spellStart"/>
+      <w:r>
+        <w:t>runde</w:t>
+      </w:r>
+      <w:proofErr w:type="spellEnd"/>
+      <w:r>
+        <w:t xml:space="preserve"> Kreisform</w:t>
+      </w:r>
+      <w:r>
+        <w:t xml:space="preserve"> die Optik des </w:t>
+      </w:r>
+      <w:proofErr w:type="spellStart"/>
+      <w:r>
+        <w:t>Bubblecharts</w:t>
+      </w:r>
+      <w:proofErr w:type="spellEnd"/>
+      <w:r>
+        <w:t xml:space="preserve"> wieder auf</w:t>
+      </w:r>
+      <w:r>
+        <w:t xml:space="preserve"> und wird mit der ansprechenden </w:t>
+      </w:r>
+      <w:r>
+        <w:t>Animation</w:t>
+      </w:r>
+      <w:r>
+        <w:t xml:space="preserve"> in Form des</w:t>
+      </w:r>
+      <w:r>
+        <w:t xml:space="preserve"> Hochzählen</w:t>
+      </w:r>
+      <w:r>
+        <w:t>s</w:t>
+      </w:r>
+      <w:r>
+        <w:t xml:space="preserve"> des Ratings und Füllung des Kreises</w:t>
+      </w:r>
+      <w:r>
+        <w:t xml:space="preserve"> ergänzt. Die Farbwahl der Füllung entspricht den „Farbcodes“ der einzelnen Filme, welche im gesamten Projekt verwendet werden.</w:t>
+      </w:r>
+    </w:p>
+    <w:p>
+      <w:pPr>
+        <w:pStyle w:val="Folgeabsatz"/>
+      </w:pPr>
+    </w:p>
     <w:p>
       <w:pPr>
         <w:pStyle w:val="berschrift1"/>
@@ -1517,31 +3431,304 @@
           <w:ilvl w:val="0"/>
           <w:numId w:val="34"/>
         </w:numPr>
-        <w:rPr>
-          <w:lang w:val="en-US"/>
-        </w:rPr>
-      </w:pPr>
-      <w:bookmarkStart w:id="7" w:name="_Toc489015588"/>
-      <w:r>
-        <w:rPr>
-          <w:lang w:val="en-US"/>
-        </w:rPr>
+      </w:pPr>
+      <w:bookmarkStart w:id="9" w:name="_Toc489222016"/>
+      <w:r>
         <w:lastRenderedPageBreak/>
         <w:t>Gestaltungskonzept</w:t>
       </w:r>
-      <w:bookmarkEnd w:id="7"/>
+      <w:bookmarkEnd w:id="9"/>
     </w:p>
     <w:p>
       <w:pPr>
-        <w:pStyle w:val="Folgeabsatz"/>
-      </w:pPr>
+        <w:tabs>
+          <w:tab w:val="left" w:pos="3075"/>
+        </w:tabs>
+        <w:spacing w:line="288" w:lineRule="auto"/>
+        <w:ind w:firstLine="709"/>
+      </w:pPr>
+      <w:r>
+        <w:t>Ein wichtiger</w:t>
+      </w:r>
+      <w:r>
+        <w:t xml:space="preserve"> Punkt</w:t>
+      </w:r>
+      <w:r>
+        <w:t xml:space="preserve"> stellt die Interaktivität der Visualisierungen dar, mit der die Nutzer den Datensatz erkunden können. Dies wurde du</w:t>
+      </w:r>
+      <w:r>
+        <w:t>r</w:t>
+      </w:r>
+      <w:r>
+        <w:t xml:space="preserve">ch eine Reihe von gestalterischen Elementen unterstützt, </w:t>
+      </w:r>
+      <w:r>
+        <w:t>die im Folgenden näher vorgestellt werden</w:t>
+      </w:r>
+      <w:r>
+        <w:t>.</w:t>
+      </w:r>
     </w:p>
     <w:p>
       <w:pPr>
         <w:pStyle w:val="Folgeabsatz"/>
-      </w:pPr>
-      <w:bookmarkStart w:id="8" w:name="_GoBack"/>
-      <w:bookmarkEnd w:id="8"/>
+        <w:spacing w:line="288" w:lineRule="auto"/>
+        <w:ind w:firstLine="709"/>
+      </w:pPr>
+      <w:r>
+        <w:t xml:space="preserve">Um das Konzept schnell verständlich zu machen, wird auf ein einheitliches Layout geachtet. </w:t>
+      </w:r>
+      <w:r>
+        <w:t>Die Farbgestaltung der gesamten Oberfläche deckt sich mit</w:t>
+      </w:r>
+      <w:r>
+        <w:t xml:space="preserve"> </w:t>
+      </w:r>
+      <w:r>
+        <w:t xml:space="preserve">den Kolorierungen des Logos – </w:t>
+      </w:r>
+      <w:r>
+        <w:t xml:space="preserve">Jules </w:t>
+      </w:r>
+      <w:proofErr w:type="spellStart"/>
+      <w:r>
+        <w:t>Winnfield</w:t>
+      </w:r>
+      <w:r>
+        <w:t>s</w:t>
+      </w:r>
+      <w:proofErr w:type="spellEnd"/>
+      <w:r>
+        <w:t xml:space="preserve"> Kopf</w:t>
+      </w:r>
+      <w:r>
+        <w:t xml:space="preserve"> aus „Pulp Fiction“ – und ist in Braun-, Beige-, Weinrot-, und </w:t>
+      </w:r>
+      <w:proofErr w:type="spellStart"/>
+      <w:r>
+        <w:t>Schwärztönen</w:t>
+      </w:r>
+      <w:proofErr w:type="spellEnd"/>
+      <w:r>
+        <w:t xml:space="preserve"> gehalten. Für die</w:t>
+      </w:r>
+      <w:r>
+        <w:t xml:space="preserve"> Farbgebung</w:t>
+      </w:r>
+      <w:r>
+        <w:t xml:space="preserve"> der spezifischen filmbezogenen Elemente </w:t>
+      </w:r>
+      <w:r>
+        <w:t>hat man sich am</w:t>
+      </w:r>
+      <w:r>
+        <w:t xml:space="preserve"> jeweils zugehörige</w:t>
+      </w:r>
+      <w:r>
+        <w:t>n Filmplakat</w:t>
+      </w:r>
+      <w:r>
+        <w:t xml:space="preserve"> orientiert, damit der Nutzer</w:t>
+      </w:r>
+      <w:r>
+        <w:t xml:space="preserve"> diese beim Verwenden von entsprechenden Tools leicht mit dem</w:t>
+      </w:r>
+      <w:r>
+        <w:t xml:space="preserve"> ausgewählten Film assoziieren kann</w:t>
+      </w:r>
+      <w:r>
+        <w:t>.</w:t>
+      </w:r>
+    </w:p>
+    <w:p>
+      <w:pPr>
+        <w:pStyle w:val="Folgeabsatz"/>
+        <w:spacing w:line="288" w:lineRule="auto"/>
+        <w:ind w:firstLine="709"/>
+      </w:pPr>
+      <w:r>
+        <w:t>Ein Tab-Layout sorgt für einen übersichtlich gegliede</w:t>
+      </w:r>
+      <w:r>
+        <w:t>rten Aufbau. M</w:t>
+      </w:r>
+      <w:r>
+        <w:t xml:space="preserve">it Hilfe von Buttons kann zwischen </w:t>
+      </w:r>
+      <w:r>
+        <w:t>den 5 verschiedenen</w:t>
+      </w:r>
+      <w:r>
+        <w:t xml:space="preserve"> Ansichten</w:t>
+      </w:r>
+      <w:r>
+        <w:t xml:space="preserve"> der einzelnen Implemen</w:t>
+      </w:r>
+      <w:r>
+        <w:t xml:space="preserve">tierungen gewechselt werden. </w:t>
+      </w:r>
+      <w:r>
+        <w:t>Inner</w:t>
+      </w:r>
+      <w:r>
+        <w:t>halb der</w:t>
+      </w:r>
+      <w:r>
+        <w:t xml:space="preserve"> </w:t>
+      </w:r>
+      <w:proofErr w:type="spellStart"/>
+      <w:r>
+        <w:t>Tab</w:t>
+      </w:r>
+      <w:r>
+        <w:t>contents</w:t>
+      </w:r>
+      <w:proofErr w:type="spellEnd"/>
+      <w:r>
+        <w:t xml:space="preserve"> findet der Nutzer kurze Texte, welche die jeweilige Visualisierung und die explorativen Möglichkeiten beschreiben.</w:t>
+      </w:r>
+    </w:p>
+    <w:p>
+      <w:pPr>
+        <w:tabs>
+          <w:tab w:val="left" w:pos="3075"/>
+        </w:tabs>
+        <w:spacing w:line="288" w:lineRule="auto"/>
+        <w:ind w:firstLine="709"/>
+      </w:pPr>
+      <w:r>
+        <w:t xml:space="preserve">Fährt der Nutzer mit der Maus über Elemente, wird dies für ihn erkenntlich gemacht, indem das </w:t>
+      </w:r>
+      <w:r>
+        <w:t xml:space="preserve">gerade </w:t>
+      </w:r>
+      <w:r>
+        <w:t>fixierte</w:t>
+      </w:r>
+      <w:r>
+        <w:t xml:space="preserve"> Element</w:t>
+      </w:r>
+      <w:r>
+        <w:t xml:space="preserve"> </w:t>
+      </w:r>
+      <w:r>
+        <w:t>durch andersfarblich</w:t>
+      </w:r>
+      <w:r>
+        <w:t>e Markierungen</w:t>
+      </w:r>
+      <w:r>
+        <w:t xml:space="preserve">, </w:t>
+      </w:r>
+      <w:r>
+        <w:t>eine farbliche Umrandung</w:t>
+      </w:r>
+      <w:r>
+        <w:t xml:space="preserve"> oder Vergrößerung</w:t>
+      </w:r>
+      <w:r>
+        <w:t xml:space="preserve"> der Elemente</w:t>
+      </w:r>
+      <w:r>
+        <w:t xml:space="preserve"> </w:t>
+      </w:r>
+      <w:r>
+        <w:t>hervorgehoben wird</w:t>
+      </w:r>
+      <w:r>
+        <w:t xml:space="preserve">. Des Weiteren werden </w:t>
+      </w:r>
+      <w:r>
+        <w:t>beim</w:t>
+      </w:r>
+      <w:r>
+        <w:t xml:space="preserve"> </w:t>
+      </w:r>
+      <w:proofErr w:type="spellStart"/>
+      <w:r>
+        <w:t>Hovern</w:t>
+      </w:r>
+      <w:proofErr w:type="spellEnd"/>
+      <w:r>
+        <w:t xml:space="preserve"> </w:t>
+      </w:r>
+      <w:r>
+        <w:t>von entsprechenden</w:t>
+      </w:r>
+      <w:r>
+        <w:t xml:space="preserve"> Elemente</w:t>
+      </w:r>
+      <w:r>
+        <w:t xml:space="preserve"> (</w:t>
+      </w:r>
+      <w:proofErr w:type="spellStart"/>
+      <w:r>
+        <w:t>Bubbles</w:t>
+      </w:r>
+      <w:proofErr w:type="spellEnd"/>
+      <w:r>
+        <w:t>, Lines, Balken,</w:t>
+      </w:r>
+      <w:r>
+        <w:t xml:space="preserve"> </w:t>
+      </w:r>
+      <w:r>
+        <w:t xml:space="preserve">…) </w:t>
+      </w:r>
+      <w:proofErr w:type="spellStart"/>
+      <w:r>
+        <w:t>Tooltips</w:t>
+      </w:r>
+      <w:proofErr w:type="spellEnd"/>
+      <w:r>
+        <w:t xml:space="preserve"> erzeugt, welche </w:t>
+      </w:r>
+      <w:r>
+        <w:t>detaillierte Informati</w:t>
+      </w:r>
+      <w:r>
+        <w:t xml:space="preserve">onen, wie die exakte Anzahl der Schimpfwörter und Tode, oder die genaue </w:t>
+      </w:r>
+      <w:proofErr w:type="spellStart"/>
+      <w:r>
+        <w:t>Filmzeit</w:t>
+      </w:r>
+      <w:proofErr w:type="spellEnd"/>
+      <w:r>
+        <w:t>, zu dem Element anzeigen</w:t>
+      </w:r>
+      <w:r>
+        <w:t>.</w:t>
+      </w:r>
+      <w:r>
+        <w:t xml:space="preserve"> Auch bei den </w:t>
+      </w:r>
+      <w:proofErr w:type="spellStart"/>
+      <w:r>
+        <w:t>Tooltips</w:t>
+      </w:r>
+      <w:proofErr w:type="spellEnd"/>
+      <w:r>
+        <w:t xml:space="preserve"> wurde auf ein einheitliches Layout geachtet. </w:t>
+      </w:r>
+      <w:r>
+        <w:t xml:space="preserve"> </w:t>
+      </w:r>
+    </w:p>
+    <w:p>
+      <w:pPr>
+        <w:tabs>
+          <w:tab w:val="left" w:pos="3075"/>
+        </w:tabs>
+        <w:spacing w:line="288" w:lineRule="auto"/>
+        <w:ind w:firstLine="709"/>
+      </w:pPr>
+      <w:r>
+        <w:sym w:font="Wingdings" w:char="F0E0"/>
+      </w:r>
+      <w:r>
+        <w:t xml:space="preserve"> Abbildungen!!</w:t>
+      </w:r>
     </w:p>
     <w:p>
       <w:pPr>
@@ -1550,26 +3737,63 @@
           <w:ilvl w:val="0"/>
           <w:numId w:val="34"/>
         </w:numPr>
-        <w:rPr>
-          <w:lang w:val="en-US"/>
-        </w:rPr>
-      </w:pPr>
-      <w:bookmarkStart w:id="9" w:name="_Toc489015589"/>
-      <w:r>
-        <w:rPr>
-          <w:lang w:val="en-US"/>
-        </w:rPr>
+      </w:pPr>
+      <w:bookmarkStart w:id="10" w:name="_Toc489222017"/>
+      <w:r>
         <w:lastRenderedPageBreak/>
         <w:t>Projektmanagement</w:t>
       </w:r>
-      <w:bookmarkEnd w:id="9"/>
+      <w:bookmarkEnd w:id="10"/>
     </w:p>
+    <w:p>
+      <w:pPr>
+        <w:spacing w:line="288" w:lineRule="auto"/>
+        <w:ind w:firstLine="709"/>
+      </w:pPr>
+      <w:r>
+        <w:t xml:space="preserve">Um gemeinsam an diesem Projekt zu arbeiten nutzten wir die den Online-Dienst </w:t>
+      </w:r>
+      <w:proofErr w:type="spellStart"/>
+      <w:r>
+        <w:t>GitHub</w:t>
+      </w:r>
+      <w:proofErr w:type="spellEnd"/>
+      <w:r>
+        <w:t xml:space="preserve"> und arbeiteten in mehreren </w:t>
+      </w:r>
+      <w:proofErr w:type="spellStart"/>
+      <w:r>
+        <w:t>Branches</w:t>
+      </w:r>
+      <w:proofErr w:type="spellEnd"/>
+      <w:r>
+        <w:t xml:space="preserve">, sodass parallel in verschiedenen Visualisierungen gearbeitet werden konnte. In den wöchentlichen Sitzungen tauschten wir uns über den Fortschritt aus, </w:t>
+      </w:r>
+      <w:r>
+        <w:t xml:space="preserve">unterstützten uns </w:t>
+      </w:r>
+      <w:r>
+        <w:t xml:space="preserve">gegenseitig bei </w:t>
+      </w:r>
+      <w:r>
+        <w:t>Problemen</w:t>
+      </w:r>
+      <w:r>
+        <w:t xml:space="preserve"> (Louis half dem Rest</w:t>
+      </w:r>
+      <w:r>
+        <w:t xml:space="preserve"> haha</w:t>
+      </w:r>
+      <w:r>
+        <w:t>) und setzten die nächsten Ziele fest.</w:t>
+      </w:r>
+    </w:p>
+    <w:p/>
     <w:sectPr>
-      <w:headerReference w:type="default" r:id="rId12"/>
+      <w:headerReference w:type="default" r:id="rId22"/>
       <w:pgSz w:w="11906" w:h="16838"/>
       <w:pgMar w:top="1418" w:right="1418" w:bottom="1134" w:left="1985" w:header="709" w:footer="709" w:gutter="0"/>
       <w:cols w:space="708"/>
-      <w:titlePg/>
       <w:docGrid w:linePitch="360"/>
     </w:sectPr>
   </w:body>
@@ -1603,6 +3827,16 @@
 
 <file path=word/footer1.xml><?xml version="1.0" encoding="utf-8"?>
 <w:ftr xmlns:wpc="http://schemas.microsoft.com/office/word/2010/wordprocessingCanvas" xmlns:cx="http://schemas.microsoft.com/office/drawing/2014/chartex" xmlns:cx1="http://schemas.microsoft.com/office/drawing/2015/9/8/chartex" xmlns:cx2="http://schemas.microsoft.com/office/drawing/2015/10/21/chartex" xmlns:cx3="http://schemas.microsoft.com/office/drawing/2016/5/9/chartex" xmlns:cx4="http://schemas.microsoft.com/office/drawing/2016/5/10/chartex" xmlns:cx5="http://schemas.microsoft.com/office/drawing/2016/5/11/chartex" xmlns:mc="http://schemas.openxmlformats.org/markup-compatibility/2006" xmlns:o="urn:schemas-microsoft-com:office:office" xmlns:r="http://schemas.openxmlformats.org/officeDocument/2006/relationships" xmlns:m="http://schemas.openxmlformats.org/officeDocument/2006/math" xmlns:v="urn:schemas-microsoft-com:vml" xmlns:wp14="http://schemas.microsoft.com/office/word/2010/wordprocessingDrawing" xmlns:wp="http://schemas.openxmlformats.org/drawingml/2006/wordprocessingDrawing" xmlns:w10="urn:schemas-microsoft-com:office:word" xmlns:w="http://schemas.openxmlformats.org/wordprocessingml/2006/main" xmlns:w14="http://schemas.microsoft.com/office/word/2010/wordml" xmlns:w15="http://schemas.microsoft.com/office/word/2012/wordml" xmlns:w16se="http://schemas.microsoft.com/office/word/2015/wordml/symex" xmlns:wpg="http://schemas.microsoft.com/office/word/2010/wordprocessingGroup" xmlns:wpi="http://schemas.microsoft.com/office/word/2010/wordprocessingInk" xmlns:wne="http://schemas.microsoft.com/office/word/2006/wordml" xmlns:wps="http://schemas.microsoft.com/office/word/2010/wordprocessingShape" mc:Ignorable="w14 w15 w16se wp14">
+  <w:p>
+    <w:pPr>
+      <w:pStyle w:val="Fuzeile"/>
+    </w:pPr>
+  </w:p>
+</w:ftr>
+</file>
+
+<file path=word/footer2.xml><?xml version="1.0" encoding="utf-8"?>
+<w:ftr xmlns:wpc="http://schemas.microsoft.com/office/word/2010/wordprocessingCanvas" xmlns:cx="http://schemas.microsoft.com/office/drawing/2014/chartex" xmlns:cx1="http://schemas.microsoft.com/office/drawing/2015/9/8/chartex" xmlns:cx2="http://schemas.microsoft.com/office/drawing/2015/10/21/chartex" xmlns:cx3="http://schemas.microsoft.com/office/drawing/2016/5/9/chartex" xmlns:cx4="http://schemas.microsoft.com/office/drawing/2016/5/10/chartex" xmlns:cx5="http://schemas.microsoft.com/office/drawing/2016/5/11/chartex" xmlns:mc="http://schemas.openxmlformats.org/markup-compatibility/2006" xmlns:o="urn:schemas-microsoft-com:office:office" xmlns:r="http://schemas.openxmlformats.org/officeDocument/2006/relationships" xmlns:m="http://schemas.openxmlformats.org/officeDocument/2006/math" xmlns:v="urn:schemas-microsoft-com:vml" xmlns:wp14="http://schemas.microsoft.com/office/word/2010/wordprocessingDrawing" xmlns:wp="http://schemas.openxmlformats.org/drawingml/2006/wordprocessingDrawing" xmlns:w10="urn:schemas-microsoft-com:office:word" xmlns:w="http://schemas.openxmlformats.org/wordprocessingml/2006/main" xmlns:w14="http://schemas.microsoft.com/office/word/2010/wordml" xmlns:w15="http://schemas.microsoft.com/office/word/2012/wordml" xmlns:w16se="http://schemas.microsoft.com/office/word/2015/wordml/symex" xmlns:wpg="http://schemas.microsoft.com/office/word/2010/wordprocessingGroup" xmlns:wpi="http://schemas.microsoft.com/office/word/2010/wordprocessingInk" xmlns:wne="http://schemas.microsoft.com/office/word/2006/wordml" xmlns:wps="http://schemas.microsoft.com/office/word/2010/wordprocessingShape" mc:Ignorable="w14 w15 w16se wp14">
   <w:sdt>
     <w:sdtPr>
       <w:id w:val="202146026"/>
@@ -1611,6 +3845,7 @@
         <w:docPartUnique/>
       </w:docPartObj>
     </w:sdtPr>
+    <w:sdtEndPr/>
     <w:sdtContent>
       <w:p>
         <w:pPr>
@@ -1630,7 +3865,7 @@
           <w:rPr>
             <w:noProof/>
           </w:rPr>
-          <w:t>1</w:t>
+          <w:t>11</w:t>
         </w:r>
         <w:r>
           <w:fldChar w:fldCharType="end"/>
@@ -1638,6 +3873,16 @@
       </w:p>
     </w:sdtContent>
   </w:sdt>
+  <w:p>
+    <w:pPr>
+      <w:pStyle w:val="Fuzeile"/>
+    </w:pPr>
+  </w:p>
+</w:ftr>
+</file>
+
+<file path=word/footer3.xml><?xml version="1.0" encoding="utf-8"?>
+<w:ftr xmlns:wpc="http://schemas.microsoft.com/office/word/2010/wordprocessingCanvas" xmlns:cx="http://schemas.microsoft.com/office/drawing/2014/chartex" xmlns:cx1="http://schemas.microsoft.com/office/drawing/2015/9/8/chartex" xmlns:cx2="http://schemas.microsoft.com/office/drawing/2015/10/21/chartex" xmlns:cx3="http://schemas.microsoft.com/office/drawing/2016/5/9/chartex" xmlns:cx4="http://schemas.microsoft.com/office/drawing/2016/5/10/chartex" xmlns:cx5="http://schemas.microsoft.com/office/drawing/2016/5/11/chartex" xmlns:mc="http://schemas.openxmlformats.org/markup-compatibility/2006" xmlns:o="urn:schemas-microsoft-com:office:office" xmlns:r="http://schemas.openxmlformats.org/officeDocument/2006/relationships" xmlns:m="http://schemas.openxmlformats.org/officeDocument/2006/math" xmlns:v="urn:schemas-microsoft-com:vml" xmlns:wp14="http://schemas.microsoft.com/office/word/2010/wordprocessingDrawing" xmlns:wp="http://schemas.openxmlformats.org/drawingml/2006/wordprocessingDrawing" xmlns:w10="urn:schemas-microsoft-com:office:word" xmlns:w="http://schemas.openxmlformats.org/wordprocessingml/2006/main" xmlns:w14="http://schemas.microsoft.com/office/word/2010/wordml" xmlns:w15="http://schemas.microsoft.com/office/word/2012/wordml" xmlns:w16se="http://schemas.microsoft.com/office/word/2015/wordml/symex" xmlns:wpg="http://schemas.microsoft.com/office/word/2010/wordprocessingGroup" xmlns:wpi="http://schemas.microsoft.com/office/word/2010/wordprocessingInk" xmlns:wne="http://schemas.microsoft.com/office/word/2006/wordml" xmlns:wps="http://schemas.microsoft.com/office/word/2010/wordprocessingShape" mc:Ignorable="w14 w15 w16se wp14">
   <w:p>
     <w:pPr>
       <w:pStyle w:val="Fuzeile"/>
@@ -1672,6 +3917,16 @@
 </file>
 
 <file path=word/header1.xml><?xml version="1.0" encoding="utf-8"?>
+<w:hdr xmlns:wpc="http://schemas.microsoft.com/office/word/2010/wordprocessingCanvas" xmlns:cx="http://schemas.microsoft.com/office/drawing/2014/chartex" xmlns:cx1="http://schemas.microsoft.com/office/drawing/2015/9/8/chartex" xmlns:cx2="http://schemas.microsoft.com/office/drawing/2015/10/21/chartex" xmlns:cx3="http://schemas.microsoft.com/office/drawing/2016/5/9/chartex" xmlns:cx4="http://schemas.microsoft.com/office/drawing/2016/5/10/chartex" xmlns:cx5="http://schemas.microsoft.com/office/drawing/2016/5/11/chartex" xmlns:mc="http://schemas.openxmlformats.org/markup-compatibility/2006" xmlns:o="urn:schemas-microsoft-com:office:office" xmlns:r="http://schemas.openxmlformats.org/officeDocument/2006/relationships" xmlns:m="http://schemas.openxmlformats.org/officeDocument/2006/math" xmlns:v="urn:schemas-microsoft-com:vml" xmlns:wp14="http://schemas.microsoft.com/office/word/2010/wordprocessingDrawing" xmlns:wp="http://schemas.openxmlformats.org/drawingml/2006/wordprocessingDrawing" xmlns:w10="urn:schemas-microsoft-com:office:word" xmlns:w="http://schemas.openxmlformats.org/wordprocessingml/2006/main" xmlns:w14="http://schemas.microsoft.com/office/word/2010/wordml" xmlns:w15="http://schemas.microsoft.com/office/word/2012/wordml" xmlns:w16se="http://schemas.microsoft.com/office/word/2015/wordml/symex" xmlns:wpg="http://schemas.microsoft.com/office/word/2010/wordprocessingGroup" xmlns:wpi="http://schemas.microsoft.com/office/word/2010/wordprocessingInk" xmlns:wne="http://schemas.microsoft.com/office/word/2006/wordml" xmlns:wps="http://schemas.microsoft.com/office/word/2010/wordprocessingShape" mc:Ignorable="w14 w15 w16se wp14">
+  <w:p>
+    <w:pPr>
+      <w:pStyle w:val="Kopfzeile"/>
+    </w:pPr>
+  </w:p>
+</w:hdr>
+</file>
+
+<file path=word/header2.xml><?xml version="1.0" encoding="utf-8"?>
 <w:hdr xmlns:wpc="http://schemas.microsoft.com/office/word/2010/wordprocessingCanvas" xmlns:cx="http://schemas.microsoft.com/office/drawing/2014/chartex" xmlns:cx1="http://schemas.microsoft.com/office/drawing/2015/9/8/chartex" xmlns:cx2="http://schemas.microsoft.com/office/drawing/2015/10/21/chartex" xmlns:cx3="http://schemas.microsoft.com/office/drawing/2016/5/9/chartex" xmlns:cx4="http://schemas.microsoft.com/office/drawing/2016/5/10/chartex" xmlns:cx5="http://schemas.microsoft.com/office/drawing/2016/5/11/chartex" xmlns:mc="http://schemas.openxmlformats.org/markup-compatibility/2006" xmlns:o="urn:schemas-microsoft-com:office:office" xmlns:r="http://schemas.openxmlformats.org/officeDocument/2006/relationships" xmlns:m="http://schemas.openxmlformats.org/officeDocument/2006/math" xmlns:v="urn:schemas-microsoft-com:vml" xmlns:wp14="http://schemas.microsoft.com/office/word/2010/wordprocessingDrawing" xmlns:wp="http://schemas.openxmlformats.org/drawingml/2006/wordprocessingDrawing" xmlns:w10="urn:schemas-microsoft-com:office:word" xmlns:w="http://schemas.openxmlformats.org/wordprocessingml/2006/main" xmlns:w14="http://schemas.microsoft.com/office/word/2010/wordml" xmlns:w15="http://schemas.microsoft.com/office/word/2012/wordml" xmlns:w16se="http://schemas.microsoft.com/office/word/2015/wordml/symex" xmlns:wpg="http://schemas.microsoft.com/office/word/2010/wordprocessingGroup" xmlns:wpi="http://schemas.microsoft.com/office/word/2010/wordprocessingInk" xmlns:wne="http://schemas.microsoft.com/office/word/2006/wordml" xmlns:wps="http://schemas.microsoft.com/office/word/2010/wordprocessingShape" mc:Ignorable="w14 w15 w16se wp14">
   <w:p>
     <w:pPr>
@@ -1687,7 +3942,7 @@
 </w:hdr>
 </file>
 
-<file path=word/header2.xml><?xml version="1.0" encoding="utf-8"?>
+<file path=word/header3.xml><?xml version="1.0" encoding="utf-8"?>
 <w:hdr xmlns:wpc="http://schemas.microsoft.com/office/word/2010/wordprocessingCanvas" xmlns:cx="http://schemas.microsoft.com/office/drawing/2014/chartex" xmlns:cx1="http://schemas.microsoft.com/office/drawing/2015/9/8/chartex" xmlns:cx2="http://schemas.microsoft.com/office/drawing/2015/10/21/chartex" xmlns:cx3="http://schemas.microsoft.com/office/drawing/2016/5/9/chartex" xmlns:cx4="http://schemas.microsoft.com/office/drawing/2016/5/10/chartex" xmlns:cx5="http://schemas.microsoft.com/office/drawing/2016/5/11/chartex" xmlns:mc="http://schemas.openxmlformats.org/markup-compatibility/2006" xmlns:o="urn:schemas-microsoft-com:office:office" xmlns:r="http://schemas.openxmlformats.org/officeDocument/2006/relationships" xmlns:m="http://schemas.openxmlformats.org/officeDocument/2006/math" xmlns:v="urn:schemas-microsoft-com:vml" xmlns:wp14="http://schemas.microsoft.com/office/word/2010/wordprocessingDrawing" xmlns:wp="http://schemas.openxmlformats.org/drawingml/2006/wordprocessingDrawing" xmlns:w10="urn:schemas-microsoft-com:office:word" xmlns:w="http://schemas.openxmlformats.org/wordprocessingml/2006/main" xmlns:w14="http://schemas.microsoft.com/office/word/2010/wordml" xmlns:w15="http://schemas.microsoft.com/office/word/2012/wordml" xmlns:w16se="http://schemas.microsoft.com/office/word/2015/wordml/symex" xmlns:wpg="http://schemas.microsoft.com/office/word/2010/wordprocessingGroup" xmlns:wpi="http://schemas.microsoft.com/office/word/2010/wordprocessingInk" xmlns:wne="http://schemas.microsoft.com/office/word/2006/wordml" xmlns:wps="http://schemas.microsoft.com/office/word/2010/wordprocessingShape" mc:Ignorable="w14 w15 w16se wp14">
   <w:sdt>
     <w:sdtPr>
@@ -1697,6 +3952,7 @@
         <w:docPartUnique/>
       </w:docPartObj>
     </w:sdtPr>
+    <w:sdtEndPr/>
     <w:sdtContent>
       <w:p>
         <w:pPr>
@@ -1733,7 +3989,7 @@
 </w:hdr>
 </file>
 
-<file path=word/header3.xml><?xml version="1.0" encoding="utf-8"?>
+<file path=word/header4.xml><?xml version="1.0" encoding="utf-8"?>
 <w:hdr xmlns:wpc="http://schemas.microsoft.com/office/word/2010/wordprocessingCanvas" xmlns:cx="http://schemas.microsoft.com/office/drawing/2014/chartex" xmlns:cx1="http://schemas.microsoft.com/office/drawing/2015/9/8/chartex" xmlns:cx2="http://schemas.microsoft.com/office/drawing/2015/10/21/chartex" xmlns:cx3="http://schemas.microsoft.com/office/drawing/2016/5/9/chartex" xmlns:cx4="http://schemas.microsoft.com/office/drawing/2016/5/10/chartex" xmlns:cx5="http://schemas.microsoft.com/office/drawing/2016/5/11/chartex" xmlns:mc="http://schemas.openxmlformats.org/markup-compatibility/2006" xmlns:o="urn:schemas-microsoft-com:office:office" xmlns:r="http://schemas.openxmlformats.org/officeDocument/2006/relationships" xmlns:m="http://schemas.openxmlformats.org/officeDocument/2006/math" xmlns:v="urn:schemas-microsoft-com:vml" xmlns:wp14="http://schemas.microsoft.com/office/word/2010/wordprocessingDrawing" xmlns:wp="http://schemas.openxmlformats.org/drawingml/2006/wordprocessingDrawing" xmlns:w10="urn:schemas-microsoft-com:office:word" xmlns:w="http://schemas.openxmlformats.org/wordprocessingml/2006/main" xmlns:w14="http://schemas.microsoft.com/office/word/2010/wordml" xmlns:w15="http://schemas.microsoft.com/office/word/2012/wordml" xmlns:w16se="http://schemas.microsoft.com/office/word/2015/wordml/symex" xmlns:wpg="http://schemas.microsoft.com/office/word/2010/wordprocessingGroup" xmlns:wpi="http://schemas.microsoft.com/office/word/2010/wordprocessingInk" xmlns:wne="http://schemas.microsoft.com/office/word/2006/wordml" xmlns:wps="http://schemas.microsoft.com/office/word/2010/wordprocessingShape" mc:Ignorable="w14 w15 w16se wp14">
   <w:p>
     <w:pPr>
@@ -2368,6 +4624,118 @@
     </w:lvl>
   </w:abstractNum>
   <w:abstractNum w:abstractNumId="14" w15:restartNumberingAfterBreak="0">
+    <w:nsid w:val="29695CDE"/>
+    <w:multiLevelType w:val="hybridMultilevel"/>
+    <w:tmpl w:val="C45A56F2"/>
+    <w:lvl w:ilvl="0" w:tplc="F4A4D136">
+      <w:numFmt w:val="bullet"/>
+      <w:lvlText w:val=""/>
+      <w:lvlJc w:val="left"/>
+      <w:pPr>
+        <w:ind w:left="720" w:hanging="360"/>
+      </w:pPr>
+      <w:rPr>
+        <w:rFonts w:ascii="Symbol" w:eastAsiaTheme="minorHAnsi" w:hAnsi="Symbol" w:cstheme="minorBidi" w:hint="default"/>
+      </w:rPr>
+    </w:lvl>
+    <w:lvl w:ilvl="1" w:tplc="04070003" w:tentative="1">
+      <w:start w:val="1"/>
+      <w:numFmt w:val="bullet"/>
+      <w:lvlText w:val="o"/>
+      <w:lvlJc w:val="left"/>
+      <w:pPr>
+        <w:ind w:left="1440" w:hanging="360"/>
+      </w:pPr>
+      <w:rPr>
+        <w:rFonts w:ascii="Courier New" w:hAnsi="Courier New" w:cs="Courier New" w:hint="default"/>
+      </w:rPr>
+    </w:lvl>
+    <w:lvl w:ilvl="2" w:tplc="04070005" w:tentative="1">
+      <w:start w:val="1"/>
+      <w:numFmt w:val="bullet"/>
+      <w:lvlText w:val=""/>
+      <w:lvlJc w:val="left"/>
+      <w:pPr>
+        <w:ind w:left="2160" w:hanging="360"/>
+      </w:pPr>
+      <w:rPr>
+        <w:rFonts w:ascii="Wingdings" w:hAnsi="Wingdings" w:hint="default"/>
+      </w:rPr>
+    </w:lvl>
+    <w:lvl w:ilvl="3" w:tplc="04070001" w:tentative="1">
+      <w:start w:val="1"/>
+      <w:numFmt w:val="bullet"/>
+      <w:lvlText w:val=""/>
+      <w:lvlJc w:val="left"/>
+      <w:pPr>
+        <w:ind w:left="2880" w:hanging="360"/>
+      </w:pPr>
+      <w:rPr>
+        <w:rFonts w:ascii="Symbol" w:hAnsi="Symbol" w:hint="default"/>
+      </w:rPr>
+    </w:lvl>
+    <w:lvl w:ilvl="4" w:tplc="04070003" w:tentative="1">
+      <w:start w:val="1"/>
+      <w:numFmt w:val="bullet"/>
+      <w:lvlText w:val="o"/>
+      <w:lvlJc w:val="left"/>
+      <w:pPr>
+        <w:ind w:left="3600" w:hanging="360"/>
+      </w:pPr>
+      <w:rPr>
+        <w:rFonts w:ascii="Courier New" w:hAnsi="Courier New" w:cs="Courier New" w:hint="default"/>
+      </w:rPr>
+    </w:lvl>
+    <w:lvl w:ilvl="5" w:tplc="04070005" w:tentative="1">
+      <w:start w:val="1"/>
+      <w:numFmt w:val="bullet"/>
+      <w:lvlText w:val=""/>
+      <w:lvlJc w:val="left"/>
+      <w:pPr>
+        <w:ind w:left="4320" w:hanging="360"/>
+      </w:pPr>
+      <w:rPr>
+        <w:rFonts w:ascii="Wingdings" w:hAnsi="Wingdings" w:hint="default"/>
+      </w:rPr>
+    </w:lvl>
+    <w:lvl w:ilvl="6" w:tplc="04070001" w:tentative="1">
+      <w:start w:val="1"/>
+      <w:numFmt w:val="bullet"/>
+      <w:lvlText w:val=""/>
+      <w:lvlJc w:val="left"/>
+      <w:pPr>
+        <w:ind w:left="5040" w:hanging="360"/>
+      </w:pPr>
+      <w:rPr>
+        <w:rFonts w:ascii="Symbol" w:hAnsi="Symbol" w:hint="default"/>
+      </w:rPr>
+    </w:lvl>
+    <w:lvl w:ilvl="7" w:tplc="04070003" w:tentative="1">
+      <w:start w:val="1"/>
+      <w:numFmt w:val="bullet"/>
+      <w:lvlText w:val="o"/>
+      <w:lvlJc w:val="left"/>
+      <w:pPr>
+        <w:ind w:left="5760" w:hanging="360"/>
+      </w:pPr>
+      <w:rPr>
+        <w:rFonts w:ascii="Courier New" w:hAnsi="Courier New" w:cs="Courier New" w:hint="default"/>
+      </w:rPr>
+    </w:lvl>
+    <w:lvl w:ilvl="8" w:tplc="04070005" w:tentative="1">
+      <w:start w:val="1"/>
+      <w:numFmt w:val="bullet"/>
+      <w:lvlText w:val=""/>
+      <w:lvlJc w:val="left"/>
+      <w:pPr>
+        <w:ind w:left="6480" w:hanging="360"/>
+      </w:pPr>
+      <w:rPr>
+        <w:rFonts w:ascii="Wingdings" w:hAnsi="Wingdings" w:hint="default"/>
+      </w:rPr>
+    </w:lvl>
+  </w:abstractNum>
+  <w:abstractNum w:abstractNumId="15" w15:restartNumberingAfterBreak="0">
     <w:nsid w:val="354A13B7"/>
     <w:multiLevelType w:val="multilevel"/>
     <w:tmpl w:val="153C086A"/>
@@ -2480,7 +4848,7 @@
       </w:rPr>
     </w:lvl>
   </w:abstractNum>
-  <w:abstractNum w:abstractNumId="15" w15:restartNumberingAfterBreak="0">
+  <w:abstractNum w:abstractNumId="16" w15:restartNumberingAfterBreak="0">
     <w:nsid w:val="37957B89"/>
     <w:multiLevelType w:val="hybridMultilevel"/>
     <w:tmpl w:val="23389628"/>
@@ -2566,7 +4934,7 @@
       </w:pPr>
     </w:lvl>
   </w:abstractNum>
-  <w:abstractNum w:abstractNumId="16" w15:restartNumberingAfterBreak="0">
+  <w:abstractNum w:abstractNumId="17" w15:restartNumberingAfterBreak="0">
     <w:nsid w:val="3D3D0217"/>
     <w:multiLevelType w:val="multilevel"/>
     <w:tmpl w:val="04070025"/>
@@ -2652,7 +5020,7 @@
       </w:pPr>
     </w:lvl>
   </w:abstractNum>
-  <w:abstractNum w:abstractNumId="17" w15:restartNumberingAfterBreak="0">
+  <w:abstractNum w:abstractNumId="18" w15:restartNumberingAfterBreak="0">
     <w:nsid w:val="3F450CA1"/>
     <w:multiLevelType w:val="hybridMultilevel"/>
     <w:tmpl w:val="75E2C71C"/>
@@ -2738,7 +5106,7 @@
       </w:pPr>
     </w:lvl>
   </w:abstractNum>
-  <w:abstractNum w:abstractNumId="18" w15:restartNumberingAfterBreak="0">
+  <w:abstractNum w:abstractNumId="19" w15:restartNumberingAfterBreak="0">
     <w:nsid w:val="3F6B38C8"/>
     <w:multiLevelType w:val="hybridMultilevel"/>
     <w:tmpl w:val="A504F2C6"/>
@@ -2824,7 +5192,7 @@
       </w:pPr>
     </w:lvl>
   </w:abstractNum>
-  <w:abstractNum w:abstractNumId="19" w15:restartNumberingAfterBreak="0">
+  <w:abstractNum w:abstractNumId="20" w15:restartNumberingAfterBreak="0">
     <w:nsid w:val="3FE85738"/>
     <w:multiLevelType w:val="multilevel"/>
     <w:tmpl w:val="153C086A"/>
@@ -2937,7 +5305,7 @@
       </w:rPr>
     </w:lvl>
   </w:abstractNum>
-  <w:abstractNum w:abstractNumId="20" w15:restartNumberingAfterBreak="0">
+  <w:abstractNum w:abstractNumId="21" w15:restartNumberingAfterBreak="0">
     <w:nsid w:val="41F8170F"/>
     <w:multiLevelType w:val="hybridMultilevel"/>
     <w:tmpl w:val="F438BE4A"/>
@@ -3050,7 +5418,7 @@
       </w:rPr>
     </w:lvl>
   </w:abstractNum>
-  <w:abstractNum w:abstractNumId="21" w15:restartNumberingAfterBreak="0">
+  <w:abstractNum w:abstractNumId="22" w15:restartNumberingAfterBreak="0">
     <w:nsid w:val="44E11DE9"/>
     <w:multiLevelType w:val="hybridMultilevel"/>
     <w:tmpl w:val="93D020B8"/>
@@ -3163,7 +5531,7 @@
       </w:rPr>
     </w:lvl>
   </w:abstractNum>
-  <w:abstractNum w:abstractNumId="22" w15:restartNumberingAfterBreak="0">
+  <w:abstractNum w:abstractNumId="23" w15:restartNumberingAfterBreak="0">
     <w:nsid w:val="46991712"/>
     <w:multiLevelType w:val="hybridMultilevel"/>
     <w:tmpl w:val="8B9C897A"/>
@@ -3276,7 +5644,7 @@
       </w:rPr>
     </w:lvl>
   </w:abstractNum>
-  <w:abstractNum w:abstractNumId="23" w15:restartNumberingAfterBreak="0">
+  <w:abstractNum w:abstractNumId="24" w15:restartNumberingAfterBreak="0">
     <w:nsid w:val="47390B92"/>
     <w:multiLevelType w:val="multilevel"/>
     <w:tmpl w:val="153C086A"/>
@@ -3389,7 +5757,7 @@
       </w:rPr>
     </w:lvl>
   </w:abstractNum>
-  <w:abstractNum w:abstractNumId="24" w15:restartNumberingAfterBreak="0">
+  <w:abstractNum w:abstractNumId="25" w15:restartNumberingAfterBreak="0">
     <w:nsid w:val="50575537"/>
     <w:multiLevelType w:val="hybridMultilevel"/>
     <w:tmpl w:val="45067490"/>
@@ -3502,7 +5870,7 @@
       </w:rPr>
     </w:lvl>
   </w:abstractNum>
-  <w:abstractNum w:abstractNumId="25" w15:restartNumberingAfterBreak="0">
+  <w:abstractNum w:abstractNumId="26" w15:restartNumberingAfterBreak="0">
     <w:nsid w:val="51043DED"/>
     <w:multiLevelType w:val="multilevel"/>
     <w:tmpl w:val="44A62A82"/>
@@ -3624,7 +5992,7 @@
       </w:rPr>
     </w:lvl>
   </w:abstractNum>
-  <w:abstractNum w:abstractNumId="26" w15:restartNumberingAfterBreak="0">
+  <w:abstractNum w:abstractNumId="27" w15:restartNumberingAfterBreak="0">
     <w:nsid w:val="5EF06D08"/>
     <w:multiLevelType w:val="multilevel"/>
     <w:tmpl w:val="2A30B9AC"/>
@@ -3737,7 +6105,7 @@
       </w:rPr>
     </w:lvl>
   </w:abstractNum>
-  <w:abstractNum w:abstractNumId="27" w15:restartNumberingAfterBreak="0">
+  <w:abstractNum w:abstractNumId="28" w15:restartNumberingAfterBreak="0">
     <w:nsid w:val="64182C3B"/>
     <w:multiLevelType w:val="hybridMultilevel"/>
     <w:tmpl w:val="26DA0090"/>
@@ -3826,7 +6194,7 @@
       </w:pPr>
     </w:lvl>
   </w:abstractNum>
-  <w:abstractNum w:abstractNumId="28" w15:restartNumberingAfterBreak="0">
+  <w:abstractNum w:abstractNumId="29" w15:restartNumberingAfterBreak="0">
     <w:nsid w:val="6B072727"/>
     <w:multiLevelType w:val="hybridMultilevel"/>
     <w:tmpl w:val="8460E8EC"/>
@@ -3939,7 +6307,7 @@
       </w:rPr>
     </w:lvl>
   </w:abstractNum>
-  <w:abstractNum w:abstractNumId="29" w15:restartNumberingAfterBreak="0">
+  <w:abstractNum w:abstractNumId="30" w15:restartNumberingAfterBreak="0">
     <w:nsid w:val="72125C98"/>
     <w:multiLevelType w:val="multilevel"/>
     <w:tmpl w:val="0407001F"/>
@@ -4025,7 +6393,7 @@
       </w:pPr>
     </w:lvl>
   </w:abstractNum>
-  <w:abstractNum w:abstractNumId="30" w15:restartNumberingAfterBreak="0">
+  <w:abstractNum w:abstractNumId="31" w15:restartNumberingAfterBreak="0">
     <w:nsid w:val="72167EC3"/>
     <w:multiLevelType w:val="hybridMultilevel"/>
     <w:tmpl w:val="A9187AC6"/>
@@ -4111,7 +6479,7 @@
       </w:pPr>
     </w:lvl>
   </w:abstractNum>
-  <w:abstractNum w:abstractNumId="31" w15:restartNumberingAfterBreak="0">
+  <w:abstractNum w:abstractNumId="32" w15:restartNumberingAfterBreak="0">
     <w:nsid w:val="730A1A41"/>
     <w:multiLevelType w:val="hybridMultilevel"/>
     <w:tmpl w:val="D884FB58"/>
@@ -4224,7 +6592,7 @@
       </w:rPr>
     </w:lvl>
   </w:abstractNum>
-  <w:abstractNum w:abstractNumId="32" w15:restartNumberingAfterBreak="0">
+  <w:abstractNum w:abstractNumId="33" w15:restartNumberingAfterBreak="0">
     <w:nsid w:val="76613D3E"/>
     <w:multiLevelType w:val="hybridMultilevel"/>
     <w:tmpl w:val="822443D6"/>
@@ -4311,7 +6679,7 @@
     </w:lvl>
   </w:abstractNum>
   <w:num w:numId="1">
-    <w:abstractNumId w:val="25"/>
+    <w:abstractNumId w:val="26"/>
   </w:num>
   <w:num w:numId="2">
     <w:abstractNumId w:val="9"/>
@@ -4347,79 +6715,82 @@
     <w:abstractNumId w:val="10"/>
   </w:num>
   <w:num w:numId="13">
-    <w:abstractNumId w:val="28"/>
+    <w:abstractNumId w:val="29"/>
   </w:num>
   <w:num w:numId="14">
-    <w:abstractNumId w:val="16"/>
+    <w:abstractNumId w:val="17"/>
   </w:num>
   <w:num w:numId="15">
+    <w:abstractNumId w:val="22"/>
+  </w:num>
+  <w:num w:numId="16">
     <w:abstractNumId w:val="21"/>
   </w:num>
-  <w:num w:numId="16">
-    <w:abstractNumId w:val="20"/>
-  </w:num>
   <w:num w:numId="17">
-    <w:abstractNumId w:val="31"/>
+    <w:abstractNumId w:val="32"/>
   </w:num>
   <w:num w:numId="18">
-    <w:abstractNumId w:val="22"/>
+    <w:abstractNumId w:val="23"/>
   </w:num>
   <w:num w:numId="19">
-    <w:abstractNumId w:val="25"/>
+    <w:abstractNumId w:val="26"/>
   </w:num>
   <w:num w:numId="20">
-    <w:abstractNumId w:val="24"/>
+    <w:abstractNumId w:val="25"/>
   </w:num>
   <w:num w:numId="21">
     <w:abstractNumId w:val="13"/>
   </w:num>
   <w:num w:numId="22">
-    <w:abstractNumId w:val="27"/>
+    <w:abstractNumId w:val="28"/>
   </w:num>
   <w:num w:numId="23">
-    <w:abstractNumId w:val="32"/>
+    <w:abstractNumId w:val="33"/>
   </w:num>
   <w:num w:numId="24">
-    <w:abstractNumId w:val="29"/>
+    <w:abstractNumId w:val="30"/>
   </w:num>
   <w:num w:numId="25">
     <w:abstractNumId w:val="12"/>
   </w:num>
   <w:num w:numId="26">
-    <w:abstractNumId w:val="26"/>
+    <w:abstractNumId w:val="27"/>
   </w:num>
   <w:num w:numId="27">
-    <w:abstractNumId w:val="14"/>
+    <w:abstractNumId w:val="15"/>
   </w:num>
   <w:num w:numId="28">
-    <w:abstractNumId w:val="19"/>
+    <w:abstractNumId w:val="20"/>
   </w:num>
   <w:num w:numId="29">
-    <w:abstractNumId w:val="23"/>
+    <w:abstractNumId w:val="24"/>
   </w:num>
   <w:num w:numId="30">
     <w:abstractNumId w:val="11"/>
   </w:num>
   <w:num w:numId="31">
+    <w:abstractNumId w:val="19"/>
+  </w:num>
+  <w:num w:numId="32">
+    <w:abstractNumId w:val="31"/>
+  </w:num>
+  <w:num w:numId="33">
     <w:abstractNumId w:val="18"/>
   </w:num>
-  <w:num w:numId="32">
-    <w:abstractNumId w:val="30"/>
-  </w:num>
-  <w:num w:numId="33">
-    <w:abstractNumId w:val="17"/>
-  </w:num>
   <w:num w:numId="34">
-    <w:abstractNumId w:val="15"/>
+    <w:abstractNumId w:val="16"/>
   </w:num>
   <w:num w:numId="35">
-    <w:abstractNumId w:val="25"/>
+    <w:abstractNumId w:val="26"/>
   </w:num>
   <w:num w:numId="36">
-    <w:abstractNumId w:val="25"/>
+    <w:abstractNumId w:val="26"/>
   </w:num>
   <w:num w:numId="37">
-    <w:abstractNumId w:val="25"/>
+    <w:abstractNumId w:val="26"/>
+  </w:num>
+  <w:num w:numId="38">
+    <w:abstractNumId w:val="14"/>
   </w:num>
 </w:numbering>
 </file>
@@ -4547,6 +6918,7 @@
     <w:lsdException w:name="HTML Sample" w:semiHidden="1" w:unhideWhenUsed="1"/>
     <w:lsdException w:name="HTML Typewriter" w:semiHidden="1" w:unhideWhenUsed="1"/>
     <w:lsdException w:name="HTML Variable" w:semiHidden="1" w:unhideWhenUsed="1"/>
+    <w:lsdException w:name="Normal Table" w:semiHidden="1" w:unhideWhenUsed="1"/>
     <w:lsdException w:name="annotation subject" w:semiHidden="1" w:unhideWhenUsed="1"/>
     <w:lsdException w:name="No List" w:semiHidden="1" w:unhideWhenUsed="1"/>
     <w:lsdException w:name="Outline List 1" w:semiHidden="1" w:unhideWhenUsed="1"/>
@@ -4592,9 +6964,11 @@
     <w:lsdException w:name="Table Subtle 1" w:semiHidden="1" w:unhideWhenUsed="1"/>
     <w:lsdException w:name="Table Subtle 2" w:semiHidden="1" w:unhideWhenUsed="1"/>
     <w:lsdException w:name="Table Web 1" w:semiHidden="1" w:unhideWhenUsed="1"/>
+    <w:lsdException w:name="Table Web 2" w:semiHidden="1" w:unhideWhenUsed="1"/>
     <w:lsdException w:name="Table Web 3" w:semiHidden="1" w:unhideWhenUsed="1"/>
     <w:lsdException w:name="Balloon Text" w:semiHidden="1" w:unhideWhenUsed="1"/>
     <w:lsdException w:name="Table Grid" w:uiPriority="59"/>
+    <w:lsdException w:name="Table Theme" w:semiHidden="1" w:unhideWhenUsed="1"/>
     <w:lsdException w:name="Placeholder Text" w:semiHidden="1"/>
     <w:lsdException w:name="No Spacing" w:uiPriority="1"/>
     <w:lsdException w:name="Light Shading" w:uiPriority="60"/>
@@ -4618,7 +6992,7 @@
     <w:lsdException w:name="Medium Shading 2 Accent 1" w:uiPriority="64"/>
     <w:lsdException w:name="Medium List 1 Accent 1" w:uiPriority="65"/>
     <w:lsdException w:name="Revision" w:semiHidden="1"/>
-    <w:lsdException w:name="List Paragraph" w:uiPriority="34"/>
+    <w:lsdException w:name="List Paragraph" w:uiPriority="34" w:qFormat="1"/>
     <w:lsdException w:name="Quote" w:uiPriority="29"/>
     <w:lsdException w:name="Intense Quote" w:uiPriority="30"/>
     <w:lsdException w:name="Medium List 2 Accent 1" w:uiPriority="66"/>
@@ -5502,6 +7876,7 @@
     <w:name w:val="List Paragraph"/>
     <w:basedOn w:val="Standard"/>
     <w:uiPriority w:val="34"/>
+    <w:qFormat/>
     <w:rsid w:val="0040027E"/>
     <w:pPr>
       <w:ind w:left="720"/>
@@ -5735,6 +8110,18 @@
       <w:sz w:val="20"/>
       <w:szCs w:val="20"/>
       <w:lang w:eastAsia="de-DE"/>
+    </w:rPr>
+  </w:style>
+  <w:style w:type="character" w:styleId="Erwhnung">
+    <w:name w:val="Mention"/>
+    <w:basedOn w:val="Absatz-Standardschriftart"/>
+    <w:uiPriority w:val="99"/>
+    <w:semiHidden/>
+    <w:unhideWhenUsed/>
+    <w:rsid w:val="0057210E"/>
+    <w:rPr>
+      <w:color w:val="2B579A"/>
+      <w:shd w:val="clear" w:color="auto" w:fill="E6E6E6"/>
     </w:rPr>
   </w:style>
 </w:styles>
@@ -6028,7 +8415,7 @@
 </file>
 
 <file path=customXml/itemProps1.xml><?xml version="1.0" encoding="utf-8"?>
-<ds:datastoreItem xmlns:ds="http://schemas.openxmlformats.org/officeDocument/2006/customXml" ds:itemID="{D021F37B-144C-4A53-9A8D-E87AD6A64AB5}">
+<ds:datastoreItem xmlns:ds="http://schemas.openxmlformats.org/officeDocument/2006/customXml" ds:itemID="{DA33D5EF-6531-423E-B0EC-86A8205EAB0F}">
   <ds:schemaRefs>
     <ds:schemaRef ds:uri="http://schemas.openxmlformats.org/officeDocument/2006/bibliography"/>
   </ds:schemaRefs>

</xml_diff>

<commit_message>
added updated version of project docu
</commit_message>
<xml_diff>
--- a/Projektdoku.docx
+++ b/Projektdoku.docx
@@ -190,11 +190,19 @@
           <w:lang w:val="en-US"/>
         </w:rPr>
       </w:pPr>
+      <w:proofErr w:type="spellStart"/>
       <w:r>
         <w:rPr>
           <w:lang w:val="en-US"/>
         </w:rPr>
-        <w:t>Sommersemester 201</w:t>
+        <w:t>Sommersemester</w:t>
+      </w:r>
+      <w:proofErr w:type="spellEnd"/>
+      <w:r>
+        <w:rPr>
+          <w:lang w:val="en-US"/>
+        </w:rPr>
+        <w:t xml:space="preserve"> 201</w:t>
       </w:r>
       <w:r>
         <w:rPr>
@@ -320,30 +328,61 @@
         <w:spacing w:line="240" w:lineRule="auto"/>
         <w:rPr>
           <w:sz w:val="46"/>
-        </w:rPr>
-      </w:pPr>
+          <w:lang w:val="en-US"/>
+        </w:rPr>
+      </w:pPr>
+      <w:proofErr w:type="spellStart"/>
       <w:r>
         <w:rPr>
           <w:sz w:val="46"/>
-        </w:rPr>
-        <w:t>Cursewords and Deaths</w:t>
-      </w:r>
+          <w:lang w:val="en-US"/>
+        </w:rPr>
+        <w:t>Cursewords</w:t>
+      </w:r>
+      <w:proofErr w:type="spellEnd"/>
       <w:r>
         <w:rPr>
           <w:sz w:val="46"/>
+          <w:lang w:val="en-US"/>
+        </w:rPr>
+        <w:t xml:space="preserve"> and Deaths</w:t>
+      </w:r>
+      <w:r>
+        <w:rPr>
+          <w:sz w:val="46"/>
+          <w:lang w:val="en-US"/>
         </w:rPr>
         <w:br/>
       </w:r>
       <w:r>
         <w:rPr>
           <w:sz w:val="46"/>
+          <w:lang w:val="en-US"/>
         </w:rPr>
         <w:t>in Tarantino Movies</w:t>
       </w:r>
     </w:p>
-    <w:p/>
-    <w:p/>
-    <w:p/>
+    <w:p>
+      <w:pPr>
+        <w:rPr>
+          <w:lang w:val="en-US"/>
+        </w:rPr>
+      </w:pPr>
+    </w:p>
+    <w:p>
+      <w:pPr>
+        <w:rPr>
+          <w:lang w:val="en-US"/>
+        </w:rPr>
+      </w:pPr>
+    </w:p>
+    <w:p>
+      <w:pPr>
+        <w:rPr>
+          <w:lang w:val="en-US"/>
+        </w:rPr>
+      </w:pPr>
+    </w:p>
     <w:tbl>
       <w:tblPr>
         <w:tblStyle w:val="Tabellenraster"/>
@@ -385,10 +424,55 @@
               <w:pStyle w:val="TitelseiteText"/>
               <w:spacing w:after="120"/>
             </w:pPr>
+            <w:r>
+              <w:t>Matr.Nr.:1769865</w:t>
+            </w:r>
           </w:p>
           <w:p>
             <w:pPr>
               <w:pStyle w:val="TitelseiteText"/>
+              <w:spacing w:after="120"/>
+            </w:pPr>
+            <w:r>
+              <w:t>Medieninformatik, Informationswissenschaft, Philosophie</w:t>
+            </w:r>
+          </w:p>
+          <w:p>
+            <w:pPr>
+              <w:pStyle w:val="TitelseiteText"/>
+              <w:spacing w:after="120"/>
+              <w:rPr>
+                <w:lang w:val="en-US"/>
+              </w:rPr>
+            </w:pPr>
+            <w:r>
+              <w:rPr>
+                <w:lang w:val="en-US"/>
+              </w:rPr>
+              <w:t>5. Semester B.A.</w:t>
+            </w:r>
+          </w:p>
+          <w:p>
+            <w:pPr>
+              <w:pStyle w:val="TitelseiteText"/>
+              <w:spacing w:after="120"/>
+              <w:rPr>
+                <w:lang w:val="en-US"/>
+              </w:rPr>
+            </w:pPr>
+            <w:r>
+              <w:rPr>
+                <w:lang w:val="en-US"/>
+              </w:rPr>
+              <w:t>amanda.breuer@stud.uni-regensburg.de</w:t>
+            </w:r>
+          </w:p>
+          <w:p>
+            <w:pPr>
+              <w:pStyle w:val="TitelseiteText"/>
+              <w:rPr>
+                <w:lang w:val="en-US"/>
+              </w:rPr>
             </w:pPr>
           </w:p>
         </w:tc>
@@ -407,8 +491,13 @@
             <w:r>
               <w:br/>
             </w:r>
+            <w:proofErr w:type="spellStart"/>
             <w:r>
-              <w:t>Matr.Nr.: 1781710</w:t>
+              <w:t>Matr.Nr</w:t>
+            </w:r>
+            <w:proofErr w:type="spellEnd"/>
+            <w:r>
+              <w:t>.: 1781710</w:t>
             </w:r>
           </w:p>
           <w:p>
@@ -424,8 +513,14 @@
             <w:pPr>
               <w:pStyle w:val="TitelseiteText"/>
               <w:spacing w:after="120"/>
+              <w:rPr>
+                <w:lang w:val="en-US"/>
+              </w:rPr>
             </w:pPr>
             <w:r>
+              <w:rPr>
+                <w:lang w:val="en-US"/>
+              </w:rPr>
               <w:t>4. Semester B.A.</w:t>
             </w:r>
           </w:p>
@@ -433,9 +528,21 @@
             <w:pPr>
               <w:pStyle w:val="TitelseiteText"/>
               <w:spacing w:after="120"/>
+              <w:rPr>
+                <w:lang w:val="en-US"/>
+              </w:rPr>
             </w:pPr>
             <w:r>
-              <w:t>alicia.fritsche@stud.uni-regensburg.de</w:t>
+              <w:rPr>
+                <w:lang w:val="en-US"/>
+              </w:rPr>
+              <w:t>alicia.</w:t>
+            </w:r>
+            <w:r>
+              <w:rPr>
+                <w:lang w:val="en-US"/>
+              </w:rPr>
+              <w:t>fritsche@stud.uni-regensburg.de</w:t>
             </w:r>
           </w:p>
         </w:tc>
@@ -454,8 +561,13 @@
               <w:spacing w:after="120"/>
             </w:pPr>
             <w:r>
-              <w:t>Louis Ritzkowski</w:t>
+              <w:t xml:space="preserve">Louis </w:t>
             </w:r>
+            <w:proofErr w:type="spellStart"/>
+            <w:r>
+              <w:t>Ritzkowski</w:t>
+            </w:r>
+            <w:proofErr w:type="spellEnd"/>
           </w:p>
           <w:p>
             <w:pPr>
@@ -508,11 +620,23 @@
               <w:spacing w:after="120"/>
             </w:pPr>
             <w:r>
-              <w:t>Teresa Then</w:t>
+              <w:t xml:space="preserve">Teresa </w:t>
             </w:r>
+            <w:proofErr w:type="spellStart"/>
+            <w:r>
+              <w:t>Then</w:t>
+            </w:r>
+            <w:proofErr w:type="spellEnd"/>
             <w:r>
               <w:br/>
-              <w:t xml:space="preserve">Matr.Nr.: </w:t>
+            </w:r>
+            <w:proofErr w:type="spellStart"/>
+            <w:r>
+              <w:t>Matr.Nr</w:t>
+            </w:r>
+            <w:proofErr w:type="spellEnd"/>
+            <w:r>
+              <w:t xml:space="preserve">.: </w:t>
             </w:r>
             <w:r>
               <w:t>1720261</w:t>
@@ -522,6 +646,9 @@
             <w:pPr>
               <w:pStyle w:val="TitelseiteText"/>
               <w:spacing w:after="120"/>
+              <w:rPr>
+                <w:lang w:val="en-US"/>
+              </w:rPr>
             </w:pPr>
             <w:r>
               <w:t>Medieninformatik, Medienwissenschaft</w:t>
@@ -530,18 +657,33 @@
               <w:br/>
             </w:r>
             <w:r>
-              <w:t>5. Semester B.A.</w:t>
+              <w:t xml:space="preserve">5. </w:t>
+            </w:r>
+            <w:r>
+              <w:rPr>
+                <w:lang w:val="en-US"/>
+              </w:rPr>
+              <w:t>Semester B.A.</w:t>
             </w:r>
           </w:p>
           <w:p>
             <w:pPr>
               <w:pStyle w:val="TitelseiteText"/>
               <w:spacing w:after="120"/>
+              <w:rPr>
+                <w:lang w:val="en-US"/>
+              </w:rPr>
             </w:pPr>
             <w:r>
+              <w:rPr>
+                <w:lang w:val="en-US"/>
+              </w:rPr>
               <w:t>teresa.t</w:t>
             </w:r>
             <w:r>
+              <w:rPr>
+                <w:lang w:val="en-US"/>
+              </w:rPr>
               <w:t>hen@stud.uni-regensburg.de</w:t>
             </w:r>
           </w:p>
@@ -551,12 +693,18 @@
     <w:p>
       <w:pPr>
         <w:pStyle w:val="TitelseiteText"/>
+        <w:rPr>
+          <w:lang w:val="en-US"/>
+        </w:rPr>
       </w:pPr>
     </w:p>
     <w:p>
       <w:pPr>
         <w:pStyle w:val="Folgeabsatz"/>
         <w:ind w:firstLine="0"/>
+        <w:rPr>
+          <w:lang w:val="en-US"/>
+        </w:rPr>
         <w:sectPr>
           <w:headerReference w:type="even" r:id="rId10"/>
           <w:headerReference w:type="default" r:id="rId11"/>
@@ -570,8 +718,6 @@
           <w:docGrid w:linePitch="360"/>
         </w:sectPr>
       </w:pPr>
-      <w:bookmarkStart w:id="0" w:name="_GoBack"/>
-      <w:bookmarkEnd w:id="0"/>
     </w:p>
     <w:p>
       <w:pPr>
@@ -609,7 +755,7 @@
       <w:r>
         <w:fldChar w:fldCharType="separate"/>
       </w:r>
-      <w:hyperlink w:anchor="_Toc489134748" w:history="1">
+      <w:hyperlink w:anchor="_Toc489222009" w:history="1">
         <w:r>
           <w:rPr>
             <w:rStyle w:val="Hyperlink"/>
@@ -654,7 +800,7 @@
             <w:noProof/>
             <w:webHidden/>
           </w:rPr>
-          <w:instrText xml:space="preserve"> PAGEREF _Toc489134748 \h </w:instrText>
+          <w:instrText xml:space="preserve"> PAGEREF _Toc489222009 \h </w:instrText>
         </w:r>
         <w:r>
           <w:rPr>
@@ -674,7 +820,7 @@
             <w:noProof/>
             <w:webHidden/>
           </w:rPr>
-          <w:t>2</w:t>
+          <w:t>3</w:t>
         </w:r>
         <w:r>
           <w:rPr>
@@ -695,7 +841,7 @@
           <w:szCs w:val="22"/>
         </w:rPr>
       </w:pPr>
-      <w:hyperlink w:anchor="_Toc489134749" w:history="1">
+      <w:hyperlink w:anchor="_Toc489222010" w:history="1">
         <w:r>
           <w:rPr>
             <w:rStyle w:val="Hyperlink"/>
@@ -740,7 +886,7 @@
             <w:noProof/>
             <w:webHidden/>
           </w:rPr>
-          <w:instrText xml:space="preserve"> PAGEREF _Toc489134749 \h </w:instrText>
+          <w:instrText xml:space="preserve"> PAGEREF _Toc489222010 \h </w:instrText>
         </w:r>
         <w:r>
           <w:rPr>
@@ -760,7 +906,7 @@
             <w:noProof/>
             <w:webHidden/>
           </w:rPr>
-          <w:t>2</w:t>
+          <w:t>4</w:t>
         </w:r>
         <w:r>
           <w:rPr>
@@ -780,7 +926,7 @@
           <w:szCs w:val="22"/>
         </w:rPr>
       </w:pPr>
-      <w:hyperlink w:anchor="_Toc489134750" w:history="1">
+      <w:hyperlink w:anchor="_Toc489222011" w:history="1">
         <w:r>
           <w:rPr>
             <w:rStyle w:val="Hyperlink"/>
@@ -824,7 +970,7 @@
             <w:noProof/>
             <w:webHidden/>
           </w:rPr>
-          <w:instrText xml:space="preserve"> PAGEREF _Toc489134750 \h </w:instrText>
+          <w:instrText xml:space="preserve"> PAGEREF _Toc489222011 \h </w:instrText>
         </w:r>
         <w:r>
           <w:rPr>
@@ -844,7 +990,7 @@
             <w:noProof/>
             <w:webHidden/>
           </w:rPr>
-          <w:t>2</w:t>
+          <w:t>4</w:t>
         </w:r>
         <w:r>
           <w:rPr>
@@ -864,7 +1010,7 @@
           <w:szCs w:val="22"/>
         </w:rPr>
       </w:pPr>
-      <w:hyperlink w:anchor="_Toc489134751" w:history="1">
+      <w:hyperlink w:anchor="_Toc489222012" w:history="1">
         <w:r>
           <w:rPr>
             <w:rStyle w:val="Hyperlink"/>
@@ -908,7 +1054,7 @@
             <w:noProof/>
             <w:webHidden/>
           </w:rPr>
-          <w:instrText xml:space="preserve"> PAGEREF _Toc489134751 \h </w:instrText>
+          <w:instrText xml:space="preserve"> PAGEREF _Toc489222012 \h </w:instrText>
         </w:r>
         <w:r>
           <w:rPr>
@@ -928,7 +1074,7 @@
             <w:noProof/>
             <w:webHidden/>
           </w:rPr>
-          <w:t>2</w:t>
+          <w:t>7</w:t>
         </w:r>
         <w:r>
           <w:rPr>
@@ -948,7 +1094,7 @@
           <w:szCs w:val="22"/>
         </w:rPr>
       </w:pPr>
-      <w:hyperlink w:anchor="_Toc489134752" w:history="1">
+      <w:hyperlink w:anchor="_Toc489222013" w:history="1">
         <w:r>
           <w:rPr>
             <w:rStyle w:val="Hyperlink"/>
@@ -992,7 +1138,7 @@
             <w:noProof/>
             <w:webHidden/>
           </w:rPr>
-          <w:instrText xml:space="preserve"> PAGEREF _Toc489134752 \h </w:instrText>
+          <w:instrText xml:space="preserve"> PAGEREF _Toc489222013 \h </w:instrText>
         </w:r>
         <w:r>
           <w:rPr>
@@ -1012,7 +1158,7 @@
             <w:noProof/>
             <w:webHidden/>
           </w:rPr>
-          <w:t>2</w:t>
+          <w:t>8</w:t>
         </w:r>
         <w:r>
           <w:rPr>
@@ -1032,7 +1178,7 @@
           <w:szCs w:val="22"/>
         </w:rPr>
       </w:pPr>
-      <w:hyperlink w:anchor="_Toc489134753" w:history="1">
+      <w:hyperlink w:anchor="_Toc489222014" w:history="1">
         <w:r>
           <w:rPr>
             <w:rStyle w:val="Hyperlink"/>
@@ -1076,7 +1222,7 @@
             <w:noProof/>
             <w:webHidden/>
           </w:rPr>
-          <w:instrText xml:space="preserve"> PAGEREF _Toc489134753 \h </w:instrText>
+          <w:instrText xml:space="preserve"> PAGEREF _Toc489222014 \h </w:instrText>
         </w:r>
         <w:r>
           <w:rPr>
@@ -1096,7 +1242,7 @@
             <w:noProof/>
             <w:webHidden/>
           </w:rPr>
-          <w:t>2</w:t>
+          <w:t>9</w:t>
         </w:r>
         <w:r>
           <w:rPr>
@@ -1116,7 +1262,7 @@
           <w:szCs w:val="22"/>
         </w:rPr>
       </w:pPr>
-      <w:hyperlink w:anchor="_Toc489134754" w:history="1">
+      <w:hyperlink w:anchor="_Toc489222015" w:history="1">
         <w:r>
           <w:rPr>
             <w:rStyle w:val="Hyperlink"/>
@@ -1139,7 +1285,7 @@
             <w:rFonts w:eastAsiaTheme="majorEastAsia"/>
             <w:noProof/>
           </w:rPr>
-          <w:t>IMDb Rating</w:t>
+          <w:t>Movie Ratings</w:t>
         </w:r>
         <w:r>
           <w:rPr>
@@ -1160,7 +1306,7 @@
             <w:noProof/>
             <w:webHidden/>
           </w:rPr>
-          <w:instrText xml:space="preserve"> PAGEREF _Toc489134754 \h </w:instrText>
+          <w:instrText xml:space="preserve"> PAGEREF _Toc489222015 \h </w:instrText>
         </w:r>
         <w:r>
           <w:rPr>
@@ -1180,7 +1326,7 @@
             <w:noProof/>
             <w:webHidden/>
           </w:rPr>
-          <w:t>2</w:t>
+          <w:t>10</w:t>
         </w:r>
         <w:r>
           <w:rPr>
@@ -1201,7 +1347,7 @@
           <w:szCs w:val="22"/>
         </w:rPr>
       </w:pPr>
-      <w:hyperlink w:anchor="_Toc489134755" w:history="1">
+      <w:hyperlink w:anchor="_Toc489222016" w:history="1">
         <w:r>
           <w:rPr>
             <w:rStyle w:val="Hyperlink"/>
@@ -1246,7 +1392,7 @@
             <w:noProof/>
             <w:webHidden/>
           </w:rPr>
-          <w:instrText xml:space="preserve"> PAGEREF _Toc489134755 \h </w:instrText>
+          <w:instrText xml:space="preserve"> PAGEREF _Toc489222016 \h </w:instrText>
         </w:r>
         <w:r>
           <w:rPr>
@@ -1266,7 +1412,7 @@
             <w:noProof/>
             <w:webHidden/>
           </w:rPr>
-          <w:t>2</w:t>
+          <w:t>11</w:t>
         </w:r>
         <w:r>
           <w:rPr>
@@ -1287,7 +1433,7 @@
           <w:szCs w:val="22"/>
         </w:rPr>
       </w:pPr>
-      <w:hyperlink w:anchor="_Toc489134756" w:history="1">
+      <w:hyperlink w:anchor="_Toc489222017" w:history="1">
         <w:r>
           <w:rPr>
             <w:rStyle w:val="Hyperlink"/>
@@ -1332,7 +1478,7 @@
             <w:noProof/>
             <w:webHidden/>
           </w:rPr>
-          <w:instrText xml:space="preserve"> PAGEREF _Toc489134756 \h </w:instrText>
+          <w:instrText xml:space="preserve"> PAGEREF _Toc489222017 \h </w:instrText>
         </w:r>
         <w:r>
           <w:rPr>
@@ -1352,7 +1498,7 @@
             <w:noProof/>
             <w:webHidden/>
           </w:rPr>
-          <w:t>2</w:t>
+          <w:t>12</w:t>
         </w:r>
         <w:r>
           <w:rPr>
@@ -1399,12 +1545,12 @@
           <w:numId w:val="34"/>
         </w:numPr>
       </w:pPr>
-      <w:bookmarkStart w:id="1" w:name="_Toc489134748"/>
+      <w:bookmarkStart w:id="0" w:name="_Toc489222009"/>
       <w:r>
         <w:lastRenderedPageBreak/>
         <w:t>Einleitung</w:t>
       </w:r>
-      <w:bookmarkEnd w:id="1"/>
+      <w:bookmarkEnd w:id="0"/>
       <w:r>
         <w:tab/>
       </w:r>
@@ -1443,8 +1589,35 @@
         <w:t>Daten aus sieben Filmen</w:t>
       </w:r>
       <w:r>
-        <w:t xml:space="preserve"> ("Reservoir Dogs", "Pulp Fiction", "Jackie Brown", "Kill Bill: Vol. 1", "Kill Bill: Vol. 2", "Inglorious Basterds" und "Django Unchained</w:t>
-      </w:r>
+        <w:t xml:space="preserve"> ("Reservoir Dogs", "Pulp Fiction", "Jackie Brown", "Kill Bill: Vol. 1", "Kill Bill: Vol. 2", "</w:t>
+      </w:r>
+      <w:proofErr w:type="spellStart"/>
+      <w:r>
+        <w:t>Inglo</w:t>
+      </w:r>
+      <w:r>
+        <w:t>u</w:t>
+      </w:r>
+      <w:r>
+        <w:t>rious</w:t>
+      </w:r>
+      <w:proofErr w:type="spellEnd"/>
+      <w:r>
+        <w:t xml:space="preserve"> </w:t>
+      </w:r>
+      <w:proofErr w:type="spellStart"/>
+      <w:r>
+        <w:t>Basterds</w:t>
+      </w:r>
+      <w:proofErr w:type="spellEnd"/>
+      <w:r>
+        <w:t xml:space="preserve">" und "Django </w:t>
+      </w:r>
+      <w:proofErr w:type="spellStart"/>
+      <w:r>
+        <w:t>Unchained</w:t>
+      </w:r>
+      <w:proofErr w:type="spellEnd"/>
       <w:r>
         <w:t>"</w:t>
       </w:r>
@@ -1473,19 +1646,24 @@
         <w:t xml:space="preserve"> j</w:t>
       </w:r>
       <w:r>
-        <w:t>edes gesagte Schimpfwort sowie Figuren-Tode unter Angabe der exakten Zeit zu quantifizieren</w:t>
-      </w:r>
-      <w:r>
-        <w:t>. Seine Ergebnisse stellte er auf Github zur Verfügung, die als Grundlage d</w:t>
-      </w:r>
-      <w:r>
-        <w:t>ieser Arbeit ge</w:t>
-      </w:r>
-      <w:r>
-        <w:t>lt</w:t>
-      </w:r>
-      <w:r>
-        <w:t>en</w:t>
+        <w:t>edes gesagte Schimpfwort sowie Figuren-Tode u</w:t>
+      </w:r>
+      <w:r>
+        <w:t>nter Angabe der exakten Zeit quantifizierte</w:t>
+      </w:r>
+      <w:r>
+        <w:t xml:space="preserve">. Seine Ergebnisse stellte er auf </w:t>
+      </w:r>
+      <w:proofErr w:type="spellStart"/>
+      <w:r>
+        <w:t>Github</w:t>
+      </w:r>
+      <w:proofErr w:type="spellEnd"/>
+      <w:r>
+        <w:t xml:space="preserve"> zur Verfügung, die als Grundlage d</w:t>
+      </w:r>
+      <w:r>
+        <w:t>ieser Arbeit dienen</w:t>
       </w:r>
       <w:r>
         <w:t xml:space="preserve"> (https://github.com/fivethirtyeight/data/blob/master/tarantino/tarantino.csv)</w:t>
@@ -1494,7 +1672,7 @@
         <w:t>.</w:t>
       </w:r>
       <w:r>
-        <w:t xml:space="preserve">  </w:t>
+        <w:t xml:space="preserve"> </w:t>
       </w:r>
       <w:r>
         <w:t xml:space="preserve">Zusätzlich wurde ein zweiter Datensatz angelegt, der Metadaten der </w:t>
@@ -1503,7 +1681,10 @@
         <w:t xml:space="preserve">genannten </w:t>
       </w:r>
       <w:r>
-        <w:t xml:space="preserve">Filme enthält und </w:t>
+        <w:t>Filme enthält, sowie</w:t>
+      </w:r>
+      <w:r>
+        <w:t xml:space="preserve"> </w:t>
       </w:r>
       <w:r>
         <w:t>das Erscheinungsjahr und</w:t>
@@ -1521,28 +1702,38 @@
         <w:t>Film-Bewertungen</w:t>
       </w:r>
       <w:r>
-        <w:t xml:space="preserve"> der IMDb (Internet Movie Database)</w:t>
-      </w:r>
-      <w:r>
-        <w:t xml:space="preserve">, </w:t>
-      </w:r>
-      <w:r>
-        <w:t xml:space="preserve">von </w:t>
-      </w:r>
-      <w:r>
-        <w:t>„Rotten Tomatoes“ und</w:t>
+        <w:t xml:space="preserve"> der </w:t>
+      </w:r>
+      <w:proofErr w:type="spellStart"/>
+      <w:r>
+        <w:t>IMDb</w:t>
+      </w:r>
+      <w:proofErr w:type="spellEnd"/>
+      <w:r>
+        <w:t xml:space="preserve"> (Internet Movie Database)</w:t>
+      </w:r>
+      <w:r>
+        <w:t xml:space="preserve"> und</w:t>
       </w:r>
       <w:r>
         <w:t xml:space="preserve"> </w:t>
       </w:r>
       <w:r>
-        <w:t>„metacritic“, sowie</w:t>
-      </w:r>
-      <w:r>
-        <w:t xml:space="preserve"> die Platzierungen in der To</w:t>
-      </w:r>
-      <w:r>
-        <w:t>p 250- Liste der besten Filme aufgenommen.</w:t>
+        <w:t xml:space="preserve">„Rotten </w:t>
+      </w:r>
+      <w:proofErr w:type="spellStart"/>
+      <w:r>
+        <w:t>Tomatoes</w:t>
+      </w:r>
+      <w:proofErr w:type="spellEnd"/>
+      <w:r>
+        <w:t xml:space="preserve">“ </w:t>
+      </w:r>
+      <w:r>
+        <w:t>aufgenommen.</w:t>
+      </w:r>
+      <w:r>
+        <w:t xml:space="preserve"> </w:t>
       </w:r>
       <w:r>
         <w:t xml:space="preserve">Die beiden </w:t>
@@ -1567,7 +1758,22 @@
         <w:ind w:firstLine="709"/>
       </w:pPr>
       <w:r>
-        <w:t xml:space="preserve">Die Idee dieses Projekts ist es eine unterhaltsame Exploration der Daten bereitzustellen, die auch im wissenschaftlichen Kontext der Medienwissenschaft </w:t>
+        <w:t>Die Idee dieses Projekts ist es</w:t>
+      </w:r>
+      <w:r>
+        <w:t>,</w:t>
+      </w:r>
+      <w:r>
+        <w:t xml:space="preserve"> eine </w:t>
+      </w:r>
+      <w:r>
+        <w:t xml:space="preserve">ansprechende und </w:t>
+      </w:r>
+      <w:r>
+        <w:t xml:space="preserve">unterhaltsame Exploration der Daten bereitzustellen, die auch im wissenschaftlichen Kontext der Medienwissenschaft </w:t>
+      </w:r>
+      <w:r>
+        <w:t xml:space="preserve">(z.B. der Filmanalyse) </w:t>
       </w:r>
       <w:r>
         <w:t xml:space="preserve">verwendet werden kann. </w:t>
@@ -1581,12 +1787,12 @@
           <w:numId w:val="34"/>
         </w:numPr>
       </w:pPr>
-      <w:bookmarkStart w:id="2" w:name="_Toc489134749"/>
+      <w:bookmarkStart w:id="1" w:name="_Toc489222010"/>
       <w:r>
         <w:lastRenderedPageBreak/>
         <w:t>Umsetzung</w:t>
       </w:r>
-      <w:bookmarkEnd w:id="2"/>
+      <w:bookmarkEnd w:id="1"/>
     </w:p>
     <w:p>
       <w:pPr>
@@ -1596,15 +1802,528 @@
           <w:numId w:val="27"/>
         </w:numPr>
       </w:pPr>
-      <w:bookmarkStart w:id="3" w:name="_Toc489134750"/>
+      <w:bookmarkStart w:id="2" w:name="_Toc489222011"/>
       <w:r>
         <w:t>Bubble Chart</w:t>
       </w:r>
-      <w:bookmarkEnd w:id="3"/>
+      <w:bookmarkEnd w:id="2"/>
     </w:p>
     <w:p>
       <w:r>
-        <w:t>Die Schimpfwörter wurden bei der Aufbereitung der Daten nach verschiedenen Kategorien geordnet.</w:t>
+        <w:t xml:space="preserve">Die Schimpfwörter wurden bei der Aufbereitung der Daten nach </w:t>
+      </w:r>
+      <w:r>
+        <w:t xml:space="preserve">den </w:t>
+      </w:r>
+      <w:r>
+        <w:t>ve</w:t>
+      </w:r>
+      <w:r>
+        <w:t>rschiedenen Kategorien „</w:t>
+      </w:r>
+      <w:proofErr w:type="spellStart"/>
+      <w:r>
+        <w:t>ass</w:t>
+      </w:r>
+      <w:proofErr w:type="spellEnd"/>
+      <w:r>
+        <w:t>“, „</w:t>
+      </w:r>
+      <w:proofErr w:type="spellStart"/>
+      <w:r>
+        <w:t>shit</w:t>
+      </w:r>
+      <w:proofErr w:type="spellEnd"/>
+      <w:r>
+        <w:t>“, „fuck“, „</w:t>
+      </w:r>
+      <w:proofErr w:type="spellStart"/>
+      <w:r>
+        <w:t>racial</w:t>
+      </w:r>
+      <w:proofErr w:type="spellEnd"/>
+      <w:r>
+        <w:t>“, „genital“, „</w:t>
+      </w:r>
+      <w:proofErr w:type="spellStart"/>
+      <w:r>
+        <w:t>blasphemy</w:t>
+      </w:r>
+      <w:proofErr w:type="spellEnd"/>
+      <w:r>
+        <w:t>“ und „</w:t>
+      </w:r>
+      <w:proofErr w:type="spellStart"/>
+      <w:r>
+        <w:t>other</w:t>
+      </w:r>
+      <w:proofErr w:type="spellEnd"/>
+      <w:r>
+        <w:t>“ geordnet, in denen bedeutungsähnliche Worte oder solche desselben Wortstammes zusammengefasst wurden.</w:t>
+      </w:r>
+    </w:p>
+    <w:p>
+      <w:pPr>
+        <w:pStyle w:val="Folgeabsatz"/>
+      </w:pPr>
+      <w:r>
+        <w:t xml:space="preserve">Der Bubble Chart erlaubt in erster Linie eine quantitative Visualisierung der Schimpfwörter in Summe. Über drei Buttons kann zwischen einer Ansicht der Gesamtheit der Wörter („All </w:t>
+      </w:r>
+      <w:proofErr w:type="spellStart"/>
+      <w:r>
+        <w:t>Curses</w:t>
+      </w:r>
+      <w:proofErr w:type="spellEnd"/>
+      <w:r>
+        <w:t xml:space="preserve">“), einer Sortierung je Film </w:t>
+      </w:r>
+      <w:r>
+        <w:t>(„</w:t>
+      </w:r>
+      <w:proofErr w:type="spellStart"/>
+      <w:r>
+        <w:t>Curses</w:t>
+      </w:r>
+      <w:proofErr w:type="spellEnd"/>
+      <w:r>
+        <w:t xml:space="preserve"> </w:t>
+      </w:r>
+      <w:proofErr w:type="spellStart"/>
+      <w:r>
+        <w:t>by</w:t>
+      </w:r>
+      <w:proofErr w:type="spellEnd"/>
+      <w:r>
+        <w:t xml:space="preserve"> Movie“) </w:t>
+      </w:r>
+      <w:r>
+        <w:t>und einer weiteren Aufschlüsselung nach Schimpfwortkategorien innerhalb eines Films</w:t>
+      </w:r>
+      <w:r>
+        <w:t xml:space="preserve"> („</w:t>
+      </w:r>
+      <w:proofErr w:type="spellStart"/>
+      <w:r>
+        <w:t>Curses</w:t>
+      </w:r>
+      <w:proofErr w:type="spellEnd"/>
+      <w:r>
+        <w:t xml:space="preserve"> </w:t>
+      </w:r>
+      <w:proofErr w:type="spellStart"/>
+      <w:r>
+        <w:t>by</w:t>
+      </w:r>
+      <w:proofErr w:type="spellEnd"/>
+      <w:r>
+        <w:t xml:space="preserve"> Type“)</w:t>
+      </w:r>
+      <w:r>
+        <w:t xml:space="preserve"> gewechselt werden.</w:t>
+      </w:r>
+      <w:r>
+        <w:t xml:space="preserve"> So kann sich der User ein Bild darüber machen, in welchem Film welches Wort genau wie oft gesagt wird, wieviel insgesamt im Filmvergleich geflucht wird und welche Typen von Schimpfwörtern welchen Anteil innerhalb eines Films ausmachen. Durch </w:t>
+      </w:r>
+      <w:proofErr w:type="spellStart"/>
+      <w:r>
+        <w:t>Hovern</w:t>
+      </w:r>
+      <w:proofErr w:type="spellEnd"/>
+      <w:r>
+        <w:t xml:space="preserve"> über den einzelnen </w:t>
+      </w:r>
+      <w:proofErr w:type="spellStart"/>
+      <w:r>
+        <w:t>Bubbles</w:t>
+      </w:r>
+      <w:proofErr w:type="spellEnd"/>
+      <w:r>
+        <w:t xml:space="preserve"> erhält der Nutzer in Form eines </w:t>
+      </w:r>
+      <w:proofErr w:type="spellStart"/>
+      <w:r>
+        <w:t>Tooltips</w:t>
+      </w:r>
+      <w:proofErr w:type="spellEnd"/>
+      <w:r>
+        <w:t xml:space="preserve"> Details zu Anzahl der Vorkomm</w:t>
+      </w:r>
+      <w:r>
+        <w:t>nisse</w:t>
+      </w:r>
+      <w:r>
+        <w:t xml:space="preserve"> im jeweiligen Film mit dessen Erscheinungsjahr zum gewählten Wort.</w:t>
+      </w:r>
+    </w:p>
+    <w:p>
+      <w:pPr>
+        <w:pStyle w:val="Folgeabsatz"/>
+      </w:pPr>
+      <w:r>
+        <w:t xml:space="preserve">Für die Darstellung von Häufigkeiten und Gruppierungen erschien der Bubble Chart mit </w:t>
+      </w:r>
+      <w:proofErr w:type="spellStart"/>
+      <w:r>
+        <w:t>force</w:t>
+      </w:r>
+      <w:proofErr w:type="spellEnd"/>
+      <w:r>
+        <w:t xml:space="preserve"> </w:t>
+      </w:r>
+      <w:proofErr w:type="spellStart"/>
+      <w:r>
+        <w:t>layout</w:t>
+      </w:r>
+      <w:proofErr w:type="spellEnd"/>
+      <w:r>
+        <w:t xml:space="preserve"> am besten geeignet. </w:t>
+      </w:r>
+      <w:r>
+        <w:t xml:space="preserve">Es ist naheliegend, dass sich die Proportionalität von Häufigkeiten gut als Größenverhältnisse abstrakter Formen visualisierend lässt und intuitiv interpretiert wird. </w:t>
+      </w:r>
+      <w:r>
+        <w:t>Da das Interesse vor allem dem linguistischen Aspekt gilt, erschien es sinnvoll, die oben genannte Kategorisierung der Wörter vor</w:t>
+      </w:r>
+      <w:r>
+        <w:t xml:space="preserve">zunehmen. Hiervon lassen sich mögliche Metadaten ableiten, beispielsweise welcher Typ von Kraftausdrücken in Relation zu den anderen Typen überwiegt. Somit </w:t>
+      </w:r>
+    </w:p>
+    <w:p>
+      <w:pPr>
+        <w:pStyle w:val="Folgeabsatz"/>
+        <w:keepNext/>
+        <w:ind w:firstLine="0"/>
+      </w:pPr>
+      <w:r>
+        <w:rPr>
+          <w:noProof/>
+        </w:rPr>
+        <w:lastRenderedPageBreak/>
+        <w:drawing>
+          <wp:inline distT="0" distB="0" distL="0" distR="0">
+            <wp:extent cx="5399405" cy="3302000"/>
+            <wp:effectExtent l="0" t="0" r="0" b="0"/>
+            <wp:docPr id="8" name="Grafik 8"/>
+            <wp:cNvGraphicFramePr>
+              <a:graphicFrameLocks xmlns:a="http://schemas.openxmlformats.org/drawingml/2006/main" noChangeAspect="1"/>
+            </wp:cNvGraphicFramePr>
+            <a:graphic xmlns:a="http://schemas.openxmlformats.org/drawingml/2006/main">
+              <a:graphicData uri="http://schemas.openxmlformats.org/drawingml/2006/picture">
+                <pic:pic xmlns:pic="http://schemas.openxmlformats.org/drawingml/2006/picture">
+                  <pic:nvPicPr>
+                    <pic:cNvPr id="8" name="bubble_all.png"/>
+                    <pic:cNvPicPr/>
+                  </pic:nvPicPr>
+                  <pic:blipFill>
+                    <a:blip r:embed="rId16"/>
+                    <a:stretch>
+                      <a:fillRect/>
+                    </a:stretch>
+                  </pic:blipFill>
+                  <pic:spPr>
+                    <a:xfrm>
+                      <a:off x="0" y="0"/>
+                      <a:ext cx="5399405" cy="3302000"/>
+                    </a:xfrm>
+                    <a:prstGeom prst="rect">
+                      <a:avLst/>
+                    </a:prstGeom>
+                  </pic:spPr>
+                </pic:pic>
+              </a:graphicData>
+            </a:graphic>
+          </wp:inline>
+        </w:drawing>
+      </w:r>
+    </w:p>
+    <w:p>
+      <w:pPr>
+        <w:pStyle w:val="Beschriftung"/>
+        <w:jc w:val="both"/>
+        <w:rPr>
+          <w:rFonts w:ascii="Palatino Linotype" w:hAnsi="Palatino Linotype"/>
+          <w:sz w:val="20"/>
+        </w:rPr>
+      </w:pPr>
+      <w:r>
+        <w:rPr>
+          <w:rFonts w:ascii="Palatino Linotype" w:hAnsi="Palatino Linotype"/>
+          <w:sz w:val="20"/>
+        </w:rPr>
+        <w:t xml:space="preserve">Abb. </w:t>
+      </w:r>
+      <w:r>
+        <w:rPr>
+          <w:rFonts w:ascii="Palatino Linotype" w:hAnsi="Palatino Linotype"/>
+          <w:sz w:val="20"/>
+        </w:rPr>
+        <w:fldChar w:fldCharType="begin"/>
+      </w:r>
+      <w:r>
+        <w:rPr>
+          <w:rFonts w:ascii="Palatino Linotype" w:hAnsi="Palatino Linotype"/>
+          <w:sz w:val="20"/>
+        </w:rPr>
+        <w:instrText xml:space="preserve"> SEQ Abb. \* ARABIC </w:instrText>
+      </w:r>
+      <w:r>
+        <w:rPr>
+          <w:rFonts w:ascii="Palatino Linotype" w:hAnsi="Palatino Linotype"/>
+          <w:sz w:val="20"/>
+        </w:rPr>
+        <w:fldChar w:fldCharType="separate"/>
+      </w:r>
+      <w:r>
+        <w:rPr>
+          <w:rFonts w:ascii="Palatino Linotype" w:hAnsi="Palatino Linotype"/>
+          <w:noProof/>
+          <w:sz w:val="20"/>
+        </w:rPr>
+        <w:t>1</w:t>
+      </w:r>
+      <w:r>
+        <w:rPr>
+          <w:rFonts w:ascii="Palatino Linotype" w:hAnsi="Palatino Linotype"/>
+          <w:sz w:val="20"/>
+        </w:rPr>
+        <w:fldChar w:fldCharType="end"/>
+      </w:r>
+      <w:r>
+        <w:rPr>
+          <w:rFonts w:ascii="Palatino Linotype" w:hAnsi="Palatino Linotype"/>
+          <w:sz w:val="20"/>
+        </w:rPr>
+        <w:t xml:space="preserve">: Bubble Chart – All </w:t>
+      </w:r>
+      <w:proofErr w:type="spellStart"/>
+      <w:r>
+        <w:rPr>
+          <w:rFonts w:ascii="Palatino Linotype" w:hAnsi="Palatino Linotype"/>
+          <w:sz w:val="20"/>
+        </w:rPr>
+        <w:t>Curses</w:t>
+      </w:r>
+      <w:proofErr w:type="spellEnd"/>
+    </w:p>
+    <w:p>
+      <w:pPr>
+        <w:keepNext/>
+      </w:pPr>
+      <w:r>
+        <w:rPr>
+          <w:noProof/>
+        </w:rPr>
+        <w:drawing>
+          <wp:inline distT="0" distB="0" distL="0" distR="0">
+            <wp:extent cx="5399405" cy="3308350"/>
+            <wp:effectExtent l="0" t="0" r="0" b="6350"/>
+            <wp:docPr id="9" name="Grafik 9"/>
+            <wp:cNvGraphicFramePr>
+              <a:graphicFrameLocks xmlns:a="http://schemas.openxmlformats.org/drawingml/2006/main" noChangeAspect="1"/>
+            </wp:cNvGraphicFramePr>
+            <a:graphic xmlns:a="http://schemas.openxmlformats.org/drawingml/2006/main">
+              <a:graphicData uri="http://schemas.openxmlformats.org/drawingml/2006/picture">
+                <pic:pic xmlns:pic="http://schemas.openxmlformats.org/drawingml/2006/picture">
+                  <pic:nvPicPr>
+                    <pic:cNvPr id="9" name="bubble_movie.png"/>
+                    <pic:cNvPicPr/>
+                  </pic:nvPicPr>
+                  <pic:blipFill>
+                    <a:blip r:embed="rId17"/>
+                    <a:stretch>
+                      <a:fillRect/>
+                    </a:stretch>
+                  </pic:blipFill>
+                  <pic:spPr>
+                    <a:xfrm>
+                      <a:off x="0" y="0"/>
+                      <a:ext cx="5399405" cy="3308350"/>
+                    </a:xfrm>
+                    <a:prstGeom prst="rect">
+                      <a:avLst/>
+                    </a:prstGeom>
+                  </pic:spPr>
+                </pic:pic>
+              </a:graphicData>
+            </a:graphic>
+          </wp:inline>
+        </w:drawing>
+      </w:r>
+    </w:p>
+    <w:p>
+      <w:pPr>
+        <w:pStyle w:val="Beschriftung"/>
+        <w:jc w:val="both"/>
+        <w:rPr>
+          <w:rFonts w:ascii="Palatino Linotype" w:hAnsi="Palatino Linotype"/>
+          <w:sz w:val="20"/>
+          <w:lang w:val="en-US"/>
+        </w:rPr>
+      </w:pPr>
+      <w:r>
+        <w:rPr>
+          <w:rFonts w:ascii="Palatino Linotype" w:hAnsi="Palatino Linotype"/>
+          <w:sz w:val="20"/>
+          <w:lang w:val="en-US"/>
+        </w:rPr>
+        <w:t xml:space="preserve">Abb. </w:t>
+      </w:r>
+      <w:r>
+        <w:rPr>
+          <w:rFonts w:ascii="Palatino Linotype" w:hAnsi="Palatino Linotype"/>
+          <w:sz w:val="20"/>
+        </w:rPr>
+        <w:fldChar w:fldCharType="begin"/>
+      </w:r>
+      <w:r>
+        <w:rPr>
+          <w:rFonts w:ascii="Palatino Linotype" w:hAnsi="Palatino Linotype"/>
+          <w:sz w:val="20"/>
+          <w:lang w:val="en-US"/>
+        </w:rPr>
+        <w:instrText xml:space="preserve"> SEQ Abb. \* ARABIC </w:instrText>
+      </w:r>
+      <w:r>
+        <w:rPr>
+          <w:rFonts w:ascii="Palatino Linotype" w:hAnsi="Palatino Linotype"/>
+          <w:sz w:val="20"/>
+        </w:rPr>
+        <w:fldChar w:fldCharType="separate"/>
+      </w:r>
+      <w:r>
+        <w:rPr>
+          <w:rFonts w:ascii="Palatino Linotype" w:hAnsi="Palatino Linotype"/>
+          <w:noProof/>
+          <w:sz w:val="20"/>
+          <w:lang w:val="en-US"/>
+        </w:rPr>
+        <w:t>2</w:t>
+      </w:r>
+      <w:r>
+        <w:rPr>
+          <w:rFonts w:ascii="Palatino Linotype" w:hAnsi="Palatino Linotype"/>
+          <w:sz w:val="20"/>
+        </w:rPr>
+        <w:fldChar w:fldCharType="end"/>
+      </w:r>
+      <w:r>
+        <w:rPr>
+          <w:rFonts w:ascii="Palatino Linotype" w:hAnsi="Palatino Linotype"/>
+          <w:sz w:val="20"/>
+          <w:lang w:val="en-US"/>
+        </w:rPr>
+        <w:t>: Bubble Chart – Curses by Movie</w:t>
+      </w:r>
+    </w:p>
+    <w:p>
+      <w:pPr>
+        <w:keepNext/>
+      </w:pPr>
+      <w:r>
+        <w:rPr>
+          <w:noProof/>
+        </w:rPr>
+        <w:lastRenderedPageBreak/>
+        <w:drawing>
+          <wp:inline distT="0" distB="0" distL="0" distR="0">
+            <wp:extent cx="5399405" cy="3993515"/>
+            <wp:effectExtent l="0" t="0" r="0" b="6985"/>
+            <wp:docPr id="10" name="Grafik 10"/>
+            <wp:cNvGraphicFramePr>
+              <a:graphicFrameLocks xmlns:a="http://schemas.openxmlformats.org/drawingml/2006/main" noChangeAspect="1"/>
+            </wp:cNvGraphicFramePr>
+            <a:graphic xmlns:a="http://schemas.openxmlformats.org/drawingml/2006/main">
+              <a:graphicData uri="http://schemas.openxmlformats.org/drawingml/2006/picture">
+                <pic:pic xmlns:pic="http://schemas.openxmlformats.org/drawingml/2006/picture">
+                  <pic:nvPicPr>
+                    <pic:cNvPr id="10" name="bubble_type.png"/>
+                    <pic:cNvPicPr/>
+                  </pic:nvPicPr>
+                  <pic:blipFill>
+                    <a:blip r:embed="rId18"/>
+                    <a:stretch>
+                      <a:fillRect/>
+                    </a:stretch>
+                  </pic:blipFill>
+                  <pic:spPr>
+                    <a:xfrm>
+                      <a:off x="0" y="0"/>
+                      <a:ext cx="5399405" cy="3993515"/>
+                    </a:xfrm>
+                    <a:prstGeom prst="rect">
+                      <a:avLst/>
+                    </a:prstGeom>
+                  </pic:spPr>
+                </pic:pic>
+              </a:graphicData>
+            </a:graphic>
+          </wp:inline>
+        </w:drawing>
+      </w:r>
+    </w:p>
+    <w:p>
+      <w:pPr>
+        <w:pStyle w:val="Beschriftung"/>
+        <w:jc w:val="both"/>
+        <w:rPr>
+          <w:rFonts w:ascii="Palatino Linotype" w:hAnsi="Palatino Linotype"/>
+          <w:sz w:val="20"/>
+          <w:lang w:val="en-US"/>
+        </w:rPr>
+      </w:pPr>
+      <w:r>
+        <w:rPr>
+          <w:rFonts w:ascii="Palatino Linotype" w:hAnsi="Palatino Linotype"/>
+          <w:sz w:val="20"/>
+          <w:lang w:val="en-US"/>
+        </w:rPr>
+        <w:t xml:space="preserve">Abb. </w:t>
+      </w:r>
+      <w:r>
+        <w:rPr>
+          <w:rFonts w:ascii="Palatino Linotype" w:hAnsi="Palatino Linotype"/>
+          <w:sz w:val="20"/>
+        </w:rPr>
+        <w:fldChar w:fldCharType="begin"/>
+      </w:r>
+      <w:r>
+        <w:rPr>
+          <w:rFonts w:ascii="Palatino Linotype" w:hAnsi="Palatino Linotype"/>
+          <w:sz w:val="20"/>
+          <w:lang w:val="en-US"/>
+        </w:rPr>
+        <w:instrText xml:space="preserve"> SEQ Abb. \* ARABIC </w:instrText>
+      </w:r>
+      <w:r>
+        <w:rPr>
+          <w:rFonts w:ascii="Palatino Linotype" w:hAnsi="Palatino Linotype"/>
+          <w:sz w:val="20"/>
+        </w:rPr>
+        <w:fldChar w:fldCharType="separate"/>
+      </w:r>
+      <w:r>
+        <w:rPr>
+          <w:rFonts w:ascii="Palatino Linotype" w:hAnsi="Palatino Linotype"/>
+          <w:noProof/>
+          <w:sz w:val="20"/>
+          <w:lang w:val="en-US"/>
+        </w:rPr>
+        <w:t>3</w:t>
+      </w:r>
+      <w:r>
+        <w:rPr>
+          <w:rFonts w:ascii="Palatino Linotype" w:hAnsi="Palatino Linotype"/>
+          <w:sz w:val="20"/>
+        </w:rPr>
+        <w:fldChar w:fldCharType="end"/>
+      </w:r>
+      <w:r>
+        <w:rPr>
+          <w:rFonts w:ascii="Palatino Linotype" w:hAnsi="Palatino Linotype"/>
+          <w:sz w:val="20"/>
+          <w:lang w:val="en-US"/>
+        </w:rPr>
+        <w:t>: Bubble Chart – Curses by Type</w:t>
       </w:r>
     </w:p>
     <w:p>
@@ -1616,9 +2335,13 @@
           <w:bCs/>
           <w:sz w:val="26"/>
           <w:szCs w:val="26"/>
-        </w:rPr>
-      </w:pPr>
-      <w:r>
+          <w:lang w:val="en-US"/>
+        </w:rPr>
+      </w:pPr>
+      <w:r>
+        <w:rPr>
+          <w:lang w:val="en-US"/>
+        </w:rPr>
         <w:br w:type="page"/>
       </w:r>
     </w:p>
@@ -1630,12 +2353,12 @@
           <w:numId w:val="27"/>
         </w:numPr>
       </w:pPr>
-      <w:bookmarkStart w:id="4" w:name="_Toc489134751"/>
+      <w:bookmarkStart w:id="3" w:name="_Toc489222012"/>
       <w:r>
         <w:lastRenderedPageBreak/>
         <w:t>Line Graph</w:t>
       </w:r>
-      <w:bookmarkEnd w:id="4"/>
+      <w:bookmarkEnd w:id="3"/>
     </w:p>
     <w:p>
       <w:pPr>
@@ -1660,26 +2383,201 @@
           <w:numId w:val="27"/>
         </w:numPr>
       </w:pPr>
-      <w:bookmarkStart w:id="5" w:name="_Toc489134752"/>
+      <w:bookmarkStart w:id="4" w:name="_Toc489222013"/>
+      <w:proofErr w:type="spellStart"/>
       <w:r>
         <w:lastRenderedPageBreak/>
-        <w:t>Sankey Flow</w:t>
-      </w:r>
+        <w:t>Sankey</w:t>
+      </w:r>
+      <w:proofErr w:type="spellEnd"/>
+      <w:r>
+        <w:t xml:space="preserve"> Flow</w:t>
+      </w:r>
+      <w:bookmarkEnd w:id="4"/>
+    </w:p>
+    <w:p>
+      <w:pPr>
+        <w:pStyle w:val="Folgeabsatz"/>
+        <w:spacing w:line="276" w:lineRule="auto"/>
+        <w:ind w:firstLine="0"/>
+      </w:pPr>
+      <w:r>
+        <w:t>Die Visualisierung erlaubt es dem Nutzer, zu erforschen, welche Wörter ganz konkret in welchen Filmen vorkommen und welche davon ausgenommen sind.</w:t>
+      </w:r>
+    </w:p>
+    <w:p>
+      <w:pPr>
+        <w:pStyle w:val="Folgeabsatz"/>
+        <w:spacing w:line="276" w:lineRule="auto"/>
+        <w:ind w:firstLine="0"/>
+      </w:pPr>
+      <w:r>
+        <w:t>Es ist möglich, jeweils vom Film ausgehend die enthaltenen Wörter zu entdecken oder umgekehrt zu sehen, in welchen Filmen ein bestimmtes Wort wie oft gesagt wird. Dadurch sind Rückschlüsse über den Kontext möglich, in dem sich ein Film bewegt oder wie stark hier Vulgärsprache Einzug findet.</w:t>
+      </w:r>
+    </w:p>
+    <w:p>
+      <w:pPr>
+        <w:spacing w:after="200" w:line="276" w:lineRule="auto"/>
+        <w:jc w:val="left"/>
+      </w:pPr>
+      <w:r>
+        <w:t xml:space="preserve">Die </w:t>
+      </w:r>
+      <w:r>
+        <w:t>Breite der Sträng</w:t>
+      </w:r>
+      <w:r>
+        <w:t>e orientiert sich an der</w:t>
+      </w:r>
+      <w:r>
+        <w:t xml:space="preserve"> Menge der auftretenden Wörter</w:t>
+      </w:r>
+      <w:r>
+        <w:t>. Zur besseren Unterscheidung und konsistenten Farbcodierung der Filme sind die Balken der Filme sowie deren zugehörige Stränge in den jeweiligen Filmfarben gefärbt.</w:t>
+      </w:r>
+      <w:r>
+        <w:t xml:space="preserve"> Der Mehrwert des </w:t>
+      </w:r>
+      <w:proofErr w:type="spellStart"/>
+      <w:r>
+        <w:t>Sankey</w:t>
+      </w:r>
+      <w:proofErr w:type="spellEnd"/>
+      <w:r>
+        <w:t xml:space="preserve"> Flow besteht darin, dass ein übersichtlicherer Vergleich </w:t>
+      </w:r>
+      <w:bookmarkStart w:id="5" w:name="_GoBack"/>
       <w:bookmarkEnd w:id="5"/>
     </w:p>
     <w:p>
       <w:pPr>
-        <w:spacing w:after="200" w:line="276" w:lineRule="auto"/>
-        <w:jc w:val="left"/>
-      </w:pPr>
-      <w:r>
-        <w:t>Breite der Sträng</w:t>
-      </w:r>
-      <w:r>
-        <w:t>e orientiert sich an der</w:t>
-      </w:r>
-      <w:r>
-        <w:t xml:space="preserve"> Menge der auftretenden Wörter</w:t>
+        <w:pStyle w:val="Folgeabsatz"/>
+        <w:keepNext/>
+        <w:spacing w:line="276" w:lineRule="auto"/>
+      </w:pPr>
+      <w:r>
+        <w:rPr>
+          <w:noProof/>
+        </w:rPr>
+        <w:drawing>
+          <wp:anchor distT="0" distB="0" distL="114300" distR="114300" simplePos="0" relativeHeight="251665408" behindDoc="0" locked="0" layoutInCell="1" allowOverlap="1">
+            <wp:simplePos x="0" y="0"/>
+            <wp:positionH relativeFrom="margin">
+              <wp:posOffset>-55245</wp:posOffset>
+            </wp:positionH>
+            <wp:positionV relativeFrom="paragraph">
+              <wp:posOffset>248862</wp:posOffset>
+            </wp:positionV>
+            <wp:extent cx="5399405" cy="4681855"/>
+            <wp:effectExtent l="0" t="0" r="0" b="4445"/>
+            <wp:wrapTopAndBottom/>
+            <wp:docPr id="7" name="Grafik 7"/>
+            <wp:cNvGraphicFramePr>
+              <a:graphicFrameLocks xmlns:a="http://schemas.openxmlformats.org/drawingml/2006/main" noChangeAspect="1"/>
+            </wp:cNvGraphicFramePr>
+            <a:graphic xmlns:a="http://schemas.openxmlformats.org/drawingml/2006/main">
+              <a:graphicData uri="http://schemas.openxmlformats.org/drawingml/2006/picture">
+                <pic:pic xmlns:pic="http://schemas.openxmlformats.org/drawingml/2006/picture">
+                  <pic:nvPicPr>
+                    <pic:cNvPr id="7" name="sankey.png"/>
+                    <pic:cNvPicPr/>
+                  </pic:nvPicPr>
+                  <pic:blipFill>
+                    <a:blip r:embed="rId19"/>
+                    <a:stretch>
+                      <a:fillRect/>
+                    </a:stretch>
+                  </pic:blipFill>
+                  <pic:spPr>
+                    <a:xfrm>
+                      <a:off x="0" y="0"/>
+                      <a:ext cx="5399405" cy="4681855"/>
+                    </a:xfrm>
+                    <a:prstGeom prst="rect">
+                      <a:avLst/>
+                    </a:prstGeom>
+                  </pic:spPr>
+                </pic:pic>
+              </a:graphicData>
+            </a:graphic>
+          </wp:anchor>
+        </w:drawing>
+      </w:r>
+    </w:p>
+    <w:p>
+      <w:pPr>
+        <w:pStyle w:val="Beschriftung"/>
+        <w:jc w:val="both"/>
+        <w:rPr>
+          <w:rFonts w:ascii="Palatino Linotype" w:hAnsi="Palatino Linotype"/>
+          <w:sz w:val="20"/>
+        </w:rPr>
+      </w:pPr>
+      <w:r>
+        <w:rPr>
+          <w:rFonts w:ascii="Palatino Linotype" w:hAnsi="Palatino Linotype"/>
+          <w:sz w:val="20"/>
+        </w:rPr>
+        <w:t xml:space="preserve">Abb. </w:t>
+      </w:r>
+      <w:r>
+        <w:rPr>
+          <w:rFonts w:ascii="Palatino Linotype" w:hAnsi="Palatino Linotype"/>
+          <w:sz w:val="20"/>
+        </w:rPr>
+        <w:fldChar w:fldCharType="begin"/>
+      </w:r>
+      <w:r>
+        <w:rPr>
+          <w:rFonts w:ascii="Palatino Linotype" w:hAnsi="Palatino Linotype"/>
+          <w:sz w:val="20"/>
+        </w:rPr>
+        <w:instrText xml:space="preserve"> SEQ Abb. \* ARABIC </w:instrText>
+      </w:r>
+      <w:r>
+        <w:rPr>
+          <w:rFonts w:ascii="Palatino Linotype" w:hAnsi="Palatino Linotype"/>
+          <w:sz w:val="20"/>
+        </w:rPr>
+        <w:fldChar w:fldCharType="separate"/>
+      </w:r>
+      <w:r>
+        <w:rPr>
+          <w:rFonts w:ascii="Palatino Linotype" w:hAnsi="Palatino Linotype"/>
+          <w:noProof/>
+          <w:sz w:val="20"/>
+        </w:rPr>
+        <w:t>4</w:t>
+      </w:r>
+      <w:r>
+        <w:rPr>
+          <w:rFonts w:ascii="Palatino Linotype" w:hAnsi="Palatino Linotype"/>
+          <w:sz w:val="20"/>
+        </w:rPr>
+        <w:fldChar w:fldCharType="end"/>
+      </w:r>
+      <w:r>
+        <w:rPr>
+          <w:rFonts w:ascii="Palatino Linotype" w:hAnsi="Palatino Linotype"/>
+          <w:sz w:val="20"/>
+        </w:rPr>
+        <w:t xml:space="preserve">: </w:t>
+      </w:r>
+      <w:proofErr w:type="spellStart"/>
+      <w:r>
+        <w:rPr>
+          <w:rFonts w:ascii="Palatino Linotype" w:hAnsi="Palatino Linotype"/>
+          <w:sz w:val="20"/>
+        </w:rPr>
+        <w:t>Sankey</w:t>
+      </w:r>
+      <w:proofErr w:type="spellEnd"/>
+      <w:r>
+        <w:rPr>
+          <w:rFonts w:ascii="Palatino Linotype" w:hAnsi="Palatino Linotype"/>
+          <w:sz w:val="20"/>
+        </w:rPr>
+        <w:t xml:space="preserve"> Flow</w:t>
       </w:r>
     </w:p>
     <w:p>
@@ -1705,12 +2603,14 @@
           <w:numId w:val="27"/>
         </w:numPr>
       </w:pPr>
-      <w:bookmarkStart w:id="6" w:name="_Toc489134753"/>
+      <w:bookmarkStart w:id="6" w:name="_Toc489222014"/>
+      <w:proofErr w:type="spellStart"/>
       <w:r>
         <w:lastRenderedPageBreak/>
         <w:t>BarChart</w:t>
       </w:r>
       <w:bookmarkEnd w:id="6"/>
+      <w:proofErr w:type="spellEnd"/>
       <w:r>
         <w:t xml:space="preserve"> </w:t>
       </w:r>
@@ -1720,6 +2620,202 @@
         <w:spacing w:line="288" w:lineRule="auto"/>
         <w:ind w:firstLine="709"/>
       </w:pPr>
+      <w:r>
+        <w:rPr>
+          <w:noProof/>
+        </w:rPr>
+        <mc:AlternateContent>
+          <mc:Choice Requires="wps">
+            <w:drawing>
+              <wp:anchor distT="0" distB="0" distL="114300" distR="114300" simplePos="0" relativeHeight="251664384" behindDoc="0" locked="0" layoutInCell="1" allowOverlap="1" wp14:anchorId="565F32AB" wp14:editId="1D27B319">
+                <wp:simplePos x="0" y="0"/>
+                <wp:positionH relativeFrom="margin">
+                  <wp:align>right</wp:align>
+                </wp:positionH>
+                <wp:positionV relativeFrom="paragraph">
+                  <wp:posOffset>4045239</wp:posOffset>
+                </wp:positionV>
+                <wp:extent cx="5404485" cy="635"/>
+                <wp:effectExtent l="0" t="0" r="5715" b="6350"/>
+                <wp:wrapSquare wrapText="bothSides"/>
+                <wp:docPr id="5" name="Textfeld 5"/>
+                <wp:cNvGraphicFramePr/>
+                <a:graphic xmlns:a="http://schemas.openxmlformats.org/drawingml/2006/main">
+                  <a:graphicData uri="http://schemas.microsoft.com/office/word/2010/wordprocessingShape">
+                    <wps:wsp>
+                      <wps:cNvSpPr txBox="1"/>
+                      <wps:spPr>
+                        <a:xfrm>
+                          <a:off x="0" y="0"/>
+                          <a:ext cx="5404485" cy="635"/>
+                        </a:xfrm>
+                        <a:prstGeom prst="rect">
+                          <a:avLst/>
+                        </a:prstGeom>
+                        <a:solidFill>
+                          <a:prstClr val="white"/>
+                        </a:solidFill>
+                        <a:ln>
+                          <a:noFill/>
+                        </a:ln>
+                      </wps:spPr>
+                      <wps:txbx>
+                        <w:txbxContent>
+                          <w:p>
+                            <w:pPr>
+                              <w:pStyle w:val="Beschriftung"/>
+                              <w:jc w:val="left"/>
+                              <w:rPr>
+                                <w:rFonts w:ascii="Palatino Linotype" w:hAnsi="Palatino Linotype"/>
+                                <w:noProof/>
+                                <w:sz w:val="20"/>
+                                <w:szCs w:val="20"/>
+                              </w:rPr>
+                            </w:pPr>
+                            <w:r>
+                              <w:rPr>
+                                <w:rFonts w:ascii="Palatino Linotype" w:hAnsi="Palatino Linotype"/>
+                                <w:sz w:val="20"/>
+                              </w:rPr>
+                              <w:t xml:space="preserve">Abb. </w:t>
+                            </w:r>
+                            <w:r>
+                              <w:rPr>
+                                <w:rFonts w:ascii="Palatino Linotype" w:hAnsi="Palatino Linotype"/>
+                                <w:sz w:val="20"/>
+                              </w:rPr>
+                              <w:fldChar w:fldCharType="begin"/>
+                            </w:r>
+                            <w:r>
+                              <w:rPr>
+                                <w:rFonts w:ascii="Palatino Linotype" w:hAnsi="Palatino Linotype"/>
+                                <w:sz w:val="20"/>
+                              </w:rPr>
+                              <w:instrText xml:space="preserve"> SEQ Abb. \* ARABIC </w:instrText>
+                            </w:r>
+                            <w:r>
+                              <w:rPr>
+                                <w:rFonts w:ascii="Palatino Linotype" w:hAnsi="Palatino Linotype"/>
+                                <w:sz w:val="20"/>
+                              </w:rPr>
+                              <w:fldChar w:fldCharType="separate"/>
+                            </w:r>
+                            <w:r>
+                              <w:rPr>
+                                <w:rFonts w:ascii="Palatino Linotype" w:hAnsi="Palatino Linotype"/>
+                                <w:noProof/>
+                                <w:sz w:val="20"/>
+                              </w:rPr>
+                              <w:t>5</w:t>
+                            </w:r>
+                            <w:r>
+                              <w:rPr>
+                                <w:rFonts w:ascii="Palatino Linotype" w:hAnsi="Palatino Linotype"/>
+                                <w:sz w:val="20"/>
+                              </w:rPr>
+                              <w:fldChar w:fldCharType="end"/>
+                            </w:r>
+                            <w:r>
+                              <w:rPr>
+                                <w:rFonts w:ascii="Palatino Linotype" w:hAnsi="Palatino Linotype"/>
+                                <w:sz w:val="20"/>
+                              </w:rPr>
+                              <w:t>: Bar Chart</w:t>
+                            </w:r>
+                          </w:p>
+                        </w:txbxContent>
+                      </wps:txbx>
+                      <wps:bodyPr rot="0" spcFirstLastPara="0" vertOverflow="overflow" horzOverflow="overflow" vert="horz" wrap="square" lIns="0" tIns="0" rIns="0" bIns="0" numCol="1" spcCol="0" rtlCol="0" fromWordArt="0" anchor="t" anchorCtr="0" forceAA="0" compatLnSpc="1">
+                        <a:prstTxWarp prst="textNoShape">
+                          <a:avLst/>
+                        </a:prstTxWarp>
+                        <a:spAutoFit/>
+                      </wps:bodyPr>
+                    </wps:wsp>
+                  </a:graphicData>
+                </a:graphic>
+              </wp:anchor>
+            </w:drawing>
+          </mc:Choice>
+          <mc:Fallback>
+            <w:pict>
+              <v:shapetype w14:anchorId="565F32AB" id="_x0000_t202" coordsize="21600,21600" o:spt="202" path="m,l,21600r21600,l21600,xe">
+                <v:stroke joinstyle="miter"/>
+                <v:path gradientshapeok="t" o:connecttype="rect"/>
+              </v:shapetype>
+              <v:shape id="Textfeld 5" o:spid="_x0000_s1026" type="#_x0000_t202" style="position:absolute;left:0;text-align:left;margin-left:374.35pt;margin-top:318.5pt;width:425.55pt;height:.05pt;z-index:251664384;visibility:visible;mso-wrap-style:square;mso-wrap-distance-left:9pt;mso-wrap-distance-top:0;mso-wrap-distance-right:9pt;mso-wrap-distance-bottom:0;mso-position-horizontal:right;mso-position-horizontal-relative:margin;mso-position-vertical:absolute;mso-position-vertical-relative:text;v-text-anchor:top" o:gfxdata="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" stroked="f">
+                <v:textbox style="mso-fit-shape-to-text:t" inset="0,0,0,0">
+                  <w:txbxContent>
+                    <w:p>
+                      <w:pPr>
+                        <w:pStyle w:val="Beschriftung"/>
+                        <w:jc w:val="left"/>
+                        <w:rPr>
+                          <w:rFonts w:ascii="Palatino Linotype" w:hAnsi="Palatino Linotype"/>
+                          <w:noProof/>
+                          <w:sz w:val="20"/>
+                          <w:szCs w:val="20"/>
+                        </w:rPr>
+                      </w:pPr>
+                      <w:r>
+                        <w:rPr>
+                          <w:rFonts w:ascii="Palatino Linotype" w:hAnsi="Palatino Linotype"/>
+                          <w:sz w:val="20"/>
+                        </w:rPr>
+                        <w:t xml:space="preserve">Abb. </w:t>
+                      </w:r>
+                      <w:r>
+                        <w:rPr>
+                          <w:rFonts w:ascii="Palatino Linotype" w:hAnsi="Palatino Linotype"/>
+                          <w:sz w:val="20"/>
+                        </w:rPr>
+                        <w:fldChar w:fldCharType="begin"/>
+                      </w:r>
+                      <w:r>
+                        <w:rPr>
+                          <w:rFonts w:ascii="Palatino Linotype" w:hAnsi="Palatino Linotype"/>
+                          <w:sz w:val="20"/>
+                        </w:rPr>
+                        <w:instrText xml:space="preserve"> SEQ Abb. \* ARABIC </w:instrText>
+                      </w:r>
+                      <w:r>
+                        <w:rPr>
+                          <w:rFonts w:ascii="Palatino Linotype" w:hAnsi="Palatino Linotype"/>
+                          <w:sz w:val="20"/>
+                        </w:rPr>
+                        <w:fldChar w:fldCharType="separate"/>
+                      </w:r>
+                      <w:r>
+                        <w:rPr>
+                          <w:rFonts w:ascii="Palatino Linotype" w:hAnsi="Palatino Linotype"/>
+                          <w:noProof/>
+                          <w:sz w:val="20"/>
+                        </w:rPr>
+                        <w:t>5</w:t>
+                      </w:r>
+                      <w:r>
+                        <w:rPr>
+                          <w:rFonts w:ascii="Palatino Linotype" w:hAnsi="Palatino Linotype"/>
+                          <w:sz w:val="20"/>
+                        </w:rPr>
+                        <w:fldChar w:fldCharType="end"/>
+                      </w:r>
+                      <w:r>
+                        <w:rPr>
+                          <w:rFonts w:ascii="Palatino Linotype" w:hAnsi="Palatino Linotype"/>
+                          <w:sz w:val="20"/>
+                        </w:rPr>
+                        <w:t>: Bar Chart</w:t>
+                      </w:r>
+                    </w:p>
+                  </w:txbxContent>
+                </v:textbox>
+                <w10:wrap type="square" anchorx="margin"/>
+              </v:shape>
+            </w:pict>
+          </mc:Fallback>
+        </mc:AlternateContent>
+      </w:r>
       <w:r>
         <w:rPr>
           <w:noProof/>
@@ -1731,11 +2827,11 @@
               <wp:align>right</wp:align>
             </wp:positionH>
             <wp:positionV relativeFrom="margin">
-              <wp:posOffset>1705847</wp:posOffset>
+              <wp:posOffset>1795665</wp:posOffset>
             </wp:positionV>
             <wp:extent cx="5404513" cy="2583398"/>
             <wp:effectExtent l="0" t="0" r="5715" b="7620"/>
-            <wp:wrapSquare wrapText="bothSides"/>
+            <wp:wrapTopAndBottom/>
             <wp:docPr id="6" name="Grafik 6"/>
             <wp:cNvGraphicFramePr>
               <a:graphicFrameLocks xmlns:a="http://schemas.openxmlformats.org/drawingml/2006/main" noChangeAspect="1"/>
@@ -1748,7 +2844,7 @@
                     <pic:cNvPicPr/>
                   </pic:nvPicPr>
                   <pic:blipFill rotWithShape="1">
-                    <a:blip r:embed="rId16"/>
+                    <a:blip r:embed="rId20"/>
                     <a:srcRect l="10871" t="24271" r="14313" b="12151"/>
                     <a:stretch/>
                   </pic:blipFill>
@@ -1794,22 +2890,37 @@
         <w:t xml:space="preserve"> </w:t>
       </w:r>
       <w:r>
-        <w:t>Veranschaulichung des Curse-Death-Verhältnisses in den ausgewählten Filmen. Neben der Darstellung eines Grouped Bar Chart</w:t>
-      </w:r>
-      <w:r>
-        <w:t>s</w:t>
-      </w:r>
-      <w:r>
-        <w:t xml:space="preserve"> (Gruppiertes Säulendiagramm) steht zusätzlich ein Stacked Bar Chart (gestapeltes Säulendiagramm) zur Verfügung.  Die höhenproportionale Darstellung der Balken entlang der vertikalen </w:t>
-      </w:r>
-      <w:r>
-        <w:t>Größenachse</w:t>
-      </w:r>
-      <w:r>
-        <w:t xml:space="preserve"> erlaubt dem Nutzer eine ungefähre Vorstellung der Häufigkeitswerte (Bsp. Siehe </w:t>
-      </w:r>
-      <w:r>
-        <w:t>Abb</w:t>
+        <w:t xml:space="preserve">Veranschaulichung des </w:t>
+      </w:r>
+      <w:proofErr w:type="spellStart"/>
+      <w:r>
+        <w:t>Curse</w:t>
+      </w:r>
+      <w:proofErr w:type="spellEnd"/>
+      <w:r>
+        <w:t xml:space="preserve">-Death-Verhältnisses in den ausgewählten Filmen. Neben der Darstellung eines </w:t>
+      </w:r>
+      <w:proofErr w:type="spellStart"/>
+      <w:r>
+        <w:t>Grouped</w:t>
+      </w:r>
+      <w:proofErr w:type="spellEnd"/>
+      <w:r>
+        <w:t xml:space="preserve"> Bar Charts (Gruppiertes Säulendiagramm) steht zusätzlich ein </w:t>
+      </w:r>
+      <w:proofErr w:type="spellStart"/>
+      <w:r>
+        <w:t>Stacked</w:t>
+      </w:r>
+      <w:proofErr w:type="spellEnd"/>
+      <w:r>
+        <w:t xml:space="preserve"> Bar Chart (gestapeltes Säulendiagramm) zur Verfügung. </w:t>
+      </w:r>
+      <w:r>
+        <w:t>3</w:t>
+      </w:r>
+      <w:r>
+        <w:t xml:space="preserve"> Die höhenproportionale Darstellung der Balken entlang der vertikalen Größenachse erlaubt dem Nutzer eine ungefähre Vorstellung der Häufigkeitswerte (Bsp. Siehe Abb</w:t>
       </w:r>
       <w:r>
         <w:t xml:space="preserve">. </w:t>
@@ -1821,7 +2932,15 @@
         <w:t>~</w:t>
       </w:r>
       <w:r>
-        <w:t xml:space="preserve">425 cursewords vor). </w:t>
+        <w:t xml:space="preserve">425 </w:t>
+      </w:r>
+      <w:proofErr w:type="spellStart"/>
+      <w:r>
+        <w:t>cursewords</w:t>
+      </w:r>
+      <w:proofErr w:type="spellEnd"/>
+      <w:r>
+        <w:t xml:space="preserve"> vor). </w:t>
       </w:r>
     </w:p>
     <w:p>
@@ -1833,7 +2952,15 @@
         <w:t xml:space="preserve"> </w:t>
       </w:r>
       <w:r>
-        <w:t>(1) Grouped Bar Chart: Für jede Datenk</w:t>
+        <w:t xml:space="preserve">(1) </w:t>
+      </w:r>
+      <w:proofErr w:type="spellStart"/>
+      <w:r>
+        <w:t>Grouped</w:t>
+      </w:r>
+      <w:proofErr w:type="spellEnd"/>
+      <w:r>
+        <w:t xml:space="preserve"> Bar Chart: Für jede Datenk</w:t>
       </w:r>
       <w:r>
         <w:t xml:space="preserve">ategorie (bzw. jeden Film) existieren </w:t>
@@ -1841,9 +2968,11 @@
       <w:r>
         <w:t xml:space="preserve">entlang der horizontalen </w:t>
       </w:r>
+      <w:proofErr w:type="spellStart"/>
       <w:r>
         <w:t>Rubrikenachse</w:t>
       </w:r>
+      <w:proofErr w:type="spellEnd"/>
       <w:r>
         <w:t xml:space="preserve"> zwei</w:t>
       </w:r>
@@ -1857,7 +2986,23 @@
         <w:t xml:space="preserve"> gefärbte Balken</w:t>
       </w:r>
       <w:r>
-        <w:t xml:space="preserve">, welche für die beiden Datenreihen „curses“ und „deaths“ stehen. Innerhalb jeder Gruppierung wird die Balken-Reihenfolge beibehalten. Diese Darstellung eignet </w:t>
+        <w:t>, welche für die beiden Datenreihen „</w:t>
+      </w:r>
+      <w:proofErr w:type="spellStart"/>
+      <w:r>
+        <w:t>curses</w:t>
+      </w:r>
+      <w:proofErr w:type="spellEnd"/>
+      <w:r>
+        <w:t>“ und „</w:t>
+      </w:r>
+      <w:proofErr w:type="spellStart"/>
+      <w:r>
+        <w:t>deaths</w:t>
+      </w:r>
+      <w:proofErr w:type="spellEnd"/>
+      <w:r>
+        <w:t xml:space="preserve">“ stehen. Innerhalb jeder Gruppierung wird die Balken-Reihenfolge beibehalten. Diese Darstellung eignet </w:t>
       </w:r>
       <w:bookmarkStart w:id="7" w:name="341048"/>
       <w:r>
@@ -1868,19 +3013,18 @@
         <w:t xml:space="preserve">den Vergleich von einzelnen Werten untereinander, sowohl bezogen auf nur einen Film, als auch Kategorie-übergreifend. </w:t>
       </w:r>
       <w:r>
-        <w:t>(2) Stacked Bar Chart: Die einzelnen Teilbalken einer</w:t>
-      </w:r>
-      <w:r>
-        <w:t xml:space="preserve"> Kategorie werden zu einem Säulendiagramm übereinandergestapelt, wodurch sich die Höhe </w:t>
-      </w:r>
-      <w:r>
-        <w:t>des neu entstandenen Balkens</w:t>
-      </w:r>
-      <w:r>
-        <w:t xml:space="preserve"> vergrößert</w:t>
-      </w:r>
-      <w:r>
-        <w:t>.</w:t>
+        <w:t xml:space="preserve">(2) </w:t>
+      </w:r>
+      <w:proofErr w:type="spellStart"/>
+      <w:r>
+        <w:t>Stacked</w:t>
+      </w:r>
+      <w:proofErr w:type="spellEnd"/>
+      <w:r>
+        <w:t xml:space="preserve"> Bar Chart: Die einzelnen Teilbalken einer</w:t>
+      </w:r>
+      <w:r>
+        <w:t xml:space="preserve"> Kategorie werden zu einem Säulendiagramm übereinandergestapelt, wodurch sich die Höhe des neu entstandenen Balkens vergrößert.</w:t>
       </w:r>
     </w:p>
     <w:p>
@@ -1889,20 +3033,60 @@
         <w:ind w:firstLine="709"/>
       </w:pPr>
       <w:r>
-        <w:t xml:space="preserve">Folgende Explorative Möglichkeiten stehen </w:t>
-      </w:r>
-      <w:r>
-        <w:t xml:space="preserve">dem Nutzer </w:t>
-      </w:r>
-      <w:r>
-        <w:t xml:space="preserve">hier zur Verfügung: Mithilfe von zwei Buttons kann der User zwischen den beiden genannten </w:t>
-      </w:r>
-      <w:r>
-        <w:t>Diagramm-Varianten</w:t>
-      </w:r>
-      <w:r>
-        <w:t xml:space="preserve"> wählen. Die Balken positionieren sich dann je nach Einstellung innerhalb ihrer Kategorie nebeneinander als Balken-Gruppe oder jeweils übereinander als ein einziger gestapelter Balken, der im Vergleich mit den anderen Kategorien gesetzt wird. Außerdem erscheint beim Hovern der Balken ein Tooltip, welcher genaue Werte bezüglich der Auftretenshäufigkeiten der beiden Typ-Kategorien „curses“ und „deaths“ angibt.</w:t>
-      </w:r>
+        <w:t xml:space="preserve">Folgende Explorative Möglichkeiten stehen dem Nutzer hier zur Verfügung: Mithilfe von zwei Buttons kann der User zwischen den beiden genannten Diagramm-Varianten wählen. Die Balken positionieren sich dann je nach Einstellung innerhalb ihrer Kategorie nebeneinander als Balken-Gruppe oder jeweils übereinander als ein einziger gestapelter Balken, der im Vergleich mit den anderen Kategorien gesetzt wird. Außerdem erscheint beim </w:t>
+      </w:r>
+      <w:proofErr w:type="spellStart"/>
+      <w:r>
+        <w:t>Hovern</w:t>
+      </w:r>
+      <w:proofErr w:type="spellEnd"/>
+      <w:r>
+        <w:t xml:space="preserve"> der Balken ein </w:t>
+      </w:r>
+      <w:proofErr w:type="spellStart"/>
+      <w:r>
+        <w:t>Tooltip</w:t>
+      </w:r>
+      <w:proofErr w:type="spellEnd"/>
+      <w:r>
+        <w:t xml:space="preserve">, welcher genaue Werte bezüglich der </w:t>
+      </w:r>
+      <w:proofErr w:type="spellStart"/>
+      <w:r>
+        <w:t>Auftretenshäufigkeiten</w:t>
+      </w:r>
+      <w:proofErr w:type="spellEnd"/>
+      <w:r>
+        <w:t xml:space="preserve"> der beiden Typ-Kategorien „</w:t>
+      </w:r>
+      <w:proofErr w:type="spellStart"/>
+      <w:r>
+        <w:t>curses</w:t>
+      </w:r>
+      <w:proofErr w:type="spellEnd"/>
+      <w:r>
+        <w:t>“ und „</w:t>
+      </w:r>
+      <w:proofErr w:type="spellStart"/>
+      <w:r>
+        <w:t>deaths</w:t>
+      </w:r>
+      <w:proofErr w:type="spellEnd"/>
+      <w:r>
+        <w:t>“ angibt.</w:t>
+      </w:r>
+      <w:r>
+        <w:t xml:space="preserve"> Das erlaubt es dem Nutzer, sich einen Überblick über die Häufigkeitsverhältnisse </w:t>
+      </w:r>
+      <w:r>
+        <w:t>von Toden zu Schimpfwörtern innerhalb eines Films und zwischen Filmen im Vergleich zu schaffen.</w:t>
+      </w:r>
+    </w:p>
+    <w:p>
+      <w:pPr>
+        <w:spacing w:line="288" w:lineRule="auto"/>
+        <w:ind w:firstLine="709"/>
+      </w:pPr>
       <w:r>
         <w:br w:type="page"/>
       </w:r>
@@ -1915,19 +3099,427 @@
           <w:numId w:val="27"/>
         </w:numPr>
       </w:pPr>
-      <w:bookmarkStart w:id="8" w:name="_Toc489134754"/>
+      <w:bookmarkStart w:id="8" w:name="_Toc489222015"/>
       <w:r>
         <w:lastRenderedPageBreak/>
-        <w:t>IMDb Rating</w:t>
+        <w:t>Movie</w:t>
+      </w:r>
+      <w:r>
+        <w:t xml:space="preserve"> Rating</w:t>
+      </w:r>
+      <w:r>
+        <w:t>s</w:t>
       </w:r>
       <w:bookmarkEnd w:id="8"/>
     </w:p>
     <w:p>
       <w:pPr>
         <w:pStyle w:val="Folgeabsatz"/>
-      </w:pPr>
+        <w:spacing w:line="276" w:lineRule="auto"/>
+        <w:ind w:firstLine="0"/>
+      </w:pPr>
+      <w:r>
+        <w:t xml:space="preserve">Zur Darstellung der Ratings aus der </w:t>
+      </w:r>
+      <w:proofErr w:type="spellStart"/>
+      <w:r>
+        <w:t>IMDb</w:t>
+      </w:r>
+      <w:proofErr w:type="spellEnd"/>
+      <w:r>
+        <w:t xml:space="preserve"> und von Rotten </w:t>
+      </w:r>
+      <w:proofErr w:type="spellStart"/>
+      <w:r>
+        <w:t>Tomatoes</w:t>
+      </w:r>
+      <w:proofErr w:type="spellEnd"/>
+      <w:r>
+        <w:t xml:space="preserve"> wurde ein</w:t>
+      </w:r>
+      <w:r>
+        <w:t xml:space="preserve"> “liquid </w:t>
+      </w:r>
+      <w:proofErr w:type="spellStart"/>
+      <w:r>
+        <w:t>fill</w:t>
+      </w:r>
+      <w:proofErr w:type="spellEnd"/>
+      <w:r>
+        <w:t xml:space="preserve"> </w:t>
+      </w:r>
+      <w:proofErr w:type="spellStart"/>
+      <w:r>
+        <w:t>gauge</w:t>
+      </w:r>
+      <w:proofErr w:type="spellEnd"/>
+      <w:r>
+        <w:t xml:space="preserve">“ gewählt. Dieses hat die Optik eines runden, sich füllenden Tanks, wobei der finale Füllstand den Wert des jeweiligen Ratings repräsentiert und dieser auch als numerischer </w:t>
+      </w:r>
+      <w:proofErr w:type="spellStart"/>
+      <w:r>
+        <w:t>Zahlwert</w:t>
+      </w:r>
+      <w:proofErr w:type="spellEnd"/>
+      <w:r>
+        <w:t xml:space="preserve"> in der Mitte angezeigt wird und beim Laden des Features mit hochzählt. Die Füllanzeige ist entsprechend der Rating-Skala</w:t>
+      </w:r>
+      <w:r>
+        <w:t xml:space="preserve"> in der </w:t>
+      </w:r>
+      <w:proofErr w:type="spellStart"/>
+      <w:r>
+        <w:t>IMDb</w:t>
+      </w:r>
+      <w:proofErr w:type="spellEnd"/>
+      <w:r>
+        <w:t xml:space="preserve"> </w:t>
+      </w:r>
+      <w:r>
+        <w:t xml:space="preserve">und Rotten </w:t>
+      </w:r>
+      <w:proofErr w:type="spellStart"/>
+      <w:r>
+        <w:t>Tomatoes</w:t>
+      </w:r>
+      <w:proofErr w:type="spellEnd"/>
+      <w:r>
+        <w:t xml:space="preserve"> </w:t>
+      </w:r>
+      <w:r>
+        <w:t>von 0-10 skaliert.</w:t>
+      </w:r>
+      <w:r>
+        <w:t xml:space="preserve"> Dem Nutzer wird </w:t>
+      </w:r>
+      <w:r>
+        <w:t xml:space="preserve">ein Überblick </w:t>
+      </w:r>
+      <w:r>
+        <w:t xml:space="preserve">über die Bewertungen auf </w:t>
+      </w:r>
+      <w:r>
+        <w:t xml:space="preserve">den beiden Plattformen gegeben. Das erlaubt den </w:t>
+      </w:r>
+      <w:r>
+        <w:t xml:space="preserve">Vergleich der Filmbewertungen </w:t>
+      </w:r>
+      <w:r>
+        <w:t>gegeneinander</w:t>
+      </w:r>
+      <w:r>
+        <w:t xml:space="preserve"> („Welcher ist der bestbewertete Film?“)</w:t>
+      </w:r>
+      <w:r>
+        <w:t xml:space="preserve">, sowie der </w:t>
+      </w:r>
+      <w:r>
+        <w:t>Bewertungen eines Films auf</w:t>
+      </w:r>
+      <w:r>
+        <w:t xml:space="preserve"> den verschiedenen </w:t>
+      </w:r>
+      <w:r>
+        <w:t>Plattformen.</w:t>
+      </w:r>
     </w:p>
-    <w:p/>
+    <w:p>
+      <w:pPr>
+        <w:spacing w:line="276" w:lineRule="auto"/>
+      </w:pPr>
+      <w:r>
+        <w:rPr>
+          <w:noProof/>
+        </w:rPr>
+        <mc:AlternateContent>
+          <mc:Choice Requires="wps">
+            <w:drawing>
+              <wp:anchor distT="0" distB="0" distL="114300" distR="114300" simplePos="0" relativeHeight="251662336" behindDoc="0" locked="0" layoutInCell="1" allowOverlap="1" wp14:anchorId="1A25799F" wp14:editId="2AB78C46">
+                <wp:simplePos x="0" y="0"/>
+                <wp:positionH relativeFrom="margin">
+                  <wp:align>right</wp:align>
+                </wp:positionH>
+                <wp:positionV relativeFrom="paragraph">
+                  <wp:posOffset>4607964</wp:posOffset>
+                </wp:positionV>
+                <wp:extent cx="5399405" cy="635"/>
+                <wp:effectExtent l="0" t="0" r="0" b="6985"/>
+                <wp:wrapTopAndBottom/>
+                <wp:docPr id="4" name="Textfeld 4"/>
+                <wp:cNvGraphicFramePr/>
+                <a:graphic xmlns:a="http://schemas.openxmlformats.org/drawingml/2006/main">
+                  <a:graphicData uri="http://schemas.microsoft.com/office/word/2010/wordprocessingShape">
+                    <wps:wsp>
+                      <wps:cNvSpPr txBox="1"/>
+                      <wps:spPr>
+                        <a:xfrm>
+                          <a:off x="0" y="0"/>
+                          <a:ext cx="5399405" cy="635"/>
+                        </a:xfrm>
+                        <a:prstGeom prst="rect">
+                          <a:avLst/>
+                        </a:prstGeom>
+                        <a:solidFill>
+                          <a:prstClr val="white"/>
+                        </a:solidFill>
+                        <a:ln>
+                          <a:noFill/>
+                        </a:ln>
+                      </wps:spPr>
+                      <wps:txbx>
+                        <w:txbxContent>
+                          <w:p>
+                            <w:pPr>
+                              <w:pStyle w:val="Beschriftung"/>
+                              <w:jc w:val="left"/>
+                              <w:rPr>
+                                <w:rFonts w:ascii="Palatino Linotype" w:hAnsi="Palatino Linotype"/>
+                                <w:noProof/>
+                                <w:sz w:val="20"/>
+                                <w:szCs w:val="20"/>
+                              </w:rPr>
+                            </w:pPr>
+                            <w:r>
+                              <w:rPr>
+                                <w:rFonts w:ascii="Palatino Linotype" w:hAnsi="Palatino Linotype"/>
+                                <w:sz w:val="20"/>
+                              </w:rPr>
+                              <w:t xml:space="preserve">Abb. </w:t>
+                            </w:r>
+                            <w:r>
+                              <w:rPr>
+                                <w:rFonts w:ascii="Palatino Linotype" w:hAnsi="Palatino Linotype"/>
+                                <w:sz w:val="20"/>
+                              </w:rPr>
+                              <w:fldChar w:fldCharType="begin"/>
+                            </w:r>
+                            <w:r>
+                              <w:rPr>
+                                <w:rFonts w:ascii="Palatino Linotype" w:hAnsi="Palatino Linotype"/>
+                                <w:sz w:val="20"/>
+                              </w:rPr>
+                              <w:instrText xml:space="preserve"> SEQ Abb. \* ARABIC </w:instrText>
+                            </w:r>
+                            <w:r>
+                              <w:rPr>
+                                <w:rFonts w:ascii="Palatino Linotype" w:hAnsi="Palatino Linotype"/>
+                                <w:sz w:val="20"/>
+                              </w:rPr>
+                              <w:fldChar w:fldCharType="separate"/>
+                            </w:r>
+                            <w:r>
+                              <w:rPr>
+                                <w:rFonts w:ascii="Palatino Linotype" w:hAnsi="Palatino Linotype"/>
+                                <w:noProof/>
+                                <w:sz w:val="20"/>
+                              </w:rPr>
+                              <w:t>6</w:t>
+                            </w:r>
+                            <w:r>
+                              <w:rPr>
+                                <w:rFonts w:ascii="Palatino Linotype" w:hAnsi="Palatino Linotype"/>
+                                <w:sz w:val="20"/>
+                              </w:rPr>
+                              <w:fldChar w:fldCharType="end"/>
+                            </w:r>
+                            <w:r>
+                              <w:rPr>
+                                <w:rFonts w:ascii="Palatino Linotype" w:hAnsi="Palatino Linotype"/>
+                                <w:sz w:val="20"/>
+                              </w:rPr>
+                              <w:t>: Movie Ratings</w:t>
+                            </w:r>
+                          </w:p>
+                        </w:txbxContent>
+                      </wps:txbx>
+                      <wps:bodyPr rot="0" spcFirstLastPara="0" vertOverflow="overflow" horzOverflow="overflow" vert="horz" wrap="square" lIns="0" tIns="0" rIns="0" bIns="0" numCol="1" spcCol="0" rtlCol="0" fromWordArt="0" anchor="t" anchorCtr="0" forceAA="0" compatLnSpc="1">
+                        <a:prstTxWarp prst="textNoShape">
+                          <a:avLst/>
+                        </a:prstTxWarp>
+                        <a:spAutoFit/>
+                      </wps:bodyPr>
+                    </wps:wsp>
+                  </a:graphicData>
+                </a:graphic>
+              </wp:anchor>
+            </w:drawing>
+          </mc:Choice>
+          <mc:Fallback>
+            <w:pict>
+              <v:shape w14:anchorId="1A25799F" id="Textfeld 4" o:spid="_x0000_s1027" type="#_x0000_t202" style="position:absolute;left:0;text-align:left;margin-left:373.95pt;margin-top:362.85pt;width:425.15pt;height:.05pt;z-index:251662336;visibility:visible;mso-wrap-style:square;mso-wrap-distance-left:9pt;mso-wrap-distance-top:0;mso-wrap-distance-right:9pt;mso-wrap-distance-bottom:0;mso-position-horizontal:right;mso-position-horizontal-relative:margin;mso-position-vertical:absolute;mso-position-vertical-relative:text;v-text-anchor:top" o:gfxdata="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" stroked="f">
+                <v:textbox style="mso-fit-shape-to-text:t" inset="0,0,0,0">
+                  <w:txbxContent>
+                    <w:p>
+                      <w:pPr>
+                        <w:pStyle w:val="Beschriftung"/>
+                        <w:jc w:val="left"/>
+                        <w:rPr>
+                          <w:rFonts w:ascii="Palatino Linotype" w:hAnsi="Palatino Linotype"/>
+                          <w:noProof/>
+                          <w:sz w:val="20"/>
+                          <w:szCs w:val="20"/>
+                        </w:rPr>
+                      </w:pPr>
+                      <w:r>
+                        <w:rPr>
+                          <w:rFonts w:ascii="Palatino Linotype" w:hAnsi="Palatino Linotype"/>
+                          <w:sz w:val="20"/>
+                        </w:rPr>
+                        <w:t xml:space="preserve">Abb. </w:t>
+                      </w:r>
+                      <w:r>
+                        <w:rPr>
+                          <w:rFonts w:ascii="Palatino Linotype" w:hAnsi="Palatino Linotype"/>
+                          <w:sz w:val="20"/>
+                        </w:rPr>
+                        <w:fldChar w:fldCharType="begin"/>
+                      </w:r>
+                      <w:r>
+                        <w:rPr>
+                          <w:rFonts w:ascii="Palatino Linotype" w:hAnsi="Palatino Linotype"/>
+                          <w:sz w:val="20"/>
+                        </w:rPr>
+                        <w:instrText xml:space="preserve"> SEQ Abb. \* ARABIC </w:instrText>
+                      </w:r>
+                      <w:r>
+                        <w:rPr>
+                          <w:rFonts w:ascii="Palatino Linotype" w:hAnsi="Palatino Linotype"/>
+                          <w:sz w:val="20"/>
+                        </w:rPr>
+                        <w:fldChar w:fldCharType="separate"/>
+                      </w:r>
+                      <w:r>
+                        <w:rPr>
+                          <w:rFonts w:ascii="Palatino Linotype" w:hAnsi="Palatino Linotype"/>
+                          <w:noProof/>
+                          <w:sz w:val="20"/>
+                        </w:rPr>
+                        <w:t>6</w:t>
+                      </w:r>
+                      <w:r>
+                        <w:rPr>
+                          <w:rFonts w:ascii="Palatino Linotype" w:hAnsi="Palatino Linotype"/>
+                          <w:sz w:val="20"/>
+                        </w:rPr>
+                        <w:fldChar w:fldCharType="end"/>
+                      </w:r>
+                      <w:r>
+                        <w:rPr>
+                          <w:rFonts w:ascii="Palatino Linotype" w:hAnsi="Palatino Linotype"/>
+                          <w:sz w:val="20"/>
+                        </w:rPr>
+                        <w:t>: Movie Ratings</w:t>
+                      </w:r>
+                    </w:p>
+                  </w:txbxContent>
+                </v:textbox>
+                <w10:wrap type="topAndBottom" anchorx="margin"/>
+              </v:shape>
+            </w:pict>
+          </mc:Fallback>
+        </mc:AlternateContent>
+      </w:r>
+      <w:r>
+        <w:rPr>
+          <w:noProof/>
+        </w:rPr>
+        <w:drawing>
+          <wp:anchor distT="0" distB="0" distL="114300" distR="114300" simplePos="0" relativeHeight="251660288" behindDoc="0" locked="0" layoutInCell="1" allowOverlap="1">
+            <wp:simplePos x="0" y="0"/>
+            <wp:positionH relativeFrom="margin">
+              <wp:align>right</wp:align>
+            </wp:positionH>
+            <wp:positionV relativeFrom="paragraph">
+              <wp:posOffset>1137862</wp:posOffset>
+            </wp:positionV>
+            <wp:extent cx="5399405" cy="3385820"/>
+            <wp:effectExtent l="0" t="0" r="0" b="5080"/>
+            <wp:wrapTopAndBottom/>
+            <wp:docPr id="3" name="Grafik 3"/>
+            <wp:cNvGraphicFramePr>
+              <a:graphicFrameLocks xmlns:a="http://schemas.openxmlformats.org/drawingml/2006/main" noChangeAspect="1"/>
+            </wp:cNvGraphicFramePr>
+            <a:graphic xmlns:a="http://schemas.openxmlformats.org/drawingml/2006/main">
+              <a:graphicData uri="http://schemas.openxmlformats.org/drawingml/2006/picture">
+                <pic:pic xmlns:pic="http://schemas.openxmlformats.org/drawingml/2006/picture">
+                  <pic:nvPicPr>
+                    <pic:cNvPr id="3" name="rating.png"/>
+                    <pic:cNvPicPr/>
+                  </pic:nvPicPr>
+                  <pic:blipFill>
+                    <a:blip r:embed="rId21"/>
+                    <a:stretch>
+                      <a:fillRect/>
+                    </a:stretch>
+                  </pic:blipFill>
+                  <pic:spPr>
+                    <a:xfrm>
+                      <a:off x="0" y="0"/>
+                      <a:ext cx="5399405" cy="3385820"/>
+                    </a:xfrm>
+                    <a:prstGeom prst="rect">
+                      <a:avLst/>
+                    </a:prstGeom>
+                  </pic:spPr>
+                </pic:pic>
+              </a:graphicData>
+            </a:graphic>
+          </wp:anchor>
+        </w:drawing>
+      </w:r>
+      <w:r>
+        <w:t xml:space="preserve">Gestaltungstechnisch greift die </w:t>
+      </w:r>
+      <w:proofErr w:type="spellStart"/>
+      <w:r>
+        <w:t>runde</w:t>
+      </w:r>
+      <w:proofErr w:type="spellEnd"/>
+      <w:r>
+        <w:t xml:space="preserve"> Kreisform</w:t>
+      </w:r>
+      <w:r>
+        <w:t xml:space="preserve"> die Optik des </w:t>
+      </w:r>
+      <w:proofErr w:type="spellStart"/>
+      <w:r>
+        <w:t>Bubblecharts</w:t>
+      </w:r>
+      <w:proofErr w:type="spellEnd"/>
+      <w:r>
+        <w:t xml:space="preserve"> wieder auf</w:t>
+      </w:r>
+      <w:r>
+        <w:t xml:space="preserve"> und wird mit der ansprechenden </w:t>
+      </w:r>
+      <w:r>
+        <w:t>Animation</w:t>
+      </w:r>
+      <w:r>
+        <w:t xml:space="preserve"> in Form des</w:t>
+      </w:r>
+      <w:r>
+        <w:t xml:space="preserve"> Hochzählen</w:t>
+      </w:r>
+      <w:r>
+        <w:t>s</w:t>
+      </w:r>
+      <w:r>
+        <w:t xml:space="preserve"> des Ratings und Füllung des Kreises</w:t>
+      </w:r>
+      <w:r>
+        <w:t xml:space="preserve"> ergänzt. </w:t>
+      </w:r>
+      <w:r>
+        <w:t xml:space="preserve">Damit </w:t>
+      </w:r>
+      <w:r>
+        <w:t xml:space="preserve">entsteht ein konsistenter Eindruck, der bspw. durch eine Veranschaulichung mit x von 10 Sternen gestört würde. </w:t>
+      </w:r>
+      <w:r>
+        <w:t>Die Farbwahl der Füllung entspricht den „Farbcodes“ der einzelnen Filme, welche im gesamten Projekt verwendet werden.</w:t>
+      </w:r>
+    </w:p>
     <w:p>
       <w:pPr>
         <w:pStyle w:val="berschrift1"/>
@@ -1936,7 +3528,7 @@
           <w:numId w:val="34"/>
         </w:numPr>
       </w:pPr>
-      <w:bookmarkStart w:id="9" w:name="_Toc489134755"/>
+      <w:bookmarkStart w:id="9" w:name="_Toc489222016"/>
       <w:r>
         <w:lastRenderedPageBreak/>
         <w:t>Gestaltungskonzept</w:t>
@@ -1992,13 +3584,29 @@
         <w:t xml:space="preserve">den Kolorierungen des Logos – </w:t>
       </w:r>
       <w:r>
-        <w:t>Jules Winnfield</w:t>
-      </w:r>
-      <w:r>
-        <w:t>’s Kopf</w:t>
-      </w:r>
-      <w:r>
-        <w:t xml:space="preserve"> aus „Pulp Fiction“ – und ist in Braun-, Beige-, Weinrot-, und Schwärztönen gehalten. Für die</w:t>
+        <w:t xml:space="preserve">Jules </w:t>
+      </w:r>
+      <w:proofErr w:type="spellStart"/>
+      <w:r>
+        <w:t>Winnfield</w:t>
+      </w:r>
+      <w:r>
+        <w:t>s</w:t>
+      </w:r>
+      <w:proofErr w:type="spellEnd"/>
+      <w:r>
+        <w:t xml:space="preserve"> Kopf</w:t>
+      </w:r>
+      <w:r>
+        <w:t xml:space="preserve"> aus „Pulp Fiction“ – und ist in Braun-, Beige-, Weinrot-, und </w:t>
+      </w:r>
+      <w:proofErr w:type="spellStart"/>
+      <w:r>
+        <w:t>Schwärztönen</w:t>
+      </w:r>
+      <w:proofErr w:type="spellEnd"/>
+      <w:r>
+        <w:t xml:space="preserve"> gehalten. Für die</w:t>
       </w:r>
       <w:r>
         <w:t xml:space="preserve"> Farbgebung</w:t>
@@ -2016,10 +3624,10 @@
         <w:t>n Filmplakat</w:t>
       </w:r>
       <w:r>
-        <w:t xml:space="preserve"> orientiert, damit der Nutzer </w:t>
-      </w:r>
-      <w:r>
-        <w:t>bei diese beim Verwenden von entsprechenden Tools leicht mit dem</w:t>
+        <w:t xml:space="preserve"> orientiert, damit der Nutzer</w:t>
+      </w:r>
+      <w:r>
+        <w:t xml:space="preserve"> diese beim Verwenden von entsprechenden Tools leicht mit dem</w:t>
       </w:r>
       <w:r>
         <w:t xml:space="preserve"> ausgewählten Film assoziieren kann</w:t>
@@ -2062,10 +3670,18 @@
         <w:t>halb der</w:t>
       </w:r>
       <w:r>
-        <w:t xml:space="preserve"> Tab</w:t>
-      </w:r>
-      <w:r>
-        <w:t>contents findet der Nutzer kurze Texte, welche die jeweilige Visualisierung und die explorativen Möglichkeiten beschreiben.</w:t>
+        <w:t xml:space="preserve"> </w:t>
+      </w:r>
+      <w:proofErr w:type="spellStart"/>
+      <w:r>
+        <w:t>Tab</w:t>
+      </w:r>
+      <w:r>
+        <w:t>contents</w:t>
+      </w:r>
+      <w:proofErr w:type="spellEnd"/>
+      <w:r>
+        <w:t xml:space="preserve"> findet der Nutzer kurze Texte, welche die jeweilige Visualisierung und die explorativen Möglichkeiten beschreiben.</w:t>
       </w:r>
     </w:p>
     <w:p>
@@ -2122,7 +3738,15 @@
         <w:t>beim</w:t>
       </w:r>
       <w:r>
-        <w:t xml:space="preserve"> Hovern </w:t>
+        <w:t xml:space="preserve"> </w:t>
+      </w:r>
+      <w:proofErr w:type="spellStart"/>
+      <w:r>
+        <w:t>Hovern</w:t>
+      </w:r>
+      <w:proofErr w:type="spellEnd"/>
+      <w:r>
+        <w:t xml:space="preserve"> </w:t>
       </w:r>
       <w:r>
         <w:t>von entsprechenden</w:t>
@@ -2131,43 +3755,60 @@
         <w:t xml:space="preserve"> Elemente</w:t>
       </w:r>
       <w:r>
-        <w:t xml:space="preserve"> (Bubbles, Lines, Balken,</w:t>
+        <w:t xml:space="preserve"> (</w:t>
+      </w:r>
+      <w:proofErr w:type="spellStart"/>
+      <w:r>
+        <w:t>Bubbles</w:t>
+      </w:r>
+      <w:proofErr w:type="spellEnd"/>
+      <w:r>
+        <w:t>, Lines, Balken,</w:t>
       </w:r>
       <w:r>
         <w:t xml:space="preserve"> </w:t>
       </w:r>
       <w:r>
-        <w:t xml:space="preserve">…) Tooltips erzeugt, welche </w:t>
+        <w:t xml:space="preserve">…) </w:t>
+      </w:r>
+      <w:proofErr w:type="spellStart"/>
+      <w:r>
+        <w:t>Tooltips</w:t>
+      </w:r>
+      <w:proofErr w:type="spellEnd"/>
+      <w:r>
+        <w:t xml:space="preserve"> erzeugt, welche </w:t>
       </w:r>
       <w:r>
         <w:t>detaillierte Informati</w:t>
       </w:r>
       <w:r>
-        <w:t>onen, wie die exakte Anzahl der Schimpfwörter und Tode, oder die genaue Filmzeit, zu dem Element anzeigen</w:t>
+        <w:t xml:space="preserve">onen, wie die exakte Anzahl der Schimpfwörter und Tode, oder die genaue </w:t>
+      </w:r>
+      <w:proofErr w:type="spellStart"/>
+      <w:r>
+        <w:t>Filmzeit</w:t>
+      </w:r>
+      <w:proofErr w:type="spellEnd"/>
+      <w:r>
+        <w:t>, zu dem Element anzeigen</w:t>
       </w:r>
       <w:r>
         <w:t>.</w:t>
       </w:r>
       <w:r>
-        <w:t xml:space="preserve"> Auch bei den Tooltips wurde auf ein einheitliches Layout geachtet. </w:t>
-      </w:r>
-      <w:r>
-        <w:t xml:space="preserve"> </w:t>
-      </w:r>
-    </w:p>
-    <w:p>
-      <w:pPr>
-        <w:tabs>
-          <w:tab w:val="left" w:pos="3075"/>
-        </w:tabs>
-        <w:spacing w:line="288" w:lineRule="auto"/>
-        <w:ind w:firstLine="709"/>
-      </w:pPr>
-      <w:r>
-        <w:sym w:font="Wingdings" w:char="F0E0"/>
-      </w:r>
-      <w:r>
-        <w:t xml:space="preserve"> Abbildungen!!</w:t>
+        <w:t xml:space="preserve"> Auch bei den </w:t>
+      </w:r>
+      <w:proofErr w:type="spellStart"/>
+      <w:r>
+        <w:t>Tooltips</w:t>
+      </w:r>
+      <w:proofErr w:type="spellEnd"/>
+      <w:r>
+        <w:t xml:space="preserve"> wurde auf ein</w:t>
+      </w:r>
+      <w:r>
+        <w:t xml:space="preserve"> einheitliches Layout geachtet (siehe dazu vorangehende Abbildungen).</w:t>
       </w:r>
     </w:p>
     <w:p>
@@ -2175,10 +3816,11 @@
         <w:pStyle w:val="berschrift1"/>
         <w:numPr>
           <w:ilvl w:val="0"/>
-          <w:numId w:val="34"/>
+          <w:numId w:val="0"/>
         </w:numPr>
-      </w:pPr>
-      <w:bookmarkStart w:id="10" w:name="_Toc489134756"/>
+        <w:ind w:left="720"/>
+      </w:pPr>
+      <w:bookmarkStart w:id="10" w:name="_Toc489222017"/>
       <w:r>
         <w:lastRenderedPageBreak/>
         <w:t>Projektmanagement</w:t>
@@ -2188,13 +3830,34 @@
     <w:p>
       <w:pPr>
         <w:spacing w:line="288" w:lineRule="auto"/>
+      </w:pPr>
+      <w:r>
+        <w:t>Grundlegende Struktur und Konzept wurden gemeinsam erarbeitet, im Anschluss wurde die Hauptverantwortung für einzelne Features auf die Gruppenmitglieder aufgeteilt.</w:t>
+      </w:r>
+    </w:p>
+    <w:p>
+      <w:pPr>
+        <w:spacing w:line="288" w:lineRule="auto"/>
         <w:ind w:firstLine="709"/>
       </w:pPr>
       <w:r>
-        <w:t xml:space="preserve">Um gemeinsam an diesem Projekt zu arbeiten nutzten wir die </w:t>
-      </w:r>
-      <w:r>
-        <w:t xml:space="preserve">den Online-Dienst GitHub und arbeiteten in mehreren Branches, sodass parallel in verschiedenen Visualisierungen gearbeitet werden konnte. In den wöchentlichen Sitzungen tauschten wir uns über den Fortschritt aus, </w:t>
+        <w:t xml:space="preserve">Um gemeinsam an diesem Projekt zu arbeiten nutzten wir die den Online-Dienst </w:t>
+      </w:r>
+      <w:proofErr w:type="spellStart"/>
+      <w:r>
+        <w:t>GitHub</w:t>
+      </w:r>
+      <w:proofErr w:type="spellEnd"/>
+      <w:r>
+        <w:t xml:space="preserve"> und arbeiteten in mehreren </w:t>
+      </w:r>
+      <w:proofErr w:type="spellStart"/>
+      <w:r>
+        <w:t>Branches</w:t>
+      </w:r>
+      <w:proofErr w:type="spellEnd"/>
+      <w:r>
+        <w:t xml:space="preserve">, sodass parallel in verschiedenen Visualisierungen gearbeitet werden konnte. In den wöchentlichen Sitzungen tauschten wir uns über den Fortschritt aus, </w:t>
       </w:r>
       <w:r>
         <w:t xml:space="preserve">unterstützten uns </w:t>
@@ -2215,9 +3878,197 @@
         <w:t>) und setzten die nächsten Ziele fest.</w:t>
       </w:r>
     </w:p>
+    <w:p>
+      <w:pPr>
+        <w:pStyle w:val="Folgeabsatz"/>
+        <w:rPr>
+          <w:b/>
+        </w:rPr>
+      </w:pPr>
+      <w:r>
+        <w:rPr>
+          <w:b/>
+        </w:rPr>
+        <w:t>Hauptverantwortung</w:t>
+      </w:r>
+    </w:p>
+    <w:tbl>
+      <w:tblPr>
+        <w:tblStyle w:val="Tabellenraster"/>
+        <w:tblW w:w="0" w:type="auto"/>
+        <w:tblLook w:val="04A0" w:firstRow="1" w:lastRow="0" w:firstColumn="1" w:lastColumn="0" w:noHBand="0" w:noVBand="1"/>
+      </w:tblPr>
+      <w:tblGrid>
+        <w:gridCol w:w="4246"/>
+        <w:gridCol w:w="4247"/>
+      </w:tblGrid>
+      <w:tr>
+        <w:tc>
+          <w:tcPr>
+            <w:tcW w:w="4246" w:type="dxa"/>
+          </w:tcPr>
+          <w:p>
+            <w:r>
+              <w:t>Bubble Chart</w:t>
+            </w:r>
+          </w:p>
+        </w:tc>
+        <w:tc>
+          <w:tcPr>
+            <w:tcW w:w="4247" w:type="dxa"/>
+          </w:tcPr>
+          <w:p>
+            <w:r>
+              <w:t xml:space="preserve">Louis </w:t>
+            </w:r>
+            <w:proofErr w:type="spellStart"/>
+            <w:r>
+              <w:t>Ritzkowski</w:t>
+            </w:r>
+            <w:proofErr w:type="spellEnd"/>
+          </w:p>
+        </w:tc>
+      </w:tr>
+      <w:tr>
+        <w:tc>
+          <w:tcPr>
+            <w:tcW w:w="4246" w:type="dxa"/>
+          </w:tcPr>
+          <w:p>
+            <w:r>
+              <w:t>Line Graph</w:t>
+            </w:r>
+          </w:p>
+        </w:tc>
+        <w:tc>
+          <w:tcPr>
+            <w:tcW w:w="4247" w:type="dxa"/>
+          </w:tcPr>
+          <w:p>
+            <w:r>
+              <w:t xml:space="preserve">Louis </w:t>
+            </w:r>
+            <w:proofErr w:type="spellStart"/>
+            <w:r>
+              <w:t>Ritzkowski</w:t>
+            </w:r>
+            <w:proofErr w:type="spellEnd"/>
+          </w:p>
+        </w:tc>
+      </w:tr>
+      <w:tr>
+        <w:tc>
+          <w:tcPr>
+            <w:tcW w:w="4246" w:type="dxa"/>
+          </w:tcPr>
+          <w:p>
+            <w:proofErr w:type="spellStart"/>
+            <w:r>
+              <w:t>Sankey</w:t>
+            </w:r>
+            <w:proofErr w:type="spellEnd"/>
+            <w:r>
+              <w:t xml:space="preserve"> Flow</w:t>
+            </w:r>
+          </w:p>
+        </w:tc>
+        <w:tc>
+          <w:tcPr>
+            <w:tcW w:w="4247" w:type="dxa"/>
+          </w:tcPr>
+          <w:p>
+            <w:r>
+              <w:t xml:space="preserve">Teresa </w:t>
+            </w:r>
+            <w:proofErr w:type="spellStart"/>
+            <w:r>
+              <w:t>Then</w:t>
+            </w:r>
+            <w:proofErr w:type="spellEnd"/>
+            <w:r>
+              <w:t>, Alicia Fritsche</w:t>
+            </w:r>
+          </w:p>
+        </w:tc>
+      </w:tr>
+      <w:tr>
+        <w:tc>
+          <w:tcPr>
+            <w:tcW w:w="4246" w:type="dxa"/>
+          </w:tcPr>
+          <w:p>
+            <w:r>
+              <w:t>Bar Chart</w:t>
+            </w:r>
+          </w:p>
+        </w:tc>
+        <w:tc>
+          <w:tcPr>
+            <w:tcW w:w="4247" w:type="dxa"/>
+          </w:tcPr>
+          <w:p>
+            <w:r>
+              <w:t xml:space="preserve">Teresa </w:t>
+            </w:r>
+            <w:proofErr w:type="spellStart"/>
+            <w:r>
+              <w:t>Then</w:t>
+            </w:r>
+            <w:proofErr w:type="spellEnd"/>
+            <w:r>
+              <w:t>, Alicia Fritsche</w:t>
+            </w:r>
+          </w:p>
+        </w:tc>
+      </w:tr>
+      <w:tr>
+        <w:tc>
+          <w:tcPr>
+            <w:tcW w:w="4246" w:type="dxa"/>
+          </w:tcPr>
+          <w:p>
+            <w:r>
+              <w:t>Movie Ratings</w:t>
+            </w:r>
+          </w:p>
+        </w:tc>
+        <w:tc>
+          <w:tcPr>
+            <w:tcW w:w="4247" w:type="dxa"/>
+          </w:tcPr>
+          <w:p>
+            <w:r>
+              <w:t>Amanda Breuer</w:t>
+            </w:r>
+          </w:p>
+        </w:tc>
+      </w:tr>
+      <w:tr>
+        <w:tc>
+          <w:tcPr>
+            <w:tcW w:w="4246" w:type="dxa"/>
+          </w:tcPr>
+          <w:p>
+            <w:r>
+              <w:t>Grafiken, Farbgestaltung, Design, Layout</w:t>
+            </w:r>
+          </w:p>
+        </w:tc>
+        <w:tc>
+          <w:tcPr>
+            <w:tcW w:w="4247" w:type="dxa"/>
+          </w:tcPr>
+          <w:p>
+            <w:r>
+              <w:t>alle</w:t>
+            </w:r>
+          </w:p>
+        </w:tc>
+      </w:tr>
+    </w:tbl>
     <w:p/>
     <w:sectPr>
-      <w:headerReference w:type="default" r:id="rId17"/>
+      <w:headerReference w:type="default" r:id="rId22"/>
       <w:pgSz w:w="11906" w:h="16838"/>
       <w:pgMar w:top="1418" w:right="1418" w:bottom="1134" w:left="1985" w:header="709" w:footer="709" w:gutter="0"/>
       <w:cols w:space="708"/>
@@ -2292,7 +4143,7 @@
           <w:rPr>
             <w:noProof/>
           </w:rPr>
-          <w:t>1</w:t>
+          <w:t>8</w:t>
         </w:r>
         <w:r>
           <w:fldChar w:fldCharType="end"/>
@@ -3278,7 +5129,7 @@
   <w:abstractNum w:abstractNumId="16" w15:restartNumberingAfterBreak="0">
     <w:nsid w:val="37957B89"/>
     <w:multiLevelType w:val="hybridMultilevel"/>
-    <w:tmpl w:val="23389628"/>
+    <w:tmpl w:val="A32E836A"/>
     <w:lvl w:ilvl="0" w:tplc="0407000F">
       <w:start w:val="1"/>
       <w:numFmt w:val="decimal"/>
@@ -6842,7 +8693,7 @@
 </file>
 
 <file path=customXml/itemProps1.xml><?xml version="1.0" encoding="utf-8"?>
-<ds:datastoreItem xmlns:ds="http://schemas.openxmlformats.org/officeDocument/2006/customXml" ds:itemID="{E183778E-915F-47AE-8603-EAB03EDAF91A}">
+<ds:datastoreItem xmlns:ds="http://schemas.openxmlformats.org/officeDocument/2006/customXml" ds:itemID="{8558AA8F-3B58-492C-A713-AA050EC313E6}">
   <ds:schemaRefs>
     <ds:schemaRef ds:uri="http://schemas.openxmlformats.org/officeDocument/2006/bibliography"/>
   </ds:schemaRefs>

</xml_diff>

<commit_message>
updated version of docu
</commit_message>
<xml_diff>
--- a/Projektdoku.docx
+++ b/Projektdoku.docx
@@ -320,30 +320,52 @@
         <w:spacing w:line="240" w:lineRule="auto"/>
         <w:rPr>
           <w:sz w:val="46"/>
+          <w:lang w:val="en-US"/>
         </w:rPr>
       </w:pPr>
       <w:r>
         <w:rPr>
           <w:sz w:val="46"/>
+          <w:lang w:val="en-US"/>
         </w:rPr>
         <w:t>Cursewords and Deaths</w:t>
       </w:r>
       <w:r>
         <w:rPr>
           <w:sz w:val="46"/>
+          <w:lang w:val="en-US"/>
         </w:rPr>
         <w:br/>
       </w:r>
       <w:r>
         <w:rPr>
           <w:sz w:val="46"/>
+          <w:lang w:val="en-US"/>
         </w:rPr>
         <w:t>in Tarantino Movies</w:t>
       </w:r>
     </w:p>
-    <w:p/>
-    <w:p/>
-    <w:p/>
+    <w:p>
+      <w:pPr>
+        <w:rPr>
+          <w:lang w:val="en-US"/>
+        </w:rPr>
+      </w:pPr>
+    </w:p>
+    <w:p>
+      <w:pPr>
+        <w:rPr>
+          <w:lang w:val="en-US"/>
+        </w:rPr>
+      </w:pPr>
+    </w:p>
+    <w:p>
+      <w:pPr>
+        <w:rPr>
+          <w:lang w:val="en-US"/>
+        </w:rPr>
+      </w:pPr>
+    </w:p>
     <w:tbl>
       <w:tblPr>
         <w:tblStyle w:val="Tabellenraster"/>
@@ -385,10 +407,55 @@
               <w:pStyle w:val="TitelseiteText"/>
               <w:spacing w:after="120"/>
             </w:pPr>
+            <w:r>
+              <w:t>Matr.Nr.:1769865</w:t>
+            </w:r>
           </w:p>
           <w:p>
             <w:pPr>
               <w:pStyle w:val="TitelseiteText"/>
+              <w:spacing w:after="120"/>
+            </w:pPr>
+            <w:r>
+              <w:t>Medieninformatik, Informationswissenschaft, Philosophie</w:t>
+            </w:r>
+          </w:p>
+          <w:p>
+            <w:pPr>
+              <w:pStyle w:val="TitelseiteText"/>
+              <w:spacing w:after="120"/>
+              <w:rPr>
+                <w:lang w:val="en-US"/>
+              </w:rPr>
+            </w:pPr>
+            <w:r>
+              <w:rPr>
+                <w:lang w:val="en-US"/>
+              </w:rPr>
+              <w:t>5. Semester B.A.</w:t>
+            </w:r>
+          </w:p>
+          <w:p>
+            <w:pPr>
+              <w:pStyle w:val="TitelseiteText"/>
+              <w:spacing w:after="120"/>
+              <w:rPr>
+                <w:lang w:val="en-US"/>
+              </w:rPr>
+            </w:pPr>
+            <w:r>
+              <w:rPr>
+                <w:lang w:val="en-US"/>
+              </w:rPr>
+              <w:t>amanda.breuer@stud.uni-regensburg.de</w:t>
+            </w:r>
+          </w:p>
+          <w:p>
+            <w:pPr>
+              <w:pStyle w:val="TitelseiteText"/>
+              <w:rPr>
+                <w:lang w:val="en-US"/>
+              </w:rPr>
             </w:pPr>
           </w:p>
         </w:tc>
@@ -424,8 +491,14 @@
             <w:pPr>
               <w:pStyle w:val="TitelseiteText"/>
               <w:spacing w:after="120"/>
+              <w:rPr>
+                <w:lang w:val="en-US"/>
+              </w:rPr>
             </w:pPr>
             <w:r>
+              <w:rPr>
+                <w:lang w:val="en-US"/>
+              </w:rPr>
               <w:t>4. Semester B.A.</w:t>
             </w:r>
           </w:p>
@@ -433,9 +506,21 @@
             <w:pPr>
               <w:pStyle w:val="TitelseiteText"/>
               <w:spacing w:after="120"/>
+              <w:rPr>
+                <w:lang w:val="en-US"/>
+              </w:rPr>
             </w:pPr>
             <w:r>
-              <w:t>alicia.fritsche@stud.uni-regensburg.de</w:t>
+              <w:rPr>
+                <w:lang w:val="en-US"/>
+              </w:rPr>
+              <w:t>alicia.</w:t>
+            </w:r>
+            <w:r>
+              <w:rPr>
+                <w:lang w:val="en-US"/>
+              </w:rPr>
+              <w:t>fritsche@stud.uni-regensburg.de</w:t>
             </w:r>
           </w:p>
         </w:tc>
@@ -522,6 +607,9 @@
             <w:pPr>
               <w:pStyle w:val="TitelseiteText"/>
               <w:spacing w:after="120"/>
+              <w:rPr>
+                <w:lang w:val="en-US"/>
+              </w:rPr>
             </w:pPr>
             <w:r>
               <w:t>Medieninformatik, Medienwissenschaft</w:t>
@@ -530,18 +618,33 @@
               <w:br/>
             </w:r>
             <w:r>
-              <w:t>5. Semester B.A.</w:t>
+              <w:t xml:space="preserve">5. </w:t>
+            </w:r>
+            <w:r>
+              <w:rPr>
+                <w:lang w:val="en-US"/>
+              </w:rPr>
+              <w:t>Semester B.A.</w:t>
             </w:r>
           </w:p>
           <w:p>
             <w:pPr>
               <w:pStyle w:val="TitelseiteText"/>
               <w:spacing w:after="120"/>
+              <w:rPr>
+                <w:lang w:val="en-US"/>
+              </w:rPr>
             </w:pPr>
             <w:r>
+              <w:rPr>
+                <w:lang w:val="en-US"/>
+              </w:rPr>
               <w:t>teresa.t</w:t>
             </w:r>
             <w:r>
+              <w:rPr>
+                <w:lang w:val="en-US"/>
+              </w:rPr>
               <w:t>hen@stud.uni-regensburg.de</w:t>
             </w:r>
           </w:p>
@@ -551,12 +654,18 @@
     <w:p>
       <w:pPr>
         <w:pStyle w:val="TitelseiteText"/>
+        <w:rPr>
+          <w:lang w:val="en-US"/>
+        </w:rPr>
       </w:pPr>
     </w:p>
     <w:p>
       <w:pPr>
         <w:pStyle w:val="Folgeabsatz"/>
         <w:ind w:firstLine="0"/>
+        <w:rPr>
+          <w:lang w:val="en-US"/>
+        </w:rPr>
         <w:sectPr>
           <w:headerReference w:type="even" r:id="rId10"/>
           <w:headerReference w:type="default" r:id="rId11"/>
@@ -570,8 +679,6 @@
           <w:docGrid w:linePitch="360"/>
         </w:sectPr>
       </w:pPr>
-      <w:bookmarkStart w:id="0" w:name="_GoBack"/>
-      <w:bookmarkEnd w:id="0"/>
     </w:p>
     <w:p>
       <w:pPr>
@@ -609,7 +716,7 @@
       <w:r>
         <w:fldChar w:fldCharType="separate"/>
       </w:r>
-      <w:hyperlink w:anchor="_Toc489134748" w:history="1">
+      <w:hyperlink w:anchor="_Toc489222009" w:history="1">
         <w:r>
           <w:rPr>
             <w:rStyle w:val="Hyperlink"/>
@@ -654,7 +761,7 @@
             <w:noProof/>
             <w:webHidden/>
           </w:rPr>
-          <w:instrText xml:space="preserve"> PAGEREF _Toc489134748 \h </w:instrText>
+          <w:instrText xml:space="preserve"> PAGEREF _Toc489222009 \h </w:instrText>
         </w:r>
         <w:r>
           <w:rPr>
@@ -674,7 +781,7 @@
             <w:noProof/>
             <w:webHidden/>
           </w:rPr>
-          <w:t>2</w:t>
+          <w:t>3</w:t>
         </w:r>
         <w:r>
           <w:rPr>
@@ -695,7 +802,7 @@
           <w:szCs w:val="22"/>
         </w:rPr>
       </w:pPr>
-      <w:hyperlink w:anchor="_Toc489134749" w:history="1">
+      <w:hyperlink w:anchor="_Toc489222010" w:history="1">
         <w:r>
           <w:rPr>
             <w:rStyle w:val="Hyperlink"/>
@@ -740,7 +847,7 @@
             <w:noProof/>
             <w:webHidden/>
           </w:rPr>
-          <w:instrText xml:space="preserve"> PAGEREF _Toc489134749 \h </w:instrText>
+          <w:instrText xml:space="preserve"> PAGEREF _Toc489222010 \h </w:instrText>
         </w:r>
         <w:r>
           <w:rPr>
@@ -760,7 +867,7 @@
             <w:noProof/>
             <w:webHidden/>
           </w:rPr>
-          <w:t>2</w:t>
+          <w:t>4</w:t>
         </w:r>
         <w:r>
           <w:rPr>
@@ -780,7 +887,7 @@
           <w:szCs w:val="22"/>
         </w:rPr>
       </w:pPr>
-      <w:hyperlink w:anchor="_Toc489134750" w:history="1">
+      <w:hyperlink w:anchor="_Toc489222011" w:history="1">
         <w:r>
           <w:rPr>
             <w:rStyle w:val="Hyperlink"/>
@@ -824,7 +931,7 @@
             <w:noProof/>
             <w:webHidden/>
           </w:rPr>
-          <w:instrText xml:space="preserve"> PAGEREF _Toc489134750 \h </w:instrText>
+          <w:instrText xml:space="preserve"> PAGEREF _Toc489222011 \h </w:instrText>
         </w:r>
         <w:r>
           <w:rPr>
@@ -844,7 +951,7 @@
             <w:noProof/>
             <w:webHidden/>
           </w:rPr>
-          <w:t>2</w:t>
+          <w:t>4</w:t>
         </w:r>
         <w:r>
           <w:rPr>
@@ -864,7 +971,7 @@
           <w:szCs w:val="22"/>
         </w:rPr>
       </w:pPr>
-      <w:hyperlink w:anchor="_Toc489134751" w:history="1">
+      <w:hyperlink w:anchor="_Toc489222012" w:history="1">
         <w:r>
           <w:rPr>
             <w:rStyle w:val="Hyperlink"/>
@@ -908,7 +1015,7 @@
             <w:noProof/>
             <w:webHidden/>
           </w:rPr>
-          <w:instrText xml:space="preserve"> PAGEREF _Toc489134751 \h </w:instrText>
+          <w:instrText xml:space="preserve"> PAGEREF _Toc489222012 \h </w:instrText>
         </w:r>
         <w:r>
           <w:rPr>
@@ -928,7 +1035,7 @@
             <w:noProof/>
             <w:webHidden/>
           </w:rPr>
-          <w:t>2</w:t>
+          <w:t>7</w:t>
         </w:r>
         <w:r>
           <w:rPr>
@@ -948,7 +1055,7 @@
           <w:szCs w:val="22"/>
         </w:rPr>
       </w:pPr>
-      <w:hyperlink w:anchor="_Toc489134752" w:history="1">
+      <w:hyperlink w:anchor="_Toc489222013" w:history="1">
         <w:r>
           <w:rPr>
             <w:rStyle w:val="Hyperlink"/>
@@ -992,7 +1099,7 @@
             <w:noProof/>
             <w:webHidden/>
           </w:rPr>
-          <w:instrText xml:space="preserve"> PAGEREF _Toc489134752 \h </w:instrText>
+          <w:instrText xml:space="preserve"> PAGEREF _Toc489222013 \h </w:instrText>
         </w:r>
         <w:r>
           <w:rPr>
@@ -1012,7 +1119,7 @@
             <w:noProof/>
             <w:webHidden/>
           </w:rPr>
-          <w:t>2</w:t>
+          <w:t>8</w:t>
         </w:r>
         <w:r>
           <w:rPr>
@@ -1032,7 +1139,7 @@
           <w:szCs w:val="22"/>
         </w:rPr>
       </w:pPr>
-      <w:hyperlink w:anchor="_Toc489134753" w:history="1">
+      <w:hyperlink w:anchor="_Toc489222014" w:history="1">
         <w:r>
           <w:rPr>
             <w:rStyle w:val="Hyperlink"/>
@@ -1076,7 +1183,7 @@
             <w:noProof/>
             <w:webHidden/>
           </w:rPr>
-          <w:instrText xml:space="preserve"> PAGEREF _Toc489134753 \h </w:instrText>
+          <w:instrText xml:space="preserve"> PAGEREF _Toc489222014 \h </w:instrText>
         </w:r>
         <w:r>
           <w:rPr>
@@ -1096,7 +1203,7 @@
             <w:noProof/>
             <w:webHidden/>
           </w:rPr>
-          <w:t>2</w:t>
+          <w:t>9</w:t>
         </w:r>
         <w:r>
           <w:rPr>
@@ -1116,7 +1223,7 @@
           <w:szCs w:val="22"/>
         </w:rPr>
       </w:pPr>
-      <w:hyperlink w:anchor="_Toc489134754" w:history="1">
+      <w:hyperlink w:anchor="_Toc489222015" w:history="1">
         <w:r>
           <w:rPr>
             <w:rStyle w:val="Hyperlink"/>
@@ -1139,7 +1246,7 @@
             <w:rFonts w:eastAsiaTheme="majorEastAsia"/>
             <w:noProof/>
           </w:rPr>
-          <w:t>IMDb Rating</w:t>
+          <w:t>Movie Ratings</w:t>
         </w:r>
         <w:r>
           <w:rPr>
@@ -1160,7 +1267,7 @@
             <w:noProof/>
             <w:webHidden/>
           </w:rPr>
-          <w:instrText xml:space="preserve"> PAGEREF _Toc489134754 \h </w:instrText>
+          <w:instrText xml:space="preserve"> PAGEREF _Toc489222015 \h </w:instrText>
         </w:r>
         <w:r>
           <w:rPr>
@@ -1180,7 +1287,7 @@
             <w:noProof/>
             <w:webHidden/>
           </w:rPr>
-          <w:t>2</w:t>
+          <w:t>10</w:t>
         </w:r>
         <w:r>
           <w:rPr>
@@ -1201,7 +1308,7 @@
           <w:szCs w:val="22"/>
         </w:rPr>
       </w:pPr>
-      <w:hyperlink w:anchor="_Toc489134755" w:history="1">
+      <w:hyperlink w:anchor="_Toc489222016" w:history="1">
         <w:r>
           <w:rPr>
             <w:rStyle w:val="Hyperlink"/>
@@ -1246,7 +1353,7 @@
             <w:noProof/>
             <w:webHidden/>
           </w:rPr>
-          <w:instrText xml:space="preserve"> PAGEREF _Toc489134755 \h </w:instrText>
+          <w:instrText xml:space="preserve"> PAGEREF _Toc489222016 \h </w:instrText>
         </w:r>
         <w:r>
           <w:rPr>
@@ -1266,7 +1373,7 @@
             <w:noProof/>
             <w:webHidden/>
           </w:rPr>
-          <w:t>2</w:t>
+          <w:t>11</w:t>
         </w:r>
         <w:r>
           <w:rPr>
@@ -1287,7 +1394,7 @@
           <w:szCs w:val="22"/>
         </w:rPr>
       </w:pPr>
-      <w:hyperlink w:anchor="_Toc489134756" w:history="1">
+      <w:hyperlink w:anchor="_Toc489222017" w:history="1">
         <w:r>
           <w:rPr>
             <w:rStyle w:val="Hyperlink"/>
@@ -1332,7 +1439,7 @@
             <w:noProof/>
             <w:webHidden/>
           </w:rPr>
-          <w:instrText xml:space="preserve"> PAGEREF _Toc489134756 \h </w:instrText>
+          <w:instrText xml:space="preserve"> PAGEREF _Toc489222017 \h </w:instrText>
         </w:r>
         <w:r>
           <w:rPr>
@@ -1352,7 +1459,7 @@
             <w:noProof/>
             <w:webHidden/>
           </w:rPr>
-          <w:t>2</w:t>
+          <w:t>12</w:t>
         </w:r>
         <w:r>
           <w:rPr>
@@ -1399,12 +1506,12 @@
           <w:numId w:val="34"/>
         </w:numPr>
       </w:pPr>
-      <w:bookmarkStart w:id="1" w:name="_Toc489134748"/>
+      <w:bookmarkStart w:id="0" w:name="_Toc489222009"/>
       <w:r>
         <w:lastRenderedPageBreak/>
         <w:t>Einleitung</w:t>
       </w:r>
-      <w:bookmarkEnd w:id="1"/>
+      <w:bookmarkEnd w:id="0"/>
       <w:r>
         <w:tab/>
       </w:r>
@@ -1443,7 +1550,13 @@
         <w:t>Daten aus sieben Filmen</w:t>
       </w:r>
       <w:r>
-        <w:t xml:space="preserve"> ("Reservoir Dogs", "Pulp Fiction", "Jackie Brown", "Kill Bill: Vol. 1", "Kill Bill: Vol. 2", "Inglorious Basterds" und "Django Unchained</w:t>
+        <w:t xml:space="preserve"> ("Reservoir Dogs", "Pulp Fiction", "Jackie Brown", "Kill Bill: Vol. 1", "Kill Bill: Vol. 2", "Inglo</w:t>
+      </w:r>
+      <w:r>
+        <w:t>u</w:t>
+      </w:r>
+      <w:r>
+        <w:t>rious Basterds" und "Django Unchained</w:t>
       </w:r>
       <w:r>
         <w:t>"</w:t>
@@ -1473,19 +1586,16 @@
         <w:t xml:space="preserve"> j</w:t>
       </w:r>
       <w:r>
-        <w:t>edes gesagte Schimpfwort sowie Figuren-Tode unter Angabe der exakten Zeit zu quantifizieren</w:t>
+        <w:t>edes gesagte Schimpfwort sowie Figuren-Tode u</w:t>
+      </w:r>
+      <w:r>
+        <w:t>nter Angabe der exakten Zeit quantifizierte</w:t>
       </w:r>
       <w:r>
         <w:t>. Seine Ergebnisse stellte er auf Github zur Verfügung, die als Grundlage d</w:t>
       </w:r>
       <w:r>
-        <w:t>ieser Arbeit ge</w:t>
-      </w:r>
-      <w:r>
-        <w:t>lt</w:t>
-      </w:r>
-      <w:r>
-        <w:t>en</w:t>
+        <w:t>ieser Arbeit dienen</w:t>
       </w:r>
       <w:r>
         <w:t xml:space="preserve"> (https://github.com/fivethirtyeight/data/blob/master/tarantino/tarantino.csv)</w:t>
@@ -1494,7 +1604,7 @@
         <w:t>.</w:t>
       </w:r>
       <w:r>
-        <w:t xml:space="preserve">  </w:t>
+        <w:t xml:space="preserve"> </w:t>
       </w:r>
       <w:r>
         <w:t xml:space="preserve">Zusätzlich wurde ein zweiter Datensatz angelegt, der Metadaten der </w:t>
@@ -1503,7 +1613,10 @@
         <w:t xml:space="preserve">genannten </w:t>
       </w:r>
       <w:r>
-        <w:t xml:space="preserve">Filme enthält und </w:t>
+        <w:t>Filme enthält, sowie</w:t>
+      </w:r>
+      <w:r>
+        <w:t xml:space="preserve"> </w:t>
       </w:r>
       <w:r>
         <w:t>das Erscheinungsjahr und</w:t>
@@ -1524,25 +1637,19 @@
         <w:t xml:space="preserve"> der IMDb (Internet Movie Database)</w:t>
       </w:r>
       <w:r>
-        <w:t xml:space="preserve">, </w:t>
-      </w:r>
-      <w:r>
-        <w:t xml:space="preserve">von </w:t>
-      </w:r>
-      <w:r>
-        <w:t>„Rotten Tomatoes“ und</w:t>
+        <w:t xml:space="preserve"> und</w:t>
       </w:r>
       <w:r>
         <w:t xml:space="preserve"> </w:t>
       </w:r>
       <w:r>
-        <w:t>„metacritic“, sowie</w:t>
-      </w:r>
-      <w:r>
-        <w:t xml:space="preserve"> die Platzierungen in der To</w:t>
-      </w:r>
-      <w:r>
-        <w:t>p 250- Liste der besten Filme aufgenommen.</w:t>
+        <w:t xml:space="preserve">„Rotten Tomatoes“ </w:t>
+      </w:r>
+      <w:r>
+        <w:t>aufgenommen.</w:t>
+      </w:r>
+      <w:r>
+        <w:t xml:space="preserve"> </w:t>
       </w:r>
       <w:r>
         <w:t xml:space="preserve">Die beiden </w:t>
@@ -1567,7 +1674,22 @@
         <w:ind w:firstLine="709"/>
       </w:pPr>
       <w:r>
-        <w:t xml:space="preserve">Die Idee dieses Projekts ist es eine unterhaltsame Exploration der Daten bereitzustellen, die auch im wissenschaftlichen Kontext der Medienwissenschaft </w:t>
+        <w:t>Die Idee dieses Projekts ist es</w:t>
+      </w:r>
+      <w:r>
+        <w:t>,</w:t>
+      </w:r>
+      <w:r>
+        <w:t xml:space="preserve"> eine </w:t>
+      </w:r>
+      <w:r>
+        <w:t xml:space="preserve">ansprechende und </w:t>
+      </w:r>
+      <w:r>
+        <w:t xml:space="preserve">unterhaltsame Exploration der Daten bereitzustellen, die auch im wissenschaftlichen Kontext der Medienwissenschaft </w:t>
+      </w:r>
+      <w:r>
+        <w:t xml:space="preserve">(z.B. der Filmanalyse) </w:t>
       </w:r>
       <w:r>
         <w:t xml:space="preserve">verwendet werden kann. </w:t>
@@ -1581,12 +1703,12 @@
           <w:numId w:val="34"/>
         </w:numPr>
       </w:pPr>
-      <w:bookmarkStart w:id="2" w:name="_Toc489134749"/>
+      <w:bookmarkStart w:id="1" w:name="_Toc489222010"/>
       <w:r>
         <w:lastRenderedPageBreak/>
         <w:t>Umsetzung</w:t>
       </w:r>
-      <w:bookmarkEnd w:id="2"/>
+      <w:bookmarkEnd w:id="1"/>
     </w:p>
     <w:p>
       <w:pPr>
@@ -1596,15 +1718,399 @@
           <w:numId w:val="27"/>
         </w:numPr>
       </w:pPr>
-      <w:bookmarkStart w:id="3" w:name="_Toc489134750"/>
+      <w:bookmarkStart w:id="2" w:name="_Toc489222011"/>
       <w:r>
         <w:t>Bubble Chart</w:t>
       </w:r>
-      <w:bookmarkEnd w:id="3"/>
+      <w:bookmarkEnd w:id="2"/>
     </w:p>
     <w:p>
       <w:r>
-        <w:t>Die Schimpfwörter wurden bei der Aufbereitung der Daten nach verschiedenen Kategorien geordnet.</w:t>
+        <w:t xml:space="preserve">Die Schimpfwörter wurden bei der Aufbereitung der Daten nach </w:t>
+      </w:r>
+      <w:r>
+        <w:t xml:space="preserve">den </w:t>
+      </w:r>
+      <w:r>
+        <w:t>ve</w:t>
+      </w:r>
+      <w:r>
+        <w:t>rschiedenen Kategorien „ass“, „shit“, „fuck“, „racial“, „genital“, „blasphemy“ und „other“ geordnet, in denen bedeutungsähnliche Worte oder solche desselben Wortstammes zusammengefasst wurden.</w:t>
+      </w:r>
+    </w:p>
+    <w:p>
+      <w:pPr>
+        <w:pStyle w:val="Folgeabsatz"/>
+      </w:pPr>
+      <w:r>
+        <w:t xml:space="preserve">Der Bubble Chart erlaubt in erster Linie eine quantitative Visualisierung der Schimpfwörter in Summe. Über drei Buttons kann zwischen einer Ansicht der Gesamtheit der Wörter („All Curses“), einer Sortierung je Film </w:t>
+      </w:r>
+      <w:r>
+        <w:t xml:space="preserve">(„Curses by Movie“) </w:t>
+      </w:r>
+      <w:r>
+        <w:t>und einer weiteren Aufschlüsselung nach Schimpfwortkategorien innerhalb eines Films</w:t>
+      </w:r>
+      <w:r>
+        <w:t xml:space="preserve"> („Curses by Type“)</w:t>
+      </w:r>
+      <w:r>
+        <w:t xml:space="preserve"> gewechselt werden.</w:t>
+      </w:r>
+      <w:r>
+        <w:t xml:space="preserve"> So kann sich der User ein Bild darüber machen, in welchem Film welches Wort genau wie oft gesagt wird, wieviel insgesamt im Filmvergleich geflucht wird und welche Typen von Schimpfwörtern welchen Anteil innerhalb eines Films ausmachen. Durch Hovern über den einzelnen Bubbles erhält der Nutzer in Form eines Tooltips Details zu Anzahl der Vorkomm</w:t>
+      </w:r>
+      <w:r>
+        <w:t>nisse</w:t>
+      </w:r>
+      <w:r>
+        <w:t xml:space="preserve"> im jeweiligen Film mit dessen Erscheinungsjahr zum gewählten Wort.</w:t>
+      </w:r>
+    </w:p>
+    <w:p>
+      <w:pPr>
+        <w:pStyle w:val="Folgeabsatz"/>
+      </w:pPr>
+      <w:r>
+        <w:t xml:space="preserve">Für die Darstellung von Häufigkeiten und Gruppierungen erschien der Bubble Chart mit force layout am besten geeignet. </w:t>
+      </w:r>
+      <w:r>
+        <w:t xml:space="preserve">Es ist naheliegend, dass sich die Proportionalität von Häufigkeiten gut als Größenverhältnisse abstrakter Formen visualisierend lässt und intuitiv interpretiert wird. </w:t>
+      </w:r>
+      <w:r>
+        <w:t>Da das Interesse vor allem dem linguistischen Aspekt gilt, erschien es sinnvoll, die oben genannte Kategorisierung der Wörter vor</w:t>
+      </w:r>
+      <w:r>
+        <w:t xml:space="preserve">zunehmen. Hiervon lassen sich mögliche Metadaten ableiten, beispielsweise welcher Typ von Kraftausdrücken in Relation zu den anderen Typen überwiegt. Somit </w:t>
+      </w:r>
+    </w:p>
+    <w:p>
+      <w:pPr>
+        <w:pStyle w:val="Folgeabsatz"/>
+        <w:keepNext/>
+        <w:ind w:firstLine="0"/>
+      </w:pPr>
+      <w:r>
+        <w:rPr>
+          <w:noProof/>
+        </w:rPr>
+        <w:lastRenderedPageBreak/>
+        <w:drawing>
+          <wp:inline distT="0" distB="0" distL="0" distR="0">
+            <wp:extent cx="5399405" cy="3302000"/>
+            <wp:effectExtent l="0" t="0" r="0" b="0"/>
+            <wp:docPr id="8" name="Grafik 8"/>
+            <wp:cNvGraphicFramePr>
+              <a:graphicFrameLocks xmlns:a="http://schemas.openxmlformats.org/drawingml/2006/main" noChangeAspect="1"/>
+            </wp:cNvGraphicFramePr>
+            <a:graphic xmlns:a="http://schemas.openxmlformats.org/drawingml/2006/main">
+              <a:graphicData uri="http://schemas.openxmlformats.org/drawingml/2006/picture">
+                <pic:pic xmlns:pic="http://schemas.openxmlformats.org/drawingml/2006/picture">
+                  <pic:nvPicPr>
+                    <pic:cNvPr id="8" name="bubble_all.png"/>
+                    <pic:cNvPicPr/>
+                  </pic:nvPicPr>
+                  <pic:blipFill>
+                    <a:blip r:embed="rId16"/>
+                    <a:stretch>
+                      <a:fillRect/>
+                    </a:stretch>
+                  </pic:blipFill>
+                  <pic:spPr>
+                    <a:xfrm>
+                      <a:off x="0" y="0"/>
+                      <a:ext cx="5399405" cy="3302000"/>
+                    </a:xfrm>
+                    <a:prstGeom prst="rect">
+                      <a:avLst/>
+                    </a:prstGeom>
+                  </pic:spPr>
+                </pic:pic>
+              </a:graphicData>
+            </a:graphic>
+          </wp:inline>
+        </w:drawing>
+      </w:r>
+    </w:p>
+    <w:p>
+      <w:pPr>
+        <w:pStyle w:val="Beschriftung"/>
+        <w:jc w:val="both"/>
+        <w:rPr>
+          <w:rFonts w:ascii="Palatino Linotype" w:hAnsi="Palatino Linotype"/>
+          <w:sz w:val="20"/>
+        </w:rPr>
+      </w:pPr>
+      <w:r>
+        <w:rPr>
+          <w:rFonts w:ascii="Palatino Linotype" w:hAnsi="Palatino Linotype"/>
+          <w:sz w:val="20"/>
+        </w:rPr>
+        <w:t xml:space="preserve">Abb. </w:t>
+      </w:r>
+      <w:r>
+        <w:rPr>
+          <w:rFonts w:ascii="Palatino Linotype" w:hAnsi="Palatino Linotype"/>
+          <w:sz w:val="20"/>
+        </w:rPr>
+        <w:fldChar w:fldCharType="begin"/>
+      </w:r>
+      <w:r>
+        <w:rPr>
+          <w:rFonts w:ascii="Palatino Linotype" w:hAnsi="Palatino Linotype"/>
+          <w:sz w:val="20"/>
+        </w:rPr>
+        <w:instrText xml:space="preserve"> SEQ Abb. \* ARABIC </w:instrText>
+      </w:r>
+      <w:r>
+        <w:rPr>
+          <w:rFonts w:ascii="Palatino Linotype" w:hAnsi="Palatino Linotype"/>
+          <w:sz w:val="20"/>
+        </w:rPr>
+        <w:fldChar w:fldCharType="separate"/>
+      </w:r>
+      <w:r>
+        <w:rPr>
+          <w:rFonts w:ascii="Palatino Linotype" w:hAnsi="Palatino Linotype"/>
+          <w:noProof/>
+          <w:sz w:val="20"/>
+        </w:rPr>
+        <w:t>1</w:t>
+      </w:r>
+      <w:r>
+        <w:rPr>
+          <w:rFonts w:ascii="Palatino Linotype" w:hAnsi="Palatino Linotype"/>
+          <w:sz w:val="20"/>
+        </w:rPr>
+        <w:fldChar w:fldCharType="end"/>
+      </w:r>
+      <w:r>
+        <w:rPr>
+          <w:rFonts w:ascii="Palatino Linotype" w:hAnsi="Palatino Linotype"/>
+          <w:sz w:val="20"/>
+        </w:rPr>
+        <w:t>: Bubble Chart – All Curses</w:t>
+      </w:r>
+    </w:p>
+    <w:p>
+      <w:pPr>
+        <w:keepNext/>
+      </w:pPr>
+      <w:r>
+        <w:rPr>
+          <w:noProof/>
+        </w:rPr>
+        <w:drawing>
+          <wp:inline distT="0" distB="0" distL="0" distR="0">
+            <wp:extent cx="5399405" cy="3308350"/>
+            <wp:effectExtent l="0" t="0" r="0" b="6350"/>
+            <wp:docPr id="9" name="Grafik 9"/>
+            <wp:cNvGraphicFramePr>
+              <a:graphicFrameLocks xmlns:a="http://schemas.openxmlformats.org/drawingml/2006/main" noChangeAspect="1"/>
+            </wp:cNvGraphicFramePr>
+            <a:graphic xmlns:a="http://schemas.openxmlformats.org/drawingml/2006/main">
+              <a:graphicData uri="http://schemas.openxmlformats.org/drawingml/2006/picture">
+                <pic:pic xmlns:pic="http://schemas.openxmlformats.org/drawingml/2006/picture">
+                  <pic:nvPicPr>
+                    <pic:cNvPr id="9" name="bubble_movie.png"/>
+                    <pic:cNvPicPr/>
+                  </pic:nvPicPr>
+                  <pic:blipFill>
+                    <a:blip r:embed="rId17"/>
+                    <a:stretch>
+                      <a:fillRect/>
+                    </a:stretch>
+                  </pic:blipFill>
+                  <pic:spPr>
+                    <a:xfrm>
+                      <a:off x="0" y="0"/>
+                      <a:ext cx="5399405" cy="3308350"/>
+                    </a:xfrm>
+                    <a:prstGeom prst="rect">
+                      <a:avLst/>
+                    </a:prstGeom>
+                  </pic:spPr>
+                </pic:pic>
+              </a:graphicData>
+            </a:graphic>
+          </wp:inline>
+        </w:drawing>
+      </w:r>
+    </w:p>
+    <w:p>
+      <w:pPr>
+        <w:pStyle w:val="Beschriftung"/>
+        <w:jc w:val="both"/>
+        <w:rPr>
+          <w:rFonts w:ascii="Palatino Linotype" w:hAnsi="Palatino Linotype"/>
+          <w:sz w:val="20"/>
+          <w:lang w:val="en-US"/>
+        </w:rPr>
+      </w:pPr>
+      <w:r>
+        <w:rPr>
+          <w:rFonts w:ascii="Palatino Linotype" w:hAnsi="Palatino Linotype"/>
+          <w:sz w:val="20"/>
+          <w:lang w:val="en-US"/>
+        </w:rPr>
+        <w:t xml:space="preserve">Abb. </w:t>
+      </w:r>
+      <w:r>
+        <w:rPr>
+          <w:rFonts w:ascii="Palatino Linotype" w:hAnsi="Palatino Linotype"/>
+          <w:sz w:val="20"/>
+        </w:rPr>
+        <w:fldChar w:fldCharType="begin"/>
+      </w:r>
+      <w:r>
+        <w:rPr>
+          <w:rFonts w:ascii="Palatino Linotype" w:hAnsi="Palatino Linotype"/>
+          <w:sz w:val="20"/>
+          <w:lang w:val="en-US"/>
+        </w:rPr>
+        <w:instrText xml:space="preserve"> SEQ Abb. \* ARABIC </w:instrText>
+      </w:r>
+      <w:r>
+        <w:rPr>
+          <w:rFonts w:ascii="Palatino Linotype" w:hAnsi="Palatino Linotype"/>
+          <w:sz w:val="20"/>
+        </w:rPr>
+        <w:fldChar w:fldCharType="separate"/>
+      </w:r>
+      <w:r>
+        <w:rPr>
+          <w:rFonts w:ascii="Palatino Linotype" w:hAnsi="Palatino Linotype"/>
+          <w:noProof/>
+          <w:sz w:val="20"/>
+          <w:lang w:val="en-US"/>
+        </w:rPr>
+        <w:t>2</w:t>
+      </w:r>
+      <w:r>
+        <w:rPr>
+          <w:rFonts w:ascii="Palatino Linotype" w:hAnsi="Palatino Linotype"/>
+          <w:sz w:val="20"/>
+        </w:rPr>
+        <w:fldChar w:fldCharType="end"/>
+      </w:r>
+      <w:r>
+        <w:rPr>
+          <w:rFonts w:ascii="Palatino Linotype" w:hAnsi="Palatino Linotype"/>
+          <w:sz w:val="20"/>
+          <w:lang w:val="en-US"/>
+        </w:rPr>
+        <w:t>: Bubble Chart – Curses by Movie</w:t>
+      </w:r>
+    </w:p>
+    <w:p>
+      <w:pPr>
+        <w:keepNext/>
+      </w:pPr>
+      <w:r>
+        <w:rPr>
+          <w:noProof/>
+        </w:rPr>
+        <w:lastRenderedPageBreak/>
+        <w:drawing>
+          <wp:inline distT="0" distB="0" distL="0" distR="0">
+            <wp:extent cx="5399405" cy="3993515"/>
+            <wp:effectExtent l="0" t="0" r="0" b="6985"/>
+            <wp:docPr id="10" name="Grafik 10"/>
+            <wp:cNvGraphicFramePr>
+              <a:graphicFrameLocks xmlns:a="http://schemas.openxmlformats.org/drawingml/2006/main" noChangeAspect="1"/>
+            </wp:cNvGraphicFramePr>
+            <a:graphic xmlns:a="http://schemas.openxmlformats.org/drawingml/2006/main">
+              <a:graphicData uri="http://schemas.openxmlformats.org/drawingml/2006/picture">
+                <pic:pic xmlns:pic="http://schemas.openxmlformats.org/drawingml/2006/picture">
+                  <pic:nvPicPr>
+                    <pic:cNvPr id="10" name="bubble_type.png"/>
+                    <pic:cNvPicPr/>
+                  </pic:nvPicPr>
+                  <pic:blipFill>
+                    <a:blip r:embed="rId18"/>
+                    <a:stretch>
+                      <a:fillRect/>
+                    </a:stretch>
+                  </pic:blipFill>
+                  <pic:spPr>
+                    <a:xfrm>
+                      <a:off x="0" y="0"/>
+                      <a:ext cx="5399405" cy="3993515"/>
+                    </a:xfrm>
+                    <a:prstGeom prst="rect">
+                      <a:avLst/>
+                    </a:prstGeom>
+                  </pic:spPr>
+                </pic:pic>
+              </a:graphicData>
+            </a:graphic>
+          </wp:inline>
+        </w:drawing>
+      </w:r>
+    </w:p>
+    <w:p>
+      <w:pPr>
+        <w:pStyle w:val="Beschriftung"/>
+        <w:jc w:val="both"/>
+        <w:rPr>
+          <w:rFonts w:ascii="Palatino Linotype" w:hAnsi="Palatino Linotype"/>
+          <w:sz w:val="20"/>
+          <w:lang w:val="en-US"/>
+        </w:rPr>
+      </w:pPr>
+      <w:r>
+        <w:rPr>
+          <w:rFonts w:ascii="Palatino Linotype" w:hAnsi="Palatino Linotype"/>
+          <w:sz w:val="20"/>
+          <w:lang w:val="en-US"/>
+        </w:rPr>
+        <w:t xml:space="preserve">Abb. </w:t>
+      </w:r>
+      <w:r>
+        <w:rPr>
+          <w:rFonts w:ascii="Palatino Linotype" w:hAnsi="Palatino Linotype"/>
+          <w:sz w:val="20"/>
+        </w:rPr>
+        <w:fldChar w:fldCharType="begin"/>
+      </w:r>
+      <w:r>
+        <w:rPr>
+          <w:rFonts w:ascii="Palatino Linotype" w:hAnsi="Palatino Linotype"/>
+          <w:sz w:val="20"/>
+          <w:lang w:val="en-US"/>
+        </w:rPr>
+        <w:instrText xml:space="preserve"> SEQ Abb. \* ARABIC </w:instrText>
+      </w:r>
+      <w:r>
+        <w:rPr>
+          <w:rFonts w:ascii="Palatino Linotype" w:hAnsi="Palatino Linotype"/>
+          <w:sz w:val="20"/>
+        </w:rPr>
+        <w:fldChar w:fldCharType="separate"/>
+      </w:r>
+      <w:r>
+        <w:rPr>
+          <w:rFonts w:ascii="Palatino Linotype" w:hAnsi="Palatino Linotype"/>
+          <w:noProof/>
+          <w:sz w:val="20"/>
+          <w:lang w:val="en-US"/>
+        </w:rPr>
+        <w:t>3</w:t>
+      </w:r>
+      <w:r>
+        <w:rPr>
+          <w:rFonts w:ascii="Palatino Linotype" w:hAnsi="Palatino Linotype"/>
+          <w:sz w:val="20"/>
+        </w:rPr>
+        <w:fldChar w:fldCharType="end"/>
+      </w:r>
+      <w:r>
+        <w:rPr>
+          <w:rFonts w:ascii="Palatino Linotype" w:hAnsi="Palatino Linotype"/>
+          <w:sz w:val="20"/>
+          <w:lang w:val="en-US"/>
+        </w:rPr>
+        <w:t>: Bubble Chart – Curses by Type</w:t>
       </w:r>
     </w:p>
     <w:p>
@@ -1616,9 +2122,13 @@
           <w:bCs/>
           <w:sz w:val="26"/>
           <w:szCs w:val="26"/>
-        </w:rPr>
-      </w:pPr>
-      <w:r>
+          <w:lang w:val="en-US"/>
+        </w:rPr>
+      </w:pPr>
+      <w:r>
+        <w:rPr>
+          <w:lang w:val="en-US"/>
+        </w:rPr>
         <w:br w:type="page"/>
       </w:r>
     </w:p>
@@ -1630,12 +2140,12 @@
           <w:numId w:val="27"/>
         </w:numPr>
       </w:pPr>
-      <w:bookmarkStart w:id="4" w:name="_Toc489134751"/>
+      <w:bookmarkStart w:id="3" w:name="_Toc489222012"/>
       <w:r>
         <w:lastRenderedPageBreak/>
         <w:t>Line Graph</w:t>
       </w:r>
-      <w:bookmarkEnd w:id="4"/>
+      <w:bookmarkEnd w:id="3"/>
     </w:p>
     <w:p>
       <w:pPr>
@@ -1660,26 +2170,172 @@
           <w:numId w:val="27"/>
         </w:numPr>
       </w:pPr>
-      <w:bookmarkStart w:id="5" w:name="_Toc489134752"/>
+      <w:bookmarkStart w:id="4" w:name="_Toc489222013"/>
       <w:r>
         <w:lastRenderedPageBreak/>
         <w:t>Sankey Flow</w:t>
       </w:r>
+      <w:bookmarkEnd w:id="4"/>
+    </w:p>
+    <w:p>
+      <w:pPr>
+        <w:pStyle w:val="Folgeabsatz"/>
+        <w:spacing w:line="276" w:lineRule="auto"/>
+        <w:ind w:firstLine="0"/>
+      </w:pPr>
+      <w:r>
+        <w:t>Die Visualisierung erlaubt es dem Nutzer, zu erforschen, welche Wörter ganz konkret in welchen Filmen vorkommen und welche davon ausgenommen sind.</w:t>
+      </w:r>
+    </w:p>
+    <w:p>
+      <w:pPr>
+        <w:pStyle w:val="Folgeabsatz"/>
+        <w:spacing w:line="276" w:lineRule="auto"/>
+        <w:ind w:firstLine="0"/>
+      </w:pPr>
+      <w:r>
+        <w:t>Es ist möglich, jeweils vom Film ausgehend die enthaltenen Wörter zu entdecken oder umgekehrt zu sehen, in welchen Filmen ein bestimmtes Wort wie oft gesagt wird. Dadurch sind Rückschlüsse über den Kontext möglich, in dem sich ein Film bewegt oder wie stark hier Vulgärsprache Einzug findet.</w:t>
+      </w:r>
+    </w:p>
+    <w:p>
+      <w:pPr>
+        <w:spacing w:after="200" w:line="276" w:lineRule="auto"/>
+        <w:jc w:val="left"/>
+      </w:pPr>
+      <w:r>
+        <w:t xml:space="preserve">Die </w:t>
+      </w:r>
+      <w:r>
+        <w:t>Breite der Sträng</w:t>
+      </w:r>
+      <w:r>
+        <w:t>e orientiert sich an der</w:t>
+      </w:r>
+      <w:r>
+        <w:t xml:space="preserve"> Menge der auftretenden Wörter</w:t>
+      </w:r>
+      <w:r>
+        <w:t>. Zur besseren Unterscheidung und konsistenten Farbcodierung der Filme sind die Balken der Filme sowie deren zugehörige Stränge in den jeweiligen Filmfarben gefärbt.</w:t>
+      </w:r>
+      <w:r>
+        <w:t xml:space="preserve"> Der Mehrwert des Sankey Flow besteht darin, dass ein übersichtlicherer Vergleich </w:t>
+      </w:r>
+      <w:bookmarkStart w:id="5" w:name="_GoBack"/>
       <w:bookmarkEnd w:id="5"/>
     </w:p>
     <w:p>
       <w:pPr>
-        <w:spacing w:after="200" w:line="276" w:lineRule="auto"/>
-        <w:jc w:val="left"/>
-      </w:pPr>
-      <w:r>
-        <w:t>Breite der Sträng</w:t>
-      </w:r>
-      <w:r>
-        <w:t>e orientiert sich an der</w:t>
-      </w:r>
-      <w:r>
-        <w:t xml:space="preserve"> Menge der auftretenden Wörter</w:t>
+        <w:pStyle w:val="Folgeabsatz"/>
+        <w:keepNext/>
+        <w:spacing w:line="276" w:lineRule="auto"/>
+      </w:pPr>
+      <w:r>
+        <w:rPr>
+          <w:noProof/>
+        </w:rPr>
+        <w:drawing>
+          <wp:anchor distT="0" distB="0" distL="114300" distR="114300" simplePos="0" relativeHeight="251665408" behindDoc="0" locked="0" layoutInCell="1" allowOverlap="1">
+            <wp:simplePos x="0" y="0"/>
+            <wp:positionH relativeFrom="margin">
+              <wp:posOffset>-55245</wp:posOffset>
+            </wp:positionH>
+            <wp:positionV relativeFrom="paragraph">
+              <wp:posOffset>248862</wp:posOffset>
+            </wp:positionV>
+            <wp:extent cx="5399405" cy="4681855"/>
+            <wp:effectExtent l="0" t="0" r="0" b="4445"/>
+            <wp:wrapTopAndBottom/>
+            <wp:docPr id="7" name="Grafik 7"/>
+            <wp:cNvGraphicFramePr>
+              <a:graphicFrameLocks xmlns:a="http://schemas.openxmlformats.org/drawingml/2006/main" noChangeAspect="1"/>
+            </wp:cNvGraphicFramePr>
+            <a:graphic xmlns:a="http://schemas.openxmlformats.org/drawingml/2006/main">
+              <a:graphicData uri="http://schemas.openxmlformats.org/drawingml/2006/picture">
+                <pic:pic xmlns:pic="http://schemas.openxmlformats.org/drawingml/2006/picture">
+                  <pic:nvPicPr>
+                    <pic:cNvPr id="7" name="sankey.png"/>
+                    <pic:cNvPicPr/>
+                  </pic:nvPicPr>
+                  <pic:blipFill>
+                    <a:blip r:embed="rId19"/>
+                    <a:stretch>
+                      <a:fillRect/>
+                    </a:stretch>
+                  </pic:blipFill>
+                  <pic:spPr>
+                    <a:xfrm>
+                      <a:off x="0" y="0"/>
+                      <a:ext cx="5399405" cy="4681855"/>
+                    </a:xfrm>
+                    <a:prstGeom prst="rect">
+                      <a:avLst/>
+                    </a:prstGeom>
+                  </pic:spPr>
+                </pic:pic>
+              </a:graphicData>
+            </a:graphic>
+          </wp:anchor>
+        </w:drawing>
+      </w:r>
+    </w:p>
+    <w:p>
+      <w:pPr>
+        <w:pStyle w:val="Beschriftung"/>
+        <w:jc w:val="both"/>
+        <w:rPr>
+          <w:rFonts w:ascii="Palatino Linotype" w:hAnsi="Palatino Linotype"/>
+          <w:sz w:val="20"/>
+        </w:rPr>
+      </w:pPr>
+      <w:r>
+        <w:rPr>
+          <w:rFonts w:ascii="Palatino Linotype" w:hAnsi="Palatino Linotype"/>
+          <w:sz w:val="20"/>
+        </w:rPr>
+        <w:t xml:space="preserve">Abb. </w:t>
+      </w:r>
+      <w:r>
+        <w:rPr>
+          <w:rFonts w:ascii="Palatino Linotype" w:hAnsi="Palatino Linotype"/>
+          <w:sz w:val="20"/>
+        </w:rPr>
+        <w:fldChar w:fldCharType="begin"/>
+      </w:r>
+      <w:r>
+        <w:rPr>
+          <w:rFonts w:ascii="Palatino Linotype" w:hAnsi="Palatino Linotype"/>
+          <w:sz w:val="20"/>
+        </w:rPr>
+        <w:instrText xml:space="preserve"> SEQ Abb. \* ARABIC </w:instrText>
+      </w:r>
+      <w:r>
+        <w:rPr>
+          <w:rFonts w:ascii="Palatino Linotype" w:hAnsi="Palatino Linotype"/>
+          <w:sz w:val="20"/>
+        </w:rPr>
+        <w:fldChar w:fldCharType="separate"/>
+      </w:r>
+      <w:r>
+        <w:rPr>
+          <w:rFonts w:ascii="Palatino Linotype" w:hAnsi="Palatino Linotype"/>
+          <w:noProof/>
+          <w:sz w:val="20"/>
+        </w:rPr>
+        <w:t>4</w:t>
+      </w:r>
+      <w:r>
+        <w:rPr>
+          <w:rFonts w:ascii="Palatino Linotype" w:hAnsi="Palatino Linotype"/>
+          <w:sz w:val="20"/>
+        </w:rPr>
+        <w:fldChar w:fldCharType="end"/>
+      </w:r>
+      <w:r>
+        <w:rPr>
+          <w:rFonts w:ascii="Palatino Linotype" w:hAnsi="Palatino Linotype"/>
+          <w:sz w:val="20"/>
+        </w:rPr>
+        <w:t>: Sankey Flow</w:t>
       </w:r>
     </w:p>
     <w:p>
@@ -1705,7 +2361,7 @@
           <w:numId w:val="27"/>
         </w:numPr>
       </w:pPr>
-      <w:bookmarkStart w:id="6" w:name="_Toc489134753"/>
+      <w:bookmarkStart w:id="6" w:name="_Toc489222014"/>
       <w:r>
         <w:lastRenderedPageBreak/>
         <w:t>BarChart</w:t>
@@ -1720,6 +2376,202 @@
         <w:spacing w:line="288" w:lineRule="auto"/>
         <w:ind w:firstLine="709"/>
       </w:pPr>
+      <w:r>
+        <w:rPr>
+          <w:noProof/>
+        </w:rPr>
+        <mc:AlternateContent>
+          <mc:Choice Requires="wps">
+            <w:drawing>
+              <wp:anchor distT="0" distB="0" distL="114300" distR="114300" simplePos="0" relativeHeight="251664384" behindDoc="0" locked="0" layoutInCell="1" allowOverlap="1" wp14:anchorId="565F32AB" wp14:editId="1D27B319">
+                <wp:simplePos x="0" y="0"/>
+                <wp:positionH relativeFrom="margin">
+                  <wp:align>right</wp:align>
+                </wp:positionH>
+                <wp:positionV relativeFrom="paragraph">
+                  <wp:posOffset>4045239</wp:posOffset>
+                </wp:positionV>
+                <wp:extent cx="5404485" cy="635"/>
+                <wp:effectExtent l="0" t="0" r="5715" b="6350"/>
+                <wp:wrapSquare wrapText="bothSides"/>
+                <wp:docPr id="5" name="Textfeld 5"/>
+                <wp:cNvGraphicFramePr/>
+                <a:graphic xmlns:a="http://schemas.openxmlformats.org/drawingml/2006/main">
+                  <a:graphicData uri="http://schemas.microsoft.com/office/word/2010/wordprocessingShape">
+                    <wps:wsp>
+                      <wps:cNvSpPr txBox="1"/>
+                      <wps:spPr>
+                        <a:xfrm>
+                          <a:off x="0" y="0"/>
+                          <a:ext cx="5404485" cy="635"/>
+                        </a:xfrm>
+                        <a:prstGeom prst="rect">
+                          <a:avLst/>
+                        </a:prstGeom>
+                        <a:solidFill>
+                          <a:prstClr val="white"/>
+                        </a:solidFill>
+                        <a:ln>
+                          <a:noFill/>
+                        </a:ln>
+                      </wps:spPr>
+                      <wps:txbx>
+                        <w:txbxContent>
+                          <w:p>
+                            <w:pPr>
+                              <w:pStyle w:val="Beschriftung"/>
+                              <w:jc w:val="left"/>
+                              <w:rPr>
+                                <w:rFonts w:ascii="Palatino Linotype" w:hAnsi="Palatino Linotype"/>
+                                <w:noProof/>
+                                <w:sz w:val="20"/>
+                                <w:szCs w:val="20"/>
+                              </w:rPr>
+                            </w:pPr>
+                            <w:r>
+                              <w:rPr>
+                                <w:rFonts w:ascii="Palatino Linotype" w:hAnsi="Palatino Linotype"/>
+                                <w:sz w:val="20"/>
+                              </w:rPr>
+                              <w:t xml:space="preserve">Abb. </w:t>
+                            </w:r>
+                            <w:r>
+                              <w:rPr>
+                                <w:rFonts w:ascii="Palatino Linotype" w:hAnsi="Palatino Linotype"/>
+                                <w:sz w:val="20"/>
+                              </w:rPr>
+                              <w:fldChar w:fldCharType="begin"/>
+                            </w:r>
+                            <w:r>
+                              <w:rPr>
+                                <w:rFonts w:ascii="Palatino Linotype" w:hAnsi="Palatino Linotype"/>
+                                <w:sz w:val="20"/>
+                              </w:rPr>
+                              <w:instrText xml:space="preserve"> SEQ Abb. \* ARABIC </w:instrText>
+                            </w:r>
+                            <w:r>
+                              <w:rPr>
+                                <w:rFonts w:ascii="Palatino Linotype" w:hAnsi="Palatino Linotype"/>
+                                <w:sz w:val="20"/>
+                              </w:rPr>
+                              <w:fldChar w:fldCharType="separate"/>
+                            </w:r>
+                            <w:r>
+                              <w:rPr>
+                                <w:rFonts w:ascii="Palatino Linotype" w:hAnsi="Palatino Linotype"/>
+                                <w:noProof/>
+                                <w:sz w:val="20"/>
+                              </w:rPr>
+                              <w:t>5</w:t>
+                            </w:r>
+                            <w:r>
+                              <w:rPr>
+                                <w:rFonts w:ascii="Palatino Linotype" w:hAnsi="Palatino Linotype"/>
+                                <w:sz w:val="20"/>
+                              </w:rPr>
+                              <w:fldChar w:fldCharType="end"/>
+                            </w:r>
+                            <w:r>
+                              <w:rPr>
+                                <w:rFonts w:ascii="Palatino Linotype" w:hAnsi="Palatino Linotype"/>
+                                <w:sz w:val="20"/>
+                              </w:rPr>
+                              <w:t>: Bar Chart</w:t>
+                            </w:r>
+                          </w:p>
+                        </w:txbxContent>
+                      </wps:txbx>
+                      <wps:bodyPr rot="0" spcFirstLastPara="0" vertOverflow="overflow" horzOverflow="overflow" vert="horz" wrap="square" lIns="0" tIns="0" rIns="0" bIns="0" numCol="1" spcCol="0" rtlCol="0" fromWordArt="0" anchor="t" anchorCtr="0" forceAA="0" compatLnSpc="1">
+                        <a:prstTxWarp prst="textNoShape">
+                          <a:avLst/>
+                        </a:prstTxWarp>
+                        <a:spAutoFit/>
+                      </wps:bodyPr>
+                    </wps:wsp>
+                  </a:graphicData>
+                </a:graphic>
+              </wp:anchor>
+            </w:drawing>
+          </mc:Choice>
+          <mc:Fallback>
+            <w:pict>
+              <v:shapetype w14:anchorId="565F32AB" id="_x0000_t202" coordsize="21600,21600" o:spt="202" path="m,l,21600r21600,l21600,xe">
+                <v:stroke joinstyle="miter"/>
+                <v:path gradientshapeok="t" o:connecttype="rect"/>
+              </v:shapetype>
+              <v:shape id="Textfeld 5" o:spid="_x0000_s1026" type="#_x0000_t202" style="position:absolute;left:0;text-align:left;margin-left:374.35pt;margin-top:318.5pt;width:425.55pt;height:.05pt;z-index:251664384;visibility:visible;mso-wrap-style:square;mso-wrap-distance-left:9pt;mso-wrap-distance-top:0;mso-wrap-distance-right:9pt;mso-wrap-distance-bottom:0;mso-position-horizontal:right;mso-position-horizontal-relative:margin;mso-position-vertical:absolute;mso-position-vertical-relative:text;v-text-anchor:top" o:gfxdata="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" stroked="f">
+                <v:textbox style="mso-fit-shape-to-text:t" inset="0,0,0,0">
+                  <w:txbxContent>
+                    <w:p>
+                      <w:pPr>
+                        <w:pStyle w:val="Beschriftung"/>
+                        <w:jc w:val="left"/>
+                        <w:rPr>
+                          <w:rFonts w:ascii="Palatino Linotype" w:hAnsi="Palatino Linotype"/>
+                          <w:noProof/>
+                          <w:sz w:val="20"/>
+                          <w:szCs w:val="20"/>
+                        </w:rPr>
+                      </w:pPr>
+                      <w:r>
+                        <w:rPr>
+                          <w:rFonts w:ascii="Palatino Linotype" w:hAnsi="Palatino Linotype"/>
+                          <w:sz w:val="20"/>
+                        </w:rPr>
+                        <w:t xml:space="preserve">Abb. </w:t>
+                      </w:r>
+                      <w:r>
+                        <w:rPr>
+                          <w:rFonts w:ascii="Palatino Linotype" w:hAnsi="Palatino Linotype"/>
+                          <w:sz w:val="20"/>
+                        </w:rPr>
+                        <w:fldChar w:fldCharType="begin"/>
+                      </w:r>
+                      <w:r>
+                        <w:rPr>
+                          <w:rFonts w:ascii="Palatino Linotype" w:hAnsi="Palatino Linotype"/>
+                          <w:sz w:val="20"/>
+                        </w:rPr>
+                        <w:instrText xml:space="preserve"> SEQ Abb. \* ARABIC </w:instrText>
+                      </w:r>
+                      <w:r>
+                        <w:rPr>
+                          <w:rFonts w:ascii="Palatino Linotype" w:hAnsi="Palatino Linotype"/>
+                          <w:sz w:val="20"/>
+                        </w:rPr>
+                        <w:fldChar w:fldCharType="separate"/>
+                      </w:r>
+                      <w:r>
+                        <w:rPr>
+                          <w:rFonts w:ascii="Palatino Linotype" w:hAnsi="Palatino Linotype"/>
+                          <w:noProof/>
+                          <w:sz w:val="20"/>
+                        </w:rPr>
+                        <w:t>5</w:t>
+                      </w:r>
+                      <w:r>
+                        <w:rPr>
+                          <w:rFonts w:ascii="Palatino Linotype" w:hAnsi="Palatino Linotype"/>
+                          <w:sz w:val="20"/>
+                        </w:rPr>
+                        <w:fldChar w:fldCharType="end"/>
+                      </w:r>
+                      <w:r>
+                        <w:rPr>
+                          <w:rFonts w:ascii="Palatino Linotype" w:hAnsi="Palatino Linotype"/>
+                          <w:sz w:val="20"/>
+                        </w:rPr>
+                        <w:t>: Bar Chart</w:t>
+                      </w:r>
+                    </w:p>
+                  </w:txbxContent>
+                </v:textbox>
+                <w10:wrap type="square" anchorx="margin"/>
+              </v:shape>
+            </w:pict>
+          </mc:Fallback>
+        </mc:AlternateContent>
+      </w:r>
       <w:r>
         <w:rPr>
           <w:noProof/>
@@ -1731,11 +2583,11 @@
               <wp:align>right</wp:align>
             </wp:positionH>
             <wp:positionV relativeFrom="margin">
-              <wp:posOffset>1705847</wp:posOffset>
+              <wp:posOffset>1795665</wp:posOffset>
             </wp:positionV>
             <wp:extent cx="5404513" cy="2583398"/>
             <wp:effectExtent l="0" t="0" r="5715" b="7620"/>
-            <wp:wrapSquare wrapText="bothSides"/>
+            <wp:wrapTopAndBottom/>
             <wp:docPr id="6" name="Grafik 6"/>
             <wp:cNvGraphicFramePr>
               <a:graphicFrameLocks xmlns:a="http://schemas.openxmlformats.org/drawingml/2006/main" noChangeAspect="1"/>
@@ -1748,7 +2600,7 @@
                     <pic:cNvPicPr/>
                   </pic:nvPicPr>
                   <pic:blipFill rotWithShape="1">
-                    <a:blip r:embed="rId16"/>
+                    <a:blip r:embed="rId20"/>
                     <a:srcRect l="10871" t="24271" r="14313" b="12151"/>
                     <a:stretch/>
                   </pic:blipFill>
@@ -1794,22 +2646,13 @@
         <w:t xml:space="preserve"> </w:t>
       </w:r>
       <w:r>
-        <w:t>Veranschaulichung des Curse-Death-Verhältnisses in den ausgewählten Filmen. Neben der Darstellung eines Grouped Bar Chart</w:t>
-      </w:r>
-      <w:r>
-        <w:t>s</w:t>
-      </w:r>
-      <w:r>
-        <w:t xml:space="preserve"> (Gruppiertes Säulendiagramm) steht zusätzlich ein Stacked Bar Chart (gestapeltes Säulendiagramm) zur Verfügung.  Die höhenproportionale Darstellung der Balken entlang der vertikalen </w:t>
-      </w:r>
-      <w:r>
-        <w:t>Größenachse</w:t>
-      </w:r>
-      <w:r>
-        <w:t xml:space="preserve"> erlaubt dem Nutzer eine ungefähre Vorstellung der Häufigkeitswerte (Bsp. Siehe </w:t>
-      </w:r>
-      <w:r>
-        <w:t>Abb</w:t>
+        <w:t xml:space="preserve">Veranschaulichung des Curse-Death-Verhältnisses in den ausgewählten Filmen. Neben der Darstellung eines Grouped Bar Charts (Gruppiertes Säulendiagramm) steht zusätzlich ein Stacked Bar Chart (gestapeltes Säulendiagramm) zur Verfügung. </w:t>
+      </w:r>
+      <w:r>
+        <w:t>3</w:t>
+      </w:r>
+      <w:r>
+        <w:t xml:space="preserve"> Die höhenproportionale Darstellung der Balken entlang der vertikalen Größenachse erlaubt dem Nutzer eine ungefähre Vorstellung der Häufigkeitswerte (Bsp. Siehe Abb</w:t>
       </w:r>
       <w:r>
         <w:t xml:space="preserve">. </w:t>
@@ -1839,13 +2682,7 @@
         <w:t xml:space="preserve">ategorie (bzw. jeden Film) existieren </w:t>
       </w:r>
       <w:r>
-        <w:t xml:space="preserve">entlang der horizontalen </w:t>
-      </w:r>
-      <w:r>
-        <w:t>Rubrikenachse</w:t>
-      </w:r>
-      <w:r>
-        <w:t xml:space="preserve"> zwei</w:t>
+        <w:t>entlang der horizontalen Rubrikenachse zwei</w:t>
       </w:r>
       <w:r>
         <w:t xml:space="preserve"> </w:t>
@@ -1871,16 +2708,7 @@
         <w:t>(2) Stacked Bar Chart: Die einzelnen Teilbalken einer</w:t>
       </w:r>
       <w:r>
-        <w:t xml:space="preserve"> Kategorie werden zu einem Säulendiagramm übereinandergestapelt, wodurch sich die Höhe </w:t>
-      </w:r>
-      <w:r>
-        <w:t>des neu entstandenen Balkens</w:t>
-      </w:r>
-      <w:r>
-        <w:t xml:space="preserve"> vergrößert</w:t>
-      </w:r>
-      <w:r>
-        <w:t>.</w:t>
+        <w:t xml:space="preserve"> Kategorie werden zu einem Säulendiagramm übereinandergestapelt, wodurch sich die Höhe des neu entstandenen Balkens vergrößert.</w:t>
       </w:r>
     </w:p>
     <w:p>
@@ -1889,20 +2717,20 @@
         <w:ind w:firstLine="709"/>
       </w:pPr>
       <w:r>
-        <w:t xml:space="preserve">Folgende Explorative Möglichkeiten stehen </w:t>
-      </w:r>
-      <w:r>
-        <w:t xml:space="preserve">dem Nutzer </w:t>
-      </w:r>
-      <w:r>
-        <w:t xml:space="preserve">hier zur Verfügung: Mithilfe von zwei Buttons kann der User zwischen den beiden genannten </w:t>
-      </w:r>
-      <w:r>
-        <w:t>Diagramm-Varianten</w:t>
-      </w:r>
-      <w:r>
-        <w:t xml:space="preserve"> wählen. Die Balken positionieren sich dann je nach Einstellung innerhalb ihrer Kategorie nebeneinander als Balken-Gruppe oder jeweils übereinander als ein einziger gestapelter Balken, der im Vergleich mit den anderen Kategorien gesetzt wird. Außerdem erscheint beim Hovern der Balken ein Tooltip, welcher genaue Werte bezüglich der Auftretenshäufigkeiten der beiden Typ-Kategorien „curses“ und „deaths“ angibt.</w:t>
-      </w:r>
+        <w:t>Folgende Explorative Möglichkeiten stehen dem Nutzer hier zur Verfügung: Mithilfe von zwei Buttons kann der User zwischen den beiden genannten Diagramm-Varianten wählen. Die Balken positionieren sich dann je nach Einstellung innerhalb ihrer Kategorie nebeneinander als Balken-Gruppe oder jeweils übereinander als ein einziger gestapelter Balken, der im Vergleich mit den anderen Kategorien gesetzt wird. Außerdem erscheint beim Hovern der Balken ein Tooltip, welcher genaue Werte bezüglich der Auftretenshäufigkeiten der beiden Typ-Kategorien „curses“ und „deaths“ angibt.</w:t>
+      </w:r>
+      <w:r>
+        <w:t xml:space="preserve"> Das erlaubt es dem Nutzer, sich einen Überblick über die Häufigkeitsverhältnisse </w:t>
+      </w:r>
+      <w:r>
+        <w:t>von Toden zu Schimpfwörtern innerhalb eines Films und zwischen Filmen im Vergleich zu schaffen.</w:t>
+      </w:r>
+    </w:p>
+    <w:p>
+      <w:pPr>
+        <w:spacing w:line="288" w:lineRule="auto"/>
+        <w:ind w:firstLine="709"/>
+      </w:pPr>
       <w:r>
         <w:br w:type="page"/>
       </w:r>
@@ -1915,19 +2743,358 @@
           <w:numId w:val="27"/>
         </w:numPr>
       </w:pPr>
-      <w:bookmarkStart w:id="8" w:name="_Toc489134754"/>
+      <w:bookmarkStart w:id="8" w:name="_Toc489222015"/>
       <w:r>
         <w:lastRenderedPageBreak/>
-        <w:t>IMDb Rating</w:t>
+        <w:t>Movie</w:t>
+      </w:r>
+      <w:r>
+        <w:t xml:space="preserve"> Rating</w:t>
+      </w:r>
+      <w:r>
+        <w:t>s</w:t>
       </w:r>
       <w:bookmarkEnd w:id="8"/>
     </w:p>
     <w:p>
       <w:pPr>
         <w:pStyle w:val="Folgeabsatz"/>
-      </w:pPr>
+        <w:spacing w:line="276" w:lineRule="auto"/>
+        <w:ind w:firstLine="0"/>
+      </w:pPr>
+      <w:r>
+        <w:t>Zur Darstellung der Ratings aus der IMDb und von Rotten Tomatoes wurde ein</w:t>
+      </w:r>
+      <w:r>
+        <w:t xml:space="preserve"> “liquid fill gauge“ gewählt. Dieses hat die Optik eines runden, sich füllenden Tanks, wobei der finale Füllstand den Wert des jeweiligen Ratings repräsentiert und dieser auch als numerischer Zahlwert in der Mitte angezeigt wird und beim Laden des Features mit hochzählt. Die Füllanzeige ist entsprechend der Rating-Skala</w:t>
+      </w:r>
+      <w:r>
+        <w:t xml:space="preserve"> in der IMDb</w:t>
+      </w:r>
+      <w:r>
+        <w:t xml:space="preserve"> </w:t>
+      </w:r>
+      <w:r>
+        <w:t xml:space="preserve">und Rotten Tomatoes </w:t>
+      </w:r>
+      <w:r>
+        <w:t>von 0-10 skaliert.</w:t>
+      </w:r>
+      <w:r>
+        <w:t xml:space="preserve"> Dem Nutzer wird </w:t>
+      </w:r>
+      <w:r>
+        <w:t xml:space="preserve">ein Überblick </w:t>
+      </w:r>
+      <w:r>
+        <w:t xml:space="preserve">über die Bewertungen auf </w:t>
+      </w:r>
+      <w:r>
+        <w:t xml:space="preserve">den beiden Plattformen gegeben. Das erlaubt den </w:t>
+      </w:r>
+      <w:r>
+        <w:t xml:space="preserve">Vergleich der Filmbewertungen </w:t>
+      </w:r>
+      <w:r>
+        <w:t>gegeneinander</w:t>
+      </w:r>
+      <w:r>
+        <w:t xml:space="preserve"> („Welcher ist der bestbewertete Film?“)</w:t>
+      </w:r>
+      <w:r>
+        <w:t xml:space="preserve">, sowie der </w:t>
+      </w:r>
+      <w:r>
+        <w:t>Bewertungen eines Films auf</w:t>
+      </w:r>
+      <w:r>
+        <w:t xml:space="preserve"> den verschiedenen </w:t>
+      </w:r>
+      <w:r>
+        <w:t>Plattformen.</w:t>
+      </w:r>
     </w:p>
-    <w:p/>
+    <w:p>
+      <w:pPr>
+        <w:spacing w:line="276" w:lineRule="auto"/>
+      </w:pPr>
+      <w:r>
+        <w:rPr>
+          <w:noProof/>
+        </w:rPr>
+        <mc:AlternateContent>
+          <mc:Choice Requires="wps">
+            <w:drawing>
+              <wp:anchor distT="0" distB="0" distL="114300" distR="114300" simplePos="0" relativeHeight="251662336" behindDoc="0" locked="0" layoutInCell="1" allowOverlap="1" wp14:anchorId="1A25799F" wp14:editId="2AB78C46">
+                <wp:simplePos x="0" y="0"/>
+                <wp:positionH relativeFrom="margin">
+                  <wp:align>right</wp:align>
+                </wp:positionH>
+                <wp:positionV relativeFrom="paragraph">
+                  <wp:posOffset>4607964</wp:posOffset>
+                </wp:positionV>
+                <wp:extent cx="5399405" cy="635"/>
+                <wp:effectExtent l="0" t="0" r="0" b="6985"/>
+                <wp:wrapTopAndBottom/>
+                <wp:docPr id="4" name="Textfeld 4"/>
+                <wp:cNvGraphicFramePr/>
+                <a:graphic xmlns:a="http://schemas.openxmlformats.org/drawingml/2006/main">
+                  <a:graphicData uri="http://schemas.microsoft.com/office/word/2010/wordprocessingShape">
+                    <wps:wsp>
+                      <wps:cNvSpPr txBox="1"/>
+                      <wps:spPr>
+                        <a:xfrm>
+                          <a:off x="0" y="0"/>
+                          <a:ext cx="5399405" cy="635"/>
+                        </a:xfrm>
+                        <a:prstGeom prst="rect">
+                          <a:avLst/>
+                        </a:prstGeom>
+                        <a:solidFill>
+                          <a:prstClr val="white"/>
+                        </a:solidFill>
+                        <a:ln>
+                          <a:noFill/>
+                        </a:ln>
+                      </wps:spPr>
+                      <wps:txbx>
+                        <w:txbxContent>
+                          <w:p>
+                            <w:pPr>
+                              <w:pStyle w:val="Beschriftung"/>
+                              <w:jc w:val="left"/>
+                              <w:rPr>
+                                <w:rFonts w:ascii="Palatino Linotype" w:hAnsi="Palatino Linotype"/>
+                                <w:noProof/>
+                                <w:sz w:val="20"/>
+                                <w:szCs w:val="20"/>
+                              </w:rPr>
+                            </w:pPr>
+                            <w:r>
+                              <w:rPr>
+                                <w:rFonts w:ascii="Palatino Linotype" w:hAnsi="Palatino Linotype"/>
+                                <w:sz w:val="20"/>
+                              </w:rPr>
+                              <w:t xml:space="preserve">Abb. </w:t>
+                            </w:r>
+                            <w:r>
+                              <w:rPr>
+                                <w:rFonts w:ascii="Palatino Linotype" w:hAnsi="Palatino Linotype"/>
+                                <w:sz w:val="20"/>
+                              </w:rPr>
+                              <w:fldChar w:fldCharType="begin"/>
+                            </w:r>
+                            <w:r>
+                              <w:rPr>
+                                <w:rFonts w:ascii="Palatino Linotype" w:hAnsi="Palatino Linotype"/>
+                                <w:sz w:val="20"/>
+                              </w:rPr>
+                              <w:instrText xml:space="preserve"> SEQ Abb. \* ARABIC </w:instrText>
+                            </w:r>
+                            <w:r>
+                              <w:rPr>
+                                <w:rFonts w:ascii="Palatino Linotype" w:hAnsi="Palatino Linotype"/>
+                                <w:sz w:val="20"/>
+                              </w:rPr>
+                              <w:fldChar w:fldCharType="separate"/>
+                            </w:r>
+                            <w:r>
+                              <w:rPr>
+                                <w:rFonts w:ascii="Palatino Linotype" w:hAnsi="Palatino Linotype"/>
+                                <w:noProof/>
+                                <w:sz w:val="20"/>
+                              </w:rPr>
+                              <w:t>6</w:t>
+                            </w:r>
+                            <w:r>
+                              <w:rPr>
+                                <w:rFonts w:ascii="Palatino Linotype" w:hAnsi="Palatino Linotype"/>
+                                <w:sz w:val="20"/>
+                              </w:rPr>
+                              <w:fldChar w:fldCharType="end"/>
+                            </w:r>
+                            <w:r>
+                              <w:rPr>
+                                <w:rFonts w:ascii="Palatino Linotype" w:hAnsi="Palatino Linotype"/>
+                                <w:sz w:val="20"/>
+                              </w:rPr>
+                              <w:t>: Movie Ratings</w:t>
+                            </w:r>
+                          </w:p>
+                        </w:txbxContent>
+                      </wps:txbx>
+                      <wps:bodyPr rot="0" spcFirstLastPara="0" vertOverflow="overflow" horzOverflow="overflow" vert="horz" wrap="square" lIns="0" tIns="0" rIns="0" bIns="0" numCol="1" spcCol="0" rtlCol="0" fromWordArt="0" anchor="t" anchorCtr="0" forceAA="0" compatLnSpc="1">
+                        <a:prstTxWarp prst="textNoShape">
+                          <a:avLst/>
+                        </a:prstTxWarp>
+                        <a:spAutoFit/>
+                      </wps:bodyPr>
+                    </wps:wsp>
+                  </a:graphicData>
+                </a:graphic>
+              </wp:anchor>
+            </w:drawing>
+          </mc:Choice>
+          <mc:Fallback>
+            <w:pict>
+              <v:shape w14:anchorId="1A25799F" id="Textfeld 4" o:spid="_x0000_s1027" type="#_x0000_t202" style="position:absolute;left:0;text-align:left;margin-left:373.95pt;margin-top:362.85pt;width:425.15pt;height:.05pt;z-index:251662336;visibility:visible;mso-wrap-style:square;mso-wrap-distance-left:9pt;mso-wrap-distance-top:0;mso-wrap-distance-right:9pt;mso-wrap-distance-bottom:0;mso-position-horizontal:right;mso-position-horizontal-relative:margin;mso-position-vertical:absolute;mso-position-vertical-relative:text;v-text-anchor:top" o:gfxdata="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" stroked="f">
+                <v:textbox style="mso-fit-shape-to-text:t" inset="0,0,0,0">
+                  <w:txbxContent>
+                    <w:p>
+                      <w:pPr>
+                        <w:pStyle w:val="Beschriftung"/>
+                        <w:jc w:val="left"/>
+                        <w:rPr>
+                          <w:rFonts w:ascii="Palatino Linotype" w:hAnsi="Palatino Linotype"/>
+                          <w:noProof/>
+                          <w:sz w:val="20"/>
+                          <w:szCs w:val="20"/>
+                        </w:rPr>
+                      </w:pPr>
+                      <w:r>
+                        <w:rPr>
+                          <w:rFonts w:ascii="Palatino Linotype" w:hAnsi="Palatino Linotype"/>
+                          <w:sz w:val="20"/>
+                        </w:rPr>
+                        <w:t xml:space="preserve">Abb. </w:t>
+                      </w:r>
+                      <w:r>
+                        <w:rPr>
+                          <w:rFonts w:ascii="Palatino Linotype" w:hAnsi="Palatino Linotype"/>
+                          <w:sz w:val="20"/>
+                        </w:rPr>
+                        <w:fldChar w:fldCharType="begin"/>
+                      </w:r>
+                      <w:r>
+                        <w:rPr>
+                          <w:rFonts w:ascii="Palatino Linotype" w:hAnsi="Palatino Linotype"/>
+                          <w:sz w:val="20"/>
+                        </w:rPr>
+                        <w:instrText xml:space="preserve"> SEQ Abb. \* ARABIC </w:instrText>
+                      </w:r>
+                      <w:r>
+                        <w:rPr>
+                          <w:rFonts w:ascii="Palatino Linotype" w:hAnsi="Palatino Linotype"/>
+                          <w:sz w:val="20"/>
+                        </w:rPr>
+                        <w:fldChar w:fldCharType="separate"/>
+                      </w:r>
+                      <w:r>
+                        <w:rPr>
+                          <w:rFonts w:ascii="Palatino Linotype" w:hAnsi="Palatino Linotype"/>
+                          <w:noProof/>
+                          <w:sz w:val="20"/>
+                        </w:rPr>
+                        <w:t>6</w:t>
+                      </w:r>
+                      <w:r>
+                        <w:rPr>
+                          <w:rFonts w:ascii="Palatino Linotype" w:hAnsi="Palatino Linotype"/>
+                          <w:sz w:val="20"/>
+                        </w:rPr>
+                        <w:fldChar w:fldCharType="end"/>
+                      </w:r>
+                      <w:r>
+                        <w:rPr>
+                          <w:rFonts w:ascii="Palatino Linotype" w:hAnsi="Palatino Linotype"/>
+                          <w:sz w:val="20"/>
+                        </w:rPr>
+                        <w:t>: Movie Ratings</w:t>
+                      </w:r>
+                    </w:p>
+                  </w:txbxContent>
+                </v:textbox>
+                <w10:wrap type="topAndBottom" anchorx="margin"/>
+              </v:shape>
+            </w:pict>
+          </mc:Fallback>
+        </mc:AlternateContent>
+      </w:r>
+      <w:r>
+        <w:rPr>
+          <w:noProof/>
+        </w:rPr>
+        <w:drawing>
+          <wp:anchor distT="0" distB="0" distL="114300" distR="114300" simplePos="0" relativeHeight="251660288" behindDoc="0" locked="0" layoutInCell="1" allowOverlap="1">
+            <wp:simplePos x="0" y="0"/>
+            <wp:positionH relativeFrom="margin">
+              <wp:align>right</wp:align>
+            </wp:positionH>
+            <wp:positionV relativeFrom="paragraph">
+              <wp:posOffset>1137862</wp:posOffset>
+            </wp:positionV>
+            <wp:extent cx="5399405" cy="3385820"/>
+            <wp:effectExtent l="0" t="0" r="0" b="5080"/>
+            <wp:wrapTopAndBottom/>
+            <wp:docPr id="3" name="Grafik 3"/>
+            <wp:cNvGraphicFramePr>
+              <a:graphicFrameLocks xmlns:a="http://schemas.openxmlformats.org/drawingml/2006/main" noChangeAspect="1"/>
+            </wp:cNvGraphicFramePr>
+            <a:graphic xmlns:a="http://schemas.openxmlformats.org/drawingml/2006/main">
+              <a:graphicData uri="http://schemas.openxmlformats.org/drawingml/2006/picture">
+                <pic:pic xmlns:pic="http://schemas.openxmlformats.org/drawingml/2006/picture">
+                  <pic:nvPicPr>
+                    <pic:cNvPr id="3" name="rating.png"/>
+                    <pic:cNvPicPr/>
+                  </pic:nvPicPr>
+                  <pic:blipFill>
+                    <a:blip r:embed="rId21"/>
+                    <a:stretch>
+                      <a:fillRect/>
+                    </a:stretch>
+                  </pic:blipFill>
+                  <pic:spPr>
+                    <a:xfrm>
+                      <a:off x="0" y="0"/>
+                      <a:ext cx="5399405" cy="3385820"/>
+                    </a:xfrm>
+                    <a:prstGeom prst="rect">
+                      <a:avLst/>
+                    </a:prstGeom>
+                  </pic:spPr>
+                </pic:pic>
+              </a:graphicData>
+            </a:graphic>
+          </wp:anchor>
+        </w:drawing>
+      </w:r>
+      <w:r>
+        <w:t>Gestaltungstechnisch greift die runde Kreisform</w:t>
+      </w:r>
+      <w:r>
+        <w:t xml:space="preserve"> die Optik des Bubblecharts wieder auf</w:t>
+      </w:r>
+      <w:r>
+        <w:t xml:space="preserve"> und wird mit der ansprechenden </w:t>
+      </w:r>
+      <w:r>
+        <w:t>Animation</w:t>
+      </w:r>
+      <w:r>
+        <w:t xml:space="preserve"> in Form des</w:t>
+      </w:r>
+      <w:r>
+        <w:t xml:space="preserve"> Hochzählen</w:t>
+      </w:r>
+      <w:r>
+        <w:t>s</w:t>
+      </w:r>
+      <w:r>
+        <w:t xml:space="preserve"> des Ratings und Füllung des Kreises</w:t>
+      </w:r>
+      <w:r>
+        <w:t xml:space="preserve"> ergänzt. </w:t>
+      </w:r>
+      <w:r>
+        <w:t xml:space="preserve">Damit </w:t>
+      </w:r>
+      <w:r>
+        <w:t xml:space="preserve">entsteht ein konsistenter Eindruck, der bspw. durch eine Veranschaulichung mit x von 10 Sternen gestört würde. </w:t>
+      </w:r>
+      <w:r>
+        <w:t>Die Farbwahl der Füllung entspricht den „Farbcodes“ der einzelnen Filme, welche im gesamten Projekt verwendet werden.</w:t>
+      </w:r>
+    </w:p>
     <w:p>
       <w:pPr>
         <w:pStyle w:val="berschrift1"/>
@@ -1936,7 +3103,7 @@
           <w:numId w:val="34"/>
         </w:numPr>
       </w:pPr>
-      <w:bookmarkStart w:id="9" w:name="_Toc489134755"/>
+      <w:bookmarkStart w:id="9" w:name="_Toc489222016"/>
       <w:r>
         <w:lastRenderedPageBreak/>
         <w:t>Gestaltungskonzept</w:t>
@@ -1995,7 +3162,10 @@
         <w:t>Jules Winnfield</w:t>
       </w:r>
       <w:r>
-        <w:t>’s Kopf</w:t>
+        <w:t>s</w:t>
+      </w:r>
+      <w:r>
+        <w:t xml:space="preserve"> Kopf</w:t>
       </w:r>
       <w:r>
         <w:t xml:space="preserve"> aus „Pulp Fiction“ – und ist in Braun-, Beige-, Weinrot-, und Schwärztönen gehalten. Für die</w:t>
@@ -2016,10 +3186,10 @@
         <w:t>n Filmplakat</w:t>
       </w:r>
       <w:r>
-        <w:t xml:space="preserve"> orientiert, damit der Nutzer </w:t>
-      </w:r>
-      <w:r>
-        <w:t>bei diese beim Verwenden von entsprechenden Tools leicht mit dem</w:t>
+        <w:t xml:space="preserve"> orientiert, damit der Nutzer</w:t>
+      </w:r>
+      <w:r>
+        <w:t xml:space="preserve"> diese beim Verwenden von entsprechenden Tools leicht mit dem</w:t>
       </w:r>
       <w:r>
         <w:t xml:space="preserve"> ausgewählten Film assoziieren kann</w:t>
@@ -2149,25 +3319,10 @@
         <w:t>.</w:t>
       </w:r>
       <w:r>
-        <w:t xml:space="preserve"> Auch bei den Tooltips wurde auf ein einheitliches Layout geachtet. </w:t>
-      </w:r>
-      <w:r>
-        <w:t xml:space="preserve"> </w:t>
-      </w:r>
-    </w:p>
-    <w:p>
-      <w:pPr>
-        <w:tabs>
-          <w:tab w:val="left" w:pos="3075"/>
-        </w:tabs>
-        <w:spacing w:line="288" w:lineRule="auto"/>
-        <w:ind w:firstLine="709"/>
-      </w:pPr>
-      <w:r>
-        <w:sym w:font="Wingdings" w:char="F0E0"/>
-      </w:r>
-      <w:r>
-        <w:t xml:space="preserve"> Abbildungen!!</w:t>
+        <w:t xml:space="preserve"> Auch bei den Tooltips wurde auf ein</w:t>
+      </w:r>
+      <w:r>
+        <w:t xml:space="preserve"> einheitliches Layout geachtet (siehe dazu vorangehende Abbildungen).</w:t>
       </w:r>
     </w:p>
     <w:p>
@@ -2175,10 +3330,11 @@
         <w:pStyle w:val="berschrift1"/>
         <w:numPr>
           <w:ilvl w:val="0"/>
-          <w:numId w:val="34"/>
+          <w:numId w:val="0"/>
         </w:numPr>
-      </w:pPr>
-      <w:bookmarkStart w:id="10" w:name="_Toc489134756"/>
+        <w:ind w:left="720"/>
+      </w:pPr>
+      <w:bookmarkStart w:id="10" w:name="_Toc489222017"/>
       <w:r>
         <w:lastRenderedPageBreak/>
         <w:t>Projektmanagement</w:t>
@@ -2188,13 +3344,18 @@
     <w:p>
       <w:pPr>
         <w:spacing w:line="288" w:lineRule="auto"/>
+      </w:pPr>
+      <w:r>
+        <w:t>Grundlegende Struktur und Konzept wurden gemeinsam erarbeitet, im Anschluss wurde die Hauptverantwortung für einzelne Features auf die Gruppenmitglieder aufgeteilt.</w:t>
+      </w:r>
+    </w:p>
+    <w:p>
+      <w:pPr>
+        <w:spacing w:line="288" w:lineRule="auto"/>
         <w:ind w:firstLine="709"/>
       </w:pPr>
       <w:r>
-        <w:t xml:space="preserve">Um gemeinsam an diesem Projekt zu arbeiten nutzten wir die </w:t>
-      </w:r>
-      <w:r>
-        <w:t xml:space="preserve">den Online-Dienst GitHub und arbeiteten in mehreren Branches, sodass parallel in verschiedenen Visualisierungen gearbeitet werden konnte. In den wöchentlichen Sitzungen tauschten wir uns über den Fortschritt aus, </w:t>
+        <w:t xml:space="preserve">Um gemeinsam an diesem Projekt zu arbeiten nutzten wir die den Online-Dienst GitHub und arbeiteten in mehreren Branches, sodass parallel in verschiedenen Visualisierungen gearbeitet werden konnte. In den wöchentlichen Sitzungen tauschten wir uns über den Fortschritt aus, </w:t>
       </w:r>
       <w:r>
         <w:t xml:space="preserve">unterstützten uns </w:t>
@@ -2215,9 +3376,166 @@
         <w:t>) und setzten die nächsten Ziele fest.</w:t>
       </w:r>
     </w:p>
+    <w:p>
+      <w:pPr>
+        <w:pStyle w:val="Folgeabsatz"/>
+        <w:rPr>
+          <w:b/>
+        </w:rPr>
+      </w:pPr>
+      <w:r>
+        <w:rPr>
+          <w:b/>
+        </w:rPr>
+        <w:t>Hauptverantwortung</w:t>
+      </w:r>
+    </w:p>
+    <w:tbl>
+      <w:tblPr>
+        <w:tblStyle w:val="Tabellenraster"/>
+        <w:tblW w:w="0" w:type="auto"/>
+        <w:tblLook w:val="04A0" w:firstRow="1" w:lastRow="0" w:firstColumn="1" w:lastColumn="0" w:noHBand="0" w:noVBand="1"/>
+      </w:tblPr>
+      <w:tblGrid>
+        <w:gridCol w:w="4246"/>
+        <w:gridCol w:w="4247"/>
+      </w:tblGrid>
+      <w:tr>
+        <w:tc>
+          <w:tcPr>
+            <w:tcW w:w="4246" w:type="dxa"/>
+          </w:tcPr>
+          <w:p>
+            <w:r>
+              <w:t>Bubble Chart</w:t>
+            </w:r>
+          </w:p>
+        </w:tc>
+        <w:tc>
+          <w:tcPr>
+            <w:tcW w:w="4247" w:type="dxa"/>
+          </w:tcPr>
+          <w:p>
+            <w:r>
+              <w:t>Louis Ritzkowski</w:t>
+            </w:r>
+          </w:p>
+        </w:tc>
+      </w:tr>
+      <w:tr>
+        <w:tc>
+          <w:tcPr>
+            <w:tcW w:w="4246" w:type="dxa"/>
+          </w:tcPr>
+          <w:p>
+            <w:r>
+              <w:t>Line Graph</w:t>
+            </w:r>
+          </w:p>
+        </w:tc>
+        <w:tc>
+          <w:tcPr>
+            <w:tcW w:w="4247" w:type="dxa"/>
+          </w:tcPr>
+          <w:p>
+            <w:r>
+              <w:t>Louis Ritzkowski</w:t>
+            </w:r>
+          </w:p>
+        </w:tc>
+      </w:tr>
+      <w:tr>
+        <w:tc>
+          <w:tcPr>
+            <w:tcW w:w="4246" w:type="dxa"/>
+          </w:tcPr>
+          <w:p>
+            <w:r>
+              <w:t>Sankey Flow</w:t>
+            </w:r>
+          </w:p>
+        </w:tc>
+        <w:tc>
+          <w:tcPr>
+            <w:tcW w:w="4247" w:type="dxa"/>
+          </w:tcPr>
+          <w:p>
+            <w:r>
+              <w:t>Teresa Then, Alicia Fritsche</w:t>
+            </w:r>
+          </w:p>
+        </w:tc>
+      </w:tr>
+      <w:tr>
+        <w:tc>
+          <w:tcPr>
+            <w:tcW w:w="4246" w:type="dxa"/>
+          </w:tcPr>
+          <w:p>
+            <w:r>
+              <w:t>Bar Chart</w:t>
+            </w:r>
+          </w:p>
+        </w:tc>
+        <w:tc>
+          <w:tcPr>
+            <w:tcW w:w="4247" w:type="dxa"/>
+          </w:tcPr>
+          <w:p>
+            <w:r>
+              <w:t>Teresa Then, Alicia Fritsche</w:t>
+            </w:r>
+          </w:p>
+        </w:tc>
+      </w:tr>
+      <w:tr>
+        <w:tc>
+          <w:tcPr>
+            <w:tcW w:w="4246" w:type="dxa"/>
+          </w:tcPr>
+          <w:p>
+            <w:r>
+              <w:t>Movie Ratings</w:t>
+            </w:r>
+          </w:p>
+        </w:tc>
+        <w:tc>
+          <w:tcPr>
+            <w:tcW w:w="4247" w:type="dxa"/>
+          </w:tcPr>
+          <w:p>
+            <w:r>
+              <w:t>Amanda Breuer</w:t>
+            </w:r>
+          </w:p>
+        </w:tc>
+      </w:tr>
+      <w:tr>
+        <w:tc>
+          <w:tcPr>
+            <w:tcW w:w="4246" w:type="dxa"/>
+          </w:tcPr>
+          <w:p>
+            <w:r>
+              <w:t>Grafiken, Farbgestaltung, Design, Layout</w:t>
+            </w:r>
+          </w:p>
+        </w:tc>
+        <w:tc>
+          <w:tcPr>
+            <w:tcW w:w="4247" w:type="dxa"/>
+          </w:tcPr>
+          <w:p>
+            <w:r>
+              <w:t>alle</w:t>
+            </w:r>
+          </w:p>
+        </w:tc>
+      </w:tr>
+    </w:tbl>
     <w:p/>
     <w:sectPr>
-      <w:headerReference w:type="default" r:id="rId17"/>
+      <w:headerReference w:type="default" r:id="rId22"/>
       <w:pgSz w:w="11906" w:h="16838"/>
       <w:pgMar w:top="1418" w:right="1418" w:bottom="1134" w:left="1985" w:header="709" w:footer="709" w:gutter="0"/>
       <w:cols w:space="708"/>
@@ -2292,7 +3610,7 @@
           <w:rPr>
             <w:noProof/>
           </w:rPr>
-          <w:t>1</w:t>
+          <w:t>8</w:t>
         </w:r>
         <w:r>
           <w:fldChar w:fldCharType="end"/>
@@ -3278,7 +4596,7 @@
   <w:abstractNum w:abstractNumId="16" w15:restartNumberingAfterBreak="0">
     <w:nsid w:val="37957B89"/>
     <w:multiLevelType w:val="hybridMultilevel"/>
-    <w:tmpl w:val="23389628"/>
+    <w:tmpl w:val="A32E836A"/>
     <w:lvl w:ilvl="0" w:tplc="0407000F">
       <w:start w:val="1"/>
       <w:numFmt w:val="decimal"/>
@@ -6842,7 +8160,7 @@
 </file>
 
 <file path=customXml/itemProps1.xml><?xml version="1.0" encoding="utf-8"?>
-<ds:datastoreItem xmlns:ds="http://schemas.openxmlformats.org/officeDocument/2006/customXml" ds:itemID="{E183778E-915F-47AE-8603-EAB03EDAF91A}">
+<ds:datastoreItem xmlns:ds="http://schemas.openxmlformats.org/officeDocument/2006/customXml" ds:itemID="{20BD7BC3-F1D8-4E98-BD21-76BCC8DF1216}">
   <ds:schemaRefs>
     <ds:schemaRef ds:uri="http://schemas.openxmlformats.org/officeDocument/2006/bibliography"/>
   </ds:schemaRefs>

</xml_diff>